<commit_message>
council tax: Modified template to fix paragraph position. Created query and template functions to insert correct data into template. Updated generate-notification related subscriptions to collect and pass correct data
</commit_message>
<xml_diff>
--- a/resources/darbylaw/templates/council-notification.docx
+++ b/resources/darbylaw/templates/council-notification.docx
@@ -18,7 +18,7 @@
           <w:szCs w:val="24"/>
         </w:rPr>
         <w:drawing>
-          <wp:anchor behindDoc="1" distT="0" distB="0" distL="0" distR="0" simplePos="0" locked="0" layoutInCell="0" allowOverlap="1" relativeHeight="6">
+          <wp:anchor behindDoc="1" distT="0" distB="0" distL="0" distR="0" simplePos="0" locked="0" layoutInCell="0" allowOverlap="1" relativeHeight="3">
             <wp:simplePos x="0" y="0"/>
             <wp:positionH relativeFrom="page">
               <wp:posOffset>0</wp:posOffset>
@@ -567,6 +567,1009 @@
       <w:bookmarkEnd w:id="5"/>
       <w:bookmarkEnd w:id="6"/>
       <w:bookmarkEnd w:id="7"/>
+      <w:r>
+        <mc:AlternateContent>
+          <mc:Choice Requires="wps">
+            <w:drawing>
+              <wp:anchor behindDoc="0" distT="72390" distB="72390" distL="72390" distR="72390" simplePos="0" locked="0" layoutInCell="0" allowOverlap="1" relativeHeight="12">
+                <wp:simplePos x="0" y="0"/>
+                <wp:positionH relativeFrom="page">
+                  <wp:align>center</wp:align>
+                </wp:positionH>
+                <wp:positionV relativeFrom="page">
+                  <wp:posOffset>3621405</wp:posOffset>
+                </wp:positionV>
+                <wp:extent cx="6120130" cy="4931410"/>
+                <wp:effectExtent l="0" t="0" r="0" b="0"/>
+                <wp:wrapSquare wrapText="bothSides"/>
+                <wp:docPr id="7" name="Frame3"/>
+                <a:graphic xmlns:a="http://schemas.openxmlformats.org/drawingml/2006/main">
+                  <a:graphicData uri="http://schemas.microsoft.com/office/word/2010/wordprocessingShape">
+                    <wps:wsp>
+                      <wps:cNvSpPr txBox="1"/>
+                      <wps:spPr>
+                        <a:xfrm>
+                          <a:off x="0" y="0"/>
+                          <a:ext cx="6120130" cy="4931410"/>
+                        </a:xfrm>
+                        <a:prstGeom prst="rect"/>
+                        <a:solidFill>
+                          <a:srgbClr val="FFFFFF"/>
+                        </a:solidFill>
+                      </wps:spPr>
+                      <wps:txbx>
+                        <w:txbxContent>
+                          <w:p>
+                            <w:pPr>
+                              <w:pStyle w:val="Normal"/>
+                              <w:overflowPunct w:val="true"/>
+                              <w:spacing w:lineRule="auto" w:line="240" w:before="0" w:after="0"/>
+                              <w:jc w:val="both"/>
+                              <w:rPr>
+                                <w:rFonts w:ascii="arial" w:hAnsi="arial"/>
+                              </w:rPr>
+                            </w:pPr>
+                            <w:bookmarkStart w:id="8" w:name="OLE_LINK1"/>
+                            <w:bookmarkStart w:id="9" w:name="OLE_LINK2"/>
+                            <w:bookmarkStart w:id="10" w:name="OLE_LINK121"/>
+                            <w:bookmarkStart w:id="11" w:name="OLE_LINK111"/>
+                            <w:bookmarkEnd w:id="10"/>
+                            <w:bookmarkEnd w:id="11"/>
+                            <w:r>
+                              <w:rPr>
+                                <w:rFonts w:eastAsia="Calibri" w:cs="Arial" w:ascii="arial" w:hAnsi="arial"/>
+                                <w:color w:val="000000"/>
+                              </w:rPr>
+                              <w:t>Dear Sirs</w:t>
+                            </w:r>
+                            <w:bookmarkEnd w:id="8"/>
+                            <w:bookmarkEnd w:id="9"/>
+                          </w:p>
+                          <w:p>
+                            <w:pPr>
+                              <w:pStyle w:val="Normal"/>
+                              <w:overflowPunct w:val="true"/>
+                              <w:spacing w:lineRule="auto" w:line="240" w:before="0" w:after="0"/>
+                              <w:jc w:val="both"/>
+                              <w:rPr>
+                                <w:rFonts w:eastAsia="Calibri" w:cs="Arial"/>
+                                <w:color w:val="000000"/>
+                              </w:rPr>
+                            </w:pPr>
+                            <w:r>
+                              <w:rPr>
+                                <w:rFonts w:eastAsia="Calibri" w:cs="Arial"/>
+                                <w:color w:val="000000"/>
+                              </w:rPr>
+                            </w:r>
+                          </w:p>
+                          <w:p>
+                            <w:pPr>
+                              <w:pStyle w:val="Normal"/>
+                              <w:overflowPunct w:val="true"/>
+                              <w:spacing w:lineRule="auto" w:line="240" w:before="0" w:after="0"/>
+                              <w:ind w:left="720" w:hanging="720"/>
+                              <w:jc w:val="both"/>
+                              <w:rPr>
+                                <w:rFonts w:ascii="arial" w:hAnsi="arial"/>
+                              </w:rPr>
+                            </w:pPr>
+                            <w:r>
+                              <w:rPr>
+                                <w:rFonts w:eastAsia="Calibri" w:cs="Arial" w:ascii="arial" w:hAnsi="arial"/>
+                                <w:b/>
+                                <w:color w:val="000000"/>
+                              </w:rPr>
+                              <w:t>Re:</w:t>
+                              <w:tab/>
+                              <w:t>The Estate of the Late: {%=deceased.forename%} {%=deceased.surname%}</w:t>
+                            </w:r>
+                          </w:p>
+                          <w:p>
+                            <w:pPr>
+                              <w:pStyle w:val="Normal"/>
+                              <w:overflowPunct w:val="true"/>
+                              <w:spacing w:lineRule="auto" w:line="240" w:before="0" w:after="0"/>
+                              <w:ind w:left="720" w:hanging="0"/>
+                              <w:jc w:val="both"/>
+                              <w:rPr>
+                                <w:rFonts w:ascii="arial" w:hAnsi="arial"/>
+                              </w:rPr>
+                            </w:pPr>
+                            <w:r>
+                              <w:rPr>
+                                <w:rFonts w:eastAsia="Calibri" w:cs="Arial" w:ascii="arial" w:hAnsi="arial"/>
+                                <w:b/>
+                                <w:color w:val="000000"/>
+                              </w:rPr>
+                              <w:t>Date of death: {%=deceased.dateOfDeath%}</w:t>
+                            </w:r>
+                          </w:p>
+                          <w:p>
+                            <w:pPr>
+                              <w:pStyle w:val="Normal"/>
+                              <w:overflowPunct w:val="false"/>
+                              <w:spacing w:lineRule="auto" w:line="240" w:before="0" w:after="0"/>
+                              <w:ind w:left="720" w:hanging="0"/>
+                              <w:jc w:val="both"/>
+                              <w:rPr>
+                                <w:color w:val="000000"/>
+                              </w:rPr>
+                            </w:pPr>
+                            <w:r>
+                              <w:rPr>
+                                <w:rFonts w:eastAsia="Calibri" w:cs="Arial" w:ascii="Arial" w:hAnsi="Arial"/>
+                                <w:b/>
+                                <w:bCs w:val="false"/>
+                                <w:color w:val="000000"/>
+                              </w:rPr>
+                              <w:t>Council Tax Account Number: {%=council</w:t>
+                            </w:r>
+                            <w:r>
+                              <w:rPr>
+                                <w:rFonts w:eastAsia="Calibri" w:cs="Arial" w:ascii="Arial" w:hAnsi="Arial"/>
+                                <w:b/>
+                                <w:bCs w:val="false"/>
+                                <w:color w:val="000000"/>
+                                <w:szCs w:val="24"/>
+                              </w:rPr>
+                              <w:t>.accountNumber</w:t>
+                            </w:r>
+                            <w:r>
+                              <w:rPr>
+                                <w:rFonts w:eastAsia="Calibri" w:cs="Arial" w:ascii="Arial" w:hAnsi="Arial"/>
+                                <w:b/>
+                                <w:bCs w:val="false"/>
+                                <w:color w:val="000000"/>
+                              </w:rPr>
+                              <w:t>%}</w:t>
+                            </w:r>
+                          </w:p>
+                          <w:p>
+                            <w:pPr>
+                              <w:pStyle w:val="Normal"/>
+                              <w:overflowPunct w:val="false"/>
+                              <w:spacing w:lineRule="auto" w:line="240" w:before="0" w:after="0"/>
+                              <w:ind w:hanging="0"/>
+                              <w:jc w:val="both"/>
+                              <w:rPr/>
+                            </w:pPr>
+                            <w:r>
+                              <w:rPr/>
+                            </w:r>
+                          </w:p>
+                          <w:p>
+                            <w:pPr>
+                              <w:pStyle w:val="TextBody"/>
+                              <w:spacing w:lineRule="auto" w:line="240" w:before="0" w:after="0"/>
+                              <w:jc w:val="both"/>
+                              <w:rPr>
+                                <w:rFonts w:ascii="Arial" w:hAnsi="Arial" w:eastAsia="Calibri" w:cs="Arial"/>
+                                <w:lang w:val="en-US"/>
+                              </w:rPr>
+                            </w:pPr>
+                            <w:r>
+                              <w:rPr>
+                                <w:rFonts w:eastAsia="Calibri" w:cs="Arial" w:ascii="Arial" w:hAnsi="Arial"/>
+                                <w:lang w:val="en-US"/>
+                              </w:rPr>
+                              <w:t>We have been instructed to act in the administration of the estate of the above named deceased who died on the above date.</w:t>
+                            </w:r>
+                          </w:p>
+                          <w:p>
+                            <w:pPr>
+                              <w:pStyle w:val="TextBody"/>
+                              <w:spacing w:lineRule="auto" w:line="240" w:before="0" w:after="0"/>
+                              <w:jc w:val="both"/>
+                              <w:rPr>
+                                <w:rFonts w:ascii="Arial" w:hAnsi="Arial" w:eastAsia="Calibri" w:cs="Arial"/>
+                                <w:lang w:val="en-US"/>
+                              </w:rPr>
+                            </w:pPr>
+                            <w:r>
+                              <w:rPr>
+                                <w:rFonts w:eastAsia="Calibri" w:cs="Arial" w:ascii="Arial" w:hAnsi="Arial"/>
+                                <w:lang w:val="en-US"/>
+                              </w:rPr>
+                            </w:r>
+                          </w:p>
+                          <w:p>
+                            <w:pPr>
+                              <w:pStyle w:val="TextBody"/>
+                              <w:spacing w:lineRule="auto" w:line="240" w:before="0" w:after="0"/>
+                              <w:jc w:val="both"/>
+                              <w:rPr>
+                                <w:rFonts w:ascii="Arial" w:hAnsi="Arial" w:eastAsia="Calibri" w:cs="Arial"/>
+                                <w:lang w:val="en-US"/>
+                              </w:rPr>
+                            </w:pPr>
+                            <w:r>
+                              <w:rPr>
+                                <w:rFonts w:eastAsia="Calibri" w:cs="Arial" w:ascii="Arial" w:hAnsi="Arial"/>
+                                <w:lang w:val="en-US"/>
+                              </w:rPr>
+                              <w:t>Further to the deceased’s Council Tax account, we would be grateful if you could please confirm the amount currently outstanding or held to the deceased’s credit as at the current date.</w:t>
+                            </w:r>
+                          </w:p>
+                          <w:p>
+                            <w:pPr>
+                              <w:pStyle w:val="TextBody"/>
+                              <w:spacing w:lineRule="auto" w:line="240" w:before="0" w:after="0"/>
+                              <w:jc w:val="both"/>
+                              <w:rPr>
+                                <w:rFonts w:ascii="Arial" w:hAnsi="Arial" w:eastAsia="Calibri" w:cs="Arial"/>
+                                <w:lang w:val="en-US"/>
+                              </w:rPr>
+                            </w:pPr>
+                            <w:r>
+                              <w:rPr>
+                                <w:rFonts w:eastAsia="Calibri" w:cs="Arial" w:ascii="Arial" w:hAnsi="Arial"/>
+                                <w:lang w:val="en-US"/>
+                              </w:rPr>
+                            </w:r>
+                          </w:p>
+                          <w:p>
+                            <w:pPr>
+                              <w:pStyle w:val="TextBody"/>
+                              <w:spacing w:lineRule="auto" w:line="240" w:before="0" w:after="0"/>
+                              <w:jc w:val="both"/>
+                              <w:rPr>
+                                <w:rFonts w:ascii="Arial" w:hAnsi="Arial" w:eastAsia="Calibri" w:cs="Arial"/>
+                                <w:lang w:val="en-US"/>
+                              </w:rPr>
+                            </w:pPr>
+                            <w:r>
+                              <w:rPr>
+                                <w:rFonts w:eastAsia="Calibri" w:cs="Arial" w:ascii="Arial" w:hAnsi="Arial"/>
+                                <w:lang w:val="en-US"/>
+                              </w:rPr>
+                              <w:t>Please note we will revert to you regarding any outstanding amounts or to claim any sums due to the deceased’s estate once we have collected in the assets of the estate.</w:t>
+                            </w:r>
+                          </w:p>
+                          <w:p>
+                            <w:pPr>
+                              <w:pStyle w:val="TextBody"/>
+                              <w:spacing w:lineRule="auto" w:line="240" w:before="0" w:after="0"/>
+                              <w:jc w:val="both"/>
+                              <w:rPr>
+                                <w:rFonts w:ascii="Arial" w:hAnsi="Arial" w:eastAsia="Calibri" w:cs="Arial"/>
+                                <w:lang w:val="en-US"/>
+                              </w:rPr>
+                            </w:pPr>
+                            <w:r>
+                              <w:rPr>
+                                <w:rFonts w:eastAsia="Calibri" w:cs="Arial" w:ascii="Arial" w:hAnsi="Arial"/>
+                                <w:lang w:val="en-US"/>
+                              </w:rPr>
+                            </w:r>
+                          </w:p>
+                          <w:p>
+                            <w:pPr>
+                              <w:pStyle w:val="TextBody"/>
+                              <w:spacing w:lineRule="auto" w:line="240" w:before="0" w:after="0"/>
+                              <w:jc w:val="both"/>
+                              <w:rPr>
+                                <w:rFonts w:ascii="Arial" w:hAnsi="Arial" w:eastAsia="Calibri" w:cs="Arial"/>
+                                <w:lang w:val="en-US"/>
+                              </w:rPr>
+                            </w:pPr>
+                            <w:r>
+                              <w:rPr>
+                                <w:rFonts w:eastAsia="Calibri" w:cs="Arial" w:ascii="Arial" w:hAnsi="Arial"/>
+                                <w:lang w:val="en-US"/>
+                              </w:rPr>
+                              <w:t>Kindly also note that once we are in a position to do so, we will let you know if the property is to be sold or transferred.  We will therefore keep you updated on developments in this regard.</w:t>
+                            </w:r>
+                          </w:p>
+                          <w:p>
+                            <w:pPr>
+                              <w:pStyle w:val="TextBody"/>
+                              <w:spacing w:lineRule="auto" w:line="240" w:before="0" w:after="0"/>
+                              <w:jc w:val="both"/>
+                              <w:rPr>
+                                <w:rFonts w:ascii="Arial" w:hAnsi="Arial" w:eastAsia="Calibri" w:cs="Arial"/>
+                                <w:lang w:val="en-US"/>
+                              </w:rPr>
+                            </w:pPr>
+                            <w:r>
+                              <w:rPr>
+                                <w:rFonts w:eastAsia="Calibri" w:cs="Arial" w:ascii="Arial" w:hAnsi="Arial"/>
+                                <w:lang w:val="en-US"/>
+                              </w:rPr>
+                            </w:r>
+                          </w:p>
+                          <w:p>
+                            <w:pPr>
+                              <w:pStyle w:val="TextBody"/>
+                              <w:spacing w:lineRule="auto" w:line="240" w:before="0" w:after="0"/>
+                              <w:jc w:val="both"/>
+                              <w:rPr>
+                                <w:rFonts w:ascii="Arial" w:hAnsi="Arial" w:eastAsia="Calibri" w:cs="Arial"/>
+                                <w:lang w:val="en-US"/>
+                              </w:rPr>
+                            </w:pPr>
+                            <w:r>
+                              <w:rPr>
+                                <w:rFonts w:eastAsia="Calibri" w:cs="Arial" w:ascii="Arial" w:hAnsi="Arial"/>
+                                <w:lang w:val="en-US"/>
+                              </w:rPr>
+                              <w:t xml:space="preserve">In the meantime, please ensure you forward all future correspondence regarding this matter to us quoting our reference at the top of this letter.  </w:t>
+                            </w:r>
+                          </w:p>
+                          <w:p>
+                            <w:pPr>
+                              <w:pStyle w:val="TextBody"/>
+                              <w:spacing w:lineRule="auto" w:line="240" w:before="0" w:after="0"/>
+                              <w:jc w:val="both"/>
+                              <w:rPr>
+                                <w:rFonts w:ascii="Arial" w:hAnsi="Arial" w:eastAsia="Calibri" w:cs="Arial"/>
+                                <w:lang w:val="en-US"/>
+                              </w:rPr>
+                            </w:pPr>
+                            <w:r>
+                              <w:rPr>
+                                <w:rFonts w:eastAsia="Calibri" w:cs="Arial" w:ascii="Arial" w:hAnsi="Arial"/>
+                                <w:lang w:val="en-US"/>
+                              </w:rPr>
+                            </w:r>
+                          </w:p>
+                          <w:p>
+                            <w:pPr>
+                              <w:pStyle w:val="TextBody"/>
+                              <w:spacing w:lineRule="auto" w:line="240" w:before="0" w:after="0"/>
+                              <w:jc w:val="both"/>
+                              <w:rPr>
+                                <w:rFonts w:ascii="Arial" w:hAnsi="Arial" w:eastAsia="Calibri" w:cs="Arial"/>
+                                <w:lang w:val="en-US"/>
+                              </w:rPr>
+                            </w:pPr>
+                            <w:r>
+                              <w:rPr>
+                                <w:rFonts w:eastAsia="Calibri" w:cs="Arial" w:ascii="Arial" w:hAnsi="Arial"/>
+                                <w:lang w:val="en-US"/>
+                              </w:rPr>
+                              <w:t>We look forward to hearing from you and thank you in anticipation of your response.</w:t>
+                            </w:r>
+                          </w:p>
+                          <w:p>
+                            <w:pPr>
+                              <w:pStyle w:val="Normal"/>
+                              <w:overflowPunct w:val="true"/>
+                              <w:spacing w:lineRule="auto" w:line="240" w:before="0" w:after="0"/>
+                              <w:jc w:val="both"/>
+                              <w:rPr>
+                                <w:rFonts w:ascii="arial" w:hAnsi="arial" w:eastAsia="Calibri" w:cs="Arial"/>
+                              </w:rPr>
+                            </w:pPr>
+                            <w:r>
+                              <w:rPr>
+                                <w:rFonts w:eastAsia="Calibri" w:cs="Arial" w:ascii="arial" w:hAnsi="arial"/>
+                              </w:rPr>
+                            </w:r>
+                          </w:p>
+                          <w:p>
+                            <w:pPr>
+                              <w:pStyle w:val="Normal"/>
+                              <w:overflowPunct w:val="true"/>
+                              <w:spacing w:lineRule="auto" w:line="240" w:before="0" w:after="0"/>
+                              <w:jc w:val="both"/>
+                              <w:rPr>
+                                <w:rFonts w:ascii="arial" w:hAnsi="arial"/>
+                              </w:rPr>
+                            </w:pPr>
+                            <w:r>
+                              <w:rPr>
+                                <w:rFonts w:eastAsia="Calibri" w:cs="Arial" w:ascii="arial" w:hAnsi="arial"/>
+                                <w:color w:val="000000"/>
+                              </w:rPr>
+                              <w:t>Yours faithfully</w:t>
+                            </w:r>
+                          </w:p>
+                          <w:p>
+                            <w:pPr>
+                              <w:pStyle w:val="Normal"/>
+                              <w:overflowPunct w:val="true"/>
+                              <w:spacing w:lineRule="auto" w:line="240" w:before="0" w:after="0"/>
+                              <w:jc w:val="both"/>
+                              <w:rPr>
+                                <w:rFonts w:ascii="arial" w:hAnsi="arial" w:eastAsia="Calibri" w:cs="Arial"/>
+                                <w:color w:val="000000"/>
+                              </w:rPr>
+                            </w:pPr>
+                            <w:r>
+                              <w:rPr>
+                                <w:rFonts w:eastAsia="Calibri" w:cs="Arial" w:ascii="arial" w:hAnsi="arial"/>
+                                <w:color w:val="000000"/>
+                              </w:rPr>
+                            </w:r>
+                          </w:p>
+                          <w:p>
+                            <w:pPr>
+                              <w:pStyle w:val="Normal"/>
+                              <w:overflowPunct w:val="true"/>
+                              <w:spacing w:lineRule="auto" w:line="240" w:before="0" w:after="0"/>
+                              <w:jc w:val="both"/>
+                              <w:rPr>
+                                <w:rFonts w:ascii="arial" w:hAnsi="arial" w:eastAsia="Calibri" w:cs="Arial"/>
+                                <w:color w:val="000000"/>
+                              </w:rPr>
+                            </w:pPr>
+                            <w:r>
+                              <w:rPr>
+                                <w:rFonts w:eastAsia="Calibri" w:cs="Arial" w:ascii="arial" w:hAnsi="arial"/>
+                                <w:color w:val="000000"/>
+                              </w:rPr>
+                            </w:r>
+                          </w:p>
+                          <w:p>
+                            <w:pPr>
+                              <w:pStyle w:val="Normal"/>
+                              <w:overflowPunct w:val="true"/>
+                              <w:spacing w:lineRule="auto" w:line="240" w:before="0" w:after="0"/>
+                              <w:jc w:val="both"/>
+                              <w:rPr>
+                                <w:rFonts w:ascii="arial" w:hAnsi="arial"/>
+                              </w:rPr>
+                            </w:pPr>
+                            <w:r>
+                              <w:rPr>
+                                <w:rFonts w:eastAsia="Calibri" w:cs="Arial" w:ascii="arial" w:hAnsi="arial"/>
+                                <w:b/>
+                                <w:color w:val="000000"/>
+                              </w:rPr>
+                              <w:t>Darby and Darby</w:t>
+                            </w:r>
+                          </w:p>
+                          <w:p>
+                            <w:pPr>
+                              <w:pStyle w:val="Normal"/>
+                              <w:overflowPunct w:val="true"/>
+                              <w:spacing w:lineRule="auto" w:line="240" w:before="0" w:after="0"/>
+                              <w:jc w:val="both"/>
+                              <w:rPr>
+                                <w:rFonts w:ascii="arial" w:hAnsi="arial"/>
+                              </w:rPr>
+                            </w:pPr>
+                            <w:r>
+                              <w:rPr>
+                                <w:rFonts w:eastAsia="Calibri" w:cs="Arial" w:ascii="arial" w:hAnsi="arial"/>
+                                <w:color w:val="000000"/>
+                              </w:rPr>
+                              <w:t>probate@darbylaw.co.uk</w:t>
+                            </w:r>
+                          </w:p>
+                          <w:p>
+                            <w:pPr>
+                              <w:pStyle w:val="Normal"/>
+                              <w:overflowPunct w:val="true"/>
+                              <w:spacing w:lineRule="auto" w:line="240" w:before="0" w:after="0"/>
+                              <w:jc w:val="both"/>
+                              <w:rPr>
+                                <w:rFonts w:ascii="arial" w:hAnsi="arial" w:eastAsia="Calibri" w:cs="Arial"/>
+                              </w:rPr>
+                            </w:pPr>
+                            <w:r>
+                              <w:rPr>
+                                <w:rFonts w:eastAsia="Calibri" w:cs="Arial" w:ascii="arial" w:hAnsi="arial"/>
+                              </w:rPr>
+                            </w:r>
+                          </w:p>
+                          <w:p>
+                            <w:pPr>
+                              <w:pStyle w:val="Normal"/>
+                              <w:overflowPunct w:val="true"/>
+                              <w:spacing w:lineRule="auto" w:line="240" w:before="0" w:after="0"/>
+                              <w:jc w:val="both"/>
+                              <w:rPr>
+                                <w:rFonts w:ascii="arial" w:hAnsi="arial"/>
+                              </w:rPr>
+                            </w:pPr>
+                            <w:r>
+                              <w:rPr>
+                                <w:rFonts w:eastAsia="Calibri" w:cs="Arial" w:ascii="arial" w:hAnsi="arial"/>
+                              </w:rPr>
+                              <w:t>Enc</w:t>
+                            </w:r>
+                          </w:p>
+                        </w:txbxContent>
+                      </wps:txbx>
+                      <wps:bodyPr anchor="t" lIns="53975" tIns="53975" rIns="53975" bIns="53975">
+                        <a:noAutofit/>
+                      </wps:bodyPr>
+                    </wps:wsp>
+                  </a:graphicData>
+                </a:graphic>
+                <wp14:sizeRelH relativeFrom="margin">
+                  <wp14:pctWidth>100000</wp14:pctWidth>
+                </wp14:sizeRelH>
+              </wp:anchor>
+            </w:drawing>
+          </mc:Choice>
+          <mc:Fallback>
+            <w:pict>
+              <v:rect style="position:absolute;rotation:-0;width:481.9pt;height:388.3pt;mso-wrap-distance-left:5.7pt;mso-wrap-distance-right:5.7pt;mso-wrap-distance-top:5.7pt;mso-wrap-distance-bottom:5.7pt;margin-top:285.15pt;mso-position-vertical-relative:page;margin-left:56.7pt;mso-position-horizontal:center;mso-position-horizontal-relative:page">
+                <v:textbox inset="0.0590277777777778in,0.0590277777777778in,0.0590277777777778in,0.0590277777777778in">
+                  <w:txbxContent>
+                    <w:p>
+                      <w:pPr>
+                        <w:pStyle w:val="Normal"/>
+                        <w:overflowPunct w:val="true"/>
+                        <w:spacing w:lineRule="auto" w:line="240" w:before="0" w:after="0"/>
+                        <w:jc w:val="both"/>
+                        <w:rPr>
+                          <w:rFonts w:ascii="arial" w:hAnsi="arial"/>
+                        </w:rPr>
+                      </w:pPr>
+                      <w:bookmarkStart w:id="12" w:name="OLE_LINK1"/>
+                      <w:bookmarkStart w:id="13" w:name="OLE_LINK2"/>
+                      <w:bookmarkStart w:id="14" w:name="OLE_LINK121"/>
+                      <w:bookmarkStart w:id="15" w:name="OLE_LINK111"/>
+                      <w:bookmarkEnd w:id="14"/>
+                      <w:bookmarkEnd w:id="15"/>
+                      <w:r>
+                        <w:rPr>
+                          <w:rFonts w:eastAsia="Calibri" w:cs="Arial" w:ascii="arial" w:hAnsi="arial"/>
+                          <w:color w:val="000000"/>
+                        </w:rPr>
+                        <w:t>Dear Sirs</w:t>
+                      </w:r>
+                      <w:bookmarkEnd w:id="12"/>
+                      <w:bookmarkEnd w:id="13"/>
+                    </w:p>
+                    <w:p>
+                      <w:pPr>
+                        <w:pStyle w:val="Normal"/>
+                        <w:overflowPunct w:val="true"/>
+                        <w:spacing w:lineRule="auto" w:line="240" w:before="0" w:after="0"/>
+                        <w:jc w:val="both"/>
+                        <w:rPr>
+                          <w:rFonts w:eastAsia="Calibri" w:cs="Arial"/>
+                          <w:color w:val="000000"/>
+                        </w:rPr>
+                      </w:pPr>
+                      <w:r>
+                        <w:rPr>
+                          <w:rFonts w:eastAsia="Calibri" w:cs="Arial"/>
+                          <w:color w:val="000000"/>
+                        </w:rPr>
+                      </w:r>
+                    </w:p>
+                    <w:p>
+                      <w:pPr>
+                        <w:pStyle w:val="Normal"/>
+                        <w:overflowPunct w:val="true"/>
+                        <w:spacing w:lineRule="auto" w:line="240" w:before="0" w:after="0"/>
+                        <w:ind w:left="720" w:hanging="720"/>
+                        <w:jc w:val="both"/>
+                        <w:rPr>
+                          <w:rFonts w:ascii="arial" w:hAnsi="arial"/>
+                        </w:rPr>
+                      </w:pPr>
+                      <w:r>
+                        <w:rPr>
+                          <w:rFonts w:eastAsia="Calibri" w:cs="Arial" w:ascii="arial" w:hAnsi="arial"/>
+                          <w:b/>
+                          <w:color w:val="000000"/>
+                        </w:rPr>
+                        <w:t>Re:</w:t>
+                        <w:tab/>
+                        <w:t>The Estate of the Late: {%=deceased.forename%} {%=deceased.surname%}</w:t>
+                      </w:r>
+                    </w:p>
+                    <w:p>
+                      <w:pPr>
+                        <w:pStyle w:val="Normal"/>
+                        <w:overflowPunct w:val="true"/>
+                        <w:spacing w:lineRule="auto" w:line="240" w:before="0" w:after="0"/>
+                        <w:ind w:left="720" w:hanging="0"/>
+                        <w:jc w:val="both"/>
+                        <w:rPr>
+                          <w:rFonts w:ascii="arial" w:hAnsi="arial"/>
+                        </w:rPr>
+                      </w:pPr>
+                      <w:r>
+                        <w:rPr>
+                          <w:rFonts w:eastAsia="Calibri" w:cs="Arial" w:ascii="arial" w:hAnsi="arial"/>
+                          <w:b/>
+                          <w:color w:val="000000"/>
+                        </w:rPr>
+                        <w:t>Date of death: {%=deceased.dateOfDeath%}</w:t>
+                      </w:r>
+                    </w:p>
+                    <w:p>
+                      <w:pPr>
+                        <w:pStyle w:val="Normal"/>
+                        <w:overflowPunct w:val="false"/>
+                        <w:spacing w:lineRule="auto" w:line="240" w:before="0" w:after="0"/>
+                        <w:ind w:left="720" w:hanging="0"/>
+                        <w:jc w:val="both"/>
+                        <w:rPr>
+                          <w:color w:val="000000"/>
+                        </w:rPr>
+                      </w:pPr>
+                      <w:r>
+                        <w:rPr>
+                          <w:rFonts w:eastAsia="Calibri" w:cs="Arial" w:ascii="Arial" w:hAnsi="Arial"/>
+                          <w:b/>
+                          <w:bCs w:val="false"/>
+                          <w:color w:val="000000"/>
+                        </w:rPr>
+                        <w:t>Council Tax Account Number: {%=council</w:t>
+                      </w:r>
+                      <w:r>
+                        <w:rPr>
+                          <w:rFonts w:eastAsia="Calibri" w:cs="Arial" w:ascii="Arial" w:hAnsi="Arial"/>
+                          <w:b/>
+                          <w:bCs w:val="false"/>
+                          <w:color w:val="000000"/>
+                          <w:szCs w:val="24"/>
+                        </w:rPr>
+                        <w:t>.accountNumber</w:t>
+                      </w:r>
+                      <w:r>
+                        <w:rPr>
+                          <w:rFonts w:eastAsia="Calibri" w:cs="Arial" w:ascii="Arial" w:hAnsi="Arial"/>
+                          <w:b/>
+                          <w:bCs w:val="false"/>
+                          <w:color w:val="000000"/>
+                        </w:rPr>
+                        <w:t>%}</w:t>
+                      </w:r>
+                    </w:p>
+                    <w:p>
+                      <w:pPr>
+                        <w:pStyle w:val="Normal"/>
+                        <w:overflowPunct w:val="false"/>
+                        <w:spacing w:lineRule="auto" w:line="240" w:before="0" w:after="0"/>
+                        <w:ind w:hanging="0"/>
+                        <w:jc w:val="both"/>
+                        <w:rPr/>
+                      </w:pPr>
+                      <w:r>
+                        <w:rPr/>
+                      </w:r>
+                    </w:p>
+                    <w:p>
+                      <w:pPr>
+                        <w:pStyle w:val="TextBody"/>
+                        <w:spacing w:lineRule="auto" w:line="240" w:before="0" w:after="0"/>
+                        <w:jc w:val="both"/>
+                        <w:rPr>
+                          <w:rFonts w:ascii="Arial" w:hAnsi="Arial" w:eastAsia="Calibri" w:cs="Arial"/>
+                          <w:lang w:val="en-US"/>
+                        </w:rPr>
+                      </w:pPr>
+                      <w:r>
+                        <w:rPr>
+                          <w:rFonts w:eastAsia="Calibri" w:cs="Arial" w:ascii="Arial" w:hAnsi="Arial"/>
+                          <w:lang w:val="en-US"/>
+                        </w:rPr>
+                        <w:t>We have been instructed to act in the administration of the estate of the above named deceased who died on the above date.</w:t>
+                      </w:r>
+                    </w:p>
+                    <w:p>
+                      <w:pPr>
+                        <w:pStyle w:val="TextBody"/>
+                        <w:spacing w:lineRule="auto" w:line="240" w:before="0" w:after="0"/>
+                        <w:jc w:val="both"/>
+                        <w:rPr>
+                          <w:rFonts w:ascii="Arial" w:hAnsi="Arial" w:eastAsia="Calibri" w:cs="Arial"/>
+                          <w:lang w:val="en-US"/>
+                        </w:rPr>
+                      </w:pPr>
+                      <w:r>
+                        <w:rPr>
+                          <w:rFonts w:eastAsia="Calibri" w:cs="Arial" w:ascii="Arial" w:hAnsi="Arial"/>
+                          <w:lang w:val="en-US"/>
+                        </w:rPr>
+                      </w:r>
+                    </w:p>
+                    <w:p>
+                      <w:pPr>
+                        <w:pStyle w:val="TextBody"/>
+                        <w:spacing w:lineRule="auto" w:line="240" w:before="0" w:after="0"/>
+                        <w:jc w:val="both"/>
+                        <w:rPr>
+                          <w:rFonts w:ascii="Arial" w:hAnsi="Arial" w:eastAsia="Calibri" w:cs="Arial"/>
+                          <w:lang w:val="en-US"/>
+                        </w:rPr>
+                      </w:pPr>
+                      <w:r>
+                        <w:rPr>
+                          <w:rFonts w:eastAsia="Calibri" w:cs="Arial" w:ascii="Arial" w:hAnsi="Arial"/>
+                          <w:lang w:val="en-US"/>
+                        </w:rPr>
+                        <w:t>Further to the deceased’s Council Tax account, we would be grateful if you could please confirm the amount currently outstanding or held to the deceased’s credit as at the current date.</w:t>
+                      </w:r>
+                    </w:p>
+                    <w:p>
+                      <w:pPr>
+                        <w:pStyle w:val="TextBody"/>
+                        <w:spacing w:lineRule="auto" w:line="240" w:before="0" w:after="0"/>
+                        <w:jc w:val="both"/>
+                        <w:rPr>
+                          <w:rFonts w:ascii="Arial" w:hAnsi="Arial" w:eastAsia="Calibri" w:cs="Arial"/>
+                          <w:lang w:val="en-US"/>
+                        </w:rPr>
+                      </w:pPr>
+                      <w:r>
+                        <w:rPr>
+                          <w:rFonts w:eastAsia="Calibri" w:cs="Arial" w:ascii="Arial" w:hAnsi="Arial"/>
+                          <w:lang w:val="en-US"/>
+                        </w:rPr>
+                      </w:r>
+                    </w:p>
+                    <w:p>
+                      <w:pPr>
+                        <w:pStyle w:val="TextBody"/>
+                        <w:spacing w:lineRule="auto" w:line="240" w:before="0" w:after="0"/>
+                        <w:jc w:val="both"/>
+                        <w:rPr>
+                          <w:rFonts w:ascii="Arial" w:hAnsi="Arial" w:eastAsia="Calibri" w:cs="Arial"/>
+                          <w:lang w:val="en-US"/>
+                        </w:rPr>
+                      </w:pPr>
+                      <w:r>
+                        <w:rPr>
+                          <w:rFonts w:eastAsia="Calibri" w:cs="Arial" w:ascii="Arial" w:hAnsi="Arial"/>
+                          <w:lang w:val="en-US"/>
+                        </w:rPr>
+                        <w:t>Please note we will revert to you regarding any outstanding amounts or to claim any sums due to the deceased’s estate once we have collected in the assets of the estate.</w:t>
+                      </w:r>
+                    </w:p>
+                    <w:p>
+                      <w:pPr>
+                        <w:pStyle w:val="TextBody"/>
+                        <w:spacing w:lineRule="auto" w:line="240" w:before="0" w:after="0"/>
+                        <w:jc w:val="both"/>
+                        <w:rPr>
+                          <w:rFonts w:ascii="Arial" w:hAnsi="Arial" w:eastAsia="Calibri" w:cs="Arial"/>
+                          <w:lang w:val="en-US"/>
+                        </w:rPr>
+                      </w:pPr>
+                      <w:r>
+                        <w:rPr>
+                          <w:rFonts w:eastAsia="Calibri" w:cs="Arial" w:ascii="Arial" w:hAnsi="Arial"/>
+                          <w:lang w:val="en-US"/>
+                        </w:rPr>
+                      </w:r>
+                    </w:p>
+                    <w:p>
+                      <w:pPr>
+                        <w:pStyle w:val="TextBody"/>
+                        <w:spacing w:lineRule="auto" w:line="240" w:before="0" w:after="0"/>
+                        <w:jc w:val="both"/>
+                        <w:rPr>
+                          <w:rFonts w:ascii="Arial" w:hAnsi="Arial" w:eastAsia="Calibri" w:cs="Arial"/>
+                          <w:lang w:val="en-US"/>
+                        </w:rPr>
+                      </w:pPr>
+                      <w:r>
+                        <w:rPr>
+                          <w:rFonts w:eastAsia="Calibri" w:cs="Arial" w:ascii="Arial" w:hAnsi="Arial"/>
+                          <w:lang w:val="en-US"/>
+                        </w:rPr>
+                        <w:t>Kindly also note that once we are in a position to do so, we will let you know if the property is to be sold or transferred.  We will therefore keep you updated on developments in this regard.</w:t>
+                      </w:r>
+                    </w:p>
+                    <w:p>
+                      <w:pPr>
+                        <w:pStyle w:val="TextBody"/>
+                        <w:spacing w:lineRule="auto" w:line="240" w:before="0" w:after="0"/>
+                        <w:jc w:val="both"/>
+                        <w:rPr>
+                          <w:rFonts w:ascii="Arial" w:hAnsi="Arial" w:eastAsia="Calibri" w:cs="Arial"/>
+                          <w:lang w:val="en-US"/>
+                        </w:rPr>
+                      </w:pPr>
+                      <w:r>
+                        <w:rPr>
+                          <w:rFonts w:eastAsia="Calibri" w:cs="Arial" w:ascii="Arial" w:hAnsi="Arial"/>
+                          <w:lang w:val="en-US"/>
+                        </w:rPr>
+                      </w:r>
+                    </w:p>
+                    <w:p>
+                      <w:pPr>
+                        <w:pStyle w:val="TextBody"/>
+                        <w:spacing w:lineRule="auto" w:line="240" w:before="0" w:after="0"/>
+                        <w:jc w:val="both"/>
+                        <w:rPr>
+                          <w:rFonts w:ascii="Arial" w:hAnsi="Arial" w:eastAsia="Calibri" w:cs="Arial"/>
+                          <w:lang w:val="en-US"/>
+                        </w:rPr>
+                      </w:pPr>
+                      <w:r>
+                        <w:rPr>
+                          <w:rFonts w:eastAsia="Calibri" w:cs="Arial" w:ascii="Arial" w:hAnsi="Arial"/>
+                          <w:lang w:val="en-US"/>
+                        </w:rPr>
+                        <w:t xml:space="preserve">In the meantime, please ensure you forward all future correspondence regarding this matter to us quoting our reference at the top of this letter.  </w:t>
+                      </w:r>
+                    </w:p>
+                    <w:p>
+                      <w:pPr>
+                        <w:pStyle w:val="TextBody"/>
+                        <w:spacing w:lineRule="auto" w:line="240" w:before="0" w:after="0"/>
+                        <w:jc w:val="both"/>
+                        <w:rPr>
+                          <w:rFonts w:ascii="Arial" w:hAnsi="Arial" w:eastAsia="Calibri" w:cs="Arial"/>
+                          <w:lang w:val="en-US"/>
+                        </w:rPr>
+                      </w:pPr>
+                      <w:r>
+                        <w:rPr>
+                          <w:rFonts w:eastAsia="Calibri" w:cs="Arial" w:ascii="Arial" w:hAnsi="Arial"/>
+                          <w:lang w:val="en-US"/>
+                        </w:rPr>
+                      </w:r>
+                    </w:p>
+                    <w:p>
+                      <w:pPr>
+                        <w:pStyle w:val="TextBody"/>
+                        <w:spacing w:lineRule="auto" w:line="240" w:before="0" w:after="0"/>
+                        <w:jc w:val="both"/>
+                        <w:rPr>
+                          <w:rFonts w:ascii="Arial" w:hAnsi="Arial" w:eastAsia="Calibri" w:cs="Arial"/>
+                          <w:lang w:val="en-US"/>
+                        </w:rPr>
+                      </w:pPr>
+                      <w:r>
+                        <w:rPr>
+                          <w:rFonts w:eastAsia="Calibri" w:cs="Arial" w:ascii="Arial" w:hAnsi="Arial"/>
+                          <w:lang w:val="en-US"/>
+                        </w:rPr>
+                        <w:t>We look forward to hearing from you and thank you in anticipation of your response.</w:t>
+                      </w:r>
+                    </w:p>
+                    <w:p>
+                      <w:pPr>
+                        <w:pStyle w:val="Normal"/>
+                        <w:overflowPunct w:val="true"/>
+                        <w:spacing w:lineRule="auto" w:line="240" w:before="0" w:after="0"/>
+                        <w:jc w:val="both"/>
+                        <w:rPr>
+                          <w:rFonts w:ascii="arial" w:hAnsi="arial" w:eastAsia="Calibri" w:cs="Arial"/>
+                        </w:rPr>
+                      </w:pPr>
+                      <w:r>
+                        <w:rPr>
+                          <w:rFonts w:eastAsia="Calibri" w:cs="Arial" w:ascii="arial" w:hAnsi="arial"/>
+                        </w:rPr>
+                      </w:r>
+                    </w:p>
+                    <w:p>
+                      <w:pPr>
+                        <w:pStyle w:val="Normal"/>
+                        <w:overflowPunct w:val="true"/>
+                        <w:spacing w:lineRule="auto" w:line="240" w:before="0" w:after="0"/>
+                        <w:jc w:val="both"/>
+                        <w:rPr>
+                          <w:rFonts w:ascii="arial" w:hAnsi="arial"/>
+                        </w:rPr>
+                      </w:pPr>
+                      <w:r>
+                        <w:rPr>
+                          <w:rFonts w:eastAsia="Calibri" w:cs="Arial" w:ascii="arial" w:hAnsi="arial"/>
+                          <w:color w:val="000000"/>
+                        </w:rPr>
+                        <w:t>Yours faithfully</w:t>
+                      </w:r>
+                    </w:p>
+                    <w:p>
+                      <w:pPr>
+                        <w:pStyle w:val="Normal"/>
+                        <w:overflowPunct w:val="true"/>
+                        <w:spacing w:lineRule="auto" w:line="240" w:before="0" w:after="0"/>
+                        <w:jc w:val="both"/>
+                        <w:rPr>
+                          <w:rFonts w:ascii="arial" w:hAnsi="arial" w:eastAsia="Calibri" w:cs="Arial"/>
+                          <w:color w:val="000000"/>
+                        </w:rPr>
+                      </w:pPr>
+                      <w:r>
+                        <w:rPr>
+                          <w:rFonts w:eastAsia="Calibri" w:cs="Arial" w:ascii="arial" w:hAnsi="arial"/>
+                          <w:color w:val="000000"/>
+                        </w:rPr>
+                      </w:r>
+                    </w:p>
+                    <w:p>
+                      <w:pPr>
+                        <w:pStyle w:val="Normal"/>
+                        <w:overflowPunct w:val="true"/>
+                        <w:spacing w:lineRule="auto" w:line="240" w:before="0" w:after="0"/>
+                        <w:jc w:val="both"/>
+                        <w:rPr>
+                          <w:rFonts w:ascii="arial" w:hAnsi="arial" w:eastAsia="Calibri" w:cs="Arial"/>
+                          <w:color w:val="000000"/>
+                        </w:rPr>
+                      </w:pPr>
+                      <w:r>
+                        <w:rPr>
+                          <w:rFonts w:eastAsia="Calibri" w:cs="Arial" w:ascii="arial" w:hAnsi="arial"/>
+                          <w:color w:val="000000"/>
+                        </w:rPr>
+                      </w:r>
+                    </w:p>
+                    <w:p>
+                      <w:pPr>
+                        <w:pStyle w:val="Normal"/>
+                        <w:overflowPunct w:val="true"/>
+                        <w:spacing w:lineRule="auto" w:line="240" w:before="0" w:after="0"/>
+                        <w:jc w:val="both"/>
+                        <w:rPr>
+                          <w:rFonts w:ascii="arial" w:hAnsi="arial"/>
+                        </w:rPr>
+                      </w:pPr>
+                      <w:r>
+                        <w:rPr>
+                          <w:rFonts w:eastAsia="Calibri" w:cs="Arial" w:ascii="arial" w:hAnsi="arial"/>
+                          <w:b/>
+                          <w:color w:val="000000"/>
+                        </w:rPr>
+                        <w:t>Darby and Darby</w:t>
+                      </w:r>
+                    </w:p>
+                    <w:p>
+                      <w:pPr>
+                        <w:pStyle w:val="Normal"/>
+                        <w:overflowPunct w:val="true"/>
+                        <w:spacing w:lineRule="auto" w:line="240" w:before="0" w:after="0"/>
+                        <w:jc w:val="both"/>
+                        <w:rPr>
+                          <w:rFonts w:ascii="arial" w:hAnsi="arial"/>
+                        </w:rPr>
+                      </w:pPr>
+                      <w:r>
+                        <w:rPr>
+                          <w:rFonts w:eastAsia="Calibri" w:cs="Arial" w:ascii="arial" w:hAnsi="arial"/>
+                          <w:color w:val="000000"/>
+                        </w:rPr>
+                        <w:t>probate@darbylaw.co.uk</w:t>
+                      </w:r>
+                    </w:p>
+                    <w:p>
+                      <w:pPr>
+                        <w:pStyle w:val="Normal"/>
+                        <w:overflowPunct w:val="true"/>
+                        <w:spacing w:lineRule="auto" w:line="240" w:before="0" w:after="0"/>
+                        <w:jc w:val="both"/>
+                        <w:rPr>
+                          <w:rFonts w:ascii="arial" w:hAnsi="arial" w:eastAsia="Calibri" w:cs="Arial"/>
+                        </w:rPr>
+                      </w:pPr>
+                      <w:r>
+                        <w:rPr>
+                          <w:rFonts w:eastAsia="Calibri" w:cs="Arial" w:ascii="arial" w:hAnsi="arial"/>
+                        </w:rPr>
+                      </w:r>
+                    </w:p>
+                    <w:p>
+                      <w:pPr>
+                        <w:pStyle w:val="Normal"/>
+                        <w:overflowPunct w:val="true"/>
+                        <w:spacing w:lineRule="auto" w:line="240" w:before="0" w:after="0"/>
+                        <w:jc w:val="both"/>
+                        <w:rPr>
+                          <w:rFonts w:ascii="arial" w:hAnsi="arial"/>
+                        </w:rPr>
+                      </w:pPr>
+                      <w:r>
+                        <w:rPr>
+                          <w:rFonts w:eastAsia="Calibri" w:cs="Arial" w:ascii="arial" w:hAnsi="arial"/>
+                        </w:rPr>
+                        <w:t>Enc</w:t>
+                      </w:r>
+                    </w:p>
+                  </w:txbxContent>
+                </v:textbox>
+                <w10:wrap type="square"/>
+              </v:rect>
+            </w:pict>
+          </mc:Fallback>
+        </mc:AlternateContent>
+      </w:r>
     </w:p>
     <w:p>
       <w:pPr>
@@ -740,367 +1743,16 @@
     </w:p>
     <w:p>
       <w:pPr>
-        <w:sectPr>
-          <w:headerReference w:type="even" r:id="rId4"/>
-          <w:headerReference w:type="default" r:id="rId5"/>
-          <w:headerReference w:type="first" r:id="rId6"/>
-          <w:footerReference w:type="default" r:id="rId7"/>
-          <w:type w:val="nextPage"/>
-          <w:pgSz w:w="11906" w:h="16838"/>
-          <w:pgMar w:left="1440" w:right="1440" w:gutter="0" w:header="1418" w:top="1639" w:footer="57" w:bottom="1440"/>
-          <w:pgNumType w:fmt="decimal"/>
-          <w:formProt w:val="false"/>
-          <w:textDirection w:val="lrTb"/>
-          <w:docGrid w:type="default" w:linePitch="360" w:charSpace="4096"/>
-        </w:sectPr>
-      </w:pPr>
-    </w:p>
-    <w:p>
-      <w:pPr>
-        <w:pStyle w:val="Normal"/>
-        <w:overflowPunct w:val="true"/>
-        <w:spacing w:lineRule="auto" w:line="240" w:before="680" w:after="0"/>
-        <w:contextualSpacing/>
-        <w:jc w:val="both"/>
-        <w:rPr>
-          <w:rFonts w:ascii="arial" w:hAnsi="arial"/>
-        </w:rPr>
-      </w:pPr>
-      <w:bookmarkStart w:id="8" w:name="OLE_LINK1"/>
-      <w:bookmarkStart w:id="9" w:name="OLE_LINK2"/>
-      <w:bookmarkStart w:id="10" w:name="OLE_LINK121"/>
-      <w:bookmarkStart w:id="11" w:name="OLE_LINK111"/>
-      <w:bookmarkEnd w:id="10"/>
-      <w:bookmarkEnd w:id="11"/>
-      <w:r>
-        <w:rPr>
-          <w:rFonts w:eastAsia="Calibri" w:cs="Arial" w:ascii="arial" w:hAnsi="arial"/>
-          <w:color w:val="000000"/>
-        </w:rPr>
-        <w:t>Dear Sirs</w:t>
-      </w:r>
-      <w:bookmarkEnd w:id="8"/>
-      <w:bookmarkEnd w:id="9"/>
-    </w:p>
-    <w:p>
-      <w:pPr>
         <w:pStyle w:val="Normal"/>
         <w:overflowPunct w:val="true"/>
         <w:spacing w:lineRule="auto" w:line="240" w:before="0" w:after="0"/>
-        <w:jc w:val="both"/>
         <w:rPr>
-          <w:rFonts w:eastAsia="Calibri" w:cs="Arial"/>
-          <w:color w:val="000000"/>
+          <w:u w:val="none"/>
         </w:rPr>
       </w:pPr>
       <w:r>
         <w:rPr>
-          <w:rFonts w:eastAsia="Calibri" w:cs="Arial"/>
-          <w:color w:val="000000"/>
-        </w:rPr>
-      </w:r>
-    </w:p>
-    <w:p>
-      <w:pPr>
-        <w:pStyle w:val="Normal"/>
-        <w:overflowPunct w:val="true"/>
-        <w:spacing w:lineRule="auto" w:line="240" w:before="0" w:after="0"/>
-        <w:ind w:left="720" w:hanging="720"/>
-        <w:jc w:val="both"/>
-        <w:rPr>
-          <w:rFonts w:ascii="arial" w:hAnsi="arial"/>
-        </w:rPr>
-      </w:pPr>
-      <w:r>
-        <w:rPr>
-          <w:rFonts w:eastAsia="Calibri" w:cs="Arial" w:ascii="arial" w:hAnsi="arial"/>
-          <w:b/>
-          <w:color w:val="000000"/>
-        </w:rPr>
-        <w:t>Re:</w:t>
-        <w:tab/>
-        <w:t>The Estate of the Late: {%=deceased.forename%} {%=deceased.surname%}</w:t>
-      </w:r>
-    </w:p>
-    <w:p>
-      <w:pPr>
-        <w:pStyle w:val="Normal"/>
-        <w:overflowPunct w:val="true"/>
-        <w:spacing w:lineRule="auto" w:line="240" w:before="0" w:after="0"/>
-        <w:ind w:left="720" w:hanging="0"/>
-        <w:jc w:val="both"/>
-        <w:rPr>
-          <w:rFonts w:ascii="arial" w:hAnsi="arial"/>
-        </w:rPr>
-      </w:pPr>
-      <w:r>
-        <w:rPr>
-          <w:rFonts w:eastAsia="Calibri" w:cs="Arial" w:ascii="arial" w:hAnsi="arial"/>
-          <w:b/>
-          <w:color w:val="000000"/>
-        </w:rPr>
-        <w:t>Date of death: {%=deceased.dateOfDeath%}</w:t>
-      </w:r>
-    </w:p>
-    <w:p>
-      <w:pPr>
-        <w:pStyle w:val="Normal"/>
-        <w:overflowPunct w:val="false"/>
-        <w:spacing w:lineRule="auto" w:line="240" w:before="0" w:after="0"/>
-        <w:ind w:left="720" w:hanging="0"/>
-        <w:jc w:val="both"/>
-        <w:rPr>
-          <w:color w:val="000000"/>
-        </w:rPr>
-      </w:pPr>
-      <w:r>
-        <w:rPr>
-          <w:rFonts w:eastAsia="Calibri" w:cs="Arial" w:ascii="Arial" w:hAnsi="Arial"/>
-          <w:b/>
-          <w:bCs w:val="false"/>
-          <w:color w:val="000000"/>
-        </w:rPr>
-        <w:t>Council Tax Account Number: {%=council</w:t>
-      </w:r>
-      <w:r>
-        <w:rPr>
-          <w:rFonts w:eastAsia="Calibri" w:cs="Arial" w:ascii="Arial" w:hAnsi="Arial"/>
-          <w:b/>
-          <w:bCs w:val="false"/>
-          <w:color w:val="000000"/>
-          <w:szCs w:val="24"/>
-        </w:rPr>
-        <w:t>.accountNumber</w:t>
-      </w:r>
-      <w:r>
-        <w:rPr>
-          <w:rFonts w:eastAsia="Calibri" w:cs="Arial" w:ascii="Arial" w:hAnsi="Arial"/>
-          <w:b/>
-          <w:bCs w:val="false"/>
-          <w:color w:val="000000"/>
-        </w:rPr>
-        <w:t>%}</w:t>
-      </w:r>
-    </w:p>
-    <w:p>
-      <w:pPr>
-        <w:pStyle w:val="Normal"/>
-        <w:overflowPunct w:val="false"/>
-        <w:spacing w:lineRule="auto" w:line="240" w:before="0" w:after="0"/>
-        <w:ind w:hanging="0"/>
-        <w:jc w:val="both"/>
-        <w:rPr/>
-      </w:pPr>
-      <w:r>
-        <w:rPr/>
-      </w:r>
-    </w:p>
-    <w:p>
-      <w:pPr>
-        <w:pStyle w:val="TextBody"/>
-        <w:spacing w:lineRule="auto" w:line="240" w:before="0" w:after="0"/>
-        <w:jc w:val="both"/>
-        <w:rPr>
-          <w:rFonts w:ascii="Arial" w:hAnsi="Arial" w:eastAsia="Calibri" w:cs="Arial"/>
-          <w:lang w:val="en-US"/>
-        </w:rPr>
-      </w:pPr>
-      <w:r>
-        <w:rPr>
-          <w:rFonts w:eastAsia="Calibri" w:cs="Arial" w:ascii="Arial" w:hAnsi="Arial"/>
-          <w:lang w:val="en-US"/>
-        </w:rPr>
-        <w:t>We have been instructed to act in the administration of the estate of the above named deceased who died on the above date.</w:t>
-      </w:r>
-    </w:p>
-    <w:p>
-      <w:pPr>
-        <w:pStyle w:val="TextBody"/>
-        <w:spacing w:lineRule="auto" w:line="240" w:before="0" w:after="0"/>
-        <w:jc w:val="both"/>
-        <w:rPr>
-          <w:rFonts w:ascii="Arial" w:hAnsi="Arial" w:eastAsia="Calibri" w:cs="Arial"/>
-          <w:lang w:val="en-US"/>
-        </w:rPr>
-      </w:pPr>
-      <w:r>
-        <w:rPr>
-          <w:rFonts w:eastAsia="Calibri" w:cs="Arial" w:ascii="Arial" w:hAnsi="Arial"/>
-          <w:lang w:val="en-US"/>
-        </w:rPr>
-      </w:r>
-    </w:p>
-    <w:p>
-      <w:pPr>
-        <w:pStyle w:val="TextBody"/>
-        <w:spacing w:lineRule="auto" w:line="240" w:before="0" w:after="0"/>
-        <w:jc w:val="both"/>
-        <w:rPr>
-          <w:rFonts w:ascii="Arial" w:hAnsi="Arial" w:eastAsia="Calibri" w:cs="Arial"/>
-          <w:lang w:val="en-US"/>
-        </w:rPr>
-      </w:pPr>
-      <w:r>
-        <w:rPr>
-          <w:rFonts w:eastAsia="Calibri" w:cs="Arial" w:ascii="Arial" w:hAnsi="Arial"/>
-          <w:lang w:val="en-US"/>
-        </w:rPr>
-        <w:t>Further to the deceased’s Council Tax account, we would be grateful if you could please confirm the amount currently outstanding or held to the deceased’s credit as at the current date.</w:t>
-      </w:r>
-    </w:p>
-    <w:p>
-      <w:pPr>
-        <w:pStyle w:val="TextBody"/>
-        <w:spacing w:lineRule="auto" w:line="240" w:before="0" w:after="0"/>
-        <w:jc w:val="both"/>
-        <w:rPr>
-          <w:rFonts w:ascii="Arial" w:hAnsi="Arial" w:eastAsia="Calibri" w:cs="Arial"/>
-          <w:lang w:val="en-US"/>
-        </w:rPr>
-      </w:pPr>
-      <w:r>
-        <w:rPr>
-          <w:rFonts w:eastAsia="Calibri" w:cs="Arial" w:ascii="Arial" w:hAnsi="Arial"/>
-          <w:lang w:val="en-US"/>
-        </w:rPr>
-      </w:r>
-    </w:p>
-    <w:p>
-      <w:pPr>
-        <w:pStyle w:val="TextBody"/>
-        <w:spacing w:lineRule="auto" w:line="240" w:before="0" w:after="0"/>
-        <w:jc w:val="both"/>
-        <w:rPr>
-          <w:rFonts w:ascii="Arial" w:hAnsi="Arial" w:eastAsia="Calibri" w:cs="Arial"/>
-          <w:lang w:val="en-US"/>
-        </w:rPr>
-      </w:pPr>
-      <w:r>
-        <w:rPr>
-          <w:rFonts w:eastAsia="Calibri" w:cs="Arial" w:ascii="Arial" w:hAnsi="Arial"/>
-          <w:lang w:val="en-US"/>
-        </w:rPr>
-        <w:t>Please note we will revert to you regarding any outstanding amounts or to claim any sums due to the deceased’s estate once we have collected in the assets of the estate.</w:t>
-      </w:r>
-    </w:p>
-    <w:p>
-      <w:pPr>
-        <w:pStyle w:val="TextBody"/>
-        <w:spacing w:lineRule="auto" w:line="240" w:before="0" w:after="0"/>
-        <w:jc w:val="both"/>
-        <w:rPr>
-          <w:rFonts w:ascii="Arial" w:hAnsi="Arial" w:eastAsia="Calibri" w:cs="Arial"/>
-          <w:lang w:val="en-US"/>
-        </w:rPr>
-      </w:pPr>
-      <w:r>
-        <w:rPr>
-          <w:rFonts w:eastAsia="Calibri" w:cs="Arial" w:ascii="Arial" w:hAnsi="Arial"/>
-          <w:lang w:val="en-US"/>
-        </w:rPr>
-      </w:r>
-    </w:p>
-    <w:p>
-      <w:pPr>
-        <w:pStyle w:val="TextBody"/>
-        <w:spacing w:lineRule="auto" w:line="240" w:before="0" w:after="0"/>
-        <w:jc w:val="both"/>
-        <w:rPr>
-          <w:rFonts w:ascii="Arial" w:hAnsi="Arial" w:eastAsia="Calibri" w:cs="Arial"/>
-          <w:lang w:val="en-US"/>
-        </w:rPr>
-      </w:pPr>
-      <w:r>
-        <w:rPr>
-          <w:rFonts w:eastAsia="Calibri" w:cs="Arial" w:ascii="Arial" w:hAnsi="Arial"/>
-          <w:lang w:val="en-US"/>
-        </w:rPr>
-        <w:t>Kindly also note that once we are in a position to do so, we will let you know if the property is to be sold or transferred.  We will therefore keep you updated on developments in this regard.</w:t>
-      </w:r>
-    </w:p>
-    <w:p>
-      <w:pPr>
-        <w:pStyle w:val="TextBody"/>
-        <w:spacing w:lineRule="auto" w:line="240" w:before="0" w:after="0"/>
-        <w:jc w:val="both"/>
-        <w:rPr>
-          <w:rFonts w:ascii="Arial" w:hAnsi="Arial" w:eastAsia="Calibri" w:cs="Arial"/>
-          <w:lang w:val="en-US"/>
-        </w:rPr>
-      </w:pPr>
-      <w:r>
-        <w:rPr>
-          <w:rFonts w:eastAsia="Calibri" w:cs="Arial" w:ascii="Arial" w:hAnsi="Arial"/>
-          <w:lang w:val="en-US"/>
-        </w:rPr>
-      </w:r>
-    </w:p>
-    <w:p>
-      <w:pPr>
-        <w:pStyle w:val="TextBody"/>
-        <w:spacing w:lineRule="auto" w:line="240" w:before="0" w:after="0"/>
-        <w:jc w:val="both"/>
-        <w:rPr>
-          <w:rFonts w:ascii="Arial" w:hAnsi="Arial" w:eastAsia="Calibri" w:cs="Arial"/>
-          <w:lang w:val="en-US"/>
-        </w:rPr>
-      </w:pPr>
-      <w:r>
-        <w:rPr>
-          <w:rFonts w:eastAsia="Calibri" w:cs="Arial" w:ascii="Arial" w:hAnsi="Arial"/>
-          <w:lang w:val="en-US"/>
-        </w:rPr>
-        <w:t xml:space="preserve">In the meantime, please ensure you forward all future correspondence regarding this matter to us quoting our reference at the top of this letter.  </w:t>
-      </w:r>
-    </w:p>
-    <w:p>
-      <w:pPr>
-        <w:pStyle w:val="TextBody"/>
-        <w:spacing w:lineRule="auto" w:line="240" w:before="0" w:after="0"/>
-        <w:jc w:val="both"/>
-        <w:rPr>
-          <w:rFonts w:ascii="Arial" w:hAnsi="Arial" w:eastAsia="Calibri" w:cs="Arial"/>
-          <w:lang w:val="en-US"/>
-        </w:rPr>
-      </w:pPr>
-      <w:r>
-        <w:rPr>
-          <w:rFonts w:eastAsia="Calibri" w:cs="Arial" w:ascii="Arial" w:hAnsi="Arial"/>
-          <w:lang w:val="en-US"/>
-        </w:rPr>
-      </w:r>
-    </w:p>
-    <w:p>
-      <w:pPr>
-        <w:pStyle w:val="TextBody"/>
-        <w:spacing w:lineRule="auto" w:line="240" w:before="0" w:after="0"/>
-        <w:jc w:val="both"/>
-        <w:rPr>
-          <w:rFonts w:ascii="Arial" w:hAnsi="Arial" w:eastAsia="Calibri" w:cs="Arial"/>
-          <w:lang w:val="en-US"/>
-        </w:rPr>
-      </w:pPr>
-      <w:r>
-        <w:rPr>
-          <w:rFonts w:eastAsia="Calibri" w:cs="Arial" w:ascii="Arial" w:hAnsi="Arial"/>
-          <w:lang w:val="en-US"/>
-        </w:rPr>
-        <w:t>We look forward to hearing from you and thank you in anticipation of your response.</w:t>
-      </w:r>
-    </w:p>
-    <w:p>
-      <w:pPr>
-        <w:pStyle w:val="Normal"/>
-        <w:overflowPunct w:val="true"/>
-        <w:spacing w:lineRule="auto" w:line="240" w:before="0" w:after="0"/>
-        <w:jc w:val="both"/>
-        <w:rPr>
-          <w:rFonts w:ascii="arial" w:hAnsi="arial" w:eastAsia="Calibri" w:cs="Arial"/>
-        </w:rPr>
-      </w:pPr>
-      <w:r>
-        <w:rPr>
-          <w:rFonts w:eastAsia="Calibri" w:cs="Arial" w:ascii="arial" w:hAnsi="arial"/>
+          <w:u w:val="none"/>
         </w:rPr>
       </w:r>
     </w:p>
@@ -1115,138 +1767,18 @@
         </w:rPr>
       </w:pPr>
       <w:r>
-        <w:rPr>
-          <w:rFonts w:eastAsia="Calibri" w:cs="Arial" w:ascii="arial" w:hAnsi="arial"/>
-          <w:color w:val="000000"/>
-        </w:rPr>
-        <w:t>Yours faithfully</w:t>
-      </w:r>
-    </w:p>
-    <w:p>
-      <w:pPr>
-        <w:pStyle w:val="Normal"/>
-        <w:overflowPunct w:val="true"/>
-        <w:spacing w:lineRule="auto" w:line="240" w:before="0" w:after="0"/>
-        <w:jc w:val="both"/>
-        <w:rPr>
-          <w:rFonts w:ascii="arial" w:hAnsi="arial" w:eastAsia="Calibri" w:cs="Arial"/>
-          <w:color w:val="000000"/>
-        </w:rPr>
-      </w:pPr>
-      <w:r>
-        <w:rPr>
-          <w:rFonts w:eastAsia="Calibri" w:cs="Arial" w:ascii="arial" w:hAnsi="arial"/>
-          <w:color w:val="000000"/>
-        </w:rPr>
-      </w:r>
-    </w:p>
-    <w:p>
-      <w:pPr>
-        <w:pStyle w:val="Normal"/>
-        <w:overflowPunct w:val="true"/>
-        <w:spacing w:lineRule="auto" w:line="240" w:before="0" w:after="0"/>
-        <w:jc w:val="both"/>
-        <w:rPr>
-          <w:rFonts w:ascii="arial" w:hAnsi="arial" w:eastAsia="Calibri" w:cs="Arial"/>
-          <w:color w:val="000000"/>
-        </w:rPr>
-      </w:pPr>
-      <w:r>
-        <w:rPr>
-          <w:rFonts w:eastAsia="Calibri" w:cs="Arial" w:ascii="arial" w:hAnsi="arial"/>
-          <w:color w:val="000000"/>
-        </w:rPr>
-      </w:r>
-    </w:p>
-    <w:p>
-      <w:pPr>
-        <w:pStyle w:val="Normal"/>
-        <w:overflowPunct w:val="true"/>
-        <w:spacing w:lineRule="auto" w:line="240" w:before="0" w:after="0"/>
-        <w:jc w:val="both"/>
-        <w:rPr>
-          <w:rFonts w:ascii="arial" w:hAnsi="arial"/>
-        </w:rPr>
-      </w:pPr>
-      <w:r>
-        <w:rPr>
-          <w:rFonts w:eastAsia="Calibri" w:cs="Arial" w:ascii="arial" w:hAnsi="arial"/>
-          <w:b/>
-          <w:color w:val="000000"/>
-        </w:rPr>
-        <w:t>Darby and Darby</w:t>
-      </w:r>
-    </w:p>
-    <w:p>
-      <w:pPr>
-        <w:pStyle w:val="Normal"/>
-        <w:overflowPunct w:val="true"/>
-        <w:spacing w:lineRule="auto" w:line="240" w:before="0" w:after="0"/>
-        <w:jc w:val="both"/>
-        <w:rPr>
-          <w:rFonts w:ascii="arial" w:hAnsi="arial"/>
-        </w:rPr>
-      </w:pPr>
-      <w:r>
-        <w:rPr>
-          <w:rFonts w:eastAsia="Calibri" w:cs="Arial" w:ascii="arial" w:hAnsi="arial"/>
-          <w:color w:val="000000"/>
-        </w:rPr>
-        <w:t>probate@darbylaw.co.uk</w:t>
-      </w:r>
-    </w:p>
-    <w:p>
-      <w:pPr>
-        <w:pStyle w:val="Normal"/>
-        <w:overflowPunct w:val="true"/>
-        <w:spacing w:lineRule="auto" w:line="240" w:before="0" w:after="0"/>
-        <w:jc w:val="both"/>
-        <w:rPr>
-          <w:rFonts w:ascii="arial" w:hAnsi="arial" w:eastAsia="Calibri" w:cs="Arial"/>
-        </w:rPr>
-      </w:pPr>
-      <w:r>
-        <w:rPr>
-          <w:rFonts w:eastAsia="Calibri" w:cs="Arial" w:ascii="arial" w:hAnsi="arial"/>
-        </w:rPr>
-      </w:r>
-    </w:p>
-    <w:p>
-      <w:pPr>
-        <w:pStyle w:val="Normal"/>
-        <w:overflowPunct w:val="true"/>
-        <w:spacing w:lineRule="auto" w:line="240" w:before="0" w:after="0"/>
-        <w:jc w:val="both"/>
-        <w:rPr>
-          <w:rFonts w:ascii="arial" w:hAnsi="arial"/>
-        </w:rPr>
-      </w:pPr>
-      <w:r>
-        <w:rPr>
-          <w:rFonts w:eastAsia="Calibri" w:cs="Arial" w:ascii="arial" w:hAnsi="arial"/>
-        </w:rPr>
-        <w:t>Enc</w:t>
-      </w:r>
-    </w:p>
-    <w:p>
-      <w:pPr>
-        <w:pStyle w:val="Normal"/>
-        <w:widowControl/>
-        <w:bidi w:val="0"/>
-        <w:spacing w:lineRule="auto" w:line="259" w:before="0" w:after="0"/>
-        <w:jc w:val="left"/>
-        <w:rPr>
-          <w:rFonts w:ascii="arial" w:hAnsi="arial"/>
-        </w:rPr>
-      </w:pPr>
-      <w:r>
         <w:rPr/>
       </w:r>
     </w:p>
     <w:sectPr>
-      <w:type w:val="continuous"/>
+      <w:headerReference w:type="even" r:id="rId4"/>
+      <w:headerReference w:type="default" r:id="rId5"/>
+      <w:headerReference w:type="first" r:id="rId6"/>
+      <w:footerReference w:type="default" r:id="rId7"/>
+      <w:type w:val="nextPage"/>
       <w:pgSz w:w="11906" w:h="16838"/>
-      <w:pgMar w:left="1440" w:right="1440" w:gutter="0" w:header="1418" w:top="1639" w:footer="57" w:bottom="1440"/>
+      <w:pgMar w:left="1134" w:right="1134" w:gutter="0" w:header="1418" w:top="1639" w:footer="57" w:bottom="1440"/>
+      <w:pgNumType w:fmt="decimal"/>
       <w:formProt w:val="false"/>
       <w:textDirection w:val="lrTb"/>
       <w:docGrid w:type="default" w:linePitch="360" w:charSpace="4096"/>
@@ -1300,7 +1832,7 @@
           <wp:extent cx="7560310" cy="1318260"/>
           <wp:effectExtent l="0" t="0" r="0" b="0"/>
           <wp:wrapNone/>
-          <wp:docPr id="8" name="Image2" descr=""/>
+          <wp:docPr id="9" name="Image2" descr=""/>
           <wp:cNvGraphicFramePr>
             <a:graphicFrameLocks xmlns:a="http://schemas.openxmlformats.org/drawingml/2006/main" noChangeAspect="1"/>
           </wp:cNvGraphicFramePr>
@@ -1308,7 +1840,7 @@
             <a:graphicData uri="http://schemas.openxmlformats.org/drawingml/2006/picture">
               <pic:pic xmlns:pic="http://schemas.openxmlformats.org/drawingml/2006/picture">
                 <pic:nvPicPr>
-                  <pic:cNvPr id="8" name="Image2" descr=""/>
+                  <pic:cNvPr id="9" name="Image2" descr=""/>
                   <pic:cNvPicPr>
                     <a:picLocks noChangeAspect="1" noChangeArrowheads="1"/>
                   </pic:cNvPicPr>
@@ -1453,7 +1985,7 @@
         <wp:inline distT="0" distB="0" distL="0" distR="0">
           <wp:extent cx="609600" cy="361950"/>
           <wp:effectExtent l="0" t="0" r="0" b="0"/>
-          <wp:docPr id="9" name="Picture 9" descr=""/>
+          <wp:docPr id="10" name="Picture 9" descr=""/>
           <wp:cNvGraphicFramePr>
             <a:graphicFrameLocks xmlns:a="http://schemas.openxmlformats.org/drawingml/2006/main" noChangeAspect="1"/>
           </wp:cNvGraphicFramePr>
@@ -1461,7 +1993,7 @@
             <a:graphicData uri="http://schemas.openxmlformats.org/drawingml/2006/picture">
               <pic:pic xmlns:pic="http://schemas.openxmlformats.org/drawingml/2006/picture">
                 <pic:nvPicPr>
-                  <pic:cNvPr id="9" name="Picture 9" descr=""/>
+                  <pic:cNvPr id="10" name="Picture 9" descr=""/>
                   <pic:cNvPicPr>
                     <a:picLocks noChangeAspect="1" noChangeArrowheads="1"/>
                   </pic:cNvPicPr>
@@ -1501,7 +2033,7 @@
         <wp:inline distT="0" distB="0" distL="0" distR="0">
           <wp:extent cx="609600" cy="333375"/>
           <wp:effectExtent l="0" t="0" r="0" b="0"/>
-          <wp:docPr id="10" name="Picture 8" descr=""/>
+          <wp:docPr id="11" name="Picture 8" descr=""/>
           <wp:cNvGraphicFramePr>
             <a:graphicFrameLocks xmlns:a="http://schemas.openxmlformats.org/drawingml/2006/main" noChangeAspect="1"/>
           </wp:cNvGraphicFramePr>
@@ -1509,7 +2041,7 @@
             <a:graphicData uri="http://schemas.openxmlformats.org/drawingml/2006/picture">
               <pic:pic xmlns:pic="http://schemas.openxmlformats.org/drawingml/2006/picture">
                 <pic:nvPicPr>
-                  <pic:cNvPr id="10" name="Picture 8" descr=""/>
+                  <pic:cNvPr id="11" name="Picture 8" descr=""/>
                   <pic:cNvPicPr>
                     <a:picLocks noChangeAspect="1" noChangeArrowheads="1"/>
                   </pic:cNvPicPr>
@@ -1549,7 +2081,7 @@
         <wp:inline distT="0" distB="0" distL="0" distR="0">
           <wp:extent cx="666750" cy="323850"/>
           <wp:effectExtent l="0" t="0" r="0" b="0"/>
-          <wp:docPr id="11" name="Picture 7" descr=""/>
+          <wp:docPr id="12" name="Picture 7" descr=""/>
           <wp:cNvGraphicFramePr>
             <a:graphicFrameLocks xmlns:a="http://schemas.openxmlformats.org/drawingml/2006/main" noChangeAspect="1"/>
           </wp:cNvGraphicFramePr>
@@ -1557,7 +2089,7 @@
             <a:graphicData uri="http://schemas.openxmlformats.org/drawingml/2006/picture">
               <pic:pic xmlns:pic="http://schemas.openxmlformats.org/drawingml/2006/picture">
                 <pic:nvPicPr>
-                  <pic:cNvPr id="11" name="Picture 7" descr=""/>
+                  <pic:cNvPr id="12" name="Picture 7" descr=""/>
                   <pic:cNvPicPr>
                     <a:picLocks noChangeAspect="1" noChangeArrowheads="1"/>
                   </pic:cNvPicPr>
@@ -1617,7 +2149,7 @@
           <wp:extent cx="7560310" cy="10692130"/>
           <wp:effectExtent l="0" t="0" r="0" b="0"/>
           <wp:wrapNone/>
-          <wp:docPr id="7" name="WordPictureWatermark76053610" descr=""/>
+          <wp:docPr id="8" name="WordPictureWatermark76053610" descr=""/>
           <wp:cNvGraphicFramePr>
             <a:graphicFrameLocks xmlns:a="http://schemas.openxmlformats.org/drawingml/2006/main" noChangeAspect="1"/>
           </wp:cNvGraphicFramePr>
@@ -1625,7 +2157,7 @@
             <a:graphicData uri="http://schemas.openxmlformats.org/drawingml/2006/picture">
               <pic:pic xmlns:pic="http://schemas.openxmlformats.org/drawingml/2006/picture">
                 <pic:nvPicPr>
-                  <pic:cNvPr id="7" name="WordPictureWatermark76053610" descr=""/>
+                  <pic:cNvPr id="8" name="WordPictureWatermark76053610" descr=""/>
                   <pic:cNvPicPr>
                     <a:picLocks noChangeAspect="1" noChangeArrowheads="1"/>
                   </pic:cNvPicPr>
@@ -1657,60 +2189,367 @@
 
 <file path=word/header2.xml><?xml version="1.0" encoding="utf-8"?>
 <w:hdr xmlns:o="urn:schemas-microsoft-com:office:office" xmlns:r="http://schemas.openxmlformats.org/officeDocument/2006/relationships" xmlns:v="urn:schemas-microsoft-com:vml" xmlns:w="http://schemas.openxmlformats.org/wordprocessingml/2006/main" xmlns:w10="urn:schemas-microsoft-com:office:word" xmlns:wp="http://schemas.openxmlformats.org/drawingml/2006/wordprocessingDrawing" xmlns:wps="http://schemas.microsoft.com/office/word/2010/wordprocessingShape" xmlns:wpg="http://schemas.microsoft.com/office/word/2010/wordprocessingGroup" xmlns:mc="http://schemas.openxmlformats.org/markup-compatibility/2006" xmlns:wp14="http://schemas.microsoft.com/office/word/2010/wordprocessingDrawing" xmlns:w14="http://schemas.microsoft.com/office/word/2010/wordml" xmlns:w15="http://schemas.microsoft.com/office/word/2012/wordml" mc:Ignorable="w14 wp14 w15">
+  <w:tbl>
+    <w:tblPr>
+      <w:tblStyle w:val="Table1"/>
+      <w:tblW w:w="9026" w:type="dxa"/>
+      <w:jc w:val="left"/>
+      <w:tblInd w:w="108" w:type="dxa"/>
+      <w:tblLayout w:type="fixed"/>
+      <w:tblCellMar>
+        <w:top w:w="0" w:type="dxa"/>
+        <w:left w:w="108" w:type="dxa"/>
+        <w:bottom w:w="0" w:type="dxa"/>
+        <w:right w:w="108" w:type="dxa"/>
+      </w:tblCellMar>
+      <w:tblLook w:val="0400"/>
+    </w:tblPr>
+    <w:tblGrid>
+      <w:gridCol w:w="2991"/>
+      <w:gridCol w:w="3023"/>
+      <w:gridCol w:w="3012"/>
+    </w:tblGrid>
+    <w:tr>
+      <w:trPr>
+        <w:trHeight w:val="142" w:hRule="atLeast"/>
+      </w:trPr>
+      <w:tc>
+        <w:tcPr>
+          <w:tcW w:w="2991" w:type="dxa"/>
+          <w:tcBorders/>
+        </w:tcPr>
+        <w:p>
+          <w:pPr>
+            <w:pStyle w:val="LOnormal"/>
+            <w:widowControl w:val="false"/>
+            <w:spacing w:lineRule="auto" w:line="240" w:before="0" w:after="0"/>
+            <w:jc w:val="center"/>
+            <w:rPr>
+              <w:sz w:val="16"/>
+              <w:szCs w:val="16"/>
+            </w:rPr>
+          </w:pPr>
+          <w:bookmarkStart w:id="16" w:name="bookmark=id.1fob9te"/>
+          <w:bookmarkStart w:id="17" w:name="bookmark=id.2et92p0"/>
+          <w:bookmarkStart w:id="18" w:name="bookmark=id.3znysh7"/>
+          <w:bookmarkStart w:id="19" w:name="bookmark=id.gjdgxs"/>
+          <w:bookmarkStart w:id="20" w:name="bookmark=id.tyjcwt"/>
+          <w:bookmarkStart w:id="21" w:name="bookmark=id.30j0zll"/>
+          <w:bookmarkEnd w:id="16"/>
+          <w:bookmarkEnd w:id="17"/>
+          <w:bookmarkEnd w:id="18"/>
+          <w:bookmarkEnd w:id="19"/>
+          <w:bookmarkEnd w:id="20"/>
+          <w:bookmarkEnd w:id="21"/>
+          <w:r>
+            <w:rPr>
+              <w:sz w:val="16"/>
+              <w:szCs w:val="16"/>
+            </w:rPr>
+            <w:t>51 Fore Street</w:t>
+          </w:r>
+        </w:p>
+        <w:p>
+          <w:pPr>
+            <w:pStyle w:val="LOnormal"/>
+            <w:widowControl w:val="false"/>
+            <w:spacing w:lineRule="auto" w:line="240" w:before="0" w:after="0"/>
+            <w:jc w:val="center"/>
+            <w:rPr>
+              <w:sz w:val="16"/>
+              <w:szCs w:val="16"/>
+            </w:rPr>
+          </w:pPr>
+          <w:r>
+            <w:rPr>
+              <w:sz w:val="16"/>
+              <w:szCs w:val="16"/>
+            </w:rPr>
+            <w:t>Brixham</w:t>
+          </w:r>
+        </w:p>
+        <w:p>
+          <w:pPr>
+            <w:pStyle w:val="LOnormal"/>
+            <w:widowControl w:val="false"/>
+            <w:spacing w:lineRule="auto" w:line="240" w:before="0" w:after="0"/>
+            <w:jc w:val="center"/>
+            <w:rPr>
+              <w:sz w:val="16"/>
+              <w:szCs w:val="16"/>
+            </w:rPr>
+          </w:pPr>
+          <w:r>
+            <w:rPr>
+              <w:sz w:val="16"/>
+              <w:szCs w:val="16"/>
+            </w:rPr>
+            <w:t>TQ5 8AG</w:t>
+          </w:r>
+        </w:p>
+        <w:p>
+          <w:pPr>
+            <w:pStyle w:val="LOnormal"/>
+            <w:widowControl w:val="false"/>
+            <w:spacing w:lineRule="auto" w:line="240" w:before="0" w:after="0"/>
+            <w:jc w:val="center"/>
+            <w:rPr>
+              <w:sz w:val="16"/>
+              <w:szCs w:val="16"/>
+            </w:rPr>
+          </w:pPr>
+          <w:r>
+            <w:rPr>
+              <w:sz w:val="16"/>
+              <w:szCs w:val="16"/>
+            </w:rPr>
+          </w:r>
+        </w:p>
+        <w:p>
+          <w:pPr>
+            <w:pStyle w:val="LOnormal"/>
+            <w:widowControl w:val="false"/>
+            <w:spacing w:lineRule="auto" w:line="240" w:before="0" w:after="0"/>
+            <w:jc w:val="center"/>
+            <w:rPr>
+              <w:sz w:val="16"/>
+              <w:szCs w:val="16"/>
+            </w:rPr>
+          </w:pPr>
+          <w:r>
+            <w:rPr>
+              <w:sz w:val="16"/>
+              <w:szCs w:val="16"/>
+            </w:rPr>
+            <w:t>(01803) 881700</w:t>
+          </w:r>
+        </w:p>
+      </w:tc>
+      <w:tc>
+        <w:tcPr>
+          <w:tcW w:w="3023" w:type="dxa"/>
+          <w:tcBorders/>
+        </w:tcPr>
+        <w:p>
+          <w:pPr>
+            <w:pStyle w:val="LOnormal"/>
+            <w:widowControl w:val="false"/>
+            <w:spacing w:lineRule="auto" w:line="240" w:before="0" w:after="0"/>
+            <w:jc w:val="center"/>
+            <w:rPr>
+              <w:sz w:val="16"/>
+              <w:szCs w:val="16"/>
+            </w:rPr>
+          </w:pPr>
+          <w:r>
+            <w:rPr>
+              <w:sz w:val="16"/>
+              <w:szCs w:val="16"/>
+            </w:rPr>
+            <w:t>Tudor Chambers</w:t>
+          </w:r>
+        </w:p>
+        <w:p>
+          <w:pPr>
+            <w:pStyle w:val="LOnormal"/>
+            <w:widowControl w:val="false"/>
+            <w:spacing w:lineRule="auto" w:line="240" w:before="0" w:after="0"/>
+            <w:jc w:val="center"/>
+            <w:rPr>
+              <w:sz w:val="16"/>
+              <w:szCs w:val="16"/>
+            </w:rPr>
+          </w:pPr>
+          <w:r>
+            <w:rPr>
+              <w:sz w:val="16"/>
+              <w:szCs w:val="16"/>
+            </w:rPr>
+            <w:t>Fore Street</w:t>
+          </w:r>
+        </w:p>
+        <w:p>
+          <w:pPr>
+            <w:pStyle w:val="LOnormal"/>
+            <w:widowControl w:val="false"/>
+            <w:spacing w:lineRule="auto" w:line="240" w:before="0" w:after="0"/>
+            <w:jc w:val="center"/>
+            <w:rPr>
+              <w:sz w:val="16"/>
+              <w:szCs w:val="16"/>
+            </w:rPr>
+          </w:pPr>
+          <w:r>
+            <w:rPr>
+              <w:sz w:val="16"/>
+              <w:szCs w:val="16"/>
+            </w:rPr>
+            <w:t>St Marychurch</w:t>
+          </w:r>
+        </w:p>
+        <w:p>
+          <w:pPr>
+            <w:pStyle w:val="LOnormal"/>
+            <w:widowControl w:val="false"/>
+            <w:spacing w:lineRule="auto" w:line="240" w:before="0" w:after="0"/>
+            <w:jc w:val="center"/>
+            <w:rPr>
+              <w:sz w:val="16"/>
+              <w:szCs w:val="16"/>
+            </w:rPr>
+          </w:pPr>
+          <w:r>
+            <w:rPr>
+              <w:sz w:val="16"/>
+              <w:szCs w:val="16"/>
+            </w:rPr>
+            <w:t>Torquay</w:t>
+          </w:r>
+        </w:p>
+        <w:p>
+          <w:pPr>
+            <w:pStyle w:val="LOnormal"/>
+            <w:widowControl w:val="false"/>
+            <w:spacing w:lineRule="auto" w:line="240" w:before="0" w:after="0"/>
+            <w:jc w:val="center"/>
+            <w:rPr>
+              <w:sz w:val="16"/>
+              <w:szCs w:val="16"/>
+            </w:rPr>
+          </w:pPr>
+          <w:r>
+            <w:rPr>
+              <w:sz w:val="16"/>
+              <w:szCs w:val="16"/>
+            </w:rPr>
+            <w:t>TQ1 4PR</w:t>
+          </w:r>
+        </w:p>
+        <w:p>
+          <w:pPr>
+            <w:pStyle w:val="LOnormal"/>
+            <w:widowControl w:val="false"/>
+            <w:spacing w:lineRule="auto" w:line="240" w:before="0" w:after="0"/>
+            <w:jc w:val="center"/>
+            <w:rPr>
+              <w:sz w:val="16"/>
+              <w:szCs w:val="16"/>
+            </w:rPr>
+          </w:pPr>
+          <w:r>
+            <w:rPr>
+              <w:sz w:val="16"/>
+              <w:szCs w:val="16"/>
+            </w:rPr>
+            <w:t>(01803) 313656</w:t>
+          </w:r>
+        </w:p>
+      </w:tc>
+      <w:tc>
+        <w:tcPr>
+          <w:tcW w:w="3012" w:type="dxa"/>
+          <w:tcBorders/>
+        </w:tcPr>
+        <w:p>
+          <w:pPr>
+            <w:pStyle w:val="LOnormal"/>
+            <w:widowControl w:val="false"/>
+            <w:spacing w:lineRule="auto" w:line="240" w:before="0" w:after="0"/>
+            <w:jc w:val="center"/>
+            <w:rPr>
+              <w:sz w:val="16"/>
+              <w:szCs w:val="16"/>
+            </w:rPr>
+          </w:pPr>
+          <w:r>
+            <w:rPr>
+              <w:sz w:val="16"/>
+              <w:szCs w:val="16"/>
+            </w:rPr>
+            <w:t>4-5 Hauley Road</w:t>
+          </w:r>
+        </w:p>
+        <w:p>
+          <w:pPr>
+            <w:pStyle w:val="LOnormal"/>
+            <w:widowControl w:val="false"/>
+            <w:spacing w:lineRule="auto" w:line="240" w:before="0" w:after="0"/>
+            <w:jc w:val="center"/>
+            <w:rPr>
+              <w:sz w:val="16"/>
+              <w:szCs w:val="16"/>
+            </w:rPr>
+          </w:pPr>
+          <w:r>
+            <w:rPr>
+              <w:sz w:val="16"/>
+              <w:szCs w:val="16"/>
+            </w:rPr>
+            <w:t>Dartmouth</w:t>
+          </w:r>
+        </w:p>
+        <w:p>
+          <w:pPr>
+            <w:pStyle w:val="LOnormal"/>
+            <w:widowControl w:val="false"/>
+            <w:spacing w:lineRule="auto" w:line="240" w:before="0" w:after="0"/>
+            <w:jc w:val="center"/>
+            <w:rPr>
+              <w:sz w:val="16"/>
+              <w:szCs w:val="16"/>
+            </w:rPr>
+          </w:pPr>
+          <w:r>
+            <w:rPr>
+              <w:sz w:val="16"/>
+              <w:szCs w:val="16"/>
+            </w:rPr>
+            <w:t>TQ6 9AA</w:t>
+          </w:r>
+        </w:p>
+        <w:p>
+          <w:pPr>
+            <w:pStyle w:val="LOnormal"/>
+            <w:widowControl w:val="false"/>
+            <w:spacing w:lineRule="auto" w:line="240" w:before="0" w:after="0"/>
+            <w:jc w:val="center"/>
+            <w:rPr>
+              <w:sz w:val="16"/>
+              <w:szCs w:val="16"/>
+            </w:rPr>
+          </w:pPr>
+          <w:r>
+            <w:rPr>
+              <w:sz w:val="16"/>
+              <w:szCs w:val="16"/>
+            </w:rPr>
+          </w:r>
+        </w:p>
+        <w:p>
+          <w:pPr>
+            <w:pStyle w:val="LOnormal"/>
+            <w:widowControl w:val="false"/>
+            <w:spacing w:lineRule="auto" w:line="240" w:before="0" w:after="0"/>
+            <w:jc w:val="center"/>
+            <w:rPr>
+              <w:sz w:val="16"/>
+              <w:szCs w:val="16"/>
+            </w:rPr>
+          </w:pPr>
+          <w:r>
+            <w:rPr>
+              <w:sz w:val="16"/>
+              <w:szCs w:val="16"/>
+            </w:rPr>
+            <w:t>(01803) 881705</w:t>
+          </w:r>
+        </w:p>
+      </w:tc>
+    </w:tr>
+  </w:tbl>
   <w:p>
     <w:pPr>
-      <w:pStyle w:val="Header"/>
-      <w:jc w:val="center"/>
-      <w:rPr>
-        <w:sz w:val="18"/>
-        <w:szCs w:val="18"/>
-      </w:rPr>
-    </w:pPr>
-    <w:r>
-      <w:rPr>
-        <w:sz w:val="18"/>
-        <w:szCs w:val="18"/>
-      </w:rPr>
-      <w:t>Tudor Chambers, Fore Street, St Marychurch, Torquay, TQ1 4PR</w:t>
-    </w:r>
-  </w:p>
-  <w:p>
-    <w:pPr>
-      <w:pStyle w:val="Header"/>
-      <w:jc w:val="center"/>
-      <w:rPr>
-        <w:sz w:val="18"/>
-        <w:szCs w:val="18"/>
-      </w:rPr>
-    </w:pPr>
-    <w:r>
-      <w:rPr>
-        <w:sz w:val="18"/>
-        <w:szCs w:val="18"/>
-      </w:rPr>
-      <w:t>51 Fore Street, Brixham, TQ5 8AG</w:t>
-    </w:r>
-  </w:p>
-  <w:p>
-    <w:pPr>
-      <w:pStyle w:val="Header"/>
-      <w:jc w:val="center"/>
-      <w:rPr>
-        <w:sz w:val="18"/>
-        <w:szCs w:val="18"/>
-      </w:rPr>
-    </w:pPr>
-    <w:r>
-      <w:rPr>
-        <w:sz w:val="18"/>
-        <w:szCs w:val="18"/>
-      </w:rPr>
-      <w:t>4-5 Hauley Road, Dartmouth, TQ6 9AA</w:t>
-    </w:r>
-  </w:p>
-  <w:p>
-    <w:pPr>
-      <w:pStyle w:val="Header"/>
+      <w:pStyle w:val="Normal"/>
       <w:jc w:val="center"/>
       <w:rPr>
         <w:sz w:val="18"/>
@@ -1729,60 +2568,367 @@
 
 <file path=word/header3.xml><?xml version="1.0" encoding="utf-8"?>
 <w:hdr xmlns:o="urn:schemas-microsoft-com:office:office" xmlns:r="http://schemas.openxmlformats.org/officeDocument/2006/relationships" xmlns:v="urn:schemas-microsoft-com:vml" xmlns:w="http://schemas.openxmlformats.org/wordprocessingml/2006/main" xmlns:w10="urn:schemas-microsoft-com:office:word" xmlns:wp="http://schemas.openxmlformats.org/drawingml/2006/wordprocessingDrawing" xmlns:wps="http://schemas.microsoft.com/office/word/2010/wordprocessingShape" xmlns:wpg="http://schemas.microsoft.com/office/word/2010/wordprocessingGroup" xmlns:mc="http://schemas.openxmlformats.org/markup-compatibility/2006" xmlns:wp14="http://schemas.microsoft.com/office/word/2010/wordprocessingDrawing" xmlns:w14="http://schemas.microsoft.com/office/word/2010/wordml" xmlns:w15="http://schemas.microsoft.com/office/word/2012/wordml" mc:Ignorable="w14 wp14 w15">
+  <w:tbl>
+    <w:tblPr>
+      <w:tblStyle w:val="Table1"/>
+      <w:tblW w:w="9026" w:type="dxa"/>
+      <w:jc w:val="left"/>
+      <w:tblInd w:w="108" w:type="dxa"/>
+      <w:tblLayout w:type="fixed"/>
+      <w:tblCellMar>
+        <w:top w:w="0" w:type="dxa"/>
+        <w:left w:w="108" w:type="dxa"/>
+        <w:bottom w:w="0" w:type="dxa"/>
+        <w:right w:w="108" w:type="dxa"/>
+      </w:tblCellMar>
+      <w:tblLook w:val="0400"/>
+    </w:tblPr>
+    <w:tblGrid>
+      <w:gridCol w:w="2991"/>
+      <w:gridCol w:w="3023"/>
+      <w:gridCol w:w="3012"/>
+    </w:tblGrid>
+    <w:tr>
+      <w:trPr>
+        <w:trHeight w:val="142" w:hRule="atLeast"/>
+      </w:trPr>
+      <w:tc>
+        <w:tcPr>
+          <w:tcW w:w="2991" w:type="dxa"/>
+          <w:tcBorders/>
+        </w:tcPr>
+        <w:p>
+          <w:pPr>
+            <w:pStyle w:val="LOnormal"/>
+            <w:widowControl w:val="false"/>
+            <w:spacing w:lineRule="auto" w:line="240" w:before="0" w:after="0"/>
+            <w:jc w:val="center"/>
+            <w:rPr>
+              <w:sz w:val="16"/>
+              <w:szCs w:val="16"/>
+            </w:rPr>
+          </w:pPr>
+          <w:bookmarkStart w:id="22" w:name="bookmark=id.1fob9te"/>
+          <w:bookmarkStart w:id="23" w:name="bookmark=id.2et92p0"/>
+          <w:bookmarkStart w:id="24" w:name="bookmark=id.3znysh7"/>
+          <w:bookmarkStart w:id="25" w:name="bookmark=id.gjdgxs"/>
+          <w:bookmarkStart w:id="26" w:name="bookmark=id.tyjcwt"/>
+          <w:bookmarkStart w:id="27" w:name="bookmark=id.30j0zll"/>
+          <w:bookmarkEnd w:id="22"/>
+          <w:bookmarkEnd w:id="23"/>
+          <w:bookmarkEnd w:id="24"/>
+          <w:bookmarkEnd w:id="25"/>
+          <w:bookmarkEnd w:id="26"/>
+          <w:bookmarkEnd w:id="27"/>
+          <w:r>
+            <w:rPr>
+              <w:sz w:val="16"/>
+              <w:szCs w:val="16"/>
+            </w:rPr>
+            <w:t>51 Fore Street</w:t>
+          </w:r>
+        </w:p>
+        <w:p>
+          <w:pPr>
+            <w:pStyle w:val="LOnormal"/>
+            <w:widowControl w:val="false"/>
+            <w:spacing w:lineRule="auto" w:line="240" w:before="0" w:after="0"/>
+            <w:jc w:val="center"/>
+            <w:rPr>
+              <w:sz w:val="16"/>
+              <w:szCs w:val="16"/>
+            </w:rPr>
+          </w:pPr>
+          <w:r>
+            <w:rPr>
+              <w:sz w:val="16"/>
+              <w:szCs w:val="16"/>
+            </w:rPr>
+            <w:t>Brixham</w:t>
+          </w:r>
+        </w:p>
+        <w:p>
+          <w:pPr>
+            <w:pStyle w:val="LOnormal"/>
+            <w:widowControl w:val="false"/>
+            <w:spacing w:lineRule="auto" w:line="240" w:before="0" w:after="0"/>
+            <w:jc w:val="center"/>
+            <w:rPr>
+              <w:sz w:val="16"/>
+              <w:szCs w:val="16"/>
+            </w:rPr>
+          </w:pPr>
+          <w:r>
+            <w:rPr>
+              <w:sz w:val="16"/>
+              <w:szCs w:val="16"/>
+            </w:rPr>
+            <w:t>TQ5 8AG</w:t>
+          </w:r>
+        </w:p>
+        <w:p>
+          <w:pPr>
+            <w:pStyle w:val="LOnormal"/>
+            <w:widowControl w:val="false"/>
+            <w:spacing w:lineRule="auto" w:line="240" w:before="0" w:after="0"/>
+            <w:jc w:val="center"/>
+            <w:rPr>
+              <w:sz w:val="16"/>
+              <w:szCs w:val="16"/>
+            </w:rPr>
+          </w:pPr>
+          <w:r>
+            <w:rPr>
+              <w:sz w:val="16"/>
+              <w:szCs w:val="16"/>
+            </w:rPr>
+          </w:r>
+        </w:p>
+        <w:p>
+          <w:pPr>
+            <w:pStyle w:val="LOnormal"/>
+            <w:widowControl w:val="false"/>
+            <w:spacing w:lineRule="auto" w:line="240" w:before="0" w:after="0"/>
+            <w:jc w:val="center"/>
+            <w:rPr>
+              <w:sz w:val="16"/>
+              <w:szCs w:val="16"/>
+            </w:rPr>
+          </w:pPr>
+          <w:r>
+            <w:rPr>
+              <w:sz w:val="16"/>
+              <w:szCs w:val="16"/>
+            </w:rPr>
+            <w:t>(01803) 881700</w:t>
+          </w:r>
+        </w:p>
+      </w:tc>
+      <w:tc>
+        <w:tcPr>
+          <w:tcW w:w="3023" w:type="dxa"/>
+          <w:tcBorders/>
+        </w:tcPr>
+        <w:p>
+          <w:pPr>
+            <w:pStyle w:val="LOnormal"/>
+            <w:widowControl w:val="false"/>
+            <w:spacing w:lineRule="auto" w:line="240" w:before="0" w:after="0"/>
+            <w:jc w:val="center"/>
+            <w:rPr>
+              <w:sz w:val="16"/>
+              <w:szCs w:val="16"/>
+            </w:rPr>
+          </w:pPr>
+          <w:r>
+            <w:rPr>
+              <w:sz w:val="16"/>
+              <w:szCs w:val="16"/>
+            </w:rPr>
+            <w:t>Tudor Chambers</w:t>
+          </w:r>
+        </w:p>
+        <w:p>
+          <w:pPr>
+            <w:pStyle w:val="LOnormal"/>
+            <w:widowControl w:val="false"/>
+            <w:spacing w:lineRule="auto" w:line="240" w:before="0" w:after="0"/>
+            <w:jc w:val="center"/>
+            <w:rPr>
+              <w:sz w:val="16"/>
+              <w:szCs w:val="16"/>
+            </w:rPr>
+          </w:pPr>
+          <w:r>
+            <w:rPr>
+              <w:sz w:val="16"/>
+              <w:szCs w:val="16"/>
+            </w:rPr>
+            <w:t>Fore Street</w:t>
+          </w:r>
+        </w:p>
+        <w:p>
+          <w:pPr>
+            <w:pStyle w:val="LOnormal"/>
+            <w:widowControl w:val="false"/>
+            <w:spacing w:lineRule="auto" w:line="240" w:before="0" w:after="0"/>
+            <w:jc w:val="center"/>
+            <w:rPr>
+              <w:sz w:val="16"/>
+              <w:szCs w:val="16"/>
+            </w:rPr>
+          </w:pPr>
+          <w:r>
+            <w:rPr>
+              <w:sz w:val="16"/>
+              <w:szCs w:val="16"/>
+            </w:rPr>
+            <w:t>St Marychurch</w:t>
+          </w:r>
+        </w:p>
+        <w:p>
+          <w:pPr>
+            <w:pStyle w:val="LOnormal"/>
+            <w:widowControl w:val="false"/>
+            <w:spacing w:lineRule="auto" w:line="240" w:before="0" w:after="0"/>
+            <w:jc w:val="center"/>
+            <w:rPr>
+              <w:sz w:val="16"/>
+              <w:szCs w:val="16"/>
+            </w:rPr>
+          </w:pPr>
+          <w:r>
+            <w:rPr>
+              <w:sz w:val="16"/>
+              <w:szCs w:val="16"/>
+            </w:rPr>
+            <w:t>Torquay</w:t>
+          </w:r>
+        </w:p>
+        <w:p>
+          <w:pPr>
+            <w:pStyle w:val="LOnormal"/>
+            <w:widowControl w:val="false"/>
+            <w:spacing w:lineRule="auto" w:line="240" w:before="0" w:after="0"/>
+            <w:jc w:val="center"/>
+            <w:rPr>
+              <w:sz w:val="16"/>
+              <w:szCs w:val="16"/>
+            </w:rPr>
+          </w:pPr>
+          <w:r>
+            <w:rPr>
+              <w:sz w:val="16"/>
+              <w:szCs w:val="16"/>
+            </w:rPr>
+            <w:t>TQ1 4PR</w:t>
+          </w:r>
+        </w:p>
+        <w:p>
+          <w:pPr>
+            <w:pStyle w:val="LOnormal"/>
+            <w:widowControl w:val="false"/>
+            <w:spacing w:lineRule="auto" w:line="240" w:before="0" w:after="0"/>
+            <w:jc w:val="center"/>
+            <w:rPr>
+              <w:sz w:val="16"/>
+              <w:szCs w:val="16"/>
+            </w:rPr>
+          </w:pPr>
+          <w:r>
+            <w:rPr>
+              <w:sz w:val="16"/>
+              <w:szCs w:val="16"/>
+            </w:rPr>
+            <w:t>(01803) 313656</w:t>
+          </w:r>
+        </w:p>
+      </w:tc>
+      <w:tc>
+        <w:tcPr>
+          <w:tcW w:w="3012" w:type="dxa"/>
+          <w:tcBorders/>
+        </w:tcPr>
+        <w:p>
+          <w:pPr>
+            <w:pStyle w:val="LOnormal"/>
+            <w:widowControl w:val="false"/>
+            <w:spacing w:lineRule="auto" w:line="240" w:before="0" w:after="0"/>
+            <w:jc w:val="center"/>
+            <w:rPr>
+              <w:sz w:val="16"/>
+              <w:szCs w:val="16"/>
+            </w:rPr>
+          </w:pPr>
+          <w:r>
+            <w:rPr>
+              <w:sz w:val="16"/>
+              <w:szCs w:val="16"/>
+            </w:rPr>
+            <w:t>4-5 Hauley Road</w:t>
+          </w:r>
+        </w:p>
+        <w:p>
+          <w:pPr>
+            <w:pStyle w:val="LOnormal"/>
+            <w:widowControl w:val="false"/>
+            <w:spacing w:lineRule="auto" w:line="240" w:before="0" w:after="0"/>
+            <w:jc w:val="center"/>
+            <w:rPr>
+              <w:sz w:val="16"/>
+              <w:szCs w:val="16"/>
+            </w:rPr>
+          </w:pPr>
+          <w:r>
+            <w:rPr>
+              <w:sz w:val="16"/>
+              <w:szCs w:val="16"/>
+            </w:rPr>
+            <w:t>Dartmouth</w:t>
+          </w:r>
+        </w:p>
+        <w:p>
+          <w:pPr>
+            <w:pStyle w:val="LOnormal"/>
+            <w:widowControl w:val="false"/>
+            <w:spacing w:lineRule="auto" w:line="240" w:before="0" w:after="0"/>
+            <w:jc w:val="center"/>
+            <w:rPr>
+              <w:sz w:val="16"/>
+              <w:szCs w:val="16"/>
+            </w:rPr>
+          </w:pPr>
+          <w:r>
+            <w:rPr>
+              <w:sz w:val="16"/>
+              <w:szCs w:val="16"/>
+            </w:rPr>
+            <w:t>TQ6 9AA</w:t>
+          </w:r>
+        </w:p>
+        <w:p>
+          <w:pPr>
+            <w:pStyle w:val="LOnormal"/>
+            <w:widowControl w:val="false"/>
+            <w:spacing w:lineRule="auto" w:line="240" w:before="0" w:after="0"/>
+            <w:jc w:val="center"/>
+            <w:rPr>
+              <w:sz w:val="16"/>
+              <w:szCs w:val="16"/>
+            </w:rPr>
+          </w:pPr>
+          <w:r>
+            <w:rPr>
+              <w:sz w:val="16"/>
+              <w:szCs w:val="16"/>
+            </w:rPr>
+          </w:r>
+        </w:p>
+        <w:p>
+          <w:pPr>
+            <w:pStyle w:val="LOnormal"/>
+            <w:widowControl w:val="false"/>
+            <w:spacing w:lineRule="auto" w:line="240" w:before="0" w:after="0"/>
+            <w:jc w:val="center"/>
+            <w:rPr>
+              <w:sz w:val="16"/>
+              <w:szCs w:val="16"/>
+            </w:rPr>
+          </w:pPr>
+          <w:r>
+            <w:rPr>
+              <w:sz w:val="16"/>
+              <w:szCs w:val="16"/>
+            </w:rPr>
+            <w:t>(01803) 881705</w:t>
+          </w:r>
+        </w:p>
+      </w:tc>
+    </w:tr>
+  </w:tbl>
   <w:p>
     <w:pPr>
-      <w:pStyle w:val="Header"/>
-      <w:jc w:val="center"/>
-      <w:rPr>
-        <w:sz w:val="18"/>
-        <w:szCs w:val="18"/>
-      </w:rPr>
-    </w:pPr>
-    <w:r>
-      <w:rPr>
-        <w:sz w:val="18"/>
-        <w:szCs w:val="18"/>
-      </w:rPr>
-      <w:t>Tudor Chambers, Fore Street, St Marychurch, Torquay, TQ1 4PR</w:t>
-    </w:r>
-  </w:p>
-  <w:p>
-    <w:pPr>
-      <w:pStyle w:val="Header"/>
-      <w:jc w:val="center"/>
-      <w:rPr>
-        <w:sz w:val="18"/>
-        <w:szCs w:val="18"/>
-      </w:rPr>
-    </w:pPr>
-    <w:r>
-      <w:rPr>
-        <w:sz w:val="18"/>
-        <w:szCs w:val="18"/>
-      </w:rPr>
-      <w:t>51 Fore Street, Brixham, TQ5 8AG</w:t>
-    </w:r>
-  </w:p>
-  <w:p>
-    <w:pPr>
-      <w:pStyle w:val="Header"/>
-      <w:jc w:val="center"/>
-      <w:rPr>
-        <w:sz w:val="18"/>
-        <w:szCs w:val="18"/>
-      </w:rPr>
-    </w:pPr>
-    <w:r>
-      <w:rPr>
-        <w:sz w:val="18"/>
-        <w:szCs w:val="18"/>
-      </w:rPr>
-      <w:t>4-5 Hauley Road, Dartmouth, TQ6 9AA</w:t>
-    </w:r>
-  </w:p>
-  <w:p>
-    <w:pPr>
-      <w:pStyle w:val="Header"/>
+      <w:pStyle w:val="Normal"/>
       <w:jc w:val="center"/>
       <w:rPr>
         <w:sz w:val="18"/>
@@ -2337,6 +3483,25 @@
     <w:pPr/>
     <w:rPr/>
   </w:style>
+  <w:style w:type="paragraph" w:styleId="LOnormal">
+    <w:name w:val="LO-normal"/>
+    <w:qFormat/>
+    <w:pPr>
+      <w:widowControl/>
+      <w:suppressAutoHyphens w:val="true"/>
+      <w:bidi w:val="0"/>
+      <w:spacing w:lineRule="auto" w:line="259" w:before="0" w:after="160"/>
+      <w:jc w:val="left"/>
+    </w:pPr>
+    <w:rPr>
+      <w:rFonts w:ascii="Calibri" w:hAnsi="Calibri" w:eastAsia="Calibri" w:cs="" w:asciiTheme="minorHAnsi" w:cstheme="minorBidi" w:eastAsiaTheme="minorHAnsi" w:hAnsiTheme="minorHAnsi"/>
+      <w:color w:val="auto"/>
+      <w:kern w:val="0"/>
+      <w:sz w:val="22"/>
+      <w:szCs w:val="22"/>
+      <w:lang w:val="en-GB" w:eastAsia="en-US" w:bidi="ar-SA"/>
+    </w:rPr>
+  </w:style>
   <w:style w:type="numbering" w:styleId="NoList" w:default="1">
     <w:name w:val="No List"/>
     <w:uiPriority w:val="99"/>

</xml_diff>

<commit_message>
Added address to letter template
</commit_message>
<xml_diff>
--- a/resources/darbylaw/templates/council-notification.docx
+++ b/resources/darbylaw/templates/council-notification.docx
@@ -18,7 +18,7 @@
           <w:szCs w:val="24"/>
         </w:rPr>
         <w:drawing>
-          <wp:anchor behindDoc="1" distT="0" distB="0" distL="0" distR="0" simplePos="0" locked="0" layoutInCell="0" allowOverlap="1" relativeHeight="3">
+          <wp:anchor behindDoc="1" distT="0" distB="0" distL="0" distR="0" simplePos="0" locked="0" layoutInCell="0" allowOverlap="1" relativeHeight="6">
             <wp:simplePos x="0" y="0"/>
             <wp:positionH relativeFrom="page">
               <wp:posOffset>0</wp:posOffset>
@@ -554,24 +554,10 @@
             </w:pict>
           </mc:Fallback>
         </mc:AlternateContent>
-      </w:r>
-      <w:bookmarkStart w:id="0" w:name="OLE_LINK16"/>
-      <w:bookmarkStart w:id="1" w:name="OLE_LINK12"/>
-      <w:bookmarkStart w:id="2" w:name="OLE_LINK11"/>
-      <w:bookmarkStart w:id="3" w:name="OLE_LINK15"/>
-      <w:bookmarkStart w:id="4" w:name="OLE_LINK16"/>
-      <w:bookmarkStart w:id="5" w:name="OLE_LINK12"/>
-      <w:bookmarkStart w:id="6" w:name="OLE_LINK11"/>
-      <w:bookmarkStart w:id="7" w:name="OLE_LINK15"/>
-      <w:bookmarkEnd w:id="4"/>
-      <w:bookmarkEnd w:id="5"/>
-      <w:bookmarkEnd w:id="6"/>
-      <w:bookmarkEnd w:id="7"/>
-      <w:r>
         <mc:AlternateContent>
           <mc:Choice Requires="wps">
             <w:drawing>
-              <wp:anchor behindDoc="0" distT="72390" distB="72390" distL="72390" distR="72390" simplePos="0" locked="0" layoutInCell="0" allowOverlap="1" relativeHeight="12">
+              <wp:anchor behindDoc="0" distT="72390" distB="72390" distL="71755" distR="71755" simplePos="0" locked="0" layoutInCell="0" allowOverlap="1" relativeHeight="12">
                 <wp:simplePos x="0" y="0"/>
                 <wp:positionH relativeFrom="page">
                   <wp:align>center</wp:align>
@@ -579,24 +565,35 @@
                 <wp:positionV relativeFrom="page">
                   <wp:posOffset>3621405</wp:posOffset>
                 </wp:positionV>
-                <wp:extent cx="6120130" cy="4931410"/>
+                <wp:extent cx="6119495" cy="4931410"/>
                 <wp:effectExtent l="0" t="0" r="0" b="0"/>
                 <wp:wrapSquare wrapText="bothSides"/>
                 <wp:docPr id="7" name="Frame3"/>
                 <a:graphic xmlns:a="http://schemas.openxmlformats.org/drawingml/2006/main">
                   <a:graphicData uri="http://schemas.microsoft.com/office/word/2010/wordprocessingShape">
                     <wps:wsp>
-                      <wps:cNvSpPr txBox="1"/>
+                      <wps:cNvSpPr/>
                       <wps:spPr>
                         <a:xfrm>
                           <a:off x="0" y="0"/>
-                          <a:ext cx="6120130" cy="4931410"/>
+                          <a:ext cx="6119640" cy="4931280"/>
                         </a:xfrm>
-                        <a:prstGeom prst="rect"/>
+                        <a:prstGeom prst="rect">
+                          <a:avLst/>
+                        </a:prstGeom>
                         <a:solidFill>
-                          <a:srgbClr val="FFFFFF"/>
+                          <a:srgbClr val="ffffff"/>
                         </a:solidFill>
+                        <a:ln w="0">
+                          <a:noFill/>
+                        </a:ln>
                       </wps:spPr>
+                      <wps:style>
+                        <a:lnRef idx="0"/>
+                        <a:fillRef idx="0"/>
+                        <a:effectRef idx="0"/>
+                        <a:fontRef idx="minor"/>
+                      </wps:style>
                       <wps:txbx>
                         <w:txbxContent>
                           <w:p>
@@ -609,12 +606,12 @@
                                 <w:rFonts w:ascii="arial" w:hAnsi="arial"/>
                               </w:rPr>
                             </w:pPr>
-                            <w:bookmarkStart w:id="8" w:name="OLE_LINK1"/>
-                            <w:bookmarkStart w:id="9" w:name="OLE_LINK2"/>
-                            <w:bookmarkStart w:id="10" w:name="OLE_LINK121"/>
-                            <w:bookmarkStart w:id="11" w:name="OLE_LINK111"/>
-                            <w:bookmarkEnd w:id="10"/>
-                            <w:bookmarkEnd w:id="11"/>
+                            <w:bookmarkStart w:id="0" w:name="OLE_LINK1"/>
+                            <w:bookmarkStart w:id="1" w:name="OLE_LINK2"/>
+                            <w:bookmarkStart w:id="2" w:name="OLE_LINK121"/>
+                            <w:bookmarkStart w:id="3" w:name="OLE_LINK111"/>
+                            <w:bookmarkEnd w:id="2"/>
+                            <w:bookmarkEnd w:id="3"/>
                             <w:r>
                               <w:rPr>
                                 <w:rFonts w:eastAsia="Calibri" w:cs="Arial" w:ascii="arial" w:hAnsi="arial"/>
@@ -622,8 +619,8 @@
                               </w:rPr>
                               <w:t>Dear Sirs</w:t>
                             </w:r>
-                            <w:bookmarkEnd w:id="8"/>
-                            <w:bookmarkEnd w:id="9"/>
+                            <w:bookmarkEnd w:id="0"/>
+                            <w:bookmarkEnd w:id="1"/>
                           </w:p>
                           <w:p>
                             <w:pPr>
@@ -662,7 +659,16 @@
                               </w:rPr>
                               <w:t>Re:</w:t>
                               <w:tab/>
-                              <w:t>The Estate of the Late: {%=deceased.forename%} {%=deceased.surname%}</w:t>
+                              <w:t xml:space="preserve">The Estate of the Late: </w:t>
+                            </w:r>
+                            <w:r>
+                              <w:rPr>
+                                <w:rFonts w:eastAsia="Calibri" w:cs="Arial" w:ascii="arial" w:hAnsi="arial"/>
+                                <w:b w:val="false"/>
+                                <w:bCs w:val="false"/>
+                                <w:color w:val="000000"/>
+                              </w:rPr>
+                              <w:t>{%=deceased.forename%} {%=deceased.surname%}</w:t>
                             </w:r>
                           </w:p>
                           <w:p>
@@ -682,7 +688,16 @@
                                 <w:b/>
                                 <w:color w:val="000000"/>
                               </w:rPr>
-                              <w:t>Date of death: {%=deceased.dateOfDeath%}</w:t>
+                              <w:t xml:space="preserve">Date of Death: </w:t>
+                            </w:r>
+                            <w:r>
+                              <w:rPr>
+                                <w:rFonts w:eastAsia="Calibri" w:cs="Arial" w:ascii="arial" w:hAnsi="arial"/>
+                                <w:b w:val="false"/>
+                                <w:bCs w:val="false"/>
+                                <w:color w:val="000000"/>
+                              </w:rPr>
+                              <w:t>{%=deceased.dateOfDeath%}</w:t>
                             </w:r>
                           </w:p>
                           <w:p>
@@ -703,17 +718,54 @@
                                 <w:bCs w:val="false"/>
                                 <w:color w:val="000000"/>
                               </w:rPr>
-                              <w:t>Council Tax Account Number: {%=council</w:t>
-                            </w:r>
+                              <w:t xml:space="preserve">Council Tax Account Number: </w:t>
+                            </w:r>
+                            <w:r>
+                              <w:rPr>
+                                <w:rFonts w:eastAsia="Calibri" w:cs="Arial" w:ascii="Arial" w:hAnsi="Arial"/>
+                                <w:b w:val="false"/>
+                                <w:bCs w:val="false"/>
+                                <w:color w:val="000000"/>
+                              </w:rPr>
+                              <w:t>{%=council</w:t>
+                            </w:r>
+                            <w:r>
+                              <w:rPr>
+                                <w:rFonts w:eastAsia="Calibri" w:cs="Arial" w:ascii="Arial" w:hAnsi="Arial"/>
+                                <w:b w:val="false"/>
+                                <w:bCs w:val="false"/>
+                                <w:color w:val="000000"/>
+                                <w:szCs w:val="24"/>
+                              </w:rPr>
+                              <w:t>.accountNumber</w:t>
+                            </w:r>
+                            <w:r>
+                              <w:rPr>
+                                <w:rFonts w:eastAsia="Calibri" w:cs="Arial" w:ascii="Arial" w:hAnsi="Arial"/>
+                                <w:b w:val="false"/>
+                                <w:bCs w:val="false"/>
+                                <w:color w:val="000000"/>
+                              </w:rPr>
+                              <w:t>%}</w:t>
+                            </w:r>
+                          </w:p>
+                          <w:p>
+                            <w:pPr>
+                              <w:pStyle w:val="Normal"/>
+                              <w:overflowPunct w:val="false"/>
+                              <w:spacing w:lineRule="auto" w:line="240" w:before="0" w:after="0"/>
+                              <w:ind w:left="720" w:hanging="0"/>
+                              <w:jc w:val="left"/>
+                              <w:rPr/>
+                            </w:pPr>
                             <w:r>
                               <w:rPr>
                                 <w:rFonts w:eastAsia="Calibri" w:cs="Arial" w:ascii="Arial" w:hAnsi="Arial"/>
                                 <w:b/>
                                 <w:bCs w:val="false"/>
                                 <w:color w:val="000000"/>
-                                <w:szCs w:val="24"/>
-                              </w:rPr>
-                              <w:t>.accountNumber</w:t>
+                              </w:rPr>
+                              <w:t xml:space="preserve">Regarding Property at </w:t>
                             </w:r>
                             <w:r>
                               <w:rPr>
@@ -722,7 +774,29 @@
                                 <w:bCs w:val="false"/>
                                 <w:color w:val="000000"/>
                               </w:rPr>
-                              <w:t>%}</w:t>
+                              <w:t xml:space="preserve">Address: </w:t>
+                            </w:r>
+                          </w:p>
+                          <w:p>
+                            <w:pPr>
+                              <w:pStyle w:val="Normal"/>
+                              <w:overflowPunct w:val="false"/>
+                              <w:spacing w:lineRule="auto" w:line="240" w:before="0" w:after="0"/>
+                              <w:ind w:left="720" w:hanging="0"/>
+                              <w:jc w:val="left"/>
+                              <w:rPr>
+                                <w:rFonts w:ascii="Arial" w:hAnsi="Arial" w:eastAsia="Calibri" w:cs="Arial"/>
+                                <w:color w:val="000000"/>
+                              </w:rPr>
+                            </w:pPr>
+                            <w:r>
+                              <w:rPr>
+                                <w:rFonts w:eastAsia="Calibri" w:cs="Arial" w:ascii="Arial" w:hAnsi="Arial"/>
+                                <w:b w:val="false"/>
+                                <w:bCs w:val="false"/>
+                                <w:color w:val="000000"/>
+                              </w:rPr>
+                              <w:t>{%=property.address%}</w:t>
                             </w:r>
                           </w:p>
                           <w:p>
@@ -732,10 +806,14 @@
                               <w:spacing w:lineRule="auto" w:line="240" w:before="0" w:after="0"/>
                               <w:ind w:hanging="0"/>
                               <w:jc w:val="both"/>
-                              <w:rPr/>
+                              <w:rPr>
+                                <w:color w:val="000000"/>
+                              </w:rPr>
                             </w:pPr>
                             <w:r>
-                              <w:rPr/>
+                              <w:rPr>
+                                <w:color w:val="000000"/>
+                              </w:rPr>
                             </w:r>
                           </w:p>
                           <w:p>
@@ -751,6 +829,7 @@
                             <w:r>
                               <w:rPr>
                                 <w:rFonts w:eastAsia="Calibri" w:cs="Arial" w:ascii="Arial" w:hAnsi="Arial"/>
+                                <w:color w:val="000000"/>
                                 <w:lang w:val="en-US"/>
                               </w:rPr>
                               <w:t>We have been instructed to act in the administration of the estate of the above named deceased who died on the above date.</w:t>
@@ -769,6 +848,7 @@
                             <w:r>
                               <w:rPr>
                                 <w:rFonts w:eastAsia="Calibri" w:cs="Arial" w:ascii="Arial" w:hAnsi="Arial"/>
+                                <w:color w:val="000000"/>
                                 <w:lang w:val="en-US"/>
                               </w:rPr>
                             </w:r>
@@ -786,6 +866,7 @@
                             <w:r>
                               <w:rPr>
                                 <w:rFonts w:eastAsia="Calibri" w:cs="Arial" w:ascii="Arial" w:hAnsi="Arial"/>
+                                <w:color w:val="000000"/>
                                 <w:lang w:val="en-US"/>
                               </w:rPr>
                               <w:t>Further to the deceased’s Council Tax account, we would be grateful if you could please confirm the amount currently outstanding or held to the deceased’s credit as at the current date.</w:t>
@@ -804,6 +885,7 @@
                             <w:r>
                               <w:rPr>
                                 <w:rFonts w:eastAsia="Calibri" w:cs="Arial" w:ascii="Arial" w:hAnsi="Arial"/>
+                                <w:color w:val="000000"/>
                                 <w:lang w:val="en-US"/>
                               </w:rPr>
                             </w:r>
@@ -821,6 +903,7 @@
                             <w:r>
                               <w:rPr>
                                 <w:rFonts w:eastAsia="Calibri" w:cs="Arial" w:ascii="Arial" w:hAnsi="Arial"/>
+                                <w:color w:val="000000"/>
                                 <w:lang w:val="en-US"/>
                               </w:rPr>
                               <w:t>Please note we will revert to you regarding any outstanding amounts or to claim any sums due to the deceased’s estate once we have collected in the assets of the estate.</w:t>
@@ -839,6 +922,7 @@
                             <w:r>
                               <w:rPr>
                                 <w:rFonts w:eastAsia="Calibri" w:cs="Arial" w:ascii="Arial" w:hAnsi="Arial"/>
+                                <w:color w:val="000000"/>
                                 <w:lang w:val="en-US"/>
                               </w:rPr>
                             </w:r>
@@ -856,6 +940,7 @@
                             <w:r>
                               <w:rPr>
                                 <w:rFonts w:eastAsia="Calibri" w:cs="Arial" w:ascii="Arial" w:hAnsi="Arial"/>
+                                <w:color w:val="000000"/>
                                 <w:lang w:val="en-US"/>
                               </w:rPr>
                               <w:t>Kindly also note that once we are in a position to do so, we will let you know if the property is to be sold or transferred.  We will therefore keep you updated on developments in this regard.</w:t>
@@ -874,6 +959,7 @@
                             <w:r>
                               <w:rPr>
                                 <w:rFonts w:eastAsia="Calibri" w:cs="Arial" w:ascii="Arial" w:hAnsi="Arial"/>
+                                <w:color w:val="000000"/>
                                 <w:lang w:val="en-US"/>
                               </w:rPr>
                             </w:r>
@@ -891,6 +977,7 @@
                             <w:r>
                               <w:rPr>
                                 <w:rFonts w:eastAsia="Calibri" w:cs="Arial" w:ascii="Arial" w:hAnsi="Arial"/>
+                                <w:color w:val="000000"/>
                                 <w:lang w:val="en-US"/>
                               </w:rPr>
                               <w:t xml:space="preserve">In the meantime, please ensure you forward all future correspondence regarding this matter to us quoting our reference at the top of this letter.  </w:t>
@@ -909,6 +996,7 @@
                             <w:r>
                               <w:rPr>
                                 <w:rFonts w:eastAsia="Calibri" w:cs="Arial" w:ascii="Arial" w:hAnsi="Arial"/>
+                                <w:color w:val="000000"/>
                                 <w:lang w:val="en-US"/>
                               </w:rPr>
                             </w:r>
@@ -926,6 +1014,7 @@
                             <w:r>
                               <w:rPr>
                                 <w:rFonts w:eastAsia="Calibri" w:cs="Arial" w:ascii="Arial" w:hAnsi="Arial"/>
+                                <w:color w:val="000000"/>
                                 <w:lang w:val="en-US"/>
                               </w:rPr>
                               <w:t>We look forward to hearing from you and thank you in anticipation of your response.</w:t>
@@ -944,6 +1033,7 @@
                             <w:r>
                               <w:rPr>
                                 <w:rFonts w:eastAsia="Calibri" w:cs="Arial" w:ascii="arial" w:hAnsi="arial"/>
+                                <w:color w:val="000000"/>
                               </w:rPr>
                             </w:r>
                           </w:p>
@@ -1051,6 +1141,7 @@
                             <w:r>
                               <w:rPr>
                                 <w:rFonts w:eastAsia="Calibri" w:cs="Arial" w:ascii="arial" w:hAnsi="arial"/>
+                                <w:color w:val="000000"/>
                               </w:rPr>
                             </w:r>
                           </w:p>
@@ -1067,13 +1158,14 @@
                             <w:r>
                               <w:rPr>
                                 <w:rFonts w:eastAsia="Calibri" w:cs="Arial" w:ascii="arial" w:hAnsi="arial"/>
+                                <w:color w:val="000000"/>
                               </w:rPr>
                               <w:t>Enc</w:t>
                             </w:r>
                           </w:p>
                         </w:txbxContent>
                       </wps:txbx>
-                      <wps:bodyPr anchor="t" lIns="53975" tIns="53975" rIns="53975" bIns="53975">
+                      <wps:bodyPr lIns="54000" rIns="54000" tIns="54000" bIns="54000" anchor="t">
                         <a:noAutofit/>
                       </wps:bodyPr>
                     </wps:wsp>
@@ -1087,8 +1179,10 @@
           </mc:Choice>
           <mc:Fallback>
             <w:pict>
-              <v:rect style="position:absolute;rotation:-0;width:481.9pt;height:388.3pt;mso-wrap-distance-left:5.7pt;mso-wrap-distance-right:5.7pt;mso-wrap-distance-top:5.7pt;mso-wrap-distance-bottom:5.7pt;margin-top:285.15pt;mso-position-vertical-relative:page;margin-left:56.7pt;mso-position-horizontal:center;mso-position-horizontal-relative:page">
-                <v:textbox inset="0.0590277777777778in,0.0590277777777778in,0.0590277777777778in,0.0590277777777778in">
+              <v:rect id="shape_0" ID="Frame3" path="m0,0l-2147483645,0l-2147483645,-2147483646l0,-2147483646xe" fillcolor="white" stroked="f" o:allowincell="f" style="position:absolute;margin-left:56.7pt;margin-top:285.15pt;width:481.8pt;height:388.25pt;mso-wrap-style:square;v-text-anchor:top;mso-position-horizontal:center;mso-position-horizontal-relative:page;mso-position-vertical-relative:page">
+                <v:fill o:detectmouseclick="t" type="solid" color2="black"/>
+                <v:stroke color="#3465a4" joinstyle="round" endcap="flat"/>
+                <v:textbox>
                   <w:txbxContent>
                     <w:p>
                       <w:pPr>
@@ -1100,12 +1194,12 @@
                           <w:rFonts w:ascii="arial" w:hAnsi="arial"/>
                         </w:rPr>
                       </w:pPr>
-                      <w:bookmarkStart w:id="12" w:name="OLE_LINK1"/>
-                      <w:bookmarkStart w:id="13" w:name="OLE_LINK2"/>
-                      <w:bookmarkStart w:id="14" w:name="OLE_LINK121"/>
-                      <w:bookmarkStart w:id="15" w:name="OLE_LINK111"/>
-                      <w:bookmarkEnd w:id="14"/>
-                      <w:bookmarkEnd w:id="15"/>
+                      <w:bookmarkStart w:id="4" w:name="OLE_LINK1"/>
+                      <w:bookmarkStart w:id="5" w:name="OLE_LINK2"/>
+                      <w:bookmarkStart w:id="6" w:name="OLE_LINK121"/>
+                      <w:bookmarkStart w:id="7" w:name="OLE_LINK111"/>
+                      <w:bookmarkEnd w:id="6"/>
+                      <w:bookmarkEnd w:id="7"/>
                       <w:r>
                         <w:rPr>
                           <w:rFonts w:eastAsia="Calibri" w:cs="Arial" w:ascii="arial" w:hAnsi="arial"/>
@@ -1113,8 +1207,8 @@
                         </w:rPr>
                         <w:t>Dear Sirs</w:t>
                       </w:r>
-                      <w:bookmarkEnd w:id="12"/>
-                      <w:bookmarkEnd w:id="13"/>
+                      <w:bookmarkEnd w:id="4"/>
+                      <w:bookmarkEnd w:id="5"/>
                     </w:p>
                     <w:p>
                       <w:pPr>
@@ -1153,7 +1247,16 @@
                         </w:rPr>
                         <w:t>Re:</w:t>
                         <w:tab/>
-                        <w:t>The Estate of the Late: {%=deceased.forename%} {%=deceased.surname%}</w:t>
+                        <w:t xml:space="preserve">The Estate of the Late: </w:t>
+                      </w:r>
+                      <w:r>
+                        <w:rPr>
+                          <w:rFonts w:eastAsia="Calibri" w:cs="Arial" w:ascii="arial" w:hAnsi="arial"/>
+                          <w:b w:val="false"/>
+                          <w:bCs w:val="false"/>
+                          <w:color w:val="000000"/>
+                        </w:rPr>
+                        <w:t>{%=deceased.forename%} {%=deceased.surname%}</w:t>
                       </w:r>
                     </w:p>
                     <w:p>
@@ -1173,7 +1276,16 @@
                           <w:b/>
                           <w:color w:val="000000"/>
                         </w:rPr>
-                        <w:t>Date of death: {%=deceased.dateOfDeath%}</w:t>
+                        <w:t xml:space="preserve">Date of Death: </w:t>
+                      </w:r>
+                      <w:r>
+                        <w:rPr>
+                          <w:rFonts w:eastAsia="Calibri" w:cs="Arial" w:ascii="arial" w:hAnsi="arial"/>
+                          <w:b w:val="false"/>
+                          <w:bCs w:val="false"/>
+                          <w:color w:val="000000"/>
+                        </w:rPr>
+                        <w:t>{%=deceased.dateOfDeath%}</w:t>
                       </w:r>
                     </w:p>
                     <w:p>
@@ -1194,17 +1306,54 @@
                           <w:bCs w:val="false"/>
                           <w:color w:val="000000"/>
                         </w:rPr>
-                        <w:t>Council Tax Account Number: {%=council</w:t>
-                      </w:r>
+                        <w:t xml:space="preserve">Council Tax Account Number: </w:t>
+                      </w:r>
+                      <w:r>
+                        <w:rPr>
+                          <w:rFonts w:eastAsia="Calibri" w:cs="Arial" w:ascii="Arial" w:hAnsi="Arial"/>
+                          <w:b w:val="false"/>
+                          <w:bCs w:val="false"/>
+                          <w:color w:val="000000"/>
+                        </w:rPr>
+                        <w:t>{%=council</w:t>
+                      </w:r>
+                      <w:r>
+                        <w:rPr>
+                          <w:rFonts w:eastAsia="Calibri" w:cs="Arial" w:ascii="Arial" w:hAnsi="Arial"/>
+                          <w:b w:val="false"/>
+                          <w:bCs w:val="false"/>
+                          <w:color w:val="000000"/>
+                          <w:szCs w:val="24"/>
+                        </w:rPr>
+                        <w:t>.accountNumber</w:t>
+                      </w:r>
+                      <w:r>
+                        <w:rPr>
+                          <w:rFonts w:eastAsia="Calibri" w:cs="Arial" w:ascii="Arial" w:hAnsi="Arial"/>
+                          <w:b w:val="false"/>
+                          <w:bCs w:val="false"/>
+                          <w:color w:val="000000"/>
+                        </w:rPr>
+                        <w:t>%}</w:t>
+                      </w:r>
+                    </w:p>
+                    <w:p>
+                      <w:pPr>
+                        <w:pStyle w:val="Normal"/>
+                        <w:overflowPunct w:val="false"/>
+                        <w:spacing w:lineRule="auto" w:line="240" w:before="0" w:after="0"/>
+                        <w:ind w:left="720" w:hanging="0"/>
+                        <w:jc w:val="left"/>
+                        <w:rPr/>
+                      </w:pPr>
                       <w:r>
                         <w:rPr>
                           <w:rFonts w:eastAsia="Calibri" w:cs="Arial" w:ascii="Arial" w:hAnsi="Arial"/>
                           <w:b/>
                           <w:bCs w:val="false"/>
                           <w:color w:val="000000"/>
-                          <w:szCs w:val="24"/>
-                        </w:rPr>
-                        <w:t>.accountNumber</w:t>
+                        </w:rPr>
+                        <w:t xml:space="preserve">Regarding Property at </w:t>
                       </w:r>
                       <w:r>
                         <w:rPr>
@@ -1213,7 +1362,29 @@
                           <w:bCs w:val="false"/>
                           <w:color w:val="000000"/>
                         </w:rPr>
-                        <w:t>%}</w:t>
+                        <w:t xml:space="preserve">Address: </w:t>
+                      </w:r>
+                    </w:p>
+                    <w:p>
+                      <w:pPr>
+                        <w:pStyle w:val="Normal"/>
+                        <w:overflowPunct w:val="false"/>
+                        <w:spacing w:lineRule="auto" w:line="240" w:before="0" w:after="0"/>
+                        <w:ind w:left="720" w:hanging="0"/>
+                        <w:jc w:val="left"/>
+                        <w:rPr>
+                          <w:rFonts w:ascii="Arial" w:hAnsi="Arial" w:eastAsia="Calibri" w:cs="Arial"/>
+                          <w:color w:val="000000"/>
+                        </w:rPr>
+                      </w:pPr>
+                      <w:r>
+                        <w:rPr>
+                          <w:rFonts w:eastAsia="Calibri" w:cs="Arial" w:ascii="Arial" w:hAnsi="Arial"/>
+                          <w:b w:val="false"/>
+                          <w:bCs w:val="false"/>
+                          <w:color w:val="000000"/>
+                        </w:rPr>
+                        <w:t>{%=property.address%}</w:t>
                       </w:r>
                     </w:p>
                     <w:p>
@@ -1223,10 +1394,14 @@
                         <w:spacing w:lineRule="auto" w:line="240" w:before="0" w:after="0"/>
                         <w:ind w:hanging="0"/>
                         <w:jc w:val="both"/>
-                        <w:rPr/>
+                        <w:rPr>
+                          <w:color w:val="000000"/>
+                        </w:rPr>
                       </w:pPr>
                       <w:r>
-                        <w:rPr/>
+                        <w:rPr>
+                          <w:color w:val="000000"/>
+                        </w:rPr>
                       </w:r>
                     </w:p>
                     <w:p>
@@ -1242,6 +1417,7 @@
                       <w:r>
                         <w:rPr>
                           <w:rFonts w:eastAsia="Calibri" w:cs="Arial" w:ascii="Arial" w:hAnsi="Arial"/>
+                          <w:color w:val="000000"/>
                           <w:lang w:val="en-US"/>
                         </w:rPr>
                         <w:t>We have been instructed to act in the administration of the estate of the above named deceased who died on the above date.</w:t>
@@ -1260,6 +1436,7 @@
                       <w:r>
                         <w:rPr>
                           <w:rFonts w:eastAsia="Calibri" w:cs="Arial" w:ascii="Arial" w:hAnsi="Arial"/>
+                          <w:color w:val="000000"/>
                           <w:lang w:val="en-US"/>
                         </w:rPr>
                       </w:r>
@@ -1277,6 +1454,7 @@
                       <w:r>
                         <w:rPr>
                           <w:rFonts w:eastAsia="Calibri" w:cs="Arial" w:ascii="Arial" w:hAnsi="Arial"/>
+                          <w:color w:val="000000"/>
                           <w:lang w:val="en-US"/>
                         </w:rPr>
                         <w:t>Further to the deceased’s Council Tax account, we would be grateful if you could please confirm the amount currently outstanding or held to the deceased’s credit as at the current date.</w:t>
@@ -1295,6 +1473,7 @@
                       <w:r>
                         <w:rPr>
                           <w:rFonts w:eastAsia="Calibri" w:cs="Arial" w:ascii="Arial" w:hAnsi="Arial"/>
+                          <w:color w:val="000000"/>
                           <w:lang w:val="en-US"/>
                         </w:rPr>
                       </w:r>
@@ -1312,6 +1491,7 @@
                       <w:r>
                         <w:rPr>
                           <w:rFonts w:eastAsia="Calibri" w:cs="Arial" w:ascii="Arial" w:hAnsi="Arial"/>
+                          <w:color w:val="000000"/>
                           <w:lang w:val="en-US"/>
                         </w:rPr>
                         <w:t>Please note we will revert to you regarding any outstanding amounts or to claim any sums due to the deceased’s estate once we have collected in the assets of the estate.</w:t>
@@ -1330,6 +1510,7 @@
                       <w:r>
                         <w:rPr>
                           <w:rFonts w:eastAsia="Calibri" w:cs="Arial" w:ascii="Arial" w:hAnsi="Arial"/>
+                          <w:color w:val="000000"/>
                           <w:lang w:val="en-US"/>
                         </w:rPr>
                       </w:r>
@@ -1347,6 +1528,7 @@
                       <w:r>
                         <w:rPr>
                           <w:rFonts w:eastAsia="Calibri" w:cs="Arial" w:ascii="Arial" w:hAnsi="Arial"/>
+                          <w:color w:val="000000"/>
                           <w:lang w:val="en-US"/>
                         </w:rPr>
                         <w:t>Kindly also note that once we are in a position to do so, we will let you know if the property is to be sold or transferred.  We will therefore keep you updated on developments in this regard.</w:t>
@@ -1365,6 +1547,7 @@
                       <w:r>
                         <w:rPr>
                           <w:rFonts w:eastAsia="Calibri" w:cs="Arial" w:ascii="Arial" w:hAnsi="Arial"/>
+                          <w:color w:val="000000"/>
                           <w:lang w:val="en-US"/>
                         </w:rPr>
                       </w:r>
@@ -1382,6 +1565,7 @@
                       <w:r>
                         <w:rPr>
                           <w:rFonts w:eastAsia="Calibri" w:cs="Arial" w:ascii="Arial" w:hAnsi="Arial"/>
+                          <w:color w:val="000000"/>
                           <w:lang w:val="en-US"/>
                         </w:rPr>
                         <w:t xml:space="preserve">In the meantime, please ensure you forward all future correspondence regarding this matter to us quoting our reference at the top of this letter.  </w:t>
@@ -1400,6 +1584,7 @@
                       <w:r>
                         <w:rPr>
                           <w:rFonts w:eastAsia="Calibri" w:cs="Arial" w:ascii="Arial" w:hAnsi="Arial"/>
+                          <w:color w:val="000000"/>
                           <w:lang w:val="en-US"/>
                         </w:rPr>
                       </w:r>
@@ -1417,6 +1602,7 @@
                       <w:r>
                         <w:rPr>
                           <w:rFonts w:eastAsia="Calibri" w:cs="Arial" w:ascii="Arial" w:hAnsi="Arial"/>
+                          <w:color w:val="000000"/>
                           <w:lang w:val="en-US"/>
                         </w:rPr>
                         <w:t>We look forward to hearing from you and thank you in anticipation of your response.</w:t>
@@ -1435,6 +1621,7 @@
                       <w:r>
                         <w:rPr>
                           <w:rFonts w:eastAsia="Calibri" w:cs="Arial" w:ascii="arial" w:hAnsi="arial"/>
+                          <w:color w:val="000000"/>
                         </w:rPr>
                       </w:r>
                     </w:p>
@@ -1542,6 +1729,7 @@
                       <w:r>
                         <w:rPr>
                           <w:rFonts w:eastAsia="Calibri" w:cs="Arial" w:ascii="arial" w:hAnsi="arial"/>
+                          <w:color w:val="000000"/>
                         </w:rPr>
                       </w:r>
                     </w:p>
@@ -1558,6 +1746,7 @@
                       <w:r>
                         <w:rPr>
                           <w:rFonts w:eastAsia="Calibri" w:cs="Arial" w:ascii="arial" w:hAnsi="arial"/>
+                          <w:color w:val="000000"/>
                         </w:rPr>
                         <w:t>Enc</w:t>
                       </w:r>
@@ -1570,6 +1759,18 @@
           </mc:Fallback>
         </mc:AlternateContent>
       </w:r>
+      <w:bookmarkStart w:id="8" w:name="OLE_LINK16"/>
+      <w:bookmarkStart w:id="9" w:name="OLE_LINK12"/>
+      <w:bookmarkStart w:id="10" w:name="OLE_LINK11"/>
+      <w:bookmarkStart w:id="11" w:name="OLE_LINK15"/>
+      <w:bookmarkStart w:id="12" w:name="OLE_LINK16"/>
+      <w:bookmarkStart w:id="13" w:name="OLE_LINK12"/>
+      <w:bookmarkStart w:id="14" w:name="OLE_LINK11"/>
+      <w:bookmarkStart w:id="15" w:name="OLE_LINK15"/>
+      <w:bookmarkEnd w:id="12"/>
+      <w:bookmarkEnd w:id="13"/>
+      <w:bookmarkEnd w:id="14"/>
+      <w:bookmarkEnd w:id="15"/>
     </w:p>
     <w:p>
       <w:pPr>
@@ -1832,7 +2033,7 @@
           <wp:extent cx="7560310" cy="1318260"/>
           <wp:effectExtent l="0" t="0" r="0" b="0"/>
           <wp:wrapNone/>
-          <wp:docPr id="9" name="Image2" descr=""/>
+          <wp:docPr id="10" name="Image2" descr=""/>
           <wp:cNvGraphicFramePr>
             <a:graphicFrameLocks xmlns:a="http://schemas.openxmlformats.org/drawingml/2006/main" noChangeAspect="1"/>
           </wp:cNvGraphicFramePr>
@@ -1840,7 +2041,7 @@
             <a:graphicData uri="http://schemas.openxmlformats.org/drawingml/2006/picture">
               <pic:pic xmlns:pic="http://schemas.openxmlformats.org/drawingml/2006/picture">
                 <pic:nvPicPr>
-                  <pic:cNvPr id="9" name="Image2" descr=""/>
+                  <pic:cNvPr id="10" name="Image2" descr=""/>
                   <pic:cNvPicPr>
                     <a:picLocks noChangeAspect="1" noChangeArrowheads="1"/>
                   </pic:cNvPicPr>
@@ -1985,7 +2186,7 @@
         <wp:inline distT="0" distB="0" distL="0" distR="0">
           <wp:extent cx="609600" cy="361950"/>
           <wp:effectExtent l="0" t="0" r="0" b="0"/>
-          <wp:docPr id="10" name="Picture 9" descr=""/>
+          <wp:docPr id="11" name="Picture 9" descr=""/>
           <wp:cNvGraphicFramePr>
             <a:graphicFrameLocks xmlns:a="http://schemas.openxmlformats.org/drawingml/2006/main" noChangeAspect="1"/>
           </wp:cNvGraphicFramePr>
@@ -1993,7 +2194,7 @@
             <a:graphicData uri="http://schemas.openxmlformats.org/drawingml/2006/picture">
               <pic:pic xmlns:pic="http://schemas.openxmlformats.org/drawingml/2006/picture">
                 <pic:nvPicPr>
-                  <pic:cNvPr id="10" name="Picture 9" descr=""/>
+                  <pic:cNvPr id="11" name="Picture 9" descr=""/>
                   <pic:cNvPicPr>
                     <a:picLocks noChangeAspect="1" noChangeArrowheads="1"/>
                   </pic:cNvPicPr>
@@ -2033,7 +2234,7 @@
         <wp:inline distT="0" distB="0" distL="0" distR="0">
           <wp:extent cx="609600" cy="333375"/>
           <wp:effectExtent l="0" t="0" r="0" b="0"/>
-          <wp:docPr id="11" name="Picture 8" descr=""/>
+          <wp:docPr id="12" name="Picture 8" descr=""/>
           <wp:cNvGraphicFramePr>
             <a:graphicFrameLocks xmlns:a="http://schemas.openxmlformats.org/drawingml/2006/main" noChangeAspect="1"/>
           </wp:cNvGraphicFramePr>
@@ -2041,7 +2242,7 @@
             <a:graphicData uri="http://schemas.openxmlformats.org/drawingml/2006/picture">
               <pic:pic xmlns:pic="http://schemas.openxmlformats.org/drawingml/2006/picture">
                 <pic:nvPicPr>
-                  <pic:cNvPr id="11" name="Picture 8" descr=""/>
+                  <pic:cNvPr id="12" name="Picture 8" descr=""/>
                   <pic:cNvPicPr>
                     <a:picLocks noChangeAspect="1" noChangeArrowheads="1"/>
                   </pic:cNvPicPr>
@@ -2081,7 +2282,7 @@
         <wp:inline distT="0" distB="0" distL="0" distR="0">
           <wp:extent cx="666750" cy="323850"/>
           <wp:effectExtent l="0" t="0" r="0" b="0"/>
-          <wp:docPr id="12" name="Picture 7" descr=""/>
+          <wp:docPr id="13" name="Picture 7" descr=""/>
           <wp:cNvGraphicFramePr>
             <a:graphicFrameLocks xmlns:a="http://schemas.openxmlformats.org/drawingml/2006/main" noChangeAspect="1"/>
           </wp:cNvGraphicFramePr>
@@ -2089,7 +2290,7 @@
             <a:graphicData uri="http://schemas.openxmlformats.org/drawingml/2006/picture">
               <pic:pic xmlns:pic="http://schemas.openxmlformats.org/drawingml/2006/picture">
                 <pic:nvPicPr>
-                  <pic:cNvPr id="12" name="Picture 7" descr=""/>
+                  <pic:cNvPr id="13" name="Picture 7" descr=""/>
                   <pic:cNvPicPr>
                     <a:picLocks noChangeAspect="1" noChangeArrowheads="1"/>
                   </pic:cNvPicPr>
@@ -2149,7 +2350,7 @@
           <wp:extent cx="7560310" cy="10692130"/>
           <wp:effectExtent l="0" t="0" r="0" b="0"/>
           <wp:wrapNone/>
-          <wp:docPr id="8" name="WordPictureWatermark76053610" descr=""/>
+          <wp:docPr id="9" name="WordPictureWatermark76053610" descr=""/>
           <wp:cNvGraphicFramePr>
             <a:graphicFrameLocks xmlns:a="http://schemas.openxmlformats.org/drawingml/2006/main" noChangeAspect="1"/>
           </wp:cNvGraphicFramePr>
@@ -2157,7 +2358,7 @@
             <a:graphicData uri="http://schemas.openxmlformats.org/drawingml/2006/picture">
               <pic:pic xmlns:pic="http://schemas.openxmlformats.org/drawingml/2006/picture">
                 <pic:nvPicPr>
-                  <pic:cNvPr id="8" name="WordPictureWatermark76053610" descr=""/>
+                  <pic:cNvPr id="9" name="WordPictureWatermark76053610" descr=""/>
                   <pic:cNvPicPr>
                     <a:picLocks noChangeAspect="1" noChangeArrowheads="1"/>
                   </pic:cNvPicPr>

</xml_diff>

<commit_message>
Changed what is included in the fixed position frame so content is not cut off at the bottom
</commit_message>
<xml_diff>
--- a/resources/darbylaw/templates/council-notification.docx
+++ b/resources/darbylaw/templates/council-notification.docx
@@ -5,7 +5,7 @@
     <w:p>
       <w:pPr>
         <w:pStyle w:val="Normal"/>
-        <w:overflowPunct w:val="true"/>
+        <w:overflowPunct w:val="false"/>
         <w:spacing w:lineRule="auto" w:line="240" w:before="0" w:after="0"/>
         <w:rPr>
           <w:rFonts w:ascii="arial" w:hAnsi="arial" w:eastAsia="Calibri" w:cs="Arial"/>
@@ -18,7 +18,7 @@
           <w:szCs w:val="24"/>
         </w:rPr>
         <w:drawing>
-          <wp:anchor behindDoc="1" distT="0" distB="0" distL="0" distR="0" simplePos="0" locked="0" layoutInCell="0" allowOverlap="1" relativeHeight="6">
+          <wp:anchor behindDoc="1" distT="0" distB="0" distL="0" distR="0" simplePos="0" locked="0" layoutInCell="0" allowOverlap="1" relativeHeight="10">
             <wp:simplePos x="0" y="0"/>
             <wp:positionH relativeFrom="page">
               <wp:posOffset>0</wp:posOffset>
@@ -64,7 +64,7 @@
           </wp:anchor>
         </w:drawing>
         <w:drawing>
-          <wp:anchor behindDoc="1" distT="0" distB="0" distL="0" distR="0" simplePos="0" locked="0" layoutInCell="0" allowOverlap="1" relativeHeight="7">
+          <wp:anchor behindDoc="1" distT="0" distB="0" distL="0" distR="0" simplePos="0" locked="0" layoutInCell="0" allowOverlap="1" relativeHeight="11">
             <wp:simplePos x="0" y="0"/>
             <wp:positionH relativeFrom="page">
               <wp:posOffset>0</wp:posOffset>
@@ -112,7 +112,7 @@
         <mc:AlternateContent>
           <mc:Choice Requires="wps">
             <w:drawing>
-              <wp:anchor behindDoc="0" distT="635" distB="635" distL="635" distR="635" simplePos="0" locked="0" layoutInCell="0" allowOverlap="1" relativeHeight="8">
+              <wp:anchor behindDoc="0" distT="635" distB="635" distL="635" distR="635" simplePos="0" locked="0" layoutInCell="0" allowOverlap="1" relativeHeight="12">
                 <wp:simplePos x="0" y="0"/>
                 <wp:positionH relativeFrom="page">
                   <wp:posOffset>791845</wp:posOffset>
@@ -264,7 +264,7 @@
         <mc:AlternateContent>
           <mc:Choice Requires="wps">
             <w:drawing>
-              <wp:anchor behindDoc="0" distT="0" distB="0" distL="0" distR="0" simplePos="0" locked="0" layoutInCell="0" allowOverlap="1" relativeHeight="10">
+              <wp:anchor behindDoc="0" distT="0" distB="0" distL="0" distR="0" simplePos="0" locked="0" layoutInCell="0" allowOverlap="1" relativeHeight="14">
                 <wp:simplePos x="0" y="0"/>
                 <wp:positionH relativeFrom="page">
                   <wp:posOffset>4491990</wp:posOffset>
@@ -554,101 +554,112 @@
             </w:pict>
           </mc:Fallback>
         </mc:AlternateContent>
+      </w:r>
+      <w:bookmarkStart w:id="0" w:name="OLE_LINK15"/>
+      <w:bookmarkStart w:id="1" w:name="OLE_LINK11"/>
+      <w:bookmarkStart w:id="2" w:name="OLE_LINK12"/>
+      <w:bookmarkStart w:id="3" w:name="OLE_LINK16"/>
+      <w:bookmarkStart w:id="4" w:name="OLE_LINK15"/>
+      <w:bookmarkStart w:id="5" w:name="OLE_LINK11"/>
+      <w:bookmarkStart w:id="6" w:name="OLE_LINK12"/>
+      <w:bookmarkStart w:id="7" w:name="OLE_LINK16"/>
+      <w:bookmarkEnd w:id="4"/>
+      <w:bookmarkEnd w:id="5"/>
+      <w:bookmarkEnd w:id="6"/>
+      <w:bookmarkEnd w:id="7"/>
+      <w:r>
         <mc:AlternateContent>
           <mc:Choice Requires="wps">
             <w:drawing>
-              <wp:anchor behindDoc="0" distT="72390" distB="72390" distL="71755" distR="71755" simplePos="0" locked="0" layoutInCell="0" allowOverlap="1" relativeHeight="12">
+              <wp:anchor behindDoc="0" distT="72390" distB="72390" distL="72390" distR="72390" simplePos="0" locked="0" layoutInCell="0" allowOverlap="0" relativeHeight="16">
                 <wp:simplePos x="0" y="0"/>
                 <wp:positionH relativeFrom="page">
-                  <wp:align>center</wp:align>
+                  <wp:posOffset>720090</wp:posOffset>
                 </wp:positionH>
                 <wp:positionV relativeFrom="page">
-                  <wp:posOffset>3621405</wp:posOffset>
+                  <wp:posOffset>3599815</wp:posOffset>
                 </wp:positionV>
-                <wp:extent cx="6119495" cy="4931410"/>
+                <wp:extent cx="6120130" cy="1689735"/>
                 <wp:effectExtent l="0" t="0" r="0" b="0"/>
-                <wp:wrapSquare wrapText="bothSides"/>
-                <wp:docPr id="7" name="Frame3"/>
+                <wp:wrapSquare wrapText="right"/>
+                <wp:docPr id="7" name="Frame4"/>
                 <a:graphic xmlns:a="http://schemas.openxmlformats.org/drawingml/2006/main">
                   <a:graphicData uri="http://schemas.microsoft.com/office/word/2010/wordprocessingShape">
                     <wps:wsp>
-                      <wps:cNvSpPr/>
+                      <wps:cNvSpPr txBox="1"/>
                       <wps:spPr>
                         <a:xfrm>
                           <a:off x="0" y="0"/>
-                          <a:ext cx="6119640" cy="4931280"/>
+                          <a:ext cx="6120130" cy="1689735"/>
                         </a:xfrm>
-                        <a:prstGeom prst="rect">
-                          <a:avLst/>
-                        </a:prstGeom>
+                        <a:prstGeom prst="rect"/>
                         <a:solidFill>
-                          <a:srgbClr val="ffffff"/>
+                          <a:srgbClr val="FFFFFF"/>
                         </a:solidFill>
-                        <a:ln w="0">
-                          <a:noFill/>
-                        </a:ln>
                       </wps:spPr>
-                      <wps:style>
-                        <a:lnRef idx="0"/>
-                        <a:fillRef idx="0"/>
-                        <a:effectRef idx="0"/>
-                        <a:fontRef idx="minor"/>
-                      </wps:style>
                       <wps:txbx>
                         <w:txbxContent>
                           <w:p>
                             <w:pPr>
                               <w:pStyle w:val="Normal"/>
-                              <w:overflowPunct w:val="true"/>
+                              <w:overflowPunct w:val="false"/>
                               <w:spacing w:lineRule="auto" w:line="240" w:before="0" w:after="0"/>
                               <w:jc w:val="both"/>
                               <w:rPr>
-                                <w:rFonts w:ascii="arial" w:hAnsi="arial"/>
+                                <w:rFonts w:ascii="arial" w:hAnsi="arial" w:eastAsia="Calibri" w:cs="Arial"/>
+                                <w:color w:val="000000"/>
                               </w:rPr>
                             </w:pPr>
-                            <w:bookmarkStart w:id="0" w:name="OLE_LINK1"/>
-                            <w:bookmarkStart w:id="1" w:name="OLE_LINK2"/>
-                            <w:bookmarkStart w:id="2" w:name="OLE_LINK121"/>
-                            <w:bookmarkStart w:id="3" w:name="OLE_LINK111"/>
-                            <w:bookmarkEnd w:id="2"/>
-                            <w:bookmarkEnd w:id="3"/>
+                            <w:bookmarkStart w:id="8" w:name="OLE_LINK2_Copy_1"/>
+                            <w:bookmarkStart w:id="9" w:name="OLE_LINK1_Copy_1"/>
+                            <w:bookmarkStart w:id="10" w:name="OLE_LINK111_Copy_1"/>
+                            <w:bookmarkStart w:id="11" w:name="OLE_LINK121_Copy_1"/>
+                            <w:bookmarkEnd w:id="10"/>
+                            <w:bookmarkEnd w:id="11"/>
                             <w:r>
                               <w:rPr>
                                 <w:rFonts w:eastAsia="Calibri" w:cs="Arial" w:ascii="arial" w:hAnsi="arial"/>
                                 <w:color w:val="000000"/>
+                                <w:sz w:val="21"/>
+                                <w:szCs w:val="21"/>
                               </w:rPr>
                               <w:t>Dear Sirs</w:t>
                             </w:r>
-                            <w:bookmarkEnd w:id="0"/>
-                            <w:bookmarkEnd w:id="1"/>
+                            <w:bookmarkEnd w:id="8"/>
+                            <w:bookmarkEnd w:id="9"/>
                           </w:p>
                           <w:p>
                             <w:pPr>
                               <w:pStyle w:val="Normal"/>
-                              <w:overflowPunct w:val="true"/>
+                              <w:overflowPunct w:val="false"/>
                               <w:spacing w:lineRule="auto" w:line="240" w:before="0" w:after="0"/>
                               <w:jc w:val="both"/>
                               <w:rPr>
                                 <w:rFonts w:eastAsia="Calibri" w:cs="Arial"/>
                                 <w:color w:val="000000"/>
+                                <w:sz w:val="21"/>
+                                <w:szCs w:val="21"/>
                               </w:rPr>
                             </w:pPr>
                             <w:r>
                               <w:rPr>
                                 <w:rFonts w:eastAsia="Calibri" w:cs="Arial"/>
                                 <w:color w:val="000000"/>
+                                <w:sz w:val="21"/>
+                                <w:szCs w:val="21"/>
                               </w:rPr>
                             </w:r>
                           </w:p>
                           <w:p>
                             <w:pPr>
                               <w:pStyle w:val="Normal"/>
-                              <w:overflowPunct w:val="true"/>
+                              <w:overflowPunct w:val="false"/>
                               <w:spacing w:lineRule="auto" w:line="240" w:before="0" w:after="0"/>
                               <w:ind w:left="720" w:hanging="720"/>
                               <w:jc w:val="both"/>
                               <w:rPr>
-                                <w:rFonts w:ascii="arial" w:hAnsi="arial"/>
+                                <w:sz w:val="20"/>
+                                <w:szCs w:val="20"/>
                               </w:rPr>
                             </w:pPr>
                             <w:r>
@@ -656,6 +667,8 @@
                                 <w:rFonts w:eastAsia="Calibri" w:cs="Arial" w:ascii="arial" w:hAnsi="arial"/>
                                 <w:b/>
                                 <w:color w:val="000000"/>
+                                <w:sz w:val="20"/>
+                                <w:szCs w:val="20"/>
                               </w:rPr>
                               <w:t>Re:</w:t>
                               <w:tab/>
@@ -667,8 +680,44 @@
                                 <w:b w:val="false"/>
                                 <w:bCs w:val="false"/>
                                 <w:color w:val="000000"/>
+                                <w:sz w:val="20"/>
+                                <w:szCs w:val="20"/>
                               </w:rPr>
                               <w:t>{%=deceased.forename%} {%=deceased.surname%}</w:t>
+                            </w:r>
+                          </w:p>
+                          <w:p>
+                            <w:pPr>
+                              <w:pStyle w:val="Normal"/>
+                              <w:overflowPunct w:val="false"/>
+                              <w:spacing w:lineRule="auto" w:line="240" w:before="0" w:after="0"/>
+                              <w:ind w:left="720" w:hanging="0"/>
+                              <w:jc w:val="both"/>
+                              <w:rPr>
+                                <w:sz w:val="20"/>
+                                <w:szCs w:val="20"/>
+                              </w:rPr>
+                            </w:pPr>
+                            <w:r>
+                              <w:rPr>
+                                <w:rFonts w:eastAsia="Calibri" w:cs="Arial" w:ascii="arial" w:hAnsi="arial"/>
+                                <w:b/>
+                                <w:color w:val="000000"/>
+                                <w:sz w:val="20"/>
+                                <w:szCs w:val="20"/>
+                              </w:rPr>
+                              <w:t xml:space="preserve">Date of Death: </w:t>
+                            </w:r>
+                            <w:r>
+                              <w:rPr>
+                                <w:rFonts w:eastAsia="Calibri" w:cs="Arial" w:ascii="arial" w:hAnsi="arial"/>
+                                <w:b w:val="false"/>
+                                <w:bCs w:val="false"/>
+                                <w:color w:val="000000"/>
+                                <w:sz w:val="20"/>
+                                <w:szCs w:val="20"/>
+                              </w:rPr>
+                              <w:t>{%=deceased.dateOfDeath%}</w:t>
                             </w:r>
                           </w:p>
                           <w:p>
@@ -679,36 +728,8 @@
                               <w:ind w:left="720" w:hanging="0"/>
                               <w:jc w:val="both"/>
                               <w:rPr>
-                                <w:rFonts w:ascii="arial" w:hAnsi="arial"/>
-                              </w:rPr>
-                            </w:pPr>
-                            <w:r>
-                              <w:rPr>
-                                <w:rFonts w:eastAsia="Calibri" w:cs="Arial" w:ascii="arial" w:hAnsi="arial"/>
-                                <w:b/>
-                                <w:color w:val="000000"/>
-                              </w:rPr>
-                              <w:t xml:space="preserve">Date of Death: </w:t>
-                            </w:r>
-                            <w:r>
-                              <w:rPr>
-                                <w:rFonts w:eastAsia="Calibri" w:cs="Arial" w:ascii="arial" w:hAnsi="arial"/>
-                                <w:b w:val="false"/>
-                                <w:bCs w:val="false"/>
-                                <w:color w:val="000000"/>
-                              </w:rPr>
-                              <w:t>{%=deceased.dateOfDeath%}</w:t>
-                            </w:r>
-                          </w:p>
-                          <w:p>
-                            <w:pPr>
-                              <w:pStyle w:val="Normal"/>
-                              <w:overflowPunct w:val="false"/>
-                              <w:spacing w:lineRule="auto" w:line="240" w:before="0" w:after="0"/>
-                              <w:ind w:left="720" w:hanging="0"/>
-                              <w:jc w:val="both"/>
-                              <w:rPr>
-                                <w:color w:val="000000"/>
+                                <w:sz w:val="20"/>
+                                <w:szCs w:val="20"/>
                               </w:rPr>
                             </w:pPr>
                             <w:r>
@@ -717,6 +738,8 @@
                                 <w:b/>
                                 <w:bCs w:val="false"/>
                                 <w:color w:val="000000"/>
+                                <w:sz w:val="20"/>
+                                <w:szCs w:val="20"/>
                               </w:rPr>
                               <w:t xml:space="preserve">Council Tax Account Number: </w:t>
                             </w:r>
@@ -726,298 +749,10 @@
                                 <w:b w:val="false"/>
                                 <w:bCs w:val="false"/>
                                 <w:color w:val="000000"/>
-                              </w:rPr>
-                              <w:t>{%=council</w:t>
-                            </w:r>
-                            <w:r>
-                              <w:rPr>
-                                <w:rFonts w:eastAsia="Calibri" w:cs="Arial" w:ascii="Arial" w:hAnsi="Arial"/>
-                                <w:b w:val="false"/>
-                                <w:bCs w:val="false"/>
-                                <w:color w:val="000000"/>
-                                <w:szCs w:val="24"/>
-                              </w:rPr>
-                              <w:t>.accountNumber</w:t>
-                            </w:r>
-                            <w:r>
-                              <w:rPr>
-                                <w:rFonts w:eastAsia="Calibri" w:cs="Arial" w:ascii="Arial" w:hAnsi="Arial"/>
-                                <w:b w:val="false"/>
-                                <w:bCs w:val="false"/>
-                                <w:color w:val="000000"/>
-                              </w:rPr>
-                              <w:t>%}</w:t>
-                            </w:r>
-                          </w:p>
-                          <w:p>
-                            <w:pPr>
-                              <w:pStyle w:val="Normal"/>
-                              <w:overflowPunct w:val="false"/>
-                              <w:spacing w:lineRule="auto" w:line="240" w:before="0" w:after="0"/>
-                              <w:ind w:left="720" w:hanging="0"/>
-                              <w:jc w:val="left"/>
-                              <w:rPr/>
-                            </w:pPr>
-                            <w:r>
-                              <w:rPr>
-                                <w:rFonts w:eastAsia="Calibri" w:cs="Arial" w:ascii="Arial" w:hAnsi="Arial"/>
-                                <w:b/>
-                                <w:bCs w:val="false"/>
-                                <w:color w:val="000000"/>
-                              </w:rPr>
-                              <w:t xml:space="preserve">Regarding Property at </w:t>
-                            </w:r>
-                            <w:r>
-                              <w:rPr>
-                                <w:rFonts w:eastAsia="Calibri" w:cs="Arial" w:ascii="Arial" w:hAnsi="Arial"/>
-                                <w:b/>
-                                <w:bCs w:val="false"/>
-                                <w:color w:val="000000"/>
-                              </w:rPr>
-                              <w:t xml:space="preserve">Address: </w:t>
-                            </w:r>
-                          </w:p>
-                          <w:p>
-                            <w:pPr>
-                              <w:pStyle w:val="Normal"/>
-                              <w:overflowPunct w:val="false"/>
-                              <w:spacing w:lineRule="auto" w:line="240" w:before="0" w:after="0"/>
-                              <w:ind w:left="720" w:hanging="0"/>
-                              <w:jc w:val="left"/>
-                              <w:rPr>
-                                <w:rFonts w:ascii="Arial" w:hAnsi="Arial" w:eastAsia="Calibri" w:cs="Arial"/>
-                                <w:color w:val="000000"/>
-                              </w:rPr>
-                            </w:pPr>
-                            <w:r>
-                              <w:rPr>
-                                <w:rFonts w:eastAsia="Calibri" w:cs="Arial" w:ascii="Arial" w:hAnsi="Arial"/>
-                                <w:b w:val="false"/>
-                                <w:bCs w:val="false"/>
-                                <w:color w:val="000000"/>
-                              </w:rPr>
-                              <w:t>{%=property.address%}</w:t>
-                            </w:r>
-                          </w:p>
-                          <w:p>
-                            <w:pPr>
-                              <w:pStyle w:val="Normal"/>
-                              <w:overflowPunct w:val="false"/>
-                              <w:spacing w:lineRule="auto" w:line="240" w:before="0" w:after="0"/>
-                              <w:ind w:hanging="0"/>
-                              <w:jc w:val="both"/>
-                              <w:rPr>
-                                <w:color w:val="000000"/>
-                              </w:rPr>
-                            </w:pPr>
-                            <w:r>
-                              <w:rPr>
-                                <w:color w:val="000000"/>
-                              </w:rPr>
-                            </w:r>
-                          </w:p>
-                          <w:p>
-                            <w:pPr>
-                              <w:pStyle w:val="TextBody"/>
-                              <w:spacing w:lineRule="auto" w:line="240" w:before="0" w:after="0"/>
-                              <w:jc w:val="both"/>
-                              <w:rPr>
-                                <w:rFonts w:ascii="Arial" w:hAnsi="Arial" w:eastAsia="Calibri" w:cs="Arial"/>
-                                <w:lang w:val="en-US"/>
-                              </w:rPr>
-                            </w:pPr>
-                            <w:r>
-                              <w:rPr>
-                                <w:rFonts w:eastAsia="Calibri" w:cs="Arial" w:ascii="Arial" w:hAnsi="Arial"/>
-                                <w:color w:val="000000"/>
-                                <w:lang w:val="en-US"/>
-                              </w:rPr>
-                              <w:t>We have been instructed to act in the administration of the estate of the above named deceased who died on the above date.</w:t>
-                            </w:r>
-                          </w:p>
-                          <w:p>
-                            <w:pPr>
-                              <w:pStyle w:val="TextBody"/>
-                              <w:spacing w:lineRule="auto" w:line="240" w:before="0" w:after="0"/>
-                              <w:jc w:val="both"/>
-                              <w:rPr>
-                                <w:rFonts w:ascii="Arial" w:hAnsi="Arial" w:eastAsia="Calibri" w:cs="Arial"/>
-                                <w:lang w:val="en-US"/>
-                              </w:rPr>
-                            </w:pPr>
-                            <w:r>
-                              <w:rPr>
-                                <w:rFonts w:eastAsia="Calibri" w:cs="Arial" w:ascii="Arial" w:hAnsi="Arial"/>
-                                <w:color w:val="000000"/>
-                                <w:lang w:val="en-US"/>
-                              </w:rPr>
-                            </w:r>
-                          </w:p>
-                          <w:p>
-                            <w:pPr>
-                              <w:pStyle w:val="TextBody"/>
-                              <w:spacing w:lineRule="auto" w:line="240" w:before="0" w:after="0"/>
-                              <w:jc w:val="both"/>
-                              <w:rPr>
-                                <w:rFonts w:ascii="Arial" w:hAnsi="Arial" w:eastAsia="Calibri" w:cs="Arial"/>
-                                <w:lang w:val="en-US"/>
-                              </w:rPr>
-                            </w:pPr>
-                            <w:r>
-                              <w:rPr>
-                                <w:rFonts w:eastAsia="Calibri" w:cs="Arial" w:ascii="Arial" w:hAnsi="Arial"/>
-                                <w:color w:val="000000"/>
-                                <w:lang w:val="en-US"/>
-                              </w:rPr>
-                              <w:t>Further to the deceased’s Council Tax account, we would be grateful if you could please confirm the amount currently outstanding or held to the deceased’s credit as at the current date.</w:t>
-                            </w:r>
-                          </w:p>
-                          <w:p>
-                            <w:pPr>
-                              <w:pStyle w:val="TextBody"/>
-                              <w:spacing w:lineRule="auto" w:line="240" w:before="0" w:after="0"/>
-                              <w:jc w:val="both"/>
-                              <w:rPr>
-                                <w:rFonts w:ascii="Arial" w:hAnsi="Arial" w:eastAsia="Calibri" w:cs="Arial"/>
-                                <w:lang w:val="en-US"/>
-                              </w:rPr>
-                            </w:pPr>
-                            <w:r>
-                              <w:rPr>
-                                <w:rFonts w:eastAsia="Calibri" w:cs="Arial" w:ascii="Arial" w:hAnsi="Arial"/>
-                                <w:color w:val="000000"/>
-                                <w:lang w:val="en-US"/>
-                              </w:rPr>
-                            </w:r>
-                          </w:p>
-                          <w:p>
-                            <w:pPr>
-                              <w:pStyle w:val="TextBody"/>
-                              <w:spacing w:lineRule="auto" w:line="240" w:before="0" w:after="0"/>
-                              <w:jc w:val="both"/>
-                              <w:rPr>
-                                <w:rFonts w:ascii="Arial" w:hAnsi="Arial" w:eastAsia="Calibri" w:cs="Arial"/>
-                                <w:lang w:val="en-US"/>
-                              </w:rPr>
-                            </w:pPr>
-                            <w:r>
-                              <w:rPr>
-                                <w:rFonts w:eastAsia="Calibri" w:cs="Arial" w:ascii="Arial" w:hAnsi="Arial"/>
-                                <w:color w:val="000000"/>
-                                <w:lang w:val="en-US"/>
-                              </w:rPr>
-                              <w:t>Please note we will revert to you regarding any outstanding amounts or to claim any sums due to the deceased’s estate once we have collected in the assets of the estate.</w:t>
-                            </w:r>
-                          </w:p>
-                          <w:p>
-                            <w:pPr>
-                              <w:pStyle w:val="TextBody"/>
-                              <w:spacing w:lineRule="auto" w:line="240" w:before="0" w:after="0"/>
-                              <w:jc w:val="both"/>
-                              <w:rPr>
-                                <w:rFonts w:ascii="Arial" w:hAnsi="Arial" w:eastAsia="Calibri" w:cs="Arial"/>
-                                <w:lang w:val="en-US"/>
-                              </w:rPr>
-                            </w:pPr>
-                            <w:r>
-                              <w:rPr>
-                                <w:rFonts w:eastAsia="Calibri" w:cs="Arial" w:ascii="Arial" w:hAnsi="Arial"/>
-                                <w:color w:val="000000"/>
-                                <w:lang w:val="en-US"/>
-                              </w:rPr>
-                            </w:r>
-                          </w:p>
-                          <w:p>
-                            <w:pPr>
-                              <w:pStyle w:val="TextBody"/>
-                              <w:spacing w:lineRule="auto" w:line="240" w:before="0" w:after="0"/>
-                              <w:jc w:val="both"/>
-                              <w:rPr>
-                                <w:rFonts w:ascii="Arial" w:hAnsi="Arial" w:eastAsia="Calibri" w:cs="Arial"/>
-                                <w:lang w:val="en-US"/>
-                              </w:rPr>
-                            </w:pPr>
-                            <w:r>
-                              <w:rPr>
-                                <w:rFonts w:eastAsia="Calibri" w:cs="Arial" w:ascii="Arial" w:hAnsi="Arial"/>
-                                <w:color w:val="000000"/>
-                                <w:lang w:val="en-US"/>
-                              </w:rPr>
-                              <w:t>Kindly also note that once we are in a position to do so, we will let you know if the property is to be sold or transferred.  We will therefore keep you updated on developments in this regard.</w:t>
-                            </w:r>
-                          </w:p>
-                          <w:p>
-                            <w:pPr>
-                              <w:pStyle w:val="TextBody"/>
-                              <w:spacing w:lineRule="auto" w:line="240" w:before="0" w:after="0"/>
-                              <w:jc w:val="both"/>
-                              <w:rPr>
-                                <w:rFonts w:ascii="Arial" w:hAnsi="Arial" w:eastAsia="Calibri" w:cs="Arial"/>
-                                <w:lang w:val="en-US"/>
-                              </w:rPr>
-                            </w:pPr>
-                            <w:r>
-                              <w:rPr>
-                                <w:rFonts w:eastAsia="Calibri" w:cs="Arial" w:ascii="Arial" w:hAnsi="Arial"/>
-                                <w:color w:val="000000"/>
-                                <w:lang w:val="en-US"/>
-                              </w:rPr>
-                            </w:r>
-                          </w:p>
-                          <w:p>
-                            <w:pPr>
-                              <w:pStyle w:val="TextBody"/>
-                              <w:spacing w:lineRule="auto" w:line="240" w:before="0" w:after="0"/>
-                              <w:jc w:val="both"/>
-                              <w:rPr>
-                                <w:rFonts w:ascii="Arial" w:hAnsi="Arial" w:eastAsia="Calibri" w:cs="Arial"/>
-                                <w:lang w:val="en-US"/>
-                              </w:rPr>
-                            </w:pPr>
-                            <w:r>
-                              <w:rPr>
-                                <w:rFonts w:eastAsia="Calibri" w:cs="Arial" w:ascii="Arial" w:hAnsi="Arial"/>
-                                <w:color w:val="000000"/>
-                                <w:lang w:val="en-US"/>
-                              </w:rPr>
-                              <w:t xml:space="preserve">In the meantime, please ensure you forward all future correspondence regarding this matter to us quoting our reference at the top of this letter.  </w:t>
-                            </w:r>
-                          </w:p>
-                          <w:p>
-                            <w:pPr>
-                              <w:pStyle w:val="TextBody"/>
-                              <w:spacing w:lineRule="auto" w:line="240" w:before="0" w:after="0"/>
-                              <w:jc w:val="both"/>
-                              <w:rPr>
-                                <w:rFonts w:ascii="Arial" w:hAnsi="Arial" w:eastAsia="Calibri" w:cs="Arial"/>
-                                <w:lang w:val="en-US"/>
-                              </w:rPr>
-                            </w:pPr>
-                            <w:r>
-                              <w:rPr>
-                                <w:rFonts w:eastAsia="Calibri" w:cs="Arial" w:ascii="Arial" w:hAnsi="Arial"/>
-                                <w:color w:val="000000"/>
-                                <w:lang w:val="en-US"/>
-                              </w:rPr>
-                            </w:r>
-                          </w:p>
-                          <w:p>
-                            <w:pPr>
-                              <w:pStyle w:val="TextBody"/>
-                              <w:spacing w:lineRule="auto" w:line="240" w:before="0" w:after="0"/>
-                              <w:jc w:val="both"/>
-                              <w:rPr>
-                                <w:rFonts w:ascii="Arial" w:hAnsi="Arial" w:eastAsia="Calibri" w:cs="Arial"/>
-                                <w:lang w:val="en-US"/>
-                              </w:rPr>
-                            </w:pPr>
-                            <w:r>
-                              <w:rPr>
-                                <w:rFonts w:eastAsia="Calibri" w:cs="Arial" w:ascii="Arial" w:hAnsi="Arial"/>
-                                <w:color w:val="000000"/>
-                                <w:lang w:val="en-US"/>
-                              </w:rPr>
-                              <w:t>We look forward to hearing from you and thank you in anticipation of your response.</w:t>
+                                <w:sz w:val="20"/>
+                                <w:szCs w:val="20"/>
+                              </w:rPr>
+                              <w:t>{%=council.accountNumber%}</w:t>
                             </w:r>
                           </w:p>
                           <w:p>
@@ -1025,16 +760,26 @@
                               <w:pStyle w:val="Normal"/>
                               <w:overflowPunct w:val="true"/>
                               <w:spacing w:lineRule="auto" w:line="240" w:before="0" w:after="0"/>
-                              <w:jc w:val="both"/>
-                              <w:rPr>
-                                <w:rFonts w:ascii="arial" w:hAnsi="arial" w:eastAsia="Calibri" w:cs="Arial"/>
+                              <w:ind w:left="720" w:hanging="0"/>
+                              <w:jc w:val="left"/>
+                              <w:rPr>
+                                <w:rFonts w:ascii="Arial" w:hAnsi="Arial" w:eastAsia="Calibri" w:cs="Arial"/>
+                                <w:b/>
+                                <w:b/>
+                                <w:bCs w:val="false"/>
+                                <w:color w:val="000000"/>
                               </w:rPr>
                             </w:pPr>
                             <w:r>
                               <w:rPr>
-                                <w:rFonts w:eastAsia="Calibri" w:cs="Arial" w:ascii="arial" w:hAnsi="arial"/>
+                                <w:rFonts w:eastAsia="Calibri" w:cs="Arial" w:ascii="Arial" w:hAnsi="Arial"/>
+                                <w:b/>
+                                <w:bCs w:val="false"/>
                                 <w:color w:val="000000"/>
-                              </w:rPr>
+                                <w:sz w:val="20"/>
+                                <w:szCs w:val="20"/>
+                              </w:rPr>
+                              <w:t xml:space="preserve">Regarding Property at Address: </w:t>
                             </w:r>
                           </w:p>
                           <w:p>
@@ -1042,17 +787,26 @@
                               <w:pStyle w:val="Normal"/>
                               <w:overflowPunct w:val="true"/>
                               <w:spacing w:lineRule="auto" w:line="240" w:before="0" w:after="0"/>
-                              <w:jc w:val="both"/>
-                              <w:rPr>
-                                <w:rFonts w:ascii="arial" w:hAnsi="arial"/>
+                              <w:ind w:left="720" w:hanging="0"/>
+                              <w:jc w:val="left"/>
+                              <w:rPr>
+                                <w:rFonts w:ascii="Arial" w:hAnsi="Arial" w:eastAsia="Calibri" w:cs="Arial"/>
+                                <w:b w:val="false"/>
+                                <w:b w:val="false"/>
+                                <w:bCs w:val="false"/>
+                                <w:color w:val="000000"/>
                               </w:rPr>
                             </w:pPr>
                             <w:r>
                               <w:rPr>
-                                <w:rFonts w:eastAsia="Calibri" w:cs="Arial" w:ascii="arial" w:hAnsi="arial"/>
+                                <w:rFonts w:eastAsia="Calibri" w:cs="Arial" w:ascii="Arial" w:hAnsi="Arial"/>
+                                <w:b w:val="false"/>
+                                <w:bCs w:val="false"/>
                                 <w:color w:val="000000"/>
-                              </w:rPr>
-                              <w:t>Yours faithfully</w:t>
+                                <w:sz w:val="20"/>
+                                <w:szCs w:val="20"/>
+                              </w:rPr>
+                              <w:t>{%=property.address%}</w:t>
                             </w:r>
                           </w:p>
                           <w:p>
@@ -1060,16 +814,20 @@
                               <w:pStyle w:val="Normal"/>
                               <w:overflowPunct w:val="true"/>
                               <w:spacing w:lineRule="auto" w:line="240" w:before="0" w:after="0"/>
-                              <w:jc w:val="both"/>
-                              <w:rPr>
-                                <w:rFonts w:ascii="arial" w:hAnsi="arial" w:eastAsia="Calibri" w:cs="Arial"/>
+                              <w:ind w:left="720" w:hanging="0"/>
+                              <w:jc w:val="left"/>
+                              <w:rPr>
+                                <w:rFonts w:ascii="Arial" w:hAnsi="Arial" w:eastAsia="Calibri" w:cs="Arial"/>
+                                <w:b w:val="false"/>
+                                <w:b w:val="false"/>
+                                <w:bCs w:val="false"/>
                                 <w:color w:val="000000"/>
                               </w:rPr>
                             </w:pPr>
                             <w:r>
                               <w:rPr>
-                                <w:rFonts w:eastAsia="Calibri" w:cs="Arial" w:ascii="arial" w:hAnsi="arial"/>
-                                <w:color w:val="000000"/>
+                                <w:sz w:val="20"/>
+                                <w:szCs w:val="20"/>
                               </w:rPr>
                             </w:r>
                           </w:p>
@@ -1078,16 +836,20 @@
                               <w:pStyle w:val="Normal"/>
                               <w:overflowPunct w:val="true"/>
                               <w:spacing w:lineRule="auto" w:line="240" w:before="0" w:after="0"/>
-                              <w:jc w:val="both"/>
-                              <w:rPr>
-                                <w:rFonts w:ascii="arial" w:hAnsi="arial" w:eastAsia="Calibri" w:cs="Arial"/>
+                              <w:ind w:left="720" w:hanging="0"/>
+                              <w:jc w:val="left"/>
+                              <w:rPr>
+                                <w:rFonts w:ascii="Arial" w:hAnsi="Arial" w:eastAsia="Calibri" w:cs="Arial"/>
+                                <w:b w:val="false"/>
+                                <w:b w:val="false"/>
+                                <w:bCs w:val="false"/>
                                 <w:color w:val="000000"/>
                               </w:rPr>
                             </w:pPr>
                             <w:r>
                               <w:rPr>
-                                <w:rFonts w:eastAsia="Calibri" w:cs="Arial" w:ascii="arial" w:hAnsi="arial"/>
-                                <w:color w:val="000000"/>
+                                <w:sz w:val="20"/>
+                                <w:szCs w:val="20"/>
                               </w:rPr>
                             </w:r>
                           </w:p>
@@ -1096,18 +858,21 @@
                               <w:pStyle w:val="Normal"/>
                               <w:overflowPunct w:val="true"/>
                               <w:spacing w:lineRule="auto" w:line="240" w:before="0" w:after="0"/>
-                              <w:jc w:val="both"/>
-                              <w:rPr>
-                                <w:rFonts w:ascii="arial" w:hAnsi="arial"/>
+                              <w:ind w:left="720" w:hanging="0"/>
+                              <w:jc w:val="left"/>
+                              <w:rPr>
+                                <w:rFonts w:ascii="Arial" w:hAnsi="Arial" w:eastAsia="Calibri" w:cs="Arial"/>
+                                <w:b w:val="false"/>
+                                <w:b w:val="false"/>
+                                <w:bCs w:val="false"/>
+                                <w:color w:val="000000"/>
                               </w:rPr>
                             </w:pPr>
                             <w:r>
                               <w:rPr>
-                                <w:rFonts w:eastAsia="Calibri" w:cs="Arial" w:ascii="arial" w:hAnsi="arial"/>
-                                <w:b/>
-                                <w:color w:val="000000"/>
-                              </w:rPr>
-                              <w:t>Darby and Darby</w:t>
+                                <w:sz w:val="20"/>
+                                <w:szCs w:val="20"/>
+                              </w:rPr>
                             </w:r>
                           </w:p>
                           <w:p>
@@ -1115,57 +880,26 @@
                               <w:pStyle w:val="Normal"/>
                               <w:overflowPunct w:val="true"/>
                               <w:spacing w:lineRule="auto" w:line="240" w:before="0" w:after="0"/>
-                              <w:jc w:val="both"/>
-                              <w:rPr>
-                                <w:rFonts w:ascii="arial" w:hAnsi="arial"/>
+                              <w:ind w:left="720" w:hanging="0"/>
+                              <w:jc w:val="left"/>
+                              <w:rPr>
+                                <w:rFonts w:ascii="Arial" w:hAnsi="Arial" w:eastAsia="Calibri" w:cs="Arial"/>
+                                <w:b w:val="false"/>
+                                <w:b w:val="false"/>
+                                <w:bCs w:val="false"/>
+                                <w:color w:val="000000"/>
                               </w:rPr>
                             </w:pPr>
                             <w:r>
                               <w:rPr>
-                                <w:rFonts w:eastAsia="Calibri" w:cs="Arial" w:ascii="arial" w:hAnsi="arial"/>
-                                <w:color w:val="000000"/>
-                              </w:rPr>
-                              <w:t>probate@darbylaw.co.uk</w:t>
-                            </w:r>
-                          </w:p>
-                          <w:p>
-                            <w:pPr>
-                              <w:pStyle w:val="Normal"/>
-                              <w:overflowPunct w:val="true"/>
-                              <w:spacing w:lineRule="auto" w:line="240" w:before="0" w:after="0"/>
-                              <w:jc w:val="both"/>
-                              <w:rPr>
-                                <w:rFonts w:ascii="arial" w:hAnsi="arial" w:eastAsia="Calibri" w:cs="Arial"/>
-                              </w:rPr>
-                            </w:pPr>
-                            <w:r>
-                              <w:rPr>
-                                <w:rFonts w:eastAsia="Calibri" w:cs="Arial" w:ascii="arial" w:hAnsi="arial"/>
-                                <w:color w:val="000000"/>
-                              </w:rPr>
-                            </w:r>
-                          </w:p>
-                          <w:p>
-                            <w:pPr>
-                              <w:pStyle w:val="Normal"/>
-                              <w:overflowPunct w:val="true"/>
-                              <w:spacing w:lineRule="auto" w:line="240" w:before="0" w:after="0"/>
-                              <w:jc w:val="both"/>
-                              <w:rPr>
-                                <w:rFonts w:ascii="arial" w:hAnsi="arial"/>
-                              </w:rPr>
-                            </w:pPr>
-                            <w:r>
-                              <w:rPr>
-                                <w:rFonts w:eastAsia="Calibri" w:cs="Arial" w:ascii="arial" w:hAnsi="arial"/>
-                                <w:color w:val="000000"/>
-                              </w:rPr>
-                              <w:t>Enc</w:t>
+                                <w:sz w:val="20"/>
+                                <w:szCs w:val="20"/>
+                              </w:rPr>
                             </w:r>
                           </w:p>
                         </w:txbxContent>
                       </wps:txbx>
-                      <wps:bodyPr lIns="54000" rIns="54000" tIns="54000" bIns="54000" anchor="t">
+                      <wps:bodyPr anchor="t" lIns="0" tIns="0" rIns="0" bIns="0">
                         <a:noAutofit/>
                       </wps:bodyPr>
                     </wps:wsp>
@@ -1179,64 +913,70 @@
           </mc:Choice>
           <mc:Fallback>
             <w:pict>
-              <v:rect id="shape_0" ID="Frame3" path="m0,0l-2147483645,0l-2147483645,-2147483646l0,-2147483646xe" fillcolor="white" stroked="f" o:allowincell="f" style="position:absolute;margin-left:56.7pt;margin-top:285.15pt;width:481.8pt;height:388.25pt;mso-wrap-style:square;v-text-anchor:top;mso-position-horizontal:center;mso-position-horizontal-relative:page;mso-position-vertical-relative:page">
-                <v:fill o:detectmouseclick="t" type="solid" color2="black"/>
-                <v:stroke color="#3465a4" joinstyle="round" endcap="flat"/>
-                <v:textbox>
+              <v:rect style="position:absolute;rotation:-0;width:481.9pt;height:133.05pt;mso-wrap-distance-left:5.7pt;mso-wrap-distance-right:5.7pt;mso-wrap-distance-top:5.7pt;mso-wrap-distance-bottom:5.7pt;margin-top:283.45pt;mso-position-vertical-relative:page;margin-left:56.7pt;mso-position-horizontal-relative:page">
+                <v:textbox inset="0in,0in,0in,0in">
                   <w:txbxContent>
                     <w:p>
                       <w:pPr>
                         <w:pStyle w:val="Normal"/>
-                        <w:overflowPunct w:val="true"/>
+                        <w:overflowPunct w:val="false"/>
                         <w:spacing w:lineRule="auto" w:line="240" w:before="0" w:after="0"/>
                         <w:jc w:val="both"/>
                         <w:rPr>
-                          <w:rFonts w:ascii="arial" w:hAnsi="arial"/>
+                          <w:rFonts w:ascii="arial" w:hAnsi="arial" w:eastAsia="Calibri" w:cs="Arial"/>
+                          <w:color w:val="000000"/>
                         </w:rPr>
                       </w:pPr>
-                      <w:bookmarkStart w:id="4" w:name="OLE_LINK1"/>
-                      <w:bookmarkStart w:id="5" w:name="OLE_LINK2"/>
-                      <w:bookmarkStart w:id="6" w:name="OLE_LINK121"/>
-                      <w:bookmarkStart w:id="7" w:name="OLE_LINK111"/>
-                      <w:bookmarkEnd w:id="6"/>
-                      <w:bookmarkEnd w:id="7"/>
+                      <w:bookmarkStart w:id="12" w:name="OLE_LINK2_Copy_1"/>
+                      <w:bookmarkStart w:id="13" w:name="OLE_LINK1_Copy_1"/>
+                      <w:bookmarkStart w:id="14" w:name="OLE_LINK111_Copy_1"/>
+                      <w:bookmarkStart w:id="15" w:name="OLE_LINK121_Copy_1"/>
+                      <w:bookmarkEnd w:id="14"/>
+                      <w:bookmarkEnd w:id="15"/>
                       <w:r>
                         <w:rPr>
                           <w:rFonts w:eastAsia="Calibri" w:cs="Arial" w:ascii="arial" w:hAnsi="arial"/>
                           <w:color w:val="000000"/>
+                          <w:sz w:val="21"/>
+                          <w:szCs w:val="21"/>
                         </w:rPr>
                         <w:t>Dear Sirs</w:t>
                       </w:r>
-                      <w:bookmarkEnd w:id="4"/>
-                      <w:bookmarkEnd w:id="5"/>
+                      <w:bookmarkEnd w:id="12"/>
+                      <w:bookmarkEnd w:id="13"/>
                     </w:p>
                     <w:p>
                       <w:pPr>
                         <w:pStyle w:val="Normal"/>
-                        <w:overflowPunct w:val="true"/>
+                        <w:overflowPunct w:val="false"/>
                         <w:spacing w:lineRule="auto" w:line="240" w:before="0" w:after="0"/>
                         <w:jc w:val="both"/>
                         <w:rPr>
                           <w:rFonts w:eastAsia="Calibri" w:cs="Arial"/>
                           <w:color w:val="000000"/>
+                          <w:sz w:val="21"/>
+                          <w:szCs w:val="21"/>
                         </w:rPr>
                       </w:pPr>
                       <w:r>
                         <w:rPr>
                           <w:rFonts w:eastAsia="Calibri" w:cs="Arial"/>
                           <w:color w:val="000000"/>
+                          <w:sz w:val="21"/>
+                          <w:szCs w:val="21"/>
                         </w:rPr>
                       </w:r>
                     </w:p>
                     <w:p>
                       <w:pPr>
                         <w:pStyle w:val="Normal"/>
-                        <w:overflowPunct w:val="true"/>
+                        <w:overflowPunct w:val="false"/>
                         <w:spacing w:lineRule="auto" w:line="240" w:before="0" w:after="0"/>
                         <w:ind w:left="720" w:hanging="720"/>
                         <w:jc w:val="both"/>
                         <w:rPr>
-                          <w:rFonts w:ascii="arial" w:hAnsi="arial"/>
+                          <w:sz w:val="20"/>
+                          <w:szCs w:val="20"/>
                         </w:rPr>
                       </w:pPr>
                       <w:r>
@@ -1244,6 +984,8 @@
                           <w:rFonts w:eastAsia="Calibri" w:cs="Arial" w:ascii="arial" w:hAnsi="arial"/>
                           <w:b/>
                           <w:color w:val="000000"/>
+                          <w:sz w:val="20"/>
+                          <w:szCs w:val="20"/>
                         </w:rPr>
                         <w:t>Re:</w:t>
                         <w:tab/>
@@ -1255,8 +997,44 @@
                           <w:b w:val="false"/>
                           <w:bCs w:val="false"/>
                           <w:color w:val="000000"/>
+                          <w:sz w:val="20"/>
+                          <w:szCs w:val="20"/>
                         </w:rPr>
                         <w:t>{%=deceased.forename%} {%=deceased.surname%}</w:t>
+                      </w:r>
+                    </w:p>
+                    <w:p>
+                      <w:pPr>
+                        <w:pStyle w:val="Normal"/>
+                        <w:overflowPunct w:val="false"/>
+                        <w:spacing w:lineRule="auto" w:line="240" w:before="0" w:after="0"/>
+                        <w:ind w:left="720" w:hanging="0"/>
+                        <w:jc w:val="both"/>
+                        <w:rPr>
+                          <w:sz w:val="20"/>
+                          <w:szCs w:val="20"/>
+                        </w:rPr>
+                      </w:pPr>
+                      <w:r>
+                        <w:rPr>
+                          <w:rFonts w:eastAsia="Calibri" w:cs="Arial" w:ascii="arial" w:hAnsi="arial"/>
+                          <w:b/>
+                          <w:color w:val="000000"/>
+                          <w:sz w:val="20"/>
+                          <w:szCs w:val="20"/>
+                        </w:rPr>
+                        <w:t xml:space="preserve">Date of Death: </w:t>
+                      </w:r>
+                      <w:r>
+                        <w:rPr>
+                          <w:rFonts w:eastAsia="Calibri" w:cs="Arial" w:ascii="arial" w:hAnsi="arial"/>
+                          <w:b w:val="false"/>
+                          <w:bCs w:val="false"/>
+                          <w:color w:val="000000"/>
+                          <w:sz w:val="20"/>
+                          <w:szCs w:val="20"/>
+                        </w:rPr>
+                        <w:t>{%=deceased.dateOfDeath%}</w:t>
                       </w:r>
                     </w:p>
                     <w:p>
@@ -1267,36 +1045,8 @@
                         <w:ind w:left="720" w:hanging="0"/>
                         <w:jc w:val="both"/>
                         <w:rPr>
-                          <w:rFonts w:ascii="arial" w:hAnsi="arial"/>
-                        </w:rPr>
-                      </w:pPr>
-                      <w:r>
-                        <w:rPr>
-                          <w:rFonts w:eastAsia="Calibri" w:cs="Arial" w:ascii="arial" w:hAnsi="arial"/>
-                          <w:b/>
-                          <w:color w:val="000000"/>
-                        </w:rPr>
-                        <w:t xml:space="preserve">Date of Death: </w:t>
-                      </w:r>
-                      <w:r>
-                        <w:rPr>
-                          <w:rFonts w:eastAsia="Calibri" w:cs="Arial" w:ascii="arial" w:hAnsi="arial"/>
-                          <w:b w:val="false"/>
-                          <w:bCs w:val="false"/>
-                          <w:color w:val="000000"/>
-                        </w:rPr>
-                        <w:t>{%=deceased.dateOfDeath%}</w:t>
-                      </w:r>
-                    </w:p>
-                    <w:p>
-                      <w:pPr>
-                        <w:pStyle w:val="Normal"/>
-                        <w:overflowPunct w:val="false"/>
-                        <w:spacing w:lineRule="auto" w:line="240" w:before="0" w:after="0"/>
-                        <w:ind w:left="720" w:hanging="0"/>
-                        <w:jc w:val="both"/>
-                        <w:rPr>
-                          <w:color w:val="000000"/>
+                          <w:sz w:val="20"/>
+                          <w:szCs w:val="20"/>
                         </w:rPr>
                       </w:pPr>
                       <w:r>
@@ -1305,6 +1055,8 @@
                           <w:b/>
                           <w:bCs w:val="false"/>
                           <w:color w:val="000000"/>
+                          <w:sz w:val="20"/>
+                          <w:szCs w:val="20"/>
                         </w:rPr>
                         <w:t xml:space="preserve">Council Tax Account Number: </w:t>
                       </w:r>
@@ -1314,298 +1066,10 @@
                           <w:b w:val="false"/>
                           <w:bCs w:val="false"/>
                           <w:color w:val="000000"/>
-                        </w:rPr>
-                        <w:t>{%=council</w:t>
-                      </w:r>
-                      <w:r>
-                        <w:rPr>
-                          <w:rFonts w:eastAsia="Calibri" w:cs="Arial" w:ascii="Arial" w:hAnsi="Arial"/>
-                          <w:b w:val="false"/>
-                          <w:bCs w:val="false"/>
-                          <w:color w:val="000000"/>
-                          <w:szCs w:val="24"/>
-                        </w:rPr>
-                        <w:t>.accountNumber</w:t>
-                      </w:r>
-                      <w:r>
-                        <w:rPr>
-                          <w:rFonts w:eastAsia="Calibri" w:cs="Arial" w:ascii="Arial" w:hAnsi="Arial"/>
-                          <w:b w:val="false"/>
-                          <w:bCs w:val="false"/>
-                          <w:color w:val="000000"/>
-                        </w:rPr>
-                        <w:t>%}</w:t>
-                      </w:r>
-                    </w:p>
-                    <w:p>
-                      <w:pPr>
-                        <w:pStyle w:val="Normal"/>
-                        <w:overflowPunct w:val="false"/>
-                        <w:spacing w:lineRule="auto" w:line="240" w:before="0" w:after="0"/>
-                        <w:ind w:left="720" w:hanging="0"/>
-                        <w:jc w:val="left"/>
-                        <w:rPr/>
-                      </w:pPr>
-                      <w:r>
-                        <w:rPr>
-                          <w:rFonts w:eastAsia="Calibri" w:cs="Arial" w:ascii="Arial" w:hAnsi="Arial"/>
-                          <w:b/>
-                          <w:bCs w:val="false"/>
-                          <w:color w:val="000000"/>
-                        </w:rPr>
-                        <w:t xml:space="preserve">Regarding Property at </w:t>
-                      </w:r>
-                      <w:r>
-                        <w:rPr>
-                          <w:rFonts w:eastAsia="Calibri" w:cs="Arial" w:ascii="Arial" w:hAnsi="Arial"/>
-                          <w:b/>
-                          <w:bCs w:val="false"/>
-                          <w:color w:val="000000"/>
-                        </w:rPr>
-                        <w:t xml:space="preserve">Address: </w:t>
-                      </w:r>
-                    </w:p>
-                    <w:p>
-                      <w:pPr>
-                        <w:pStyle w:val="Normal"/>
-                        <w:overflowPunct w:val="false"/>
-                        <w:spacing w:lineRule="auto" w:line="240" w:before="0" w:after="0"/>
-                        <w:ind w:left="720" w:hanging="0"/>
-                        <w:jc w:val="left"/>
-                        <w:rPr>
-                          <w:rFonts w:ascii="Arial" w:hAnsi="Arial" w:eastAsia="Calibri" w:cs="Arial"/>
-                          <w:color w:val="000000"/>
-                        </w:rPr>
-                      </w:pPr>
-                      <w:r>
-                        <w:rPr>
-                          <w:rFonts w:eastAsia="Calibri" w:cs="Arial" w:ascii="Arial" w:hAnsi="Arial"/>
-                          <w:b w:val="false"/>
-                          <w:bCs w:val="false"/>
-                          <w:color w:val="000000"/>
-                        </w:rPr>
-                        <w:t>{%=property.address%}</w:t>
-                      </w:r>
-                    </w:p>
-                    <w:p>
-                      <w:pPr>
-                        <w:pStyle w:val="Normal"/>
-                        <w:overflowPunct w:val="false"/>
-                        <w:spacing w:lineRule="auto" w:line="240" w:before="0" w:after="0"/>
-                        <w:ind w:hanging="0"/>
-                        <w:jc w:val="both"/>
-                        <w:rPr>
-                          <w:color w:val="000000"/>
-                        </w:rPr>
-                      </w:pPr>
-                      <w:r>
-                        <w:rPr>
-                          <w:color w:val="000000"/>
-                        </w:rPr>
-                      </w:r>
-                    </w:p>
-                    <w:p>
-                      <w:pPr>
-                        <w:pStyle w:val="TextBody"/>
-                        <w:spacing w:lineRule="auto" w:line="240" w:before="0" w:after="0"/>
-                        <w:jc w:val="both"/>
-                        <w:rPr>
-                          <w:rFonts w:ascii="Arial" w:hAnsi="Arial" w:eastAsia="Calibri" w:cs="Arial"/>
-                          <w:lang w:val="en-US"/>
-                        </w:rPr>
-                      </w:pPr>
-                      <w:r>
-                        <w:rPr>
-                          <w:rFonts w:eastAsia="Calibri" w:cs="Arial" w:ascii="Arial" w:hAnsi="Arial"/>
-                          <w:color w:val="000000"/>
-                          <w:lang w:val="en-US"/>
-                        </w:rPr>
-                        <w:t>We have been instructed to act in the administration of the estate of the above named deceased who died on the above date.</w:t>
-                      </w:r>
-                    </w:p>
-                    <w:p>
-                      <w:pPr>
-                        <w:pStyle w:val="TextBody"/>
-                        <w:spacing w:lineRule="auto" w:line="240" w:before="0" w:after="0"/>
-                        <w:jc w:val="both"/>
-                        <w:rPr>
-                          <w:rFonts w:ascii="Arial" w:hAnsi="Arial" w:eastAsia="Calibri" w:cs="Arial"/>
-                          <w:lang w:val="en-US"/>
-                        </w:rPr>
-                      </w:pPr>
-                      <w:r>
-                        <w:rPr>
-                          <w:rFonts w:eastAsia="Calibri" w:cs="Arial" w:ascii="Arial" w:hAnsi="Arial"/>
-                          <w:color w:val="000000"/>
-                          <w:lang w:val="en-US"/>
-                        </w:rPr>
-                      </w:r>
-                    </w:p>
-                    <w:p>
-                      <w:pPr>
-                        <w:pStyle w:val="TextBody"/>
-                        <w:spacing w:lineRule="auto" w:line="240" w:before="0" w:after="0"/>
-                        <w:jc w:val="both"/>
-                        <w:rPr>
-                          <w:rFonts w:ascii="Arial" w:hAnsi="Arial" w:eastAsia="Calibri" w:cs="Arial"/>
-                          <w:lang w:val="en-US"/>
-                        </w:rPr>
-                      </w:pPr>
-                      <w:r>
-                        <w:rPr>
-                          <w:rFonts w:eastAsia="Calibri" w:cs="Arial" w:ascii="Arial" w:hAnsi="Arial"/>
-                          <w:color w:val="000000"/>
-                          <w:lang w:val="en-US"/>
-                        </w:rPr>
-                        <w:t>Further to the deceased’s Council Tax account, we would be grateful if you could please confirm the amount currently outstanding or held to the deceased’s credit as at the current date.</w:t>
-                      </w:r>
-                    </w:p>
-                    <w:p>
-                      <w:pPr>
-                        <w:pStyle w:val="TextBody"/>
-                        <w:spacing w:lineRule="auto" w:line="240" w:before="0" w:after="0"/>
-                        <w:jc w:val="both"/>
-                        <w:rPr>
-                          <w:rFonts w:ascii="Arial" w:hAnsi="Arial" w:eastAsia="Calibri" w:cs="Arial"/>
-                          <w:lang w:val="en-US"/>
-                        </w:rPr>
-                      </w:pPr>
-                      <w:r>
-                        <w:rPr>
-                          <w:rFonts w:eastAsia="Calibri" w:cs="Arial" w:ascii="Arial" w:hAnsi="Arial"/>
-                          <w:color w:val="000000"/>
-                          <w:lang w:val="en-US"/>
-                        </w:rPr>
-                      </w:r>
-                    </w:p>
-                    <w:p>
-                      <w:pPr>
-                        <w:pStyle w:val="TextBody"/>
-                        <w:spacing w:lineRule="auto" w:line="240" w:before="0" w:after="0"/>
-                        <w:jc w:val="both"/>
-                        <w:rPr>
-                          <w:rFonts w:ascii="Arial" w:hAnsi="Arial" w:eastAsia="Calibri" w:cs="Arial"/>
-                          <w:lang w:val="en-US"/>
-                        </w:rPr>
-                      </w:pPr>
-                      <w:r>
-                        <w:rPr>
-                          <w:rFonts w:eastAsia="Calibri" w:cs="Arial" w:ascii="Arial" w:hAnsi="Arial"/>
-                          <w:color w:val="000000"/>
-                          <w:lang w:val="en-US"/>
-                        </w:rPr>
-                        <w:t>Please note we will revert to you regarding any outstanding amounts or to claim any sums due to the deceased’s estate once we have collected in the assets of the estate.</w:t>
-                      </w:r>
-                    </w:p>
-                    <w:p>
-                      <w:pPr>
-                        <w:pStyle w:val="TextBody"/>
-                        <w:spacing w:lineRule="auto" w:line="240" w:before="0" w:after="0"/>
-                        <w:jc w:val="both"/>
-                        <w:rPr>
-                          <w:rFonts w:ascii="Arial" w:hAnsi="Arial" w:eastAsia="Calibri" w:cs="Arial"/>
-                          <w:lang w:val="en-US"/>
-                        </w:rPr>
-                      </w:pPr>
-                      <w:r>
-                        <w:rPr>
-                          <w:rFonts w:eastAsia="Calibri" w:cs="Arial" w:ascii="Arial" w:hAnsi="Arial"/>
-                          <w:color w:val="000000"/>
-                          <w:lang w:val="en-US"/>
-                        </w:rPr>
-                      </w:r>
-                    </w:p>
-                    <w:p>
-                      <w:pPr>
-                        <w:pStyle w:val="TextBody"/>
-                        <w:spacing w:lineRule="auto" w:line="240" w:before="0" w:after="0"/>
-                        <w:jc w:val="both"/>
-                        <w:rPr>
-                          <w:rFonts w:ascii="Arial" w:hAnsi="Arial" w:eastAsia="Calibri" w:cs="Arial"/>
-                          <w:lang w:val="en-US"/>
-                        </w:rPr>
-                      </w:pPr>
-                      <w:r>
-                        <w:rPr>
-                          <w:rFonts w:eastAsia="Calibri" w:cs="Arial" w:ascii="Arial" w:hAnsi="Arial"/>
-                          <w:color w:val="000000"/>
-                          <w:lang w:val="en-US"/>
-                        </w:rPr>
-                        <w:t>Kindly also note that once we are in a position to do so, we will let you know if the property is to be sold or transferred.  We will therefore keep you updated on developments in this regard.</w:t>
-                      </w:r>
-                    </w:p>
-                    <w:p>
-                      <w:pPr>
-                        <w:pStyle w:val="TextBody"/>
-                        <w:spacing w:lineRule="auto" w:line="240" w:before="0" w:after="0"/>
-                        <w:jc w:val="both"/>
-                        <w:rPr>
-                          <w:rFonts w:ascii="Arial" w:hAnsi="Arial" w:eastAsia="Calibri" w:cs="Arial"/>
-                          <w:lang w:val="en-US"/>
-                        </w:rPr>
-                      </w:pPr>
-                      <w:r>
-                        <w:rPr>
-                          <w:rFonts w:eastAsia="Calibri" w:cs="Arial" w:ascii="Arial" w:hAnsi="Arial"/>
-                          <w:color w:val="000000"/>
-                          <w:lang w:val="en-US"/>
-                        </w:rPr>
-                      </w:r>
-                    </w:p>
-                    <w:p>
-                      <w:pPr>
-                        <w:pStyle w:val="TextBody"/>
-                        <w:spacing w:lineRule="auto" w:line="240" w:before="0" w:after="0"/>
-                        <w:jc w:val="both"/>
-                        <w:rPr>
-                          <w:rFonts w:ascii="Arial" w:hAnsi="Arial" w:eastAsia="Calibri" w:cs="Arial"/>
-                          <w:lang w:val="en-US"/>
-                        </w:rPr>
-                      </w:pPr>
-                      <w:r>
-                        <w:rPr>
-                          <w:rFonts w:eastAsia="Calibri" w:cs="Arial" w:ascii="Arial" w:hAnsi="Arial"/>
-                          <w:color w:val="000000"/>
-                          <w:lang w:val="en-US"/>
-                        </w:rPr>
-                        <w:t xml:space="preserve">In the meantime, please ensure you forward all future correspondence regarding this matter to us quoting our reference at the top of this letter.  </w:t>
-                      </w:r>
-                    </w:p>
-                    <w:p>
-                      <w:pPr>
-                        <w:pStyle w:val="TextBody"/>
-                        <w:spacing w:lineRule="auto" w:line="240" w:before="0" w:after="0"/>
-                        <w:jc w:val="both"/>
-                        <w:rPr>
-                          <w:rFonts w:ascii="Arial" w:hAnsi="Arial" w:eastAsia="Calibri" w:cs="Arial"/>
-                          <w:lang w:val="en-US"/>
-                        </w:rPr>
-                      </w:pPr>
-                      <w:r>
-                        <w:rPr>
-                          <w:rFonts w:eastAsia="Calibri" w:cs="Arial" w:ascii="Arial" w:hAnsi="Arial"/>
-                          <w:color w:val="000000"/>
-                          <w:lang w:val="en-US"/>
-                        </w:rPr>
-                      </w:r>
-                    </w:p>
-                    <w:p>
-                      <w:pPr>
-                        <w:pStyle w:val="TextBody"/>
-                        <w:spacing w:lineRule="auto" w:line="240" w:before="0" w:after="0"/>
-                        <w:jc w:val="both"/>
-                        <w:rPr>
-                          <w:rFonts w:ascii="Arial" w:hAnsi="Arial" w:eastAsia="Calibri" w:cs="Arial"/>
-                          <w:lang w:val="en-US"/>
-                        </w:rPr>
-                      </w:pPr>
-                      <w:r>
-                        <w:rPr>
-                          <w:rFonts w:eastAsia="Calibri" w:cs="Arial" w:ascii="Arial" w:hAnsi="Arial"/>
-                          <w:color w:val="000000"/>
-                          <w:lang w:val="en-US"/>
-                        </w:rPr>
-                        <w:t>We look forward to hearing from you and thank you in anticipation of your response.</w:t>
+                          <w:sz w:val="20"/>
+                          <w:szCs w:val="20"/>
+                        </w:rPr>
+                        <w:t>{%=council.accountNumber%}</w:t>
                       </w:r>
                     </w:p>
                     <w:p>
@@ -1613,16 +1077,26 @@
                         <w:pStyle w:val="Normal"/>
                         <w:overflowPunct w:val="true"/>
                         <w:spacing w:lineRule="auto" w:line="240" w:before="0" w:after="0"/>
-                        <w:jc w:val="both"/>
-                        <w:rPr>
-                          <w:rFonts w:ascii="arial" w:hAnsi="arial" w:eastAsia="Calibri" w:cs="Arial"/>
+                        <w:ind w:left="720" w:hanging="0"/>
+                        <w:jc w:val="left"/>
+                        <w:rPr>
+                          <w:rFonts w:ascii="Arial" w:hAnsi="Arial" w:eastAsia="Calibri" w:cs="Arial"/>
+                          <w:b/>
+                          <w:b/>
+                          <w:bCs w:val="false"/>
+                          <w:color w:val="000000"/>
                         </w:rPr>
                       </w:pPr>
                       <w:r>
                         <w:rPr>
-                          <w:rFonts w:eastAsia="Calibri" w:cs="Arial" w:ascii="arial" w:hAnsi="arial"/>
+                          <w:rFonts w:eastAsia="Calibri" w:cs="Arial" w:ascii="Arial" w:hAnsi="Arial"/>
+                          <w:b/>
+                          <w:bCs w:val="false"/>
                           <w:color w:val="000000"/>
-                        </w:rPr>
+                          <w:sz w:val="20"/>
+                          <w:szCs w:val="20"/>
+                        </w:rPr>
+                        <w:t xml:space="preserve">Regarding Property at Address: </w:t>
                       </w:r>
                     </w:p>
                     <w:p>
@@ -1630,17 +1104,26 @@
                         <w:pStyle w:val="Normal"/>
                         <w:overflowPunct w:val="true"/>
                         <w:spacing w:lineRule="auto" w:line="240" w:before="0" w:after="0"/>
-                        <w:jc w:val="both"/>
-                        <w:rPr>
-                          <w:rFonts w:ascii="arial" w:hAnsi="arial"/>
+                        <w:ind w:left="720" w:hanging="0"/>
+                        <w:jc w:val="left"/>
+                        <w:rPr>
+                          <w:rFonts w:ascii="Arial" w:hAnsi="Arial" w:eastAsia="Calibri" w:cs="Arial"/>
+                          <w:b w:val="false"/>
+                          <w:b w:val="false"/>
+                          <w:bCs w:val="false"/>
+                          <w:color w:val="000000"/>
                         </w:rPr>
                       </w:pPr>
                       <w:r>
                         <w:rPr>
-                          <w:rFonts w:eastAsia="Calibri" w:cs="Arial" w:ascii="arial" w:hAnsi="arial"/>
+                          <w:rFonts w:eastAsia="Calibri" w:cs="Arial" w:ascii="Arial" w:hAnsi="Arial"/>
+                          <w:b w:val="false"/>
+                          <w:bCs w:val="false"/>
                           <w:color w:val="000000"/>
-                        </w:rPr>
-                        <w:t>Yours faithfully</w:t>
+                          <w:sz w:val="20"/>
+                          <w:szCs w:val="20"/>
+                        </w:rPr>
+                        <w:t>{%=property.address%}</w:t>
                       </w:r>
                     </w:p>
                     <w:p>
@@ -1648,16 +1131,20 @@
                         <w:pStyle w:val="Normal"/>
                         <w:overflowPunct w:val="true"/>
                         <w:spacing w:lineRule="auto" w:line="240" w:before="0" w:after="0"/>
-                        <w:jc w:val="both"/>
-                        <w:rPr>
-                          <w:rFonts w:ascii="arial" w:hAnsi="arial" w:eastAsia="Calibri" w:cs="Arial"/>
+                        <w:ind w:left="720" w:hanging="0"/>
+                        <w:jc w:val="left"/>
+                        <w:rPr>
+                          <w:rFonts w:ascii="Arial" w:hAnsi="Arial" w:eastAsia="Calibri" w:cs="Arial"/>
+                          <w:b w:val="false"/>
+                          <w:b w:val="false"/>
+                          <w:bCs w:val="false"/>
                           <w:color w:val="000000"/>
                         </w:rPr>
                       </w:pPr>
                       <w:r>
                         <w:rPr>
-                          <w:rFonts w:eastAsia="Calibri" w:cs="Arial" w:ascii="arial" w:hAnsi="arial"/>
-                          <w:color w:val="000000"/>
+                          <w:sz w:val="20"/>
+                          <w:szCs w:val="20"/>
                         </w:rPr>
                       </w:r>
                     </w:p>
@@ -1666,16 +1153,20 @@
                         <w:pStyle w:val="Normal"/>
                         <w:overflowPunct w:val="true"/>
                         <w:spacing w:lineRule="auto" w:line="240" w:before="0" w:after="0"/>
-                        <w:jc w:val="both"/>
-                        <w:rPr>
-                          <w:rFonts w:ascii="arial" w:hAnsi="arial" w:eastAsia="Calibri" w:cs="Arial"/>
+                        <w:ind w:left="720" w:hanging="0"/>
+                        <w:jc w:val="left"/>
+                        <w:rPr>
+                          <w:rFonts w:ascii="Arial" w:hAnsi="Arial" w:eastAsia="Calibri" w:cs="Arial"/>
+                          <w:b w:val="false"/>
+                          <w:b w:val="false"/>
+                          <w:bCs w:val="false"/>
                           <w:color w:val="000000"/>
                         </w:rPr>
                       </w:pPr>
                       <w:r>
                         <w:rPr>
-                          <w:rFonts w:eastAsia="Calibri" w:cs="Arial" w:ascii="arial" w:hAnsi="arial"/>
-                          <w:color w:val="000000"/>
+                          <w:sz w:val="20"/>
+                          <w:szCs w:val="20"/>
                         </w:rPr>
                       </w:r>
                     </w:p>
@@ -1684,18 +1175,21 @@
                         <w:pStyle w:val="Normal"/>
                         <w:overflowPunct w:val="true"/>
                         <w:spacing w:lineRule="auto" w:line="240" w:before="0" w:after="0"/>
-                        <w:jc w:val="both"/>
-                        <w:rPr>
-                          <w:rFonts w:ascii="arial" w:hAnsi="arial"/>
+                        <w:ind w:left="720" w:hanging="0"/>
+                        <w:jc w:val="left"/>
+                        <w:rPr>
+                          <w:rFonts w:ascii="Arial" w:hAnsi="Arial" w:eastAsia="Calibri" w:cs="Arial"/>
+                          <w:b w:val="false"/>
+                          <w:b w:val="false"/>
+                          <w:bCs w:val="false"/>
+                          <w:color w:val="000000"/>
                         </w:rPr>
                       </w:pPr>
                       <w:r>
                         <w:rPr>
-                          <w:rFonts w:eastAsia="Calibri" w:cs="Arial" w:ascii="arial" w:hAnsi="arial"/>
-                          <w:b/>
-                          <w:color w:val="000000"/>
-                        </w:rPr>
-                        <w:t>Darby and Darby</w:t>
+                          <w:sz w:val="20"/>
+                          <w:szCs w:val="20"/>
+                        </w:rPr>
                       </w:r>
                     </w:p>
                     <w:p>
@@ -1703,79 +1197,36 @@
                         <w:pStyle w:val="Normal"/>
                         <w:overflowPunct w:val="true"/>
                         <w:spacing w:lineRule="auto" w:line="240" w:before="0" w:after="0"/>
-                        <w:jc w:val="both"/>
-                        <w:rPr>
-                          <w:rFonts w:ascii="arial" w:hAnsi="arial"/>
+                        <w:ind w:left="720" w:hanging="0"/>
+                        <w:jc w:val="left"/>
+                        <w:rPr>
+                          <w:rFonts w:ascii="Arial" w:hAnsi="Arial" w:eastAsia="Calibri" w:cs="Arial"/>
+                          <w:b w:val="false"/>
+                          <w:b w:val="false"/>
+                          <w:bCs w:val="false"/>
+                          <w:color w:val="000000"/>
                         </w:rPr>
                       </w:pPr>
                       <w:r>
                         <w:rPr>
-                          <w:rFonts w:eastAsia="Calibri" w:cs="Arial" w:ascii="arial" w:hAnsi="arial"/>
-                          <w:color w:val="000000"/>
-                        </w:rPr>
-                        <w:t>probate@darbylaw.co.uk</w:t>
-                      </w:r>
-                    </w:p>
-                    <w:p>
-                      <w:pPr>
-                        <w:pStyle w:val="Normal"/>
-                        <w:overflowPunct w:val="true"/>
-                        <w:spacing w:lineRule="auto" w:line="240" w:before="0" w:after="0"/>
-                        <w:jc w:val="both"/>
-                        <w:rPr>
-                          <w:rFonts w:ascii="arial" w:hAnsi="arial" w:eastAsia="Calibri" w:cs="Arial"/>
-                        </w:rPr>
-                      </w:pPr>
-                      <w:r>
-                        <w:rPr>
-                          <w:rFonts w:eastAsia="Calibri" w:cs="Arial" w:ascii="arial" w:hAnsi="arial"/>
-                          <w:color w:val="000000"/>
-                        </w:rPr>
-                      </w:r>
-                    </w:p>
-                    <w:p>
-                      <w:pPr>
-                        <w:pStyle w:val="Normal"/>
-                        <w:overflowPunct w:val="true"/>
-                        <w:spacing w:lineRule="auto" w:line="240" w:before="0" w:after="0"/>
-                        <w:jc w:val="both"/>
-                        <w:rPr>
-                          <w:rFonts w:ascii="arial" w:hAnsi="arial"/>
-                        </w:rPr>
-                      </w:pPr>
-                      <w:r>
-                        <w:rPr>
-                          <w:rFonts w:eastAsia="Calibri" w:cs="Arial" w:ascii="arial" w:hAnsi="arial"/>
-                          <w:color w:val="000000"/>
-                        </w:rPr>
-                        <w:t>Enc</w:t>
+                          <w:sz w:val="20"/>
+                          <w:szCs w:val="20"/>
+                        </w:rPr>
                       </w:r>
                     </w:p>
                   </w:txbxContent>
                 </v:textbox>
-                <w10:wrap type="square"/>
+                <w10:wrap type="square" side="right"/>
               </v:rect>
             </w:pict>
           </mc:Fallback>
         </mc:AlternateContent>
       </w:r>
-      <w:bookmarkStart w:id="8" w:name="OLE_LINK16"/>
-      <w:bookmarkStart w:id="9" w:name="OLE_LINK12"/>
-      <w:bookmarkStart w:id="10" w:name="OLE_LINK11"/>
-      <w:bookmarkStart w:id="11" w:name="OLE_LINK15"/>
-      <w:bookmarkStart w:id="12" w:name="OLE_LINK16"/>
-      <w:bookmarkStart w:id="13" w:name="OLE_LINK12"/>
-      <w:bookmarkStart w:id="14" w:name="OLE_LINK11"/>
-      <w:bookmarkStart w:id="15" w:name="OLE_LINK15"/>
-      <w:bookmarkEnd w:id="12"/>
-      <w:bookmarkEnd w:id="13"/>
-      <w:bookmarkEnd w:id="14"/>
-      <w:bookmarkEnd w:id="15"/>
     </w:p>
     <w:p>
       <w:pPr>
         <w:pStyle w:val="Normal"/>
-        <w:overflowPunct w:val="true"/>
+        <w:overflowPunct w:val="false"/>
         <w:spacing w:lineRule="auto" w:line="240" w:before="0" w:after="0"/>
         <w:rPr>
           <w:rFonts w:ascii="arial" w:hAnsi="arial" w:eastAsia="Calibri" w:cs="Arial"/>
@@ -1792,7 +1243,7 @@
     <w:p>
       <w:pPr>
         <w:pStyle w:val="Normal"/>
-        <w:overflowPunct w:val="true"/>
+        <w:overflowPunct w:val="false"/>
         <w:spacing w:lineRule="auto" w:line="240" w:before="0" w:after="0"/>
         <w:rPr>
           <w:rFonts w:ascii="arial" w:hAnsi="arial" w:eastAsia="Calibri" w:cs="Arial"/>
@@ -1809,7 +1260,7 @@
     <w:p>
       <w:pPr>
         <w:pStyle w:val="Normal"/>
-        <w:overflowPunct w:val="true"/>
+        <w:overflowPunct w:val="false"/>
         <w:spacing w:lineRule="auto" w:line="240" w:before="0" w:after="0"/>
         <w:rPr>
           <w:rFonts w:ascii="arial" w:hAnsi="arial" w:eastAsia="Calibri" w:cs="Arial"/>
@@ -1826,7 +1277,7 @@
     <w:p>
       <w:pPr>
         <w:pStyle w:val="Normal"/>
-        <w:overflowPunct w:val="true"/>
+        <w:overflowPunct w:val="false"/>
         <w:spacing w:lineRule="auto" w:line="240" w:before="0" w:after="0"/>
         <w:rPr>
           <w:rFonts w:ascii="arial" w:hAnsi="arial" w:eastAsia="Calibri" w:cs="Arial"/>
@@ -1843,7 +1294,7 @@
     <w:p>
       <w:pPr>
         <w:pStyle w:val="Normal"/>
-        <w:overflowPunct w:val="true"/>
+        <w:overflowPunct w:val="false"/>
         <w:spacing w:lineRule="auto" w:line="240" w:before="0" w:after="0"/>
         <w:rPr>
           <w:rFonts w:ascii="arial" w:hAnsi="arial" w:eastAsia="Calibri" w:cs="Arial"/>
@@ -1860,7 +1311,7 @@
     <w:p>
       <w:pPr>
         <w:pStyle w:val="Normal"/>
-        <w:overflowPunct w:val="true"/>
+        <w:overflowPunct w:val="false"/>
         <w:spacing w:lineRule="auto" w:line="240" w:before="0" w:after="0"/>
         <w:rPr>
           <w:rFonts w:ascii="arial" w:hAnsi="arial" w:eastAsia="Calibri" w:cs="Arial"/>
@@ -1877,7 +1328,7 @@
     <w:p>
       <w:pPr>
         <w:pStyle w:val="Normal"/>
-        <w:overflowPunct w:val="true"/>
+        <w:overflowPunct w:val="false"/>
         <w:spacing w:lineRule="auto" w:line="240" w:before="0" w:after="0"/>
         <w:rPr>
           <w:rFonts w:ascii="arial" w:hAnsi="arial" w:eastAsia="Calibri" w:cs="Arial"/>
@@ -1894,7 +1345,7 @@
     <w:p>
       <w:pPr>
         <w:pStyle w:val="Normal"/>
-        <w:overflowPunct w:val="true"/>
+        <w:overflowPunct w:val="false"/>
         <w:spacing w:lineRule="auto" w:line="240" w:before="0" w:after="0"/>
         <w:rPr>
           <w:rFonts w:ascii="arial" w:hAnsi="arial" w:eastAsia="Calibri" w:cs="Arial"/>
@@ -1911,7 +1362,7 @@
     <w:p>
       <w:pPr>
         <w:pStyle w:val="Normal"/>
-        <w:overflowPunct w:val="true"/>
+        <w:overflowPunct w:val="false"/>
         <w:spacing w:lineRule="auto" w:line="240" w:before="0" w:after="0"/>
         <w:rPr>
           <w:rFonts w:ascii="arial" w:hAnsi="arial" w:eastAsia="Calibri" w:cs="Arial"/>
@@ -1928,43 +1379,478 @@
     <w:p>
       <w:pPr>
         <w:pStyle w:val="Normal"/>
-        <w:overflowPunct w:val="true"/>
+        <w:overflowPunct w:val="false"/>
         <w:spacing w:lineRule="auto" w:line="240" w:before="0" w:after="0"/>
-        <w:rPr>
-          <w:rFonts w:ascii="arial" w:hAnsi="arial" w:eastAsia="Calibri" w:cs="Arial"/>
-          <w:szCs w:val="24"/>
+        <w:jc w:val="both"/>
+        <w:rPr>
+          <w:rFonts w:ascii="Arial" w:hAnsi="Arial" w:eastAsia="Calibri" w:cs="Arial"/>
+          <w:color w:val="000000"/>
+          <w:lang w:val="en-US"/>
         </w:rPr>
       </w:pPr>
       <w:r>
         <w:rPr>
-          <w:rFonts w:eastAsia="Calibri" w:cs="Arial" w:ascii="arial" w:hAnsi="arial"/>
-          <w:szCs w:val="24"/>
-        </w:rPr>
+          <w:sz w:val="21"/>
+          <w:szCs w:val="21"/>
+        </w:rPr>
+      </w:r>
+    </w:p>
+    <w:p>
+      <w:pPr>
+        <w:pStyle w:val="TextBody"/>
+        <w:spacing w:lineRule="auto" w:line="240" w:before="0" w:after="0"/>
+        <w:jc w:val="both"/>
+        <w:rPr>
+          <w:rFonts w:ascii="Arial" w:hAnsi="Arial" w:eastAsia="Calibri" w:cs="Arial"/>
+          <w:color w:val="000000"/>
+          <w:lang w:val="en-US"/>
+        </w:rPr>
+      </w:pPr>
+      <w:r>
+        <w:rPr>
+          <w:rFonts w:eastAsia="Calibri" w:cs="Arial" w:ascii="Arial" w:hAnsi="Arial"/>
+          <w:color w:val="000000"/>
+          <w:sz w:val="21"/>
+          <w:szCs w:val="21"/>
+          <w:lang w:val="en-US"/>
+        </w:rPr>
+        <w:t>We have been instructed to act in the administration of the estate of the above named deceased who died on the above date.</w:t>
+      </w:r>
+    </w:p>
+    <w:p>
+      <w:pPr>
+        <w:pStyle w:val="TextBody"/>
+        <w:spacing w:lineRule="auto" w:line="240" w:before="0" w:after="0"/>
+        <w:jc w:val="both"/>
+        <w:rPr>
+          <w:rFonts w:ascii="Arial" w:hAnsi="Arial" w:eastAsia="Calibri" w:cs="Arial"/>
+          <w:color w:val="000000"/>
+          <w:sz w:val="21"/>
+          <w:szCs w:val="21"/>
+          <w:lang w:val="en-US"/>
+        </w:rPr>
+      </w:pPr>
+      <w:r>
+        <w:rPr>
+          <w:rFonts w:eastAsia="Calibri" w:cs="Arial" w:ascii="Arial" w:hAnsi="Arial"/>
+          <w:color w:val="000000"/>
+          <w:sz w:val="21"/>
+          <w:szCs w:val="21"/>
+          <w:lang w:val="en-US"/>
+        </w:rPr>
+      </w:r>
+    </w:p>
+    <w:p>
+      <w:pPr>
+        <w:pStyle w:val="TextBody"/>
+        <w:spacing w:lineRule="auto" w:line="240" w:before="0" w:after="0"/>
+        <w:jc w:val="both"/>
+        <w:rPr>
+          <w:rFonts w:ascii="Arial" w:hAnsi="Arial" w:eastAsia="Calibri" w:cs="Arial"/>
+          <w:color w:val="000000"/>
+          <w:lang w:val="en-US"/>
+        </w:rPr>
+      </w:pPr>
+      <w:r>
+        <w:rPr>
+          <w:rFonts w:eastAsia="Calibri" w:cs="Arial" w:ascii="Arial" w:hAnsi="Arial"/>
+          <w:color w:val="000000"/>
+          <w:sz w:val="21"/>
+          <w:szCs w:val="21"/>
+          <w:lang w:val="en-US"/>
+        </w:rPr>
+        <w:t>Further to the deceased’s Council Tax account, we would be grateful if you could please confirm the amount currently outstanding or held to the deceased’s credit as at the current date.</w:t>
+      </w:r>
+    </w:p>
+    <w:p>
+      <w:pPr>
+        <w:pStyle w:val="TextBody"/>
+        <w:spacing w:lineRule="auto" w:line="240" w:before="0" w:after="0"/>
+        <w:jc w:val="both"/>
+        <w:rPr>
+          <w:rFonts w:ascii="Arial" w:hAnsi="Arial" w:eastAsia="Calibri" w:cs="Arial"/>
+          <w:color w:val="000000"/>
+          <w:sz w:val="21"/>
+          <w:szCs w:val="21"/>
+          <w:lang w:val="en-US"/>
+        </w:rPr>
+      </w:pPr>
+      <w:r>
+        <w:rPr>
+          <w:rFonts w:eastAsia="Calibri" w:cs="Arial" w:ascii="Arial" w:hAnsi="Arial"/>
+          <w:color w:val="000000"/>
+          <w:sz w:val="21"/>
+          <w:szCs w:val="21"/>
+          <w:lang w:val="en-US"/>
+        </w:rPr>
+      </w:r>
+    </w:p>
+    <w:p>
+      <w:pPr>
+        <w:pStyle w:val="TextBody"/>
+        <w:spacing w:lineRule="auto" w:line="240" w:before="0" w:after="0"/>
+        <w:jc w:val="both"/>
+        <w:rPr>
+          <w:rFonts w:ascii="Arial" w:hAnsi="Arial" w:eastAsia="Calibri" w:cs="Arial"/>
+          <w:color w:val="000000"/>
+          <w:lang w:val="en-US"/>
+        </w:rPr>
+      </w:pPr>
+      <w:r>
+        <w:rPr>
+          <w:rFonts w:eastAsia="Calibri" w:cs="Arial" w:ascii="Arial" w:hAnsi="Arial"/>
+          <w:color w:val="000000"/>
+          <w:sz w:val="21"/>
+          <w:szCs w:val="21"/>
+          <w:lang w:val="en-US"/>
+        </w:rPr>
+        <w:t>Please note we will revert to you regarding any outstanding amounts or to claim any sums due to the deceased’s estate once we have collected in the assets of the estate.</w:t>
+      </w:r>
+    </w:p>
+    <w:p>
+      <w:pPr>
+        <w:pStyle w:val="TextBody"/>
+        <w:spacing w:lineRule="auto" w:line="240" w:before="0" w:after="0"/>
+        <w:jc w:val="both"/>
+        <w:rPr>
+          <w:rFonts w:ascii="Arial" w:hAnsi="Arial" w:eastAsia="Calibri" w:cs="Arial"/>
+          <w:color w:val="000000"/>
+          <w:sz w:val="21"/>
+          <w:szCs w:val="21"/>
+          <w:lang w:val="en-US"/>
+        </w:rPr>
+      </w:pPr>
+      <w:r>
+        <w:rPr>
+          <w:rFonts w:eastAsia="Calibri" w:cs="Arial" w:ascii="Arial" w:hAnsi="Arial"/>
+          <w:color w:val="000000"/>
+          <w:sz w:val="21"/>
+          <w:szCs w:val="21"/>
+          <w:lang w:val="en-US"/>
+        </w:rPr>
+      </w:r>
+    </w:p>
+    <w:p>
+      <w:pPr>
+        <w:pStyle w:val="TextBody"/>
+        <w:spacing w:lineRule="auto" w:line="240" w:before="0" w:after="0"/>
+        <w:jc w:val="both"/>
+        <w:rPr>
+          <w:rFonts w:ascii="Arial" w:hAnsi="Arial" w:eastAsia="Calibri" w:cs="Arial"/>
+          <w:color w:val="000000"/>
+          <w:lang w:val="en-US"/>
+        </w:rPr>
+      </w:pPr>
+      <w:r>
+        <w:rPr>
+          <w:rFonts w:eastAsia="Calibri" w:cs="Arial" w:ascii="Arial" w:hAnsi="Arial"/>
+          <w:color w:val="000000"/>
+          <w:sz w:val="21"/>
+          <w:szCs w:val="21"/>
+          <w:lang w:val="en-US"/>
+        </w:rPr>
+        <w:t>Kindly also note that once we are in a position to do so, we will let you know if the property is to be sold or transferred.  We will therefore keep you updated on developments in this regard.</w:t>
+      </w:r>
+    </w:p>
+    <w:p>
+      <w:pPr>
+        <w:pStyle w:val="TextBody"/>
+        <w:spacing w:lineRule="auto" w:line="240" w:before="0" w:after="0"/>
+        <w:jc w:val="both"/>
+        <w:rPr>
+          <w:rFonts w:ascii="Arial" w:hAnsi="Arial" w:eastAsia="Calibri" w:cs="Arial"/>
+          <w:color w:val="000000"/>
+          <w:sz w:val="21"/>
+          <w:szCs w:val="21"/>
+          <w:lang w:val="en-US"/>
+        </w:rPr>
+      </w:pPr>
+      <w:r>
+        <w:rPr>
+          <w:rFonts w:eastAsia="Calibri" w:cs="Arial" w:ascii="Arial" w:hAnsi="Arial"/>
+          <w:color w:val="000000"/>
+          <w:sz w:val="21"/>
+          <w:szCs w:val="21"/>
+          <w:lang w:val="en-US"/>
+        </w:rPr>
+      </w:r>
+    </w:p>
+    <w:p>
+      <w:pPr>
+        <w:pStyle w:val="TextBody"/>
+        <w:spacing w:lineRule="auto" w:line="240" w:before="0" w:after="0"/>
+        <w:jc w:val="both"/>
+        <w:rPr>
+          <w:rFonts w:ascii="Arial" w:hAnsi="Arial" w:eastAsia="Calibri" w:cs="Arial"/>
+          <w:color w:val="000000"/>
+          <w:lang w:val="en-US"/>
+        </w:rPr>
+      </w:pPr>
+      <w:r>
+        <w:rPr>
+          <w:rFonts w:eastAsia="Calibri" w:cs="Arial" w:ascii="Arial" w:hAnsi="Arial"/>
+          <w:color w:val="000000"/>
+          <w:sz w:val="21"/>
+          <w:szCs w:val="21"/>
+          <w:lang w:val="en-US"/>
+        </w:rPr>
+        <w:t xml:space="preserve">In the meantime, please ensure you forward all future correspondence regarding this matter to us quoting our reference at the top of this letter.  </w:t>
+      </w:r>
+    </w:p>
+    <w:p>
+      <w:pPr>
+        <w:pStyle w:val="TextBody"/>
+        <w:spacing w:lineRule="auto" w:line="240" w:before="0" w:after="0"/>
+        <w:jc w:val="both"/>
+        <w:rPr>
+          <w:rFonts w:ascii="Arial" w:hAnsi="Arial" w:eastAsia="Calibri" w:cs="Arial"/>
+          <w:color w:val="000000"/>
+          <w:sz w:val="21"/>
+          <w:szCs w:val="21"/>
+          <w:lang w:val="en-US"/>
+        </w:rPr>
+      </w:pPr>
+      <w:r>
+        <w:rPr>
+          <w:rFonts w:eastAsia="Calibri" w:cs="Arial" w:ascii="Arial" w:hAnsi="Arial"/>
+          <w:color w:val="000000"/>
+          <w:sz w:val="21"/>
+          <w:szCs w:val="21"/>
+          <w:lang w:val="en-US"/>
+        </w:rPr>
+      </w:r>
+    </w:p>
+    <w:p>
+      <w:pPr>
+        <w:pStyle w:val="TextBody"/>
+        <w:spacing w:lineRule="auto" w:line="240" w:before="0" w:after="0"/>
+        <w:jc w:val="both"/>
+        <w:rPr>
+          <w:rFonts w:ascii="Arial" w:hAnsi="Arial" w:eastAsia="Calibri" w:cs="Arial"/>
+          <w:color w:val="000000"/>
+          <w:lang w:val="en-US"/>
+        </w:rPr>
+      </w:pPr>
+      <w:r>
+        <w:rPr>
+          <w:rFonts w:eastAsia="Calibri" w:cs="Arial" w:ascii="Arial" w:hAnsi="Arial"/>
+          <w:color w:val="000000"/>
+          <w:sz w:val="21"/>
+          <w:szCs w:val="21"/>
+          <w:lang w:val="en-US"/>
+        </w:rPr>
+        <w:t>We look forward to hearing from you and thank you in anticipation of your response.</w:t>
       </w:r>
     </w:p>
     <w:p>
       <w:pPr>
         <w:pStyle w:val="Normal"/>
-        <w:overflowPunct w:val="true"/>
+        <w:overflowPunct w:val="false"/>
         <w:spacing w:lineRule="auto" w:line="240" w:before="0" w:after="0"/>
-        <w:rPr>
-          <w:u w:val="none"/>
+        <w:jc w:val="both"/>
+        <w:rPr>
+          <w:rFonts w:ascii="arial" w:hAnsi="arial" w:eastAsia="Calibri" w:cs="Arial"/>
+          <w:color w:val="000000"/>
+          <w:sz w:val="21"/>
+          <w:szCs w:val="21"/>
         </w:rPr>
       </w:pPr>
       <w:r>
         <w:rPr>
-          <w:u w:val="none"/>
+          <w:rFonts w:eastAsia="Calibri" w:cs="Arial" w:ascii="arial" w:hAnsi="arial"/>
+          <w:color w:val="000000"/>
+          <w:sz w:val="21"/>
+          <w:szCs w:val="21"/>
         </w:rPr>
       </w:r>
     </w:p>
     <w:p>
       <w:pPr>
         <w:pStyle w:val="Normal"/>
-        <w:overflowPunct w:val="true"/>
+        <w:overflowPunct w:val="false"/>
         <w:spacing w:lineRule="auto" w:line="240" w:before="0" w:after="0"/>
         <w:jc w:val="both"/>
         <w:rPr>
+          <w:rFonts w:ascii="arial" w:hAnsi="arial" w:eastAsia="Calibri" w:cs="Arial"/>
+          <w:color w:val="000000"/>
+        </w:rPr>
+      </w:pPr>
+      <w:r>
+        <w:rPr>
+          <w:rFonts w:eastAsia="Calibri" w:cs="Arial" w:ascii="arial" w:hAnsi="arial"/>
+          <w:color w:val="000000"/>
+          <w:sz w:val="21"/>
+          <w:szCs w:val="21"/>
+        </w:rPr>
+        <w:t>Yours faithfully</w:t>
+      </w:r>
+    </w:p>
+    <w:p>
+      <w:pPr>
+        <w:pStyle w:val="Normal"/>
+        <w:overflowPunct w:val="false"/>
+        <w:spacing w:lineRule="auto" w:line="240" w:before="0" w:after="0"/>
+        <w:jc w:val="both"/>
+        <w:rPr>
+          <w:rFonts w:ascii="arial" w:hAnsi="arial" w:eastAsia="Calibri" w:cs="Arial"/>
+          <w:color w:val="000000"/>
+          <w:sz w:val="21"/>
+          <w:szCs w:val="21"/>
+        </w:rPr>
+      </w:pPr>
+      <w:r>
+        <w:rPr>
+          <w:rFonts w:eastAsia="Calibri" w:cs="Arial" w:ascii="arial" w:hAnsi="arial"/>
+          <w:color w:val="000000"/>
+          <w:sz w:val="21"/>
+          <w:szCs w:val="21"/>
+        </w:rPr>
+      </w:r>
+    </w:p>
+    <w:p>
+      <w:pPr>
+        <w:pStyle w:val="Normal"/>
+        <w:overflowPunct w:val="false"/>
+        <w:spacing w:lineRule="auto" w:line="240" w:before="0" w:after="0"/>
+        <w:jc w:val="both"/>
+        <w:rPr>
+          <w:rFonts w:ascii="arial" w:hAnsi="arial" w:eastAsia="Calibri" w:cs="Arial"/>
+          <w:color w:val="000000"/>
+          <w:sz w:val="21"/>
+          <w:szCs w:val="21"/>
+        </w:rPr>
+      </w:pPr>
+      <w:r>
+        <w:rPr>
+          <w:rFonts w:eastAsia="Calibri" w:cs="Arial" w:ascii="arial" w:hAnsi="arial"/>
+          <w:color w:val="000000"/>
+          <w:sz w:val="21"/>
+          <w:szCs w:val="21"/>
+        </w:rPr>
+      </w:r>
+    </w:p>
+    <w:p>
+      <w:pPr>
+        <w:pStyle w:val="Normal"/>
+        <w:overflowPunct w:val="false"/>
+        <w:spacing w:lineRule="auto" w:line="240" w:before="0" w:after="0"/>
+        <w:jc w:val="both"/>
+        <w:rPr>
+          <w:rFonts w:ascii="arial" w:hAnsi="arial" w:eastAsia="Calibri" w:cs="Arial"/>
+          <w:b/>
+          <w:b/>
+          <w:color w:val="000000"/>
+        </w:rPr>
+      </w:pPr>
+      <w:r>
+        <w:rPr>
+          <w:rFonts w:eastAsia="Calibri" w:cs="Arial" w:ascii="arial" w:hAnsi="arial"/>
+          <w:b/>
+          <w:color w:val="000000"/>
+          <w:sz w:val="21"/>
+          <w:szCs w:val="21"/>
+        </w:rPr>
+        <w:t>Darby and Darby</w:t>
+      </w:r>
+    </w:p>
+    <w:p>
+      <w:pPr>
+        <w:pStyle w:val="Normal"/>
+        <w:overflowPunct w:val="false"/>
+        <w:spacing w:lineRule="auto" w:line="240" w:before="0" w:after="0"/>
+        <w:jc w:val="both"/>
+        <w:rPr/>
+      </w:pPr>
+      <w:hyperlink r:id="rId4">
+        <w:r>
+          <w:rPr>
+            <w:rStyle w:val="InternetLink"/>
+            <w:rFonts w:eastAsia="Calibri" w:cs="Arial" w:ascii="arial" w:hAnsi="arial"/>
+            <w:color w:val="000000"/>
+            <w:sz w:val="21"/>
+            <w:szCs w:val="21"/>
+          </w:rPr>
+          <w:t>probate@darbylaw.co.uk</w:t>
+        </w:r>
+      </w:hyperlink>
+    </w:p>
+    <w:p>
+      <w:pPr>
+        <w:pStyle w:val="Normal"/>
+        <w:overflowPunct w:val="false"/>
+        <w:spacing w:lineRule="auto" w:line="240" w:before="0" w:after="0"/>
+        <w:jc w:val="both"/>
+        <w:rPr>
+          <w:sz w:val="21"/>
+          <w:szCs w:val="21"/>
+        </w:rPr>
+      </w:pPr>
+      <w:r>
+        <w:rPr>
+          <w:sz w:val="21"/>
+          <w:szCs w:val="21"/>
+        </w:rPr>
+      </w:r>
+    </w:p>
+    <w:p>
+      <w:pPr>
+        <w:pStyle w:val="Normal"/>
+        <w:overflowPunct w:val="false"/>
+        <w:spacing w:lineRule="auto" w:line="240" w:before="0" w:after="0"/>
+        <w:jc w:val="both"/>
+        <w:rPr>
+          <w:sz w:val="21"/>
+          <w:szCs w:val="21"/>
+        </w:rPr>
+      </w:pPr>
+      <w:r>
+        <w:rPr>
+          <w:sz w:val="21"/>
+          <w:szCs w:val="21"/>
+        </w:rPr>
+      </w:r>
+    </w:p>
+    <w:p>
+      <w:pPr>
+        <w:pStyle w:val="Normal"/>
+        <w:overflowPunct w:val="false"/>
+        <w:spacing w:lineRule="auto" w:line="240" w:before="0" w:after="0"/>
+        <w:jc w:val="both"/>
+        <w:rPr>
+          <w:rFonts w:ascii="arial" w:hAnsi="arial" w:eastAsia="Calibri" w:cs="Arial"/>
+        </w:rPr>
+      </w:pPr>
+      <w:r>
+        <w:rPr>
+          <w:rFonts w:eastAsia="Calibri" w:cs="Arial" w:ascii="arial" w:hAnsi="arial"/>
+          <w:color w:val="000000"/>
+        </w:rPr>
+      </w:r>
+    </w:p>
+    <w:p>
+      <w:pPr>
+        <w:pStyle w:val="Normal"/>
+        <w:overflowPunct w:val="false"/>
+        <w:spacing w:lineRule="auto" w:line="240" w:before="0" w:after="0"/>
+        <w:jc w:val="both"/>
+        <w:rPr>
           <w:rFonts w:ascii="arial" w:hAnsi="arial"/>
+        </w:rPr>
+      </w:pPr>
+      <w:r>
+        <w:rPr>
+          <w:color w:val="000000"/>
+        </w:rPr>
+        <w:t>Enc</w:t>
+      </w:r>
+    </w:p>
+    <w:p>
+      <w:pPr>
+        <w:pStyle w:val="Normal"/>
+        <w:overflowPunct w:val="false"/>
+        <w:spacing w:lineRule="auto" w:line="240" w:before="0" w:after="0"/>
+        <w:rPr>
+          <w:u w:val="none"/>
         </w:rPr>
       </w:pPr>
       <w:r>
@@ -1972,10 +1858,10 @@
       </w:r>
     </w:p>
     <w:sectPr>
-      <w:headerReference w:type="even" r:id="rId4"/>
-      <w:headerReference w:type="default" r:id="rId5"/>
-      <w:headerReference w:type="first" r:id="rId6"/>
-      <w:footerReference w:type="default" r:id="rId7"/>
+      <w:headerReference w:type="even" r:id="rId5"/>
+      <w:headerReference w:type="default" r:id="rId6"/>
+      <w:headerReference w:type="first" r:id="rId7"/>
+      <w:footerReference w:type="default" r:id="rId8"/>
       <w:type w:val="nextPage"/>
       <w:pgSz w:w="11906" w:h="16838"/>
       <w:pgMar w:left="1134" w:right="1134" w:gutter="0" w:header="1418" w:top="1639" w:footer="57" w:bottom="1440"/>
@@ -2022,7 +1908,7 @@
         <w:szCs w:val="24"/>
       </w:rPr>
       <w:drawing>
-        <wp:anchor behindDoc="1" distT="0" distB="0" distL="0" distR="0" simplePos="0" locked="0" layoutInCell="0" allowOverlap="1" relativeHeight="2">
+        <wp:anchor behindDoc="1" distT="0" distB="0" distL="0" distR="0" simplePos="0" locked="0" layoutInCell="0" allowOverlap="1" relativeHeight="3">
           <wp:simplePos x="0" y="0"/>
           <wp:positionH relativeFrom="page">
             <wp:posOffset>0</wp:posOffset>
@@ -2033,7 +1919,7 @@
           <wp:extent cx="7560310" cy="1318260"/>
           <wp:effectExtent l="0" t="0" r="0" b="0"/>
           <wp:wrapNone/>
-          <wp:docPr id="10" name="Image2" descr=""/>
+          <wp:docPr id="9" name="Image2" descr=""/>
           <wp:cNvGraphicFramePr>
             <a:graphicFrameLocks xmlns:a="http://schemas.openxmlformats.org/drawingml/2006/main" noChangeAspect="1"/>
           </wp:cNvGraphicFramePr>
@@ -2041,7 +1927,7 @@
             <a:graphicData uri="http://schemas.openxmlformats.org/drawingml/2006/picture">
               <pic:pic xmlns:pic="http://schemas.openxmlformats.org/drawingml/2006/picture">
                 <pic:nvPicPr>
-                  <pic:cNvPr id="10" name="Image2" descr=""/>
+                  <pic:cNvPr id="9" name="Image2" descr=""/>
                   <pic:cNvPicPr>
                     <a:picLocks noChangeAspect="1" noChangeArrowheads="1"/>
                   </pic:cNvPicPr>
@@ -2072,7 +1958,7 @@
   <w:p>
     <w:pPr>
       <w:pStyle w:val="Normal"/>
-      <w:overflowPunct w:val="true"/>
+      <w:overflowPunct w:val="false"/>
       <w:spacing w:lineRule="auto" w:line="240" w:before="0" w:after="0"/>
       <w:rPr>
         <w:rFonts w:ascii="Arial" w:hAnsi="Arial" w:eastAsia="Calibri" w:cs="Arial"/>
@@ -2095,7 +1981,7 @@
         <w:tab w:val="center" w:pos="4320" w:leader="none"/>
         <w:tab w:val="right" w:pos="8640" w:leader="none"/>
       </w:tabs>
-      <w:overflowPunct w:val="true"/>
+      <w:overflowPunct w:val="false"/>
       <w:spacing w:lineRule="auto" w:line="240" w:before="0" w:after="0"/>
       <w:jc w:val="center"/>
       <w:rPr>
@@ -2147,7 +2033,7 @@
         <w:tab w:val="center" w:pos="4320" w:leader="none"/>
         <w:tab w:val="right" w:pos="8640" w:leader="none"/>
       </w:tabs>
-      <w:overflowPunct w:val="true"/>
+      <w:overflowPunct w:val="false"/>
       <w:spacing w:lineRule="auto" w:line="240" w:before="0" w:after="0"/>
       <w:jc w:val="center"/>
       <w:rPr>
@@ -2173,7 +2059,7 @@
         <w:tab w:val="center" w:pos="4513" w:leader="none"/>
         <w:tab w:val="right" w:pos="9026" w:leader="none"/>
       </w:tabs>
-      <w:overflowPunct w:val="true"/>
+      <w:overflowPunct w:val="false"/>
       <w:spacing w:lineRule="auto" w:line="240" w:before="0" w:after="0"/>
       <w:rPr>
         <w:rFonts w:ascii="Arial" w:hAnsi="Arial" w:eastAsia="Calibri" w:cs="Arial"/>
@@ -2186,7 +2072,7 @@
         <wp:inline distT="0" distB="0" distL="0" distR="0">
           <wp:extent cx="609600" cy="361950"/>
           <wp:effectExtent l="0" t="0" r="0" b="0"/>
-          <wp:docPr id="11" name="Picture 9" descr=""/>
+          <wp:docPr id="10" name="Picture 9" descr=""/>
           <wp:cNvGraphicFramePr>
             <a:graphicFrameLocks xmlns:a="http://schemas.openxmlformats.org/drawingml/2006/main" noChangeAspect="1"/>
           </wp:cNvGraphicFramePr>
@@ -2194,7 +2080,7 @@
             <a:graphicData uri="http://schemas.openxmlformats.org/drawingml/2006/picture">
               <pic:pic xmlns:pic="http://schemas.openxmlformats.org/drawingml/2006/picture">
                 <pic:nvPicPr>
-                  <pic:cNvPr id="11" name="Picture 9" descr=""/>
+                  <pic:cNvPr id="10" name="Picture 9" descr=""/>
                   <pic:cNvPicPr>
                     <a:picLocks noChangeAspect="1" noChangeArrowheads="1"/>
                   </pic:cNvPicPr>
@@ -2234,7 +2120,7 @@
         <wp:inline distT="0" distB="0" distL="0" distR="0">
           <wp:extent cx="609600" cy="333375"/>
           <wp:effectExtent l="0" t="0" r="0" b="0"/>
-          <wp:docPr id="12" name="Picture 8" descr=""/>
+          <wp:docPr id="11" name="Picture 8" descr=""/>
           <wp:cNvGraphicFramePr>
             <a:graphicFrameLocks xmlns:a="http://schemas.openxmlformats.org/drawingml/2006/main" noChangeAspect="1"/>
           </wp:cNvGraphicFramePr>
@@ -2242,7 +2128,7 @@
             <a:graphicData uri="http://schemas.openxmlformats.org/drawingml/2006/picture">
               <pic:pic xmlns:pic="http://schemas.openxmlformats.org/drawingml/2006/picture">
                 <pic:nvPicPr>
-                  <pic:cNvPr id="12" name="Picture 8" descr=""/>
+                  <pic:cNvPr id="11" name="Picture 8" descr=""/>
                   <pic:cNvPicPr>
                     <a:picLocks noChangeAspect="1" noChangeArrowheads="1"/>
                   </pic:cNvPicPr>
@@ -2282,7 +2168,7 @@
         <wp:inline distT="0" distB="0" distL="0" distR="0">
           <wp:extent cx="666750" cy="323850"/>
           <wp:effectExtent l="0" t="0" r="0" b="0"/>
-          <wp:docPr id="13" name="Picture 7" descr=""/>
+          <wp:docPr id="12" name="Picture 7" descr=""/>
           <wp:cNvGraphicFramePr>
             <a:graphicFrameLocks xmlns:a="http://schemas.openxmlformats.org/drawingml/2006/main" noChangeAspect="1"/>
           </wp:cNvGraphicFramePr>
@@ -2290,7 +2176,7 @@
             <a:graphicData uri="http://schemas.openxmlformats.org/drawingml/2006/picture">
               <pic:pic xmlns:pic="http://schemas.openxmlformats.org/drawingml/2006/picture">
                 <pic:nvPicPr>
-                  <pic:cNvPr id="13" name="Picture 7" descr=""/>
+                  <pic:cNvPr id="12" name="Picture 7" descr=""/>
                   <pic:cNvPicPr>
                     <a:picLocks noChangeAspect="1" noChangeArrowheads="1"/>
                   </pic:cNvPicPr>
@@ -2350,7 +2236,7 @@
           <wp:extent cx="7560310" cy="10692130"/>
           <wp:effectExtent l="0" t="0" r="0" b="0"/>
           <wp:wrapNone/>
-          <wp:docPr id="9" name="WordPictureWatermark76053610" descr=""/>
+          <wp:docPr id="8" name="WordPictureWatermark76053610" descr=""/>
           <wp:cNvGraphicFramePr>
             <a:graphicFrameLocks xmlns:a="http://schemas.openxmlformats.org/drawingml/2006/main" noChangeAspect="1"/>
           </wp:cNvGraphicFramePr>
@@ -2358,7 +2244,7 @@
             <a:graphicData uri="http://schemas.openxmlformats.org/drawingml/2006/picture">
               <pic:pic xmlns:pic="http://schemas.openxmlformats.org/drawingml/2006/picture">
                 <pic:nvPicPr>
-                  <pic:cNvPr id="9" name="WordPictureWatermark76053610" descr=""/>
+                  <pic:cNvPr id="8" name="WordPictureWatermark76053610" descr=""/>
                   <pic:cNvPicPr>
                     <a:picLocks noChangeAspect="1" noChangeArrowheads="1"/>
                   </pic:cNvPicPr>
@@ -2430,12 +2316,12 @@
               <w:szCs w:val="16"/>
             </w:rPr>
           </w:pPr>
-          <w:bookmarkStart w:id="16" w:name="bookmark=id.1fob9te"/>
-          <w:bookmarkStart w:id="17" w:name="bookmark=id.2et92p0"/>
-          <w:bookmarkStart w:id="18" w:name="bookmark=id.3znysh7"/>
-          <w:bookmarkStart w:id="19" w:name="bookmark=id.gjdgxs"/>
-          <w:bookmarkStart w:id="20" w:name="bookmark=id.tyjcwt"/>
-          <w:bookmarkStart w:id="21" w:name="bookmark=id.30j0zll"/>
+          <w:bookmarkStart w:id="16" w:name="bookmark=id.30j0zll"/>
+          <w:bookmarkStart w:id="17" w:name="bookmark=id.tyjcwt"/>
+          <w:bookmarkStart w:id="18" w:name="bookmark=id.gjdgxs"/>
+          <w:bookmarkStart w:id="19" w:name="bookmark=id.3znysh7"/>
+          <w:bookmarkStart w:id="20" w:name="bookmark=id.2et92p0"/>
+          <w:bookmarkStart w:id="21" w:name="bookmark=id.1fob9te"/>
           <w:bookmarkEnd w:id="16"/>
           <w:bookmarkEnd w:id="17"/>
           <w:bookmarkEnd w:id="18"/>
@@ -2809,12 +2695,12 @@
               <w:szCs w:val="16"/>
             </w:rPr>
           </w:pPr>
-          <w:bookmarkStart w:id="22" w:name="bookmark=id.1fob9te"/>
-          <w:bookmarkStart w:id="23" w:name="bookmark=id.2et92p0"/>
-          <w:bookmarkStart w:id="24" w:name="bookmark=id.3znysh7"/>
-          <w:bookmarkStart w:id="25" w:name="bookmark=id.gjdgxs"/>
-          <w:bookmarkStart w:id="26" w:name="bookmark=id.tyjcwt"/>
-          <w:bookmarkStart w:id="27" w:name="bookmark=id.30j0zll"/>
+          <w:bookmarkStart w:id="22" w:name="bookmark=id.30j0zll"/>
+          <w:bookmarkStart w:id="23" w:name="bookmark=id.tyjcwt"/>
+          <w:bookmarkStart w:id="24" w:name="bookmark=id.gjdgxs"/>
+          <w:bookmarkStart w:id="25" w:name="bookmark=id.3znysh7"/>
+          <w:bookmarkStart w:id="26" w:name="bookmark=id.2et92p0"/>
+          <w:bookmarkStart w:id="27" w:name="bookmark=id.1fob9te"/>
           <w:bookmarkEnd w:id="22"/>
           <w:bookmarkEnd w:id="23"/>
           <w:bookmarkEnd w:id="24"/>
@@ -3581,6 +3467,13 @@
     <w:rsid w:val="007b3f99"/>
     <w:rPr/>
   </w:style>
+  <w:style w:type="character" w:styleId="InternetLink">
+    <w:name w:val="Hyperlink"/>
+    <w:rPr>
+      <w:color w:val="000080"/>
+      <w:u w:val="single"/>
+    </w:rPr>
+  </w:style>
   <w:style w:type="paragraph" w:styleId="Heading">
     <w:name w:val="Heading"/>
     <w:basedOn w:val="Normal"/>

</xml_diff>

<commit_message>
Utilities with multiple accounts now show correctly on dashboard, and account info is displayed correctly in notification letter.
</commit_message>
<xml_diff>
--- a/resources/darbylaw/templates/council-notification.docx
+++ b/resources/darbylaw/templates/council-notification.docx
@@ -5,7 +5,7 @@
     <w:p>
       <w:pPr>
         <w:pStyle w:val="Normal"/>
-        <w:overflowPunct w:val="false"/>
+        <w:overflowPunct w:val="true"/>
         <w:spacing w:lineRule="auto" w:line="240" w:before="0" w:after="0"/>
         <w:rPr>
           <w:rFonts w:ascii="arial" w:hAnsi="arial" w:eastAsia="Calibri" w:cs="Arial"/>
@@ -554,24 +554,10 @@
             </w:pict>
           </mc:Fallback>
         </mc:AlternateContent>
-      </w:r>
-      <w:bookmarkStart w:id="0" w:name="OLE_LINK15"/>
-      <w:bookmarkStart w:id="1" w:name="OLE_LINK11"/>
-      <w:bookmarkStart w:id="2" w:name="OLE_LINK12"/>
-      <w:bookmarkStart w:id="3" w:name="OLE_LINK16"/>
-      <w:bookmarkStart w:id="4" w:name="OLE_LINK15"/>
-      <w:bookmarkStart w:id="5" w:name="OLE_LINK11"/>
-      <w:bookmarkStart w:id="6" w:name="OLE_LINK12"/>
-      <w:bookmarkStart w:id="7" w:name="OLE_LINK16"/>
-      <w:bookmarkEnd w:id="4"/>
-      <w:bookmarkEnd w:id="5"/>
-      <w:bookmarkEnd w:id="6"/>
-      <w:bookmarkEnd w:id="7"/>
-      <w:r>
         <mc:AlternateContent>
           <mc:Choice Requires="wps">
             <w:drawing>
-              <wp:anchor behindDoc="0" distT="72390" distB="72390" distL="72390" distR="72390" simplePos="0" locked="0" layoutInCell="0" allowOverlap="0" relativeHeight="16">
+              <wp:anchor behindDoc="0" distT="71755" distB="72390" distL="72390" distR="71755" simplePos="0" locked="0" layoutInCell="0" allowOverlap="0" relativeHeight="16">
                 <wp:simplePos x="0" y="0"/>
                 <wp:positionH relativeFrom="page">
                   <wp:posOffset>720090</wp:posOffset>
@@ -579,30 +565,41 @@
                 <wp:positionV relativeFrom="page">
                   <wp:posOffset>3599815</wp:posOffset>
                 </wp:positionV>
-                <wp:extent cx="6120130" cy="1689735"/>
+                <wp:extent cx="6119495" cy="1689735"/>
                 <wp:effectExtent l="0" t="0" r="0" b="0"/>
                 <wp:wrapSquare wrapText="right"/>
                 <wp:docPr id="7" name="Frame4"/>
                 <a:graphic xmlns:a="http://schemas.openxmlformats.org/drawingml/2006/main">
                   <a:graphicData uri="http://schemas.microsoft.com/office/word/2010/wordprocessingShape">
                     <wps:wsp>
-                      <wps:cNvSpPr txBox="1"/>
+                      <wps:cNvSpPr/>
                       <wps:spPr>
                         <a:xfrm>
                           <a:off x="0" y="0"/>
-                          <a:ext cx="6120130" cy="1689735"/>
+                          <a:ext cx="6119640" cy="1689840"/>
                         </a:xfrm>
-                        <a:prstGeom prst="rect"/>
+                        <a:prstGeom prst="rect">
+                          <a:avLst/>
+                        </a:prstGeom>
                         <a:solidFill>
-                          <a:srgbClr val="FFFFFF"/>
+                          <a:srgbClr val="ffffff"/>
                         </a:solidFill>
+                        <a:ln w="0">
+                          <a:noFill/>
+                        </a:ln>
                       </wps:spPr>
+                      <wps:style>
+                        <a:lnRef idx="0"/>
+                        <a:fillRef idx="0"/>
+                        <a:effectRef idx="0"/>
+                        <a:fontRef idx="minor"/>
+                      </wps:style>
                       <wps:txbx>
                         <w:txbxContent>
                           <w:p>
                             <w:pPr>
                               <w:pStyle w:val="Normal"/>
-                              <w:overflowPunct w:val="false"/>
+                              <w:overflowPunct w:val="true"/>
                               <w:spacing w:lineRule="auto" w:line="240" w:before="0" w:after="0"/>
                               <w:jc w:val="both"/>
                               <w:rPr>
@@ -610,12 +607,12 @@
                                 <w:color w:val="000000"/>
                               </w:rPr>
                             </w:pPr>
-                            <w:bookmarkStart w:id="8" w:name="OLE_LINK2_Copy_1"/>
-                            <w:bookmarkStart w:id="9" w:name="OLE_LINK1_Copy_1"/>
-                            <w:bookmarkStart w:id="10" w:name="OLE_LINK111_Copy_1"/>
-                            <w:bookmarkStart w:id="11" w:name="OLE_LINK121_Copy_1"/>
-                            <w:bookmarkEnd w:id="10"/>
-                            <w:bookmarkEnd w:id="11"/>
+                            <w:bookmarkStart w:id="0" w:name="OLE_LINK1_Copy_1"/>
+                            <w:bookmarkStart w:id="1" w:name="OLE_LINK2_Copy_1"/>
+                            <w:bookmarkStart w:id="2" w:name="OLE_LINK121_Copy_1"/>
+                            <w:bookmarkStart w:id="3" w:name="OLE_LINK111_Copy_1"/>
+                            <w:bookmarkEnd w:id="2"/>
+                            <w:bookmarkEnd w:id="3"/>
                             <w:r>
                               <w:rPr>
                                 <w:rFonts w:eastAsia="Calibri" w:cs="Arial" w:ascii="arial" w:hAnsi="arial"/>
@@ -625,13 +622,13 @@
                               </w:rPr>
                               <w:t>Dear Sirs</w:t>
                             </w:r>
-                            <w:bookmarkEnd w:id="8"/>
-                            <w:bookmarkEnd w:id="9"/>
+                            <w:bookmarkEnd w:id="0"/>
+                            <w:bookmarkEnd w:id="1"/>
                           </w:p>
                           <w:p>
                             <w:pPr>
                               <w:pStyle w:val="Normal"/>
-                              <w:overflowPunct w:val="false"/>
+                              <w:overflowPunct w:val="true"/>
                               <w:spacing w:lineRule="auto" w:line="240" w:before="0" w:after="0"/>
                               <w:jc w:val="both"/>
                               <w:rPr>
@@ -653,7 +650,7 @@
                           <w:p>
                             <w:pPr>
                               <w:pStyle w:val="Normal"/>
-                              <w:overflowPunct w:val="false"/>
+                              <w:overflowPunct w:val="true"/>
                               <w:spacing w:lineRule="auto" w:line="240" w:before="0" w:after="0"/>
                               <w:ind w:left="720" w:hanging="720"/>
                               <w:jc w:val="both"/>
@@ -689,7 +686,7 @@
                           <w:p>
                             <w:pPr>
                               <w:pStyle w:val="Normal"/>
-                              <w:overflowPunct w:val="false"/>
+                              <w:overflowPunct w:val="true"/>
                               <w:spacing w:lineRule="auto" w:line="240" w:before="0" w:after="0"/>
                               <w:ind w:left="720" w:hanging="0"/>
                               <w:jc w:val="both"/>
@@ -723,7 +720,7 @@
                           <w:p>
                             <w:pPr>
                               <w:pStyle w:val="Normal"/>
-                              <w:overflowPunct w:val="true"/>
+                              <w:overflowPunct w:val="false"/>
                               <w:spacing w:lineRule="auto" w:line="240" w:before="0" w:after="0"/>
                               <w:ind w:left="720" w:hanging="0"/>
                               <w:jc w:val="both"/>
@@ -758,7 +755,7 @@
                           <w:p>
                             <w:pPr>
                               <w:pStyle w:val="Normal"/>
-                              <w:overflowPunct w:val="true"/>
+                              <w:overflowPunct w:val="false"/>
                               <w:spacing w:lineRule="auto" w:line="240" w:before="0" w:after="0"/>
                               <w:ind w:left="720" w:hanging="0"/>
                               <w:jc w:val="left"/>
@@ -785,7 +782,7 @@
                           <w:p>
                             <w:pPr>
                               <w:pStyle w:val="Normal"/>
-                              <w:overflowPunct w:val="true"/>
+                              <w:overflowPunct w:val="false"/>
                               <w:spacing w:lineRule="auto" w:line="240" w:before="0" w:after="0"/>
                               <w:ind w:left="720" w:hanging="0"/>
                               <w:jc w:val="left"/>
@@ -812,7 +809,7 @@
                           <w:p>
                             <w:pPr>
                               <w:pStyle w:val="Normal"/>
-                              <w:overflowPunct w:val="true"/>
+                              <w:overflowPunct w:val="false"/>
                               <w:spacing w:lineRule="auto" w:line="240" w:before="0" w:after="0"/>
                               <w:ind w:left="720" w:hanging="0"/>
                               <w:jc w:val="left"/>
@@ -826,15 +823,17 @@
                             </w:pPr>
                             <w:r>
                               <w:rPr>
-                                <w:sz w:val="20"/>
-                                <w:szCs w:val="20"/>
+                                <w:rFonts w:eastAsia="Calibri" w:cs="Arial" w:ascii="Arial" w:hAnsi="Arial"/>
+                                <w:b w:val="false"/>
+                                <w:bCs w:val="false"/>
+                                <w:color w:val="000000"/>
                               </w:rPr>
                             </w:r>
                           </w:p>
                           <w:p>
                             <w:pPr>
                               <w:pStyle w:val="Normal"/>
-                              <w:overflowPunct w:val="true"/>
+                              <w:overflowPunct w:val="false"/>
                               <w:spacing w:lineRule="auto" w:line="240" w:before="0" w:after="0"/>
                               <w:ind w:left="720" w:hanging="0"/>
                               <w:jc w:val="left"/>
@@ -848,15 +847,17 @@
                             </w:pPr>
                             <w:r>
                               <w:rPr>
-                                <w:sz w:val="20"/>
-                                <w:szCs w:val="20"/>
+                                <w:rFonts w:eastAsia="Calibri" w:cs="Arial" w:ascii="Arial" w:hAnsi="Arial"/>
+                                <w:b w:val="false"/>
+                                <w:bCs w:val="false"/>
+                                <w:color w:val="000000"/>
                               </w:rPr>
                             </w:r>
                           </w:p>
                           <w:p>
                             <w:pPr>
                               <w:pStyle w:val="Normal"/>
-                              <w:overflowPunct w:val="true"/>
+                              <w:overflowPunct w:val="false"/>
                               <w:spacing w:lineRule="auto" w:line="240" w:before="0" w:after="0"/>
                               <w:ind w:left="720" w:hanging="0"/>
                               <w:jc w:val="left"/>
@@ -870,15 +871,17 @@
                             </w:pPr>
                             <w:r>
                               <w:rPr>
-                                <w:sz w:val="20"/>
-                                <w:szCs w:val="20"/>
+                                <w:rFonts w:eastAsia="Calibri" w:cs="Arial" w:ascii="Arial" w:hAnsi="Arial"/>
+                                <w:b w:val="false"/>
+                                <w:bCs w:val="false"/>
+                                <w:color w:val="000000"/>
                               </w:rPr>
                             </w:r>
                           </w:p>
                           <w:p>
                             <w:pPr>
                               <w:pStyle w:val="Normal"/>
-                              <w:overflowPunct w:val="true"/>
+                              <w:overflowPunct w:val="false"/>
                               <w:spacing w:lineRule="auto" w:line="240" w:before="0" w:after="0"/>
                               <w:ind w:left="720" w:hanging="0"/>
                               <w:jc w:val="left"/>
@@ -891,15 +894,12 @@
                               </w:rPr>
                             </w:pPr>
                             <w:r>
-                              <w:rPr>
-                                <w:sz w:val="20"/>
-                                <w:szCs w:val="20"/>
-                              </w:rPr>
+                              <w:rPr/>
                             </w:r>
                           </w:p>
                         </w:txbxContent>
                       </wps:txbx>
-                      <wps:bodyPr anchor="t" lIns="0" tIns="0" rIns="0" bIns="0">
+                      <wps:bodyPr lIns="0" rIns="0" tIns="0" bIns="0" anchor="t">
                         <a:noAutofit/>
                       </wps:bodyPr>
                     </wps:wsp>
@@ -913,13 +913,15 @@
           </mc:Choice>
           <mc:Fallback>
             <w:pict>
-              <v:rect style="position:absolute;rotation:-0;width:481.9pt;height:133.05pt;mso-wrap-distance-left:5.7pt;mso-wrap-distance-right:5.7pt;mso-wrap-distance-top:5.7pt;mso-wrap-distance-bottom:5.7pt;margin-top:283.45pt;mso-position-vertical-relative:page;margin-left:56.7pt;mso-position-horizontal-relative:page">
-                <v:textbox inset="0in,0in,0in,0in">
+              <v:rect id="shape_0" ID="Frame4" path="m0,0l-2147483645,0l-2147483645,-2147483646l0,-2147483646xe" fillcolor="white" stroked="f" o:allowincell="f" style="position:absolute;margin-left:56.7pt;margin-top:283.45pt;width:481.8pt;height:133pt;mso-wrap-style:square;v-text-anchor:top;mso-position-horizontal-relative:page;mso-position-vertical-relative:page">
+                <v:fill o:detectmouseclick="t" type="solid" color2="black"/>
+                <v:stroke color="#3465a4" joinstyle="round" endcap="flat"/>
+                <v:textbox>
                   <w:txbxContent>
                     <w:p>
                       <w:pPr>
                         <w:pStyle w:val="Normal"/>
-                        <w:overflowPunct w:val="false"/>
+                        <w:overflowPunct w:val="true"/>
                         <w:spacing w:lineRule="auto" w:line="240" w:before="0" w:after="0"/>
                         <w:jc w:val="both"/>
                         <w:rPr>
@@ -927,12 +929,12 @@
                           <w:color w:val="000000"/>
                         </w:rPr>
                       </w:pPr>
-                      <w:bookmarkStart w:id="12" w:name="OLE_LINK2_Copy_1"/>
-                      <w:bookmarkStart w:id="13" w:name="OLE_LINK1_Copy_1"/>
-                      <w:bookmarkStart w:id="14" w:name="OLE_LINK111_Copy_1"/>
-                      <w:bookmarkStart w:id="15" w:name="OLE_LINK121_Copy_1"/>
-                      <w:bookmarkEnd w:id="14"/>
-                      <w:bookmarkEnd w:id="15"/>
+                      <w:bookmarkStart w:id="4" w:name="OLE_LINK1_Copy_1"/>
+                      <w:bookmarkStart w:id="5" w:name="OLE_LINK2_Copy_1"/>
+                      <w:bookmarkStart w:id="6" w:name="OLE_LINK121_Copy_1"/>
+                      <w:bookmarkStart w:id="7" w:name="OLE_LINK111_Copy_1"/>
+                      <w:bookmarkEnd w:id="6"/>
+                      <w:bookmarkEnd w:id="7"/>
                       <w:r>
                         <w:rPr>
                           <w:rFonts w:eastAsia="Calibri" w:cs="Arial" w:ascii="arial" w:hAnsi="arial"/>
@@ -942,13 +944,13 @@
                         </w:rPr>
                         <w:t>Dear Sirs</w:t>
                       </w:r>
-                      <w:bookmarkEnd w:id="12"/>
-                      <w:bookmarkEnd w:id="13"/>
+                      <w:bookmarkEnd w:id="4"/>
+                      <w:bookmarkEnd w:id="5"/>
                     </w:p>
                     <w:p>
                       <w:pPr>
                         <w:pStyle w:val="Normal"/>
-                        <w:overflowPunct w:val="false"/>
+                        <w:overflowPunct w:val="true"/>
                         <w:spacing w:lineRule="auto" w:line="240" w:before="0" w:after="0"/>
                         <w:jc w:val="both"/>
                         <w:rPr>
@@ -970,7 +972,7 @@
                     <w:p>
                       <w:pPr>
                         <w:pStyle w:val="Normal"/>
-                        <w:overflowPunct w:val="false"/>
+                        <w:overflowPunct w:val="true"/>
                         <w:spacing w:lineRule="auto" w:line="240" w:before="0" w:after="0"/>
                         <w:ind w:left="720" w:hanging="720"/>
                         <w:jc w:val="both"/>
@@ -1006,7 +1008,7 @@
                     <w:p>
                       <w:pPr>
                         <w:pStyle w:val="Normal"/>
-                        <w:overflowPunct w:val="false"/>
+                        <w:overflowPunct w:val="true"/>
                         <w:spacing w:lineRule="auto" w:line="240" w:before="0" w:after="0"/>
                         <w:ind w:left="720" w:hanging="0"/>
                         <w:jc w:val="both"/>
@@ -1040,7 +1042,7 @@
                     <w:p>
                       <w:pPr>
                         <w:pStyle w:val="Normal"/>
-                        <w:overflowPunct w:val="true"/>
+                        <w:overflowPunct w:val="false"/>
                         <w:spacing w:lineRule="auto" w:line="240" w:before="0" w:after="0"/>
                         <w:ind w:left="720" w:hanging="0"/>
                         <w:jc w:val="both"/>
@@ -1075,7 +1077,7 @@
                     <w:p>
                       <w:pPr>
                         <w:pStyle w:val="Normal"/>
-                        <w:overflowPunct w:val="true"/>
+                        <w:overflowPunct w:val="false"/>
                         <w:spacing w:lineRule="auto" w:line="240" w:before="0" w:after="0"/>
                         <w:ind w:left="720" w:hanging="0"/>
                         <w:jc w:val="left"/>
@@ -1102,7 +1104,7 @@
                     <w:p>
                       <w:pPr>
                         <w:pStyle w:val="Normal"/>
-                        <w:overflowPunct w:val="true"/>
+                        <w:overflowPunct w:val="false"/>
                         <w:spacing w:lineRule="auto" w:line="240" w:before="0" w:after="0"/>
                         <w:ind w:left="720" w:hanging="0"/>
                         <w:jc w:val="left"/>
@@ -1129,7 +1131,7 @@
                     <w:p>
                       <w:pPr>
                         <w:pStyle w:val="Normal"/>
-                        <w:overflowPunct w:val="true"/>
+                        <w:overflowPunct w:val="false"/>
                         <w:spacing w:lineRule="auto" w:line="240" w:before="0" w:after="0"/>
                         <w:ind w:left="720" w:hanging="0"/>
                         <w:jc w:val="left"/>
@@ -1143,15 +1145,17 @@
                       </w:pPr>
                       <w:r>
                         <w:rPr>
-                          <w:sz w:val="20"/>
-                          <w:szCs w:val="20"/>
+                          <w:rFonts w:eastAsia="Calibri" w:cs="Arial" w:ascii="Arial" w:hAnsi="Arial"/>
+                          <w:b w:val="false"/>
+                          <w:bCs w:val="false"/>
+                          <w:color w:val="000000"/>
                         </w:rPr>
                       </w:r>
                     </w:p>
                     <w:p>
                       <w:pPr>
                         <w:pStyle w:val="Normal"/>
-                        <w:overflowPunct w:val="true"/>
+                        <w:overflowPunct w:val="false"/>
                         <w:spacing w:lineRule="auto" w:line="240" w:before="0" w:after="0"/>
                         <w:ind w:left="720" w:hanging="0"/>
                         <w:jc w:val="left"/>
@@ -1165,15 +1169,17 @@
                       </w:pPr>
                       <w:r>
                         <w:rPr>
-                          <w:sz w:val="20"/>
-                          <w:szCs w:val="20"/>
+                          <w:rFonts w:eastAsia="Calibri" w:cs="Arial" w:ascii="Arial" w:hAnsi="Arial"/>
+                          <w:b w:val="false"/>
+                          <w:bCs w:val="false"/>
+                          <w:color w:val="000000"/>
                         </w:rPr>
                       </w:r>
                     </w:p>
                     <w:p>
                       <w:pPr>
                         <w:pStyle w:val="Normal"/>
-                        <w:overflowPunct w:val="true"/>
+                        <w:overflowPunct w:val="false"/>
                         <w:spacing w:lineRule="auto" w:line="240" w:before="0" w:after="0"/>
                         <w:ind w:left="720" w:hanging="0"/>
                         <w:jc w:val="left"/>
@@ -1187,15 +1193,17 @@
                       </w:pPr>
                       <w:r>
                         <w:rPr>
-                          <w:sz w:val="20"/>
-                          <w:szCs w:val="20"/>
+                          <w:rFonts w:eastAsia="Calibri" w:cs="Arial" w:ascii="Arial" w:hAnsi="Arial"/>
+                          <w:b w:val="false"/>
+                          <w:bCs w:val="false"/>
+                          <w:color w:val="000000"/>
                         </w:rPr>
                       </w:r>
                     </w:p>
                     <w:p>
                       <w:pPr>
                         <w:pStyle w:val="Normal"/>
-                        <w:overflowPunct w:val="true"/>
+                        <w:overflowPunct w:val="false"/>
                         <w:spacing w:lineRule="auto" w:line="240" w:before="0" w:after="0"/>
                         <w:ind w:left="720" w:hanging="0"/>
                         <w:jc w:val="left"/>
@@ -1208,10 +1216,7 @@
                         </w:rPr>
                       </w:pPr>
                       <w:r>
-                        <w:rPr>
-                          <w:sz w:val="20"/>
-                          <w:szCs w:val="20"/>
-                        </w:rPr>
+                        <w:rPr/>
                       </w:r>
                     </w:p>
                   </w:txbxContent>
@@ -1222,11 +1227,23 @@
           </mc:Fallback>
         </mc:AlternateContent>
       </w:r>
+      <w:bookmarkStart w:id="8" w:name="OLE_LINK16"/>
+      <w:bookmarkStart w:id="9" w:name="OLE_LINK12"/>
+      <w:bookmarkStart w:id="10" w:name="OLE_LINK11"/>
+      <w:bookmarkStart w:id="11" w:name="OLE_LINK15"/>
+      <w:bookmarkStart w:id="12" w:name="OLE_LINK16"/>
+      <w:bookmarkStart w:id="13" w:name="OLE_LINK12"/>
+      <w:bookmarkStart w:id="14" w:name="OLE_LINK11"/>
+      <w:bookmarkStart w:id="15" w:name="OLE_LINK15"/>
+      <w:bookmarkEnd w:id="12"/>
+      <w:bookmarkEnd w:id="13"/>
+      <w:bookmarkEnd w:id="14"/>
+      <w:bookmarkEnd w:id="15"/>
     </w:p>
     <w:p>
       <w:pPr>
         <w:pStyle w:val="Normal"/>
-        <w:overflowPunct w:val="false"/>
+        <w:overflowPunct w:val="true"/>
         <w:spacing w:lineRule="auto" w:line="240" w:before="0" w:after="0"/>
         <w:rPr>
           <w:rFonts w:ascii="arial" w:hAnsi="arial" w:eastAsia="Calibri" w:cs="Arial"/>
@@ -1243,7 +1260,7 @@
     <w:p>
       <w:pPr>
         <w:pStyle w:val="Normal"/>
-        <w:overflowPunct w:val="false"/>
+        <w:overflowPunct w:val="true"/>
         <w:spacing w:lineRule="auto" w:line="240" w:before="0" w:after="0"/>
         <w:rPr>
           <w:rFonts w:ascii="arial" w:hAnsi="arial" w:eastAsia="Calibri" w:cs="Arial"/>
@@ -1260,7 +1277,7 @@
     <w:p>
       <w:pPr>
         <w:pStyle w:val="Normal"/>
-        <w:overflowPunct w:val="false"/>
+        <w:overflowPunct w:val="true"/>
         <w:spacing w:lineRule="auto" w:line="240" w:before="0" w:after="0"/>
         <w:rPr>
           <w:rFonts w:ascii="arial" w:hAnsi="arial" w:eastAsia="Calibri" w:cs="Arial"/>
@@ -1277,7 +1294,7 @@
     <w:p>
       <w:pPr>
         <w:pStyle w:val="Normal"/>
-        <w:overflowPunct w:val="false"/>
+        <w:overflowPunct w:val="true"/>
         <w:spacing w:lineRule="auto" w:line="240" w:before="0" w:after="0"/>
         <w:rPr>
           <w:rFonts w:ascii="arial" w:hAnsi="arial" w:eastAsia="Calibri" w:cs="Arial"/>
@@ -1294,7 +1311,7 @@
     <w:p>
       <w:pPr>
         <w:pStyle w:val="Normal"/>
-        <w:overflowPunct w:val="false"/>
+        <w:overflowPunct w:val="true"/>
         <w:spacing w:lineRule="auto" w:line="240" w:before="0" w:after="0"/>
         <w:rPr>
           <w:rFonts w:ascii="arial" w:hAnsi="arial" w:eastAsia="Calibri" w:cs="Arial"/>
@@ -1311,7 +1328,7 @@
     <w:p>
       <w:pPr>
         <w:pStyle w:val="Normal"/>
-        <w:overflowPunct w:val="false"/>
+        <w:overflowPunct w:val="true"/>
         <w:spacing w:lineRule="auto" w:line="240" w:before="0" w:after="0"/>
         <w:rPr>
           <w:rFonts w:ascii="arial" w:hAnsi="arial" w:eastAsia="Calibri" w:cs="Arial"/>
@@ -1328,7 +1345,7 @@
     <w:p>
       <w:pPr>
         <w:pStyle w:val="Normal"/>
-        <w:overflowPunct w:val="false"/>
+        <w:overflowPunct w:val="true"/>
         <w:spacing w:lineRule="auto" w:line="240" w:before="0" w:after="0"/>
         <w:rPr>
           <w:rFonts w:ascii="arial" w:hAnsi="arial" w:eastAsia="Calibri" w:cs="Arial"/>
@@ -1345,7 +1362,7 @@
     <w:p>
       <w:pPr>
         <w:pStyle w:val="Normal"/>
-        <w:overflowPunct w:val="false"/>
+        <w:overflowPunct w:val="true"/>
         <w:spacing w:lineRule="auto" w:line="240" w:before="0" w:after="0"/>
         <w:rPr>
           <w:rFonts w:ascii="arial" w:hAnsi="arial" w:eastAsia="Calibri" w:cs="Arial"/>
@@ -1362,7 +1379,7 @@
     <w:p>
       <w:pPr>
         <w:pStyle w:val="Normal"/>
-        <w:overflowPunct w:val="false"/>
+        <w:overflowPunct w:val="true"/>
         <w:spacing w:lineRule="auto" w:line="240" w:before="0" w:after="0"/>
         <w:rPr>
           <w:rFonts w:ascii="arial" w:hAnsi="arial" w:eastAsia="Calibri" w:cs="Arial"/>
@@ -1379,7 +1396,7 @@
     <w:p>
       <w:pPr>
         <w:pStyle w:val="Normal"/>
-        <w:overflowPunct w:val="false"/>
+        <w:overflowPunct w:val="true"/>
         <w:spacing w:lineRule="auto" w:line="240" w:before="0" w:after="0"/>
         <w:jc w:val="both"/>
         <w:rPr>
@@ -1390,8 +1407,9 @@
       </w:pPr>
       <w:r>
         <w:rPr>
-          <w:sz w:val="21"/>
-          <w:szCs w:val="21"/>
+          <w:rFonts w:eastAsia="Calibri" w:cs="Arial" w:ascii="Arial" w:hAnsi="Arial"/>
+          <w:color w:val="000000"/>
+          <w:lang w:val="en-US"/>
         </w:rPr>
       </w:r>
     </w:p>
@@ -1645,7 +1663,7 @@
     <w:p>
       <w:pPr>
         <w:pStyle w:val="Normal"/>
-        <w:overflowPunct w:val="false"/>
+        <w:overflowPunct w:val="true"/>
         <w:spacing w:lineRule="auto" w:line="240" w:before="0" w:after="0"/>
         <w:jc w:val="both"/>
         <w:rPr>
@@ -1667,7 +1685,7 @@
     <w:p>
       <w:pPr>
         <w:pStyle w:val="Normal"/>
-        <w:overflowPunct w:val="false"/>
+        <w:overflowPunct w:val="true"/>
         <w:spacing w:lineRule="auto" w:line="240" w:before="0" w:after="0"/>
         <w:jc w:val="both"/>
         <w:rPr>
@@ -1688,7 +1706,7 @@
     <w:p>
       <w:pPr>
         <w:pStyle w:val="Normal"/>
-        <w:overflowPunct w:val="false"/>
+        <w:overflowPunct w:val="true"/>
         <w:spacing w:lineRule="auto" w:line="240" w:before="0" w:after="0"/>
         <w:jc w:val="both"/>
         <w:rPr>
@@ -1710,7 +1728,7 @@
     <w:p>
       <w:pPr>
         <w:pStyle w:val="Normal"/>
-        <w:overflowPunct w:val="false"/>
+        <w:overflowPunct w:val="true"/>
         <w:spacing w:lineRule="auto" w:line="240" w:before="0" w:after="0"/>
         <w:jc w:val="both"/>
         <w:rPr>
@@ -1732,7 +1750,7 @@
     <w:p>
       <w:pPr>
         <w:pStyle w:val="Normal"/>
-        <w:overflowPunct w:val="false"/>
+        <w:overflowPunct w:val="true"/>
         <w:spacing w:lineRule="auto" w:line="240" w:before="0" w:after="0"/>
         <w:jc w:val="both"/>
         <w:rPr>
@@ -1756,7 +1774,7 @@
     <w:p>
       <w:pPr>
         <w:pStyle w:val="Normal"/>
-        <w:overflowPunct w:val="false"/>
+        <w:overflowPunct w:val="true"/>
         <w:spacing w:lineRule="auto" w:line="240" w:before="0" w:after="0"/>
         <w:jc w:val="both"/>
         <w:rPr/>
@@ -1777,7 +1795,7 @@
     <w:p>
       <w:pPr>
         <w:pStyle w:val="Normal"/>
-        <w:overflowPunct w:val="false"/>
+        <w:overflowPunct w:val="true"/>
         <w:spacing w:lineRule="auto" w:line="240" w:before="0" w:after="0"/>
         <w:jc w:val="both"/>
         <w:rPr>
@@ -1795,7 +1813,7 @@
     <w:p>
       <w:pPr>
         <w:pStyle w:val="Normal"/>
-        <w:overflowPunct w:val="false"/>
+        <w:overflowPunct w:val="true"/>
         <w:spacing w:lineRule="auto" w:line="240" w:before="0" w:after="0"/>
         <w:jc w:val="both"/>
         <w:rPr>
@@ -1813,7 +1831,7 @@
     <w:p>
       <w:pPr>
         <w:pStyle w:val="Normal"/>
-        <w:overflowPunct w:val="false"/>
+        <w:overflowPunct w:val="true"/>
         <w:spacing w:lineRule="auto" w:line="240" w:before="0" w:after="0"/>
         <w:jc w:val="both"/>
         <w:rPr>
@@ -1823,14 +1841,13 @@
       <w:r>
         <w:rPr>
           <w:rFonts w:eastAsia="Calibri" w:cs="Arial" w:ascii="arial" w:hAnsi="arial"/>
-          <w:color w:val="000000"/>
         </w:rPr>
       </w:r>
     </w:p>
     <w:p>
       <w:pPr>
         <w:pStyle w:val="Normal"/>
-        <w:overflowPunct w:val="false"/>
+        <w:overflowPunct w:val="true"/>
         <w:spacing w:lineRule="auto" w:line="240" w:before="0" w:after="0"/>
         <w:jc w:val="both"/>
         <w:rPr>
@@ -1847,7 +1864,7 @@
     <w:p>
       <w:pPr>
         <w:pStyle w:val="Normal"/>
-        <w:overflowPunct w:val="false"/>
+        <w:overflowPunct w:val="true"/>
         <w:spacing w:lineRule="auto" w:line="240" w:before="0" w:after="0"/>
         <w:rPr>
           <w:u w:val="none"/>
@@ -1919,7 +1936,7 @@
           <wp:extent cx="7560310" cy="1318260"/>
           <wp:effectExtent l="0" t="0" r="0" b="0"/>
           <wp:wrapNone/>
-          <wp:docPr id="9" name="Image2" descr=""/>
+          <wp:docPr id="10" name="Image2" descr=""/>
           <wp:cNvGraphicFramePr>
             <a:graphicFrameLocks xmlns:a="http://schemas.openxmlformats.org/drawingml/2006/main" noChangeAspect="1"/>
           </wp:cNvGraphicFramePr>
@@ -1927,7 +1944,7 @@
             <a:graphicData uri="http://schemas.openxmlformats.org/drawingml/2006/picture">
               <pic:pic xmlns:pic="http://schemas.openxmlformats.org/drawingml/2006/picture">
                 <pic:nvPicPr>
-                  <pic:cNvPr id="9" name="Image2" descr=""/>
+                  <pic:cNvPr id="10" name="Image2" descr=""/>
                   <pic:cNvPicPr>
                     <a:picLocks noChangeAspect="1" noChangeArrowheads="1"/>
                   </pic:cNvPicPr>
@@ -1958,7 +1975,7 @@
   <w:p>
     <w:pPr>
       <w:pStyle w:val="Normal"/>
-      <w:overflowPunct w:val="false"/>
+      <w:overflowPunct w:val="true"/>
       <w:spacing w:lineRule="auto" w:line="240" w:before="0" w:after="0"/>
       <w:rPr>
         <w:rFonts w:ascii="Arial" w:hAnsi="Arial" w:eastAsia="Calibri" w:cs="Arial"/>
@@ -1981,7 +1998,7 @@
         <w:tab w:val="center" w:pos="4320" w:leader="none"/>
         <w:tab w:val="right" w:pos="8640" w:leader="none"/>
       </w:tabs>
-      <w:overflowPunct w:val="false"/>
+      <w:overflowPunct w:val="true"/>
       <w:spacing w:lineRule="auto" w:line="240" w:before="0" w:after="0"/>
       <w:jc w:val="center"/>
       <w:rPr>
@@ -2033,7 +2050,7 @@
         <w:tab w:val="center" w:pos="4320" w:leader="none"/>
         <w:tab w:val="right" w:pos="8640" w:leader="none"/>
       </w:tabs>
-      <w:overflowPunct w:val="false"/>
+      <w:overflowPunct w:val="true"/>
       <w:spacing w:lineRule="auto" w:line="240" w:before="0" w:after="0"/>
       <w:jc w:val="center"/>
       <w:rPr>
@@ -2059,7 +2076,7 @@
         <w:tab w:val="center" w:pos="4513" w:leader="none"/>
         <w:tab w:val="right" w:pos="9026" w:leader="none"/>
       </w:tabs>
-      <w:overflowPunct w:val="false"/>
+      <w:overflowPunct w:val="true"/>
       <w:spacing w:lineRule="auto" w:line="240" w:before="0" w:after="0"/>
       <w:rPr>
         <w:rFonts w:ascii="Arial" w:hAnsi="Arial" w:eastAsia="Calibri" w:cs="Arial"/>
@@ -2072,7 +2089,7 @@
         <wp:inline distT="0" distB="0" distL="0" distR="0">
           <wp:extent cx="609600" cy="361950"/>
           <wp:effectExtent l="0" t="0" r="0" b="0"/>
-          <wp:docPr id="10" name="Picture 9" descr=""/>
+          <wp:docPr id="11" name="Picture 9" descr=""/>
           <wp:cNvGraphicFramePr>
             <a:graphicFrameLocks xmlns:a="http://schemas.openxmlformats.org/drawingml/2006/main" noChangeAspect="1"/>
           </wp:cNvGraphicFramePr>
@@ -2080,7 +2097,7 @@
             <a:graphicData uri="http://schemas.openxmlformats.org/drawingml/2006/picture">
               <pic:pic xmlns:pic="http://schemas.openxmlformats.org/drawingml/2006/picture">
                 <pic:nvPicPr>
-                  <pic:cNvPr id="10" name="Picture 9" descr=""/>
+                  <pic:cNvPr id="11" name="Picture 9" descr=""/>
                   <pic:cNvPicPr>
                     <a:picLocks noChangeAspect="1" noChangeArrowheads="1"/>
                   </pic:cNvPicPr>
@@ -2120,7 +2137,7 @@
         <wp:inline distT="0" distB="0" distL="0" distR="0">
           <wp:extent cx="609600" cy="333375"/>
           <wp:effectExtent l="0" t="0" r="0" b="0"/>
-          <wp:docPr id="11" name="Picture 8" descr=""/>
+          <wp:docPr id="12" name="Picture 8" descr=""/>
           <wp:cNvGraphicFramePr>
             <a:graphicFrameLocks xmlns:a="http://schemas.openxmlformats.org/drawingml/2006/main" noChangeAspect="1"/>
           </wp:cNvGraphicFramePr>
@@ -2128,7 +2145,7 @@
             <a:graphicData uri="http://schemas.openxmlformats.org/drawingml/2006/picture">
               <pic:pic xmlns:pic="http://schemas.openxmlformats.org/drawingml/2006/picture">
                 <pic:nvPicPr>
-                  <pic:cNvPr id="11" name="Picture 8" descr=""/>
+                  <pic:cNvPr id="12" name="Picture 8" descr=""/>
                   <pic:cNvPicPr>
                     <a:picLocks noChangeAspect="1" noChangeArrowheads="1"/>
                   </pic:cNvPicPr>
@@ -2168,7 +2185,7 @@
         <wp:inline distT="0" distB="0" distL="0" distR="0">
           <wp:extent cx="666750" cy="323850"/>
           <wp:effectExtent l="0" t="0" r="0" b="0"/>
-          <wp:docPr id="12" name="Picture 7" descr=""/>
+          <wp:docPr id="13" name="Picture 7" descr=""/>
           <wp:cNvGraphicFramePr>
             <a:graphicFrameLocks xmlns:a="http://schemas.openxmlformats.org/drawingml/2006/main" noChangeAspect="1"/>
           </wp:cNvGraphicFramePr>
@@ -2176,7 +2193,7 @@
             <a:graphicData uri="http://schemas.openxmlformats.org/drawingml/2006/picture">
               <pic:pic xmlns:pic="http://schemas.openxmlformats.org/drawingml/2006/picture">
                 <pic:nvPicPr>
-                  <pic:cNvPr id="12" name="Picture 7" descr=""/>
+                  <pic:cNvPr id="13" name="Picture 7" descr=""/>
                   <pic:cNvPicPr>
                     <a:picLocks noChangeAspect="1" noChangeArrowheads="1"/>
                   </pic:cNvPicPr>
@@ -2236,7 +2253,7 @@
           <wp:extent cx="7560310" cy="10692130"/>
           <wp:effectExtent l="0" t="0" r="0" b="0"/>
           <wp:wrapNone/>
-          <wp:docPr id="8" name="WordPictureWatermark76053610" descr=""/>
+          <wp:docPr id="9" name="WordPictureWatermark76053610" descr=""/>
           <wp:cNvGraphicFramePr>
             <a:graphicFrameLocks xmlns:a="http://schemas.openxmlformats.org/drawingml/2006/main" noChangeAspect="1"/>
           </wp:cNvGraphicFramePr>
@@ -2244,7 +2261,7 @@
             <a:graphicData uri="http://schemas.openxmlformats.org/drawingml/2006/picture">
               <pic:pic xmlns:pic="http://schemas.openxmlformats.org/drawingml/2006/picture">
                 <pic:nvPicPr>
-                  <pic:cNvPr id="8" name="WordPictureWatermark76053610" descr=""/>
+                  <pic:cNvPr id="9" name="WordPictureWatermark76053610" descr=""/>
                   <pic:cNvPicPr>
                     <a:picLocks noChangeAspect="1" noChangeArrowheads="1"/>
                   </pic:cNvPicPr>
@@ -2280,8 +2297,8 @@
     <w:tblPr>
       <w:tblStyle w:val="Table1"/>
       <w:tblW w:w="9026" w:type="dxa"/>
-      <w:jc w:val="left"/>
-      <w:tblInd w:w="108" w:type="dxa"/>
+      <w:jc w:val="center"/>
+      <w:tblInd w:w="0" w:type="dxa"/>
       <w:tblLayout w:type="fixed"/>
       <w:tblCellMar>
         <w:top w:w="0" w:type="dxa"/>
@@ -2316,12 +2333,12 @@
               <w:szCs w:val="16"/>
             </w:rPr>
           </w:pPr>
-          <w:bookmarkStart w:id="16" w:name="bookmark=id.30j0zll"/>
-          <w:bookmarkStart w:id="17" w:name="bookmark=id.tyjcwt"/>
-          <w:bookmarkStart w:id="18" w:name="bookmark=id.gjdgxs"/>
-          <w:bookmarkStart w:id="19" w:name="bookmark=id.3znysh7"/>
-          <w:bookmarkStart w:id="20" w:name="bookmark=id.2et92p0"/>
-          <w:bookmarkStart w:id="21" w:name="bookmark=id.1fob9te"/>
+          <w:bookmarkStart w:id="16" w:name="bookmark=id.1fob9te"/>
+          <w:bookmarkStart w:id="17" w:name="bookmark=id.2et92p0"/>
+          <w:bookmarkStart w:id="18" w:name="bookmark=id.3znysh7"/>
+          <w:bookmarkStart w:id="19" w:name="bookmark=id.gjdgxs"/>
+          <w:bookmarkStart w:id="20" w:name="bookmark=id.tyjcwt"/>
+          <w:bookmarkStart w:id="21" w:name="bookmark=id.30j0zll"/>
           <w:bookmarkEnd w:id="16"/>
           <w:bookmarkEnd w:id="17"/>
           <w:bookmarkEnd w:id="18"/>
@@ -2659,8 +2676,8 @@
     <w:tblPr>
       <w:tblStyle w:val="Table1"/>
       <w:tblW w:w="9026" w:type="dxa"/>
-      <w:jc w:val="left"/>
-      <w:tblInd w:w="108" w:type="dxa"/>
+      <w:jc w:val="center"/>
+      <w:tblInd w:w="0" w:type="dxa"/>
       <w:tblLayout w:type="fixed"/>
       <w:tblCellMar>
         <w:top w:w="0" w:type="dxa"/>
@@ -2695,12 +2712,12 @@
               <w:szCs w:val="16"/>
             </w:rPr>
           </w:pPr>
-          <w:bookmarkStart w:id="22" w:name="bookmark=id.30j0zll"/>
-          <w:bookmarkStart w:id="23" w:name="bookmark=id.tyjcwt"/>
-          <w:bookmarkStart w:id="24" w:name="bookmark=id.gjdgxs"/>
-          <w:bookmarkStart w:id="25" w:name="bookmark=id.3znysh7"/>
-          <w:bookmarkStart w:id="26" w:name="bookmark=id.2et92p0"/>
-          <w:bookmarkStart w:id="27" w:name="bookmark=id.1fob9te"/>
+          <w:bookmarkStart w:id="22" w:name="bookmark=id.1fob9te"/>
+          <w:bookmarkStart w:id="23" w:name="bookmark=id.2et92p0"/>
+          <w:bookmarkStart w:id="24" w:name="bookmark=id.3znysh7"/>
+          <w:bookmarkStart w:id="25" w:name="bookmark=id.gjdgxs"/>
+          <w:bookmarkStart w:id="26" w:name="bookmark=id.tyjcwt"/>
+          <w:bookmarkStart w:id="27" w:name="bookmark=id.30j0zll"/>
           <w:bookmarkEnd w:id="22"/>
           <w:bookmarkEnd w:id="23"/>
           <w:bookmarkEnd w:id="24"/>
@@ -3596,6 +3613,29 @@
       <w:lang w:val="en-GB" w:eastAsia="en-US" w:bidi="ar-SA"/>
     </w:rPr>
   </w:style>
+  <w:style w:type="paragraph" w:styleId="TableContents">
+    <w:name w:val="Table Contents"/>
+    <w:basedOn w:val="Normal"/>
+    <w:qFormat/>
+    <w:pPr>
+      <w:widowControl w:val="false"/>
+      <w:suppressLineNumbers/>
+    </w:pPr>
+    <w:rPr/>
+  </w:style>
+  <w:style w:type="paragraph" w:styleId="TableHeading">
+    <w:name w:val="Table Heading"/>
+    <w:basedOn w:val="TableContents"/>
+    <w:qFormat/>
+    <w:pPr>
+      <w:suppressLineNumbers/>
+      <w:jc w:val="center"/>
+    </w:pPr>
+    <w:rPr>
+      <w:b/>
+      <w:bCs/>
+    </w:rPr>
+  </w:style>
   <w:style w:type="numbering" w:styleId="NoList" w:default="1">
     <w:name w:val="No List"/>
     <w:uiPriority w:val="99"/>

</xml_diff>

<commit_message>
Some changes based on @egg's feedback
</commit_message>
<xml_diff>
--- a/resources/darbylaw/templates/council-notification.docx
+++ b/resources/darbylaw/templates/council-notification.docx
@@ -5,7 +5,7 @@
     <w:p>
       <w:pPr>
         <w:pStyle w:val="Normal"/>
-        <w:overflowPunct w:val="true"/>
+        <w:overflowPunct w:val="false"/>
         <w:spacing w:lineRule="auto" w:line="240" w:before="0" w:after="0"/>
         <w:rPr>
           <w:rFonts w:ascii="arial" w:hAnsi="arial" w:eastAsia="Calibri" w:cs="Arial"/>
@@ -170,7 +170,7 @@
                                 <w:sz w:val="21"/>
                                 <w:szCs w:val="21"/>
                               </w:rPr>
-                              <w:t>{%=council.orgName%}</w:t>
+                              <w:t>{%=orgName%}</w:t>
                             </w:r>
                           </w:p>
                           <w:p>
@@ -191,7 +191,7 @@
                                 <w:sz w:val="21"/>
                                 <w:szCs w:val="21"/>
                               </w:rPr>
-                              <w:t>{%=council.orgAddress%}</w:t>
+                              <w:t>{%=orgAddress%}</w:t>
                             </w:r>
                           </w:p>
                         </w:txbxContent>
@@ -230,7 +230,7 @@
                           <w:sz w:val="21"/>
                           <w:szCs w:val="21"/>
                         </w:rPr>
-                        <w:t>{%=council.orgName%}</w:t>
+                        <w:t>{%=orgName%}</w:t>
                       </w:r>
                     </w:p>
                     <w:p>
@@ -251,7 +251,7 @@
                           <w:sz w:val="21"/>
                           <w:szCs w:val="21"/>
                         </w:rPr>
-                        <w:t>{%=council.orgAddress%}</w:t>
+                        <w:t>{%=orgAddress%}</w:t>
                       </w:r>
                     </w:p>
                   </w:txbxContent>
@@ -557,7 +557,7 @@
         <mc:AlternateContent>
           <mc:Choice Requires="wps">
             <w:drawing>
-              <wp:anchor behindDoc="0" distT="71755" distB="72390" distL="72390" distR="71755" simplePos="0" locked="0" layoutInCell="0" allowOverlap="0" relativeHeight="16">
+              <wp:anchor behindDoc="0" distT="71120" distB="72390" distL="71755" distR="71755" simplePos="0" locked="0" layoutInCell="0" allowOverlap="0" relativeHeight="16">
                 <wp:simplePos x="0" y="0"/>
                 <wp:positionH relativeFrom="page">
                   <wp:posOffset>720090</wp:posOffset>
@@ -599,7 +599,7 @@
                           <w:p>
                             <w:pPr>
                               <w:pStyle w:val="Normal"/>
-                              <w:overflowPunct w:val="true"/>
+                              <w:overflowPunct w:val="false"/>
                               <w:spacing w:lineRule="auto" w:line="240" w:before="0" w:after="0"/>
                               <w:jc w:val="both"/>
                               <w:rPr>
@@ -607,10 +607,10 @@
                                 <w:color w:val="000000"/>
                               </w:rPr>
                             </w:pPr>
-                            <w:bookmarkStart w:id="0" w:name="OLE_LINK1_Copy_1"/>
-                            <w:bookmarkStart w:id="1" w:name="OLE_LINK2_Copy_1"/>
-                            <w:bookmarkStart w:id="2" w:name="OLE_LINK121_Copy_1"/>
-                            <w:bookmarkStart w:id="3" w:name="OLE_LINK111_Copy_1"/>
+                            <w:bookmarkStart w:id="0" w:name="OLE_LINK2_Copy_1"/>
+                            <w:bookmarkStart w:id="1" w:name="OLE_LINK1_Copy_1"/>
+                            <w:bookmarkStart w:id="2" w:name="OLE_LINK111_Copy_1"/>
+                            <w:bookmarkStart w:id="3" w:name="OLE_LINK121_Copy_1"/>
                             <w:bookmarkEnd w:id="2"/>
                             <w:bookmarkEnd w:id="3"/>
                             <w:r>
@@ -628,7 +628,7 @@
                           <w:p>
                             <w:pPr>
                               <w:pStyle w:val="Normal"/>
-                              <w:overflowPunct w:val="true"/>
+                              <w:overflowPunct w:val="false"/>
                               <w:spacing w:lineRule="auto" w:line="240" w:before="0" w:after="0"/>
                               <w:jc w:val="both"/>
                               <w:rPr>
@@ -650,7 +650,7 @@
                           <w:p>
                             <w:pPr>
                               <w:pStyle w:val="Normal"/>
-                              <w:overflowPunct w:val="true"/>
+                              <w:overflowPunct w:val="false"/>
                               <w:spacing w:lineRule="auto" w:line="240" w:before="0" w:after="0"/>
                               <w:ind w:left="720" w:hanging="720"/>
                               <w:jc w:val="both"/>
@@ -681,6 +681,40 @@
                                 <w:szCs w:val="20"/>
                               </w:rPr>
                               <w:t>{%=deceased.forename%} {%=deceased.surname%}</w:t>
+                            </w:r>
+                          </w:p>
+                          <w:p>
+                            <w:pPr>
+                              <w:pStyle w:val="Normal"/>
+                              <w:overflowPunct w:val="false"/>
+                              <w:spacing w:lineRule="auto" w:line="240" w:before="0" w:after="0"/>
+                              <w:ind w:left="720" w:hanging="0"/>
+                              <w:jc w:val="both"/>
+                              <w:rPr>
+                                <w:sz w:val="20"/>
+                                <w:szCs w:val="20"/>
+                              </w:rPr>
+                            </w:pPr>
+                            <w:r>
+                              <w:rPr>
+                                <w:rFonts w:eastAsia="Calibri" w:cs="Arial" w:ascii="arial" w:hAnsi="arial"/>
+                                <w:b/>
+                                <w:color w:val="000000"/>
+                                <w:sz w:val="20"/>
+                                <w:szCs w:val="20"/>
+                              </w:rPr>
+                              <w:t xml:space="preserve">Date of Death: </w:t>
+                            </w:r>
+                            <w:r>
+                              <w:rPr>
+                                <w:rFonts w:eastAsia="Calibri" w:cs="Arial" w:ascii="arial" w:hAnsi="arial"/>
+                                <w:b w:val="false"/>
+                                <w:bCs w:val="false"/>
+                                <w:color w:val="000000"/>
+                                <w:sz w:val="20"/>
+                                <w:szCs w:val="20"/>
+                              </w:rPr>
+                              <w:t>{%=deceased.dateOfDeath%}</w:t>
                             </w:r>
                           </w:p>
                           <w:p>
@@ -697,40 +731,6 @@
                             </w:pPr>
                             <w:r>
                               <w:rPr>
-                                <w:rFonts w:eastAsia="Calibri" w:cs="Arial" w:ascii="arial" w:hAnsi="arial"/>
-                                <w:b/>
-                                <w:color w:val="000000"/>
-                                <w:sz w:val="20"/>
-                                <w:szCs w:val="20"/>
-                              </w:rPr>
-                              <w:t xml:space="preserve">Date of Death: </w:t>
-                            </w:r>
-                            <w:r>
-                              <w:rPr>
-                                <w:rFonts w:eastAsia="Calibri" w:cs="Arial" w:ascii="arial" w:hAnsi="arial"/>
-                                <w:b w:val="false"/>
-                                <w:bCs w:val="false"/>
-                                <w:color w:val="000000"/>
-                                <w:sz w:val="20"/>
-                                <w:szCs w:val="20"/>
-                              </w:rPr>
-                              <w:t>{%=deceased.dateOfDeath%}</w:t>
-                            </w:r>
-                          </w:p>
-                          <w:p>
-                            <w:pPr>
-                              <w:pStyle w:val="Normal"/>
-                              <w:overflowPunct w:val="false"/>
-                              <w:spacing w:lineRule="auto" w:line="240" w:before="0" w:after="0"/>
-                              <w:ind w:left="720" w:hanging="0"/>
-                              <w:jc w:val="both"/>
-                              <w:rPr>
-                                <w:sz w:val="20"/>
-                                <w:szCs w:val="20"/>
-                              </w:rPr>
-                            </w:pPr>
-                            <w:r>
-                              <w:rPr>
                                 <w:rFonts w:eastAsia="Calibri" w:cs="Arial" w:ascii="Arial" w:hAnsi="Arial"/>
                                 <w:b/>
                                 <w:bCs w:val="false"/>
@@ -749,13 +749,13 @@
                                 <w:sz w:val="20"/>
                                 <w:szCs w:val="20"/>
                               </w:rPr>
-                              <w:t>{%=council.accountNumber%}</w:t>
+                              <w:t>{%=accountNumber%}</w:t>
                             </w:r>
                           </w:p>
                           <w:p>
                             <w:pPr>
                               <w:pStyle w:val="Normal"/>
-                              <w:overflowPunct w:val="false"/>
+                              <w:overflowPunct w:val="true"/>
                               <w:spacing w:lineRule="auto" w:line="240" w:before="0" w:after="0"/>
                               <w:ind w:left="720" w:hanging="0"/>
                               <w:jc w:val="left"/>
@@ -782,7 +782,7 @@
                           <w:p>
                             <w:pPr>
                               <w:pStyle w:val="Normal"/>
-                              <w:overflowPunct w:val="false"/>
+                              <w:overflowPunct w:val="true"/>
                               <w:spacing w:lineRule="auto" w:line="240" w:before="0" w:after="0"/>
                               <w:ind w:left="720" w:hanging="0"/>
                               <w:jc w:val="left"/>
@@ -809,7 +809,7 @@
                           <w:p>
                             <w:pPr>
                               <w:pStyle w:val="Normal"/>
-                              <w:overflowPunct w:val="false"/>
+                              <w:overflowPunct w:val="true"/>
                               <w:spacing w:lineRule="auto" w:line="240" w:before="0" w:after="0"/>
                               <w:ind w:left="720" w:hanging="0"/>
                               <w:jc w:val="left"/>
@@ -833,7 +833,7 @@
                           <w:p>
                             <w:pPr>
                               <w:pStyle w:val="Normal"/>
-                              <w:overflowPunct w:val="false"/>
+                              <w:overflowPunct w:val="true"/>
                               <w:spacing w:lineRule="auto" w:line="240" w:before="0" w:after="0"/>
                               <w:ind w:left="720" w:hanging="0"/>
                               <w:jc w:val="left"/>
@@ -857,7 +857,7 @@
                           <w:p>
                             <w:pPr>
                               <w:pStyle w:val="Normal"/>
-                              <w:overflowPunct w:val="false"/>
+                              <w:overflowPunct w:val="true"/>
                               <w:spacing w:lineRule="auto" w:line="240" w:before="0" w:after="0"/>
                               <w:ind w:left="720" w:hanging="0"/>
                               <w:jc w:val="left"/>
@@ -881,7 +881,7 @@
                           <w:p>
                             <w:pPr>
                               <w:pStyle w:val="Normal"/>
-                              <w:overflowPunct w:val="false"/>
+                              <w:overflowPunct w:val="true"/>
                               <w:spacing w:lineRule="auto" w:line="240" w:before="0" w:after="0"/>
                               <w:ind w:left="720" w:hanging="0"/>
                               <w:jc w:val="left"/>
@@ -894,7 +894,9 @@
                               </w:rPr>
                             </w:pPr>
                             <w:r>
-                              <w:rPr/>
+                              <w:rPr>
+                                <w:color w:val="000000"/>
+                              </w:rPr>
                             </w:r>
                           </w:p>
                         </w:txbxContent>
@@ -921,7 +923,7 @@
                     <w:p>
                       <w:pPr>
                         <w:pStyle w:val="Normal"/>
-                        <w:overflowPunct w:val="true"/>
+                        <w:overflowPunct w:val="false"/>
                         <w:spacing w:lineRule="auto" w:line="240" w:before="0" w:after="0"/>
                         <w:jc w:val="both"/>
                         <w:rPr>
@@ -929,10 +931,10 @@
                           <w:color w:val="000000"/>
                         </w:rPr>
                       </w:pPr>
-                      <w:bookmarkStart w:id="4" w:name="OLE_LINK1_Copy_1"/>
-                      <w:bookmarkStart w:id="5" w:name="OLE_LINK2_Copy_1"/>
-                      <w:bookmarkStart w:id="6" w:name="OLE_LINK121_Copy_1"/>
-                      <w:bookmarkStart w:id="7" w:name="OLE_LINK111_Copy_1"/>
+                      <w:bookmarkStart w:id="4" w:name="OLE_LINK2_Copy_1"/>
+                      <w:bookmarkStart w:id="5" w:name="OLE_LINK1_Copy_1"/>
+                      <w:bookmarkStart w:id="6" w:name="OLE_LINK111_Copy_1"/>
+                      <w:bookmarkStart w:id="7" w:name="OLE_LINK121_Copy_1"/>
                       <w:bookmarkEnd w:id="6"/>
                       <w:bookmarkEnd w:id="7"/>
                       <w:r>
@@ -950,7 +952,7 @@
                     <w:p>
                       <w:pPr>
                         <w:pStyle w:val="Normal"/>
-                        <w:overflowPunct w:val="true"/>
+                        <w:overflowPunct w:val="false"/>
                         <w:spacing w:lineRule="auto" w:line="240" w:before="0" w:after="0"/>
                         <w:jc w:val="both"/>
                         <w:rPr>
@@ -972,7 +974,7 @@
                     <w:p>
                       <w:pPr>
                         <w:pStyle w:val="Normal"/>
-                        <w:overflowPunct w:val="true"/>
+                        <w:overflowPunct w:val="false"/>
                         <w:spacing w:lineRule="auto" w:line="240" w:before="0" w:after="0"/>
                         <w:ind w:left="720" w:hanging="720"/>
                         <w:jc w:val="both"/>
@@ -1003,6 +1005,40 @@
                           <w:szCs w:val="20"/>
                         </w:rPr>
                         <w:t>{%=deceased.forename%} {%=deceased.surname%}</w:t>
+                      </w:r>
+                    </w:p>
+                    <w:p>
+                      <w:pPr>
+                        <w:pStyle w:val="Normal"/>
+                        <w:overflowPunct w:val="false"/>
+                        <w:spacing w:lineRule="auto" w:line="240" w:before="0" w:after="0"/>
+                        <w:ind w:left="720" w:hanging="0"/>
+                        <w:jc w:val="both"/>
+                        <w:rPr>
+                          <w:sz w:val="20"/>
+                          <w:szCs w:val="20"/>
+                        </w:rPr>
+                      </w:pPr>
+                      <w:r>
+                        <w:rPr>
+                          <w:rFonts w:eastAsia="Calibri" w:cs="Arial" w:ascii="arial" w:hAnsi="arial"/>
+                          <w:b/>
+                          <w:color w:val="000000"/>
+                          <w:sz w:val="20"/>
+                          <w:szCs w:val="20"/>
+                        </w:rPr>
+                        <w:t xml:space="preserve">Date of Death: </w:t>
+                      </w:r>
+                      <w:r>
+                        <w:rPr>
+                          <w:rFonts w:eastAsia="Calibri" w:cs="Arial" w:ascii="arial" w:hAnsi="arial"/>
+                          <w:b w:val="false"/>
+                          <w:bCs w:val="false"/>
+                          <w:color w:val="000000"/>
+                          <w:sz w:val="20"/>
+                          <w:szCs w:val="20"/>
+                        </w:rPr>
+                        <w:t>{%=deceased.dateOfDeath%}</w:t>
                       </w:r>
                     </w:p>
                     <w:p>
@@ -1019,40 +1055,6 @@
                       </w:pPr>
                       <w:r>
                         <w:rPr>
-                          <w:rFonts w:eastAsia="Calibri" w:cs="Arial" w:ascii="arial" w:hAnsi="arial"/>
-                          <w:b/>
-                          <w:color w:val="000000"/>
-                          <w:sz w:val="20"/>
-                          <w:szCs w:val="20"/>
-                        </w:rPr>
-                        <w:t xml:space="preserve">Date of Death: </w:t>
-                      </w:r>
-                      <w:r>
-                        <w:rPr>
-                          <w:rFonts w:eastAsia="Calibri" w:cs="Arial" w:ascii="arial" w:hAnsi="arial"/>
-                          <w:b w:val="false"/>
-                          <w:bCs w:val="false"/>
-                          <w:color w:val="000000"/>
-                          <w:sz w:val="20"/>
-                          <w:szCs w:val="20"/>
-                        </w:rPr>
-                        <w:t>{%=deceased.dateOfDeath%}</w:t>
-                      </w:r>
-                    </w:p>
-                    <w:p>
-                      <w:pPr>
-                        <w:pStyle w:val="Normal"/>
-                        <w:overflowPunct w:val="false"/>
-                        <w:spacing w:lineRule="auto" w:line="240" w:before="0" w:after="0"/>
-                        <w:ind w:left="720" w:hanging="0"/>
-                        <w:jc w:val="both"/>
-                        <w:rPr>
-                          <w:sz w:val="20"/>
-                          <w:szCs w:val="20"/>
-                        </w:rPr>
-                      </w:pPr>
-                      <w:r>
-                        <w:rPr>
                           <w:rFonts w:eastAsia="Calibri" w:cs="Arial" w:ascii="Arial" w:hAnsi="Arial"/>
                           <w:b/>
                           <w:bCs w:val="false"/>
@@ -1071,13 +1073,13 @@
                           <w:sz w:val="20"/>
                           <w:szCs w:val="20"/>
                         </w:rPr>
-                        <w:t>{%=council.accountNumber%}</w:t>
+                        <w:t>{%=accountNumber%}</w:t>
                       </w:r>
                     </w:p>
                     <w:p>
                       <w:pPr>
                         <w:pStyle w:val="Normal"/>
-                        <w:overflowPunct w:val="false"/>
+                        <w:overflowPunct w:val="true"/>
                         <w:spacing w:lineRule="auto" w:line="240" w:before="0" w:after="0"/>
                         <w:ind w:left="720" w:hanging="0"/>
                         <w:jc w:val="left"/>
@@ -1104,7 +1106,7 @@
                     <w:p>
                       <w:pPr>
                         <w:pStyle w:val="Normal"/>
-                        <w:overflowPunct w:val="false"/>
+                        <w:overflowPunct w:val="true"/>
                         <w:spacing w:lineRule="auto" w:line="240" w:before="0" w:after="0"/>
                         <w:ind w:left="720" w:hanging="0"/>
                         <w:jc w:val="left"/>
@@ -1131,7 +1133,7 @@
                     <w:p>
                       <w:pPr>
                         <w:pStyle w:val="Normal"/>
-                        <w:overflowPunct w:val="false"/>
+                        <w:overflowPunct w:val="true"/>
                         <w:spacing w:lineRule="auto" w:line="240" w:before="0" w:after="0"/>
                         <w:ind w:left="720" w:hanging="0"/>
                         <w:jc w:val="left"/>
@@ -1155,7 +1157,7 @@
                     <w:p>
                       <w:pPr>
                         <w:pStyle w:val="Normal"/>
-                        <w:overflowPunct w:val="false"/>
+                        <w:overflowPunct w:val="true"/>
                         <w:spacing w:lineRule="auto" w:line="240" w:before="0" w:after="0"/>
                         <w:ind w:left="720" w:hanging="0"/>
                         <w:jc w:val="left"/>
@@ -1179,7 +1181,7 @@
                     <w:p>
                       <w:pPr>
                         <w:pStyle w:val="Normal"/>
-                        <w:overflowPunct w:val="false"/>
+                        <w:overflowPunct w:val="true"/>
                         <w:spacing w:lineRule="auto" w:line="240" w:before="0" w:after="0"/>
                         <w:ind w:left="720" w:hanging="0"/>
                         <w:jc w:val="left"/>
@@ -1203,7 +1205,7 @@
                     <w:p>
                       <w:pPr>
                         <w:pStyle w:val="Normal"/>
-                        <w:overflowPunct w:val="false"/>
+                        <w:overflowPunct w:val="true"/>
                         <w:spacing w:lineRule="auto" w:line="240" w:before="0" w:after="0"/>
                         <w:ind w:left="720" w:hanging="0"/>
                         <w:jc w:val="left"/>
@@ -1216,7 +1218,9 @@
                         </w:rPr>
                       </w:pPr>
                       <w:r>
-                        <w:rPr/>
+                        <w:rPr>
+                          <w:color w:val="000000"/>
+                        </w:rPr>
                       </w:r>
                     </w:p>
                   </w:txbxContent>
@@ -1227,14 +1231,14 @@
           </mc:Fallback>
         </mc:AlternateContent>
       </w:r>
-      <w:bookmarkStart w:id="8" w:name="OLE_LINK16"/>
-      <w:bookmarkStart w:id="9" w:name="OLE_LINK12"/>
-      <w:bookmarkStart w:id="10" w:name="OLE_LINK11"/>
-      <w:bookmarkStart w:id="11" w:name="OLE_LINK15"/>
-      <w:bookmarkStart w:id="12" w:name="OLE_LINK16"/>
-      <w:bookmarkStart w:id="13" w:name="OLE_LINK12"/>
-      <w:bookmarkStart w:id="14" w:name="OLE_LINK11"/>
-      <w:bookmarkStart w:id="15" w:name="OLE_LINK15"/>
+      <w:bookmarkStart w:id="8" w:name="OLE_LINK15"/>
+      <w:bookmarkStart w:id="9" w:name="OLE_LINK11"/>
+      <w:bookmarkStart w:id="10" w:name="OLE_LINK12"/>
+      <w:bookmarkStart w:id="11" w:name="OLE_LINK16"/>
+      <w:bookmarkStart w:id="12" w:name="OLE_LINK15"/>
+      <w:bookmarkStart w:id="13" w:name="OLE_LINK11"/>
+      <w:bookmarkStart w:id="14" w:name="OLE_LINK12"/>
+      <w:bookmarkStart w:id="15" w:name="OLE_LINK16"/>
       <w:bookmarkEnd w:id="12"/>
       <w:bookmarkEnd w:id="13"/>
       <w:bookmarkEnd w:id="14"/>
@@ -1243,7 +1247,7 @@
     <w:p>
       <w:pPr>
         <w:pStyle w:val="Normal"/>
-        <w:overflowPunct w:val="true"/>
+        <w:overflowPunct w:val="false"/>
         <w:spacing w:lineRule="auto" w:line="240" w:before="0" w:after="0"/>
         <w:rPr>
           <w:rFonts w:ascii="arial" w:hAnsi="arial" w:eastAsia="Calibri" w:cs="Arial"/>
@@ -1260,7 +1264,7 @@
     <w:p>
       <w:pPr>
         <w:pStyle w:val="Normal"/>
-        <w:overflowPunct w:val="true"/>
+        <w:overflowPunct w:val="false"/>
         <w:spacing w:lineRule="auto" w:line="240" w:before="0" w:after="0"/>
         <w:rPr>
           <w:rFonts w:ascii="arial" w:hAnsi="arial" w:eastAsia="Calibri" w:cs="Arial"/>
@@ -1277,7 +1281,7 @@
     <w:p>
       <w:pPr>
         <w:pStyle w:val="Normal"/>
-        <w:overflowPunct w:val="true"/>
+        <w:overflowPunct w:val="false"/>
         <w:spacing w:lineRule="auto" w:line="240" w:before="0" w:after="0"/>
         <w:rPr>
           <w:rFonts w:ascii="arial" w:hAnsi="arial" w:eastAsia="Calibri" w:cs="Arial"/>
@@ -1294,7 +1298,7 @@
     <w:p>
       <w:pPr>
         <w:pStyle w:val="Normal"/>
-        <w:overflowPunct w:val="true"/>
+        <w:overflowPunct w:val="false"/>
         <w:spacing w:lineRule="auto" w:line="240" w:before="0" w:after="0"/>
         <w:rPr>
           <w:rFonts w:ascii="arial" w:hAnsi="arial" w:eastAsia="Calibri" w:cs="Arial"/>
@@ -1311,7 +1315,7 @@
     <w:p>
       <w:pPr>
         <w:pStyle w:val="Normal"/>
-        <w:overflowPunct w:val="true"/>
+        <w:overflowPunct w:val="false"/>
         <w:spacing w:lineRule="auto" w:line="240" w:before="0" w:after="0"/>
         <w:rPr>
           <w:rFonts w:ascii="arial" w:hAnsi="arial" w:eastAsia="Calibri" w:cs="Arial"/>
@@ -1328,7 +1332,7 @@
     <w:p>
       <w:pPr>
         <w:pStyle w:val="Normal"/>
-        <w:overflowPunct w:val="true"/>
+        <w:overflowPunct w:val="false"/>
         <w:spacing w:lineRule="auto" w:line="240" w:before="0" w:after="0"/>
         <w:rPr>
           <w:rFonts w:ascii="arial" w:hAnsi="arial" w:eastAsia="Calibri" w:cs="Arial"/>
@@ -1345,7 +1349,7 @@
     <w:p>
       <w:pPr>
         <w:pStyle w:val="Normal"/>
-        <w:overflowPunct w:val="true"/>
+        <w:overflowPunct w:val="false"/>
         <w:spacing w:lineRule="auto" w:line="240" w:before="0" w:after="0"/>
         <w:rPr>
           <w:rFonts w:ascii="arial" w:hAnsi="arial" w:eastAsia="Calibri" w:cs="Arial"/>
@@ -1362,7 +1366,7 @@
     <w:p>
       <w:pPr>
         <w:pStyle w:val="Normal"/>
-        <w:overflowPunct w:val="true"/>
+        <w:overflowPunct w:val="false"/>
         <w:spacing w:lineRule="auto" w:line="240" w:before="0" w:after="0"/>
         <w:rPr>
           <w:rFonts w:ascii="arial" w:hAnsi="arial" w:eastAsia="Calibri" w:cs="Arial"/>
@@ -1379,7 +1383,7 @@
     <w:p>
       <w:pPr>
         <w:pStyle w:val="Normal"/>
-        <w:overflowPunct w:val="true"/>
+        <w:overflowPunct w:val="false"/>
         <w:spacing w:lineRule="auto" w:line="240" w:before="0" w:after="0"/>
         <w:rPr>
           <w:rFonts w:ascii="arial" w:hAnsi="arial" w:eastAsia="Calibri" w:cs="Arial"/>
@@ -1396,7 +1400,7 @@
     <w:p>
       <w:pPr>
         <w:pStyle w:val="Normal"/>
-        <w:overflowPunct w:val="true"/>
+        <w:overflowPunct w:val="false"/>
         <w:spacing w:lineRule="auto" w:line="240" w:before="0" w:after="0"/>
         <w:jc w:val="both"/>
         <w:rPr>
@@ -1663,7 +1667,7 @@
     <w:p>
       <w:pPr>
         <w:pStyle w:val="Normal"/>
-        <w:overflowPunct w:val="true"/>
+        <w:overflowPunct w:val="false"/>
         <w:spacing w:lineRule="auto" w:line="240" w:before="0" w:after="0"/>
         <w:jc w:val="both"/>
         <w:rPr>
@@ -1685,7 +1689,7 @@
     <w:p>
       <w:pPr>
         <w:pStyle w:val="Normal"/>
-        <w:overflowPunct w:val="true"/>
+        <w:overflowPunct w:val="false"/>
         <w:spacing w:lineRule="auto" w:line="240" w:before="0" w:after="0"/>
         <w:jc w:val="both"/>
         <w:rPr>
@@ -1706,7 +1710,7 @@
     <w:p>
       <w:pPr>
         <w:pStyle w:val="Normal"/>
-        <w:overflowPunct w:val="true"/>
+        <w:overflowPunct w:val="false"/>
         <w:spacing w:lineRule="auto" w:line="240" w:before="0" w:after="0"/>
         <w:jc w:val="both"/>
         <w:rPr>
@@ -1728,7 +1732,7 @@
     <w:p>
       <w:pPr>
         <w:pStyle w:val="Normal"/>
-        <w:overflowPunct w:val="true"/>
+        <w:overflowPunct w:val="false"/>
         <w:spacing w:lineRule="auto" w:line="240" w:before="0" w:after="0"/>
         <w:jc w:val="both"/>
         <w:rPr>
@@ -1750,7 +1754,7 @@
     <w:p>
       <w:pPr>
         <w:pStyle w:val="Normal"/>
-        <w:overflowPunct w:val="true"/>
+        <w:overflowPunct w:val="false"/>
         <w:spacing w:lineRule="auto" w:line="240" w:before="0" w:after="0"/>
         <w:jc w:val="both"/>
         <w:rPr>
@@ -1774,7 +1778,7 @@
     <w:p>
       <w:pPr>
         <w:pStyle w:val="Normal"/>
-        <w:overflowPunct w:val="true"/>
+        <w:overflowPunct w:val="false"/>
         <w:spacing w:lineRule="auto" w:line="240" w:before="0" w:after="0"/>
         <w:jc w:val="both"/>
         <w:rPr/>
@@ -1795,7 +1799,7 @@
     <w:p>
       <w:pPr>
         <w:pStyle w:val="Normal"/>
-        <w:overflowPunct w:val="true"/>
+        <w:overflowPunct w:val="false"/>
         <w:spacing w:lineRule="auto" w:line="240" w:before="0" w:after="0"/>
         <w:jc w:val="both"/>
         <w:rPr>
@@ -1813,7 +1817,7 @@
     <w:p>
       <w:pPr>
         <w:pStyle w:val="Normal"/>
-        <w:overflowPunct w:val="true"/>
+        <w:overflowPunct w:val="false"/>
         <w:spacing w:lineRule="auto" w:line="240" w:before="0" w:after="0"/>
         <w:jc w:val="both"/>
         <w:rPr>
@@ -1831,7 +1835,7 @@
     <w:p>
       <w:pPr>
         <w:pStyle w:val="Normal"/>
-        <w:overflowPunct w:val="true"/>
+        <w:overflowPunct w:val="false"/>
         <w:spacing w:lineRule="auto" w:line="240" w:before="0" w:after="0"/>
         <w:jc w:val="both"/>
         <w:rPr>
@@ -1847,7 +1851,7 @@
     <w:p>
       <w:pPr>
         <w:pStyle w:val="Normal"/>
-        <w:overflowPunct w:val="true"/>
+        <w:overflowPunct w:val="false"/>
         <w:spacing w:lineRule="auto" w:line="240" w:before="0" w:after="0"/>
         <w:jc w:val="both"/>
         <w:rPr>
@@ -1864,7 +1868,7 @@
     <w:p>
       <w:pPr>
         <w:pStyle w:val="Normal"/>
-        <w:overflowPunct w:val="true"/>
+        <w:overflowPunct w:val="false"/>
         <w:spacing w:lineRule="auto" w:line="240" w:before="0" w:after="0"/>
         <w:rPr>
           <w:u w:val="none"/>
@@ -1975,7 +1979,7 @@
   <w:p>
     <w:pPr>
       <w:pStyle w:val="Normal"/>
-      <w:overflowPunct w:val="true"/>
+      <w:overflowPunct w:val="false"/>
       <w:spacing w:lineRule="auto" w:line="240" w:before="0" w:after="0"/>
       <w:rPr>
         <w:rFonts w:ascii="Arial" w:hAnsi="Arial" w:eastAsia="Calibri" w:cs="Arial"/>
@@ -1998,7 +2002,7 @@
         <w:tab w:val="center" w:pos="4320" w:leader="none"/>
         <w:tab w:val="right" w:pos="8640" w:leader="none"/>
       </w:tabs>
-      <w:overflowPunct w:val="true"/>
+      <w:overflowPunct w:val="false"/>
       <w:spacing w:lineRule="auto" w:line="240" w:before="0" w:after="0"/>
       <w:jc w:val="center"/>
       <w:rPr>
@@ -2050,7 +2054,7 @@
         <w:tab w:val="center" w:pos="4320" w:leader="none"/>
         <w:tab w:val="right" w:pos="8640" w:leader="none"/>
       </w:tabs>
-      <w:overflowPunct w:val="true"/>
+      <w:overflowPunct w:val="false"/>
       <w:spacing w:lineRule="auto" w:line="240" w:before="0" w:after="0"/>
       <w:jc w:val="center"/>
       <w:rPr>
@@ -2076,7 +2080,7 @@
         <w:tab w:val="center" w:pos="4513" w:leader="none"/>
         <w:tab w:val="right" w:pos="9026" w:leader="none"/>
       </w:tabs>
-      <w:overflowPunct w:val="true"/>
+      <w:overflowPunct w:val="false"/>
       <w:spacing w:lineRule="auto" w:line="240" w:before="0" w:after="0"/>
       <w:rPr>
         <w:rFonts w:ascii="Arial" w:hAnsi="Arial" w:eastAsia="Calibri" w:cs="Arial"/>
@@ -2333,12 +2337,12 @@
               <w:szCs w:val="16"/>
             </w:rPr>
           </w:pPr>
-          <w:bookmarkStart w:id="16" w:name="bookmark=id.1fob9te"/>
-          <w:bookmarkStart w:id="17" w:name="bookmark=id.2et92p0"/>
-          <w:bookmarkStart w:id="18" w:name="bookmark=id.3znysh7"/>
-          <w:bookmarkStart w:id="19" w:name="bookmark=id.gjdgxs"/>
-          <w:bookmarkStart w:id="20" w:name="bookmark=id.tyjcwt"/>
-          <w:bookmarkStart w:id="21" w:name="bookmark=id.30j0zll"/>
+          <w:bookmarkStart w:id="16" w:name="bookmark=id.30j0zll"/>
+          <w:bookmarkStart w:id="17" w:name="bookmark=id.tyjcwt"/>
+          <w:bookmarkStart w:id="18" w:name="bookmark=id.gjdgxs"/>
+          <w:bookmarkStart w:id="19" w:name="bookmark=id.3znysh7"/>
+          <w:bookmarkStart w:id="20" w:name="bookmark=id.2et92p0"/>
+          <w:bookmarkStart w:id="21" w:name="bookmark=id.1fob9te"/>
           <w:bookmarkEnd w:id="16"/>
           <w:bookmarkEnd w:id="17"/>
           <w:bookmarkEnd w:id="18"/>
@@ -2712,12 +2716,12 @@
               <w:szCs w:val="16"/>
             </w:rPr>
           </w:pPr>
-          <w:bookmarkStart w:id="22" w:name="bookmark=id.1fob9te"/>
-          <w:bookmarkStart w:id="23" w:name="bookmark=id.2et92p0"/>
-          <w:bookmarkStart w:id="24" w:name="bookmark=id.3znysh7"/>
-          <w:bookmarkStart w:id="25" w:name="bookmark=id.gjdgxs"/>
-          <w:bookmarkStart w:id="26" w:name="bookmark=id.tyjcwt"/>
-          <w:bookmarkStart w:id="27" w:name="bookmark=id.30j0zll"/>
+          <w:bookmarkStart w:id="22" w:name="bookmark=id.30j0zll"/>
+          <w:bookmarkStart w:id="23" w:name="bookmark=id.tyjcwt"/>
+          <w:bookmarkStart w:id="24" w:name="bookmark=id.gjdgxs"/>
+          <w:bookmarkStart w:id="25" w:name="bookmark=id.3znysh7"/>
+          <w:bookmarkStart w:id="26" w:name="bookmark=id.2et92p0"/>
+          <w:bookmarkStart w:id="27" w:name="bookmark=id.1fob9te"/>
           <w:bookmarkEnd w:id="22"/>
           <w:bookmarkEnd w:id="23"/>
           <w:bookmarkEnd w:id="24"/>

</xml_diff>

<commit_message>
Council and utility templates fixed
</commit_message>
<xml_diff>
--- a/resources/darbylaw/templates/council-notification.docx
+++ b/resources/darbylaw/templates/council-notification.docx
@@ -5,117 +5,88 @@
     <w:p>
       <w:pPr>
         <w:pStyle w:val="Normal"/>
-        <w:overflowPunct w:val="false"/>
-        <w:spacing w:lineRule="auto" w:line="240" w:before="0" w:after="0"/>
-        <w:rPr>
-          <w:rFonts w:ascii="arial" w:hAnsi="arial" w:eastAsia="Calibri" w:cs="Arial"/>
+        <w:overflowPunct w:val="true"/>
+        <w:spacing w:lineRule="auto" w:line="240" w:before="0" w:after="0"/>
+        <w:rPr>
+          <w:rFonts w:ascii="DejaVu Sans Condensed" w:hAnsi="DejaVu Sans Condensed" w:eastAsia="Calibri" w:cs="Arial"/>
           <w:szCs w:val="24"/>
         </w:rPr>
       </w:pPr>
       <w:r>
         <w:rPr>
-          <w:rFonts w:eastAsia="Calibri" w:cs="Arial" w:ascii="arial" w:hAnsi="arial"/>
+          <w:rFonts w:eastAsia="Calibri" w:cs="Arial" w:ascii="DejaVu Sans Condensed" w:hAnsi="DejaVu Sans Condensed"/>
           <w:szCs w:val="24"/>
         </w:rPr>
-        <w:drawing>
-          <wp:anchor behindDoc="1" distT="0" distB="0" distL="0" distR="0" simplePos="0" locked="0" layoutInCell="0" allowOverlap="1" relativeHeight="10">
-            <wp:simplePos x="0" y="0"/>
-            <wp:positionH relativeFrom="page">
-              <wp:posOffset>0</wp:posOffset>
-            </wp:positionH>
-            <wp:positionV relativeFrom="page">
-              <wp:posOffset>0</wp:posOffset>
-            </wp:positionV>
-            <wp:extent cx="7560310" cy="1210945"/>
-            <wp:effectExtent l="0" t="0" r="0" b="0"/>
-            <wp:wrapNone/>
-            <wp:docPr id="1" name="WordPictureWatermark76053611" descr=""/>
-            <wp:cNvGraphicFramePr>
-              <a:graphicFrameLocks xmlns:a="http://schemas.openxmlformats.org/drawingml/2006/main" noChangeAspect="1"/>
-            </wp:cNvGraphicFramePr>
-            <a:graphic xmlns:a="http://schemas.openxmlformats.org/drawingml/2006/main">
-              <a:graphicData uri="http://schemas.openxmlformats.org/drawingml/2006/picture">
-                <pic:pic xmlns:pic="http://schemas.openxmlformats.org/drawingml/2006/picture">
-                  <pic:nvPicPr>
-                    <pic:cNvPr id="1" name="WordPictureWatermark76053611" descr=""/>
-                    <pic:cNvPicPr>
-                      <a:picLocks noChangeAspect="1" noChangeArrowheads="1"/>
-                    </pic:cNvPicPr>
-                  </pic:nvPicPr>
-                  <pic:blipFill>
-                    <a:blip r:embed="rId2"/>
-                    <a:srcRect l="0" t="3249" r="0" b="85589"/>
-                    <a:stretch>
-                      <a:fillRect/>
-                    </a:stretch>
-                  </pic:blipFill>
-                  <pic:spPr bwMode="auto">
-                    <a:xfrm>
-                      <a:off x="0" y="0"/>
-                      <a:ext cx="7560310" cy="1210945"/>
-                    </a:xfrm>
-                    <a:prstGeom prst="rect">
-                      <a:avLst/>
-                    </a:prstGeom>
-                  </pic:spPr>
-                </pic:pic>
-              </a:graphicData>
-            </a:graphic>
-          </wp:anchor>
-        </w:drawing>
-        <w:drawing>
-          <wp:anchor behindDoc="1" distT="0" distB="0" distL="0" distR="0" simplePos="0" locked="0" layoutInCell="0" allowOverlap="1" relativeHeight="11">
-            <wp:simplePos x="0" y="0"/>
-            <wp:positionH relativeFrom="page">
-              <wp:posOffset>0</wp:posOffset>
-            </wp:positionH>
-            <wp:positionV relativeFrom="page">
-              <wp:posOffset>9356725</wp:posOffset>
-            </wp:positionV>
-            <wp:extent cx="7560310" cy="1318260"/>
-            <wp:effectExtent l="0" t="0" r="0" b="0"/>
-            <wp:wrapNone/>
-            <wp:docPr id="2" name="Image3" descr=""/>
-            <wp:cNvGraphicFramePr>
-              <a:graphicFrameLocks xmlns:a="http://schemas.openxmlformats.org/drawingml/2006/main" noChangeAspect="1"/>
-            </wp:cNvGraphicFramePr>
-            <a:graphic xmlns:a="http://schemas.openxmlformats.org/drawingml/2006/main">
-              <a:graphicData uri="http://schemas.openxmlformats.org/drawingml/2006/picture">
-                <pic:pic xmlns:pic="http://schemas.openxmlformats.org/drawingml/2006/picture">
-                  <pic:nvPicPr>
-                    <pic:cNvPr id="2" name="Image3" descr=""/>
-                    <pic:cNvPicPr>
-                      <a:picLocks noChangeAspect="1" noChangeArrowheads="1"/>
-                    </pic:cNvPicPr>
-                  </pic:nvPicPr>
-                  <pic:blipFill>
-                    <a:blip r:embed="rId3"/>
-                    <a:srcRect l="0" t="87858" r="0" b="-7"/>
-                    <a:stretch>
-                      <a:fillRect/>
-                    </a:stretch>
-                  </pic:blipFill>
-                  <pic:spPr bwMode="auto">
-                    <a:xfrm>
-                      <a:off x="0" y="0"/>
-                      <a:ext cx="7560310" cy="1318260"/>
-                    </a:xfrm>
-                    <a:prstGeom prst="rect">
-                      <a:avLst/>
-                    </a:prstGeom>
-                  </pic:spPr>
-                </pic:pic>
-              </a:graphicData>
-            </a:graphic>
-          </wp:anchor>
-        </w:drawing>
         <mc:AlternateContent>
           <mc:Choice Requires="wps">
             <w:drawing>
-              <wp:anchor behindDoc="0" distT="635" distB="635" distL="635" distR="635" simplePos="0" locked="0" layoutInCell="0" allowOverlap="1" relativeHeight="12">
+              <wp:anchor behindDoc="0" distT="0" distB="0" distL="0" distR="0" simplePos="0" locked="0" layoutInCell="0" allowOverlap="1" relativeHeight="9">
                 <wp:simplePos x="0" y="0"/>
                 <wp:positionH relativeFrom="page">
-                  <wp:posOffset>791845</wp:posOffset>
+                  <wp:posOffset>323850</wp:posOffset>
+                </wp:positionH>
+                <wp:positionV relativeFrom="page">
+                  <wp:posOffset>1403985</wp:posOffset>
+                </wp:positionV>
+                <wp:extent cx="3672205" cy="2195830"/>
+                <wp:effectExtent l="635" t="0" r="0" b="0"/>
+                <wp:wrapThrough wrapText="bothSides">
+                  <wp:wrapPolygon edited="0">
+                    <wp:start x="-2" y="21600"/>
+                    <wp:lineTo x="-2" y="0"/>
+                    <wp:lineTo x="21598" y="0"/>
+                    <wp:lineTo x="21598" y="21600"/>
+                    <wp:lineTo x="-2" y="21600"/>
+                  </wp:wrapPolygon>
+                </wp:wrapThrough>
+                <wp:docPr id="1" name="Shape 1"/>
+                <a:graphic xmlns:a="http://schemas.openxmlformats.org/drawingml/2006/main">
+                  <a:graphicData uri="http://schemas.microsoft.com/office/word/2010/wordprocessingShape">
+                    <wps:wsp>
+                      <wps:cNvSpPr/>
+                      <wps:spPr>
+                        <a:xfrm>
+                          <a:off x="0" y="0"/>
+                          <a:ext cx="3672360" cy="2196000"/>
+                        </a:xfrm>
+                        <a:prstGeom prst="rect">
+                          <a:avLst/>
+                        </a:prstGeom>
+                        <a:noFill/>
+                        <a:ln w="0">
+                          <a:noFill/>
+                        </a:ln>
+                      </wps:spPr>
+                      <wps:style>
+                        <a:lnRef idx="0"/>
+                        <a:fillRef idx="0"/>
+                        <a:effectRef idx="0"/>
+                        <a:fontRef idx="minor"/>
+                      </wps:style>
+                      <wps:bodyPr/>
+                    </wps:wsp>
+                  </a:graphicData>
+                </a:graphic>
+              </wp:anchor>
+            </w:drawing>
+          </mc:Choice>
+          <mc:Fallback>
+            <w:pict>
+              <v:rect id="shape_0" ID="Shape 1" stroked="f" o:allowincell="f" style="position:absolute;margin-left:25.5pt;margin-top:110.55pt;width:289.1pt;height:172.85pt;mso-wrap-style:none;v-text-anchor:middle;mso-position-horizontal-relative:page;mso-position-vertical-relative:page">
+                <v:fill o:detectmouseclick="t" on="false"/>
+                <v:stroke color="#3465a4" joinstyle="round" endcap="flat"/>
+                <w10:wrap type="square"/>
+              </v:rect>
+            </w:pict>
+          </mc:Fallback>
+        </mc:AlternateContent>
+        <mc:AlternateContent>
+          <mc:Choice Requires="wps">
+            <w:drawing>
+              <wp:anchor behindDoc="0" distT="635" distB="635" distL="635" distR="635" simplePos="0" locked="0" layoutInCell="0" allowOverlap="1" relativeHeight="5">
+                <wp:simplePos x="0" y="0"/>
+                <wp:positionH relativeFrom="page">
+                  <wp:posOffset>828040</wp:posOffset>
                 </wp:positionH>
                 <wp:positionV relativeFrom="page">
                   <wp:posOffset>1871980</wp:posOffset>
@@ -123,7 +94,7 @@
                 <wp:extent cx="2771775" cy="1296035"/>
                 <wp:effectExtent l="635" t="635" r="635" b="635"/>
                 <wp:wrapNone/>
-                <wp:docPr id="3" name="Text Frame 1"/>
+                <wp:docPr id="2" name="Text Frame 1"/>
                 <a:graphic xmlns:a="http://schemas.openxmlformats.org/drawingml/2006/main">
                   <a:graphicData uri="http://schemas.microsoft.com/office/word/2010/wordprocessingShape">
                     <wps:wsp>
@@ -157,15 +128,13 @@
                               <w:pStyle w:val="Normal"/>
                               <w:spacing w:lineRule="auto" w:line="240" w:before="0" w:after="0"/>
                               <w:rPr>
-                                <w:rFonts w:ascii="Arial" w:hAnsi="Arial"/>
-                                <w:color w:val="000000"/>
                                 <w:sz w:val="21"/>
                                 <w:szCs w:val="21"/>
                               </w:rPr>
                             </w:pPr>
                             <w:r>
                               <w:rPr>
-                                <w:rFonts w:ascii="Arial" w:hAnsi="Arial"/>
+                                <w:rFonts w:cs="Arial" w:ascii="Arial" w:hAnsi="Arial"/>
                                 <w:color w:val="000000"/>
                                 <w:sz w:val="21"/>
                                 <w:szCs w:val="21"/>
@@ -178,15 +147,13 @@
                               <w:pStyle w:val="Normal"/>
                               <w:spacing w:lineRule="auto" w:line="240" w:before="0" w:after="0"/>
                               <w:rPr>
-                                <w:rFonts w:ascii="Arial" w:hAnsi="Arial"/>
-                                <w:color w:val="000000"/>
                                 <w:sz w:val="21"/>
                                 <w:szCs w:val="21"/>
                               </w:rPr>
                             </w:pPr>
                             <w:r>
                               <w:rPr>
-                                <w:rFonts w:ascii="Arial" w:hAnsi="Arial"/>
+                                <w:rFonts w:cs="Arial" w:ascii="Arial" w:hAnsi="Arial"/>
                                 <w:color w:val="000000"/>
                                 <w:sz w:val="21"/>
                                 <w:szCs w:val="21"/>
@@ -207,7 +174,7 @@
           </mc:Choice>
           <mc:Fallback>
             <w:pict>
-              <v:rect id="shape_0" ID="Text Frame 1" path="m0,0l-2147483645,0l-2147483645,-2147483646l0,-2147483646xe" stroked="t" o:allowincell="f" style="position:absolute;margin-left:62.35pt;margin-top:147.4pt;width:218.2pt;height:102pt;mso-wrap-style:square;v-text-anchor:top;mso-position-horizontal-relative:page;mso-position-vertical-relative:page">
+              <v:rect id="shape_0" ID="Text Frame 1" path="m0,0l-2147483645,0l-2147483645,-2147483646l0,-2147483646xe" stroked="t" o:allowincell="f" style="position:absolute;margin-left:65.2pt;margin-top:147.4pt;width:218.2pt;height:102pt;mso-wrap-style:square;v-text-anchor:top;mso-position-horizontal-relative:page;mso-position-vertical-relative:page">
                 <v:fill o:detectmouseclick="t" on="false"/>
                 <v:stroke color="#cccccc" dashstyle="dot" joinstyle="round" endcap="flat"/>
                 <v:textbox>
@@ -217,15 +184,13 @@
                         <w:pStyle w:val="Normal"/>
                         <w:spacing w:lineRule="auto" w:line="240" w:before="0" w:after="0"/>
                         <w:rPr>
-                          <w:rFonts w:ascii="Arial" w:hAnsi="Arial"/>
-                          <w:color w:val="000000"/>
                           <w:sz w:val="21"/>
                           <w:szCs w:val="21"/>
                         </w:rPr>
                       </w:pPr>
                       <w:r>
                         <w:rPr>
-                          <w:rFonts w:ascii="Arial" w:hAnsi="Arial"/>
+                          <w:rFonts w:cs="Arial" w:ascii="Arial" w:hAnsi="Arial"/>
                           <w:color w:val="000000"/>
                           <w:sz w:val="21"/>
                           <w:szCs w:val="21"/>
@@ -238,15 +203,13 @@
                         <w:pStyle w:val="Normal"/>
                         <w:spacing w:lineRule="auto" w:line="240" w:before="0" w:after="0"/>
                         <w:rPr>
-                          <w:rFonts w:ascii="Arial" w:hAnsi="Arial"/>
-                          <w:color w:val="000000"/>
                           <w:sz w:val="21"/>
                           <w:szCs w:val="21"/>
                         </w:rPr>
                       </w:pPr>
                       <w:r>
                         <w:rPr>
-                          <w:rFonts w:ascii="Arial" w:hAnsi="Arial"/>
+                          <w:rFonts w:cs="Arial" w:ascii="Arial" w:hAnsi="Arial"/>
                           <w:color w:val="000000"/>
                           <w:sz w:val="21"/>
                           <w:szCs w:val="21"/>
@@ -264,7 +227,7 @@
         <mc:AlternateContent>
           <mc:Choice Requires="wps">
             <w:drawing>
-              <wp:anchor behindDoc="0" distT="0" distB="0" distL="0" distR="0" simplePos="0" locked="0" layoutInCell="0" allowOverlap="1" relativeHeight="14">
+              <wp:anchor behindDoc="0" distT="0" distB="0" distL="0" distR="0" simplePos="0" locked="0" layoutInCell="0" allowOverlap="1" relativeHeight="7">
                 <wp:simplePos x="0" y="0"/>
                 <wp:positionH relativeFrom="page">
                   <wp:posOffset>4491990</wp:posOffset>
@@ -275,7 +238,7 @@
                 <wp:extent cx="2156460" cy="1296035"/>
                 <wp:effectExtent l="0" t="0" r="0" b="0"/>
                 <wp:wrapNone/>
-                <wp:docPr id="5" name="Text Frame 3"/>
+                <wp:docPr id="4" name="Text Frame 3"/>
                 <a:graphic xmlns:a="http://schemas.openxmlformats.org/drawingml/2006/main">
                   <a:graphicData uri="http://schemas.microsoft.com/office/word/2010/wordprocessingShape">
                     <wps:wsp>
@@ -313,8 +276,6 @@
                               <w:rPr>
                                 <w:rFonts w:cs="Arial" w:ascii="Arial" w:hAnsi="Arial"/>
                                 <w:color w:val="000000"/>
-                                <w:sz w:val="22"/>
-                                <w:szCs w:val="22"/>
                               </w:rPr>
                               <w:t xml:space="preserve">Our ref: </w:t>
                             </w:r>
@@ -322,8 +283,6 @@
                               <w:rPr>
                                 <w:rFonts w:eastAsia="Calibri" w:cs="" w:ascii="Arial" w:hAnsi="Arial" w:cstheme="minorBidi" w:eastAsiaTheme="minorHAnsi"/>
                                 <w:color w:val="000000"/>
-                                <w:sz w:val="22"/>
-                                <w:szCs w:val="22"/>
                               </w:rPr>
                               <w:t xml:space="preserve">{%=reference%} </w:t>
                             </w:r>
@@ -356,8 +315,6 @@
                               <w:rPr>
                                 <w:rFonts w:eastAsia="Calibri" w:cs="" w:ascii="Arial" w:hAnsi="Arial" w:cstheme="minorBidi" w:eastAsiaTheme="minorHAnsi"/>
                                 <w:color w:val="000000"/>
-                                <w:sz w:val="22"/>
-                                <w:szCs w:val="22"/>
                               </w:rPr>
                               <w:t xml:space="preserve">Reply to: </w:t>
                             </w:r>
@@ -367,8 +324,6 @@
                                 <w:b/>
                                 <w:bCs/>
                                 <w:color w:val="000000"/>
-                                <w:sz w:val="22"/>
-                                <w:szCs w:val="22"/>
                               </w:rPr>
                               <w:t>TORQUAY</w:t>
                             </w:r>
@@ -378,8 +333,6 @@
                                 <w:b w:val="false"/>
                                 <w:bCs w:val="false"/>
                                 <w:color w:val="000000"/>
-                                <w:sz w:val="22"/>
-                                <w:szCs w:val="22"/>
                               </w:rPr>
                               <w:t xml:space="preserve"> office</w:t>
                             </w:r>
@@ -398,8 +351,6 @@
                                 <w:b w:val="false"/>
                                 <w:bCs w:val="false"/>
                                 <w:color w:val="000000"/>
-                                <w:sz w:val="22"/>
-                                <w:szCs w:val="22"/>
                               </w:rPr>
                               <w:t xml:space="preserve">Tel.: </w:t>
                             </w:r>
@@ -409,8 +360,6 @@
                                 <w:b/>
                                 <w:bCs w:val="false"/>
                                 <w:color w:val="000000"/>
-                                <w:sz w:val="22"/>
-                                <w:szCs w:val="22"/>
                               </w:rPr>
                               <w:t>01803 313656</w:t>
                             </w:r>
@@ -445,8 +394,6 @@
                         <w:rPr>
                           <w:rFonts w:cs="Arial" w:ascii="Arial" w:hAnsi="Arial"/>
                           <w:color w:val="000000"/>
-                          <w:sz w:val="22"/>
-                          <w:szCs w:val="22"/>
                         </w:rPr>
                         <w:t xml:space="preserve">Our ref: </w:t>
                       </w:r>
@@ -454,8 +401,6 @@
                         <w:rPr>
                           <w:rFonts w:eastAsia="Calibri" w:cs="" w:ascii="Arial" w:hAnsi="Arial" w:cstheme="minorBidi" w:eastAsiaTheme="minorHAnsi"/>
                           <w:color w:val="000000"/>
-                          <w:sz w:val="22"/>
-                          <w:szCs w:val="22"/>
                         </w:rPr>
                         <w:t xml:space="preserve">{%=reference%} </w:t>
                       </w:r>
@@ -488,8 +433,6 @@
                         <w:rPr>
                           <w:rFonts w:eastAsia="Calibri" w:cs="" w:ascii="Arial" w:hAnsi="Arial" w:cstheme="minorBidi" w:eastAsiaTheme="minorHAnsi"/>
                           <w:color w:val="000000"/>
-                          <w:sz w:val="22"/>
-                          <w:szCs w:val="22"/>
                         </w:rPr>
                         <w:t xml:space="preserve">Reply to: </w:t>
                       </w:r>
@@ -499,8 +442,6 @@
                           <w:b/>
                           <w:bCs/>
                           <w:color w:val="000000"/>
-                          <w:sz w:val="22"/>
-                          <w:szCs w:val="22"/>
                         </w:rPr>
                         <w:t>TORQUAY</w:t>
                       </w:r>
@@ -510,8 +451,6 @@
                           <w:b w:val="false"/>
                           <w:bCs w:val="false"/>
                           <w:color w:val="000000"/>
-                          <w:sz w:val="22"/>
-                          <w:szCs w:val="22"/>
                         </w:rPr>
                         <w:t xml:space="preserve"> office</w:t>
                       </w:r>
@@ -530,8 +469,6 @@
                           <w:b w:val="false"/>
                           <w:bCs w:val="false"/>
                           <w:color w:val="000000"/>
-                          <w:sz w:val="22"/>
-                          <w:szCs w:val="22"/>
                         </w:rPr>
                         <w:t xml:space="preserve">Tel.: </w:t>
                       </w:r>
@@ -541,8 +478,6 @@
                           <w:b/>
                           <w:bCs w:val="false"/>
                           <w:color w:val="000000"/>
-                          <w:sz w:val="22"/>
-                          <w:szCs w:val="22"/>
                         </w:rPr>
                         <w:t>01803 313656</w:t>
                       </w:r>
@@ -554,711 +489,203 @@
             </w:pict>
           </mc:Fallback>
         </mc:AlternateContent>
-        <mc:AlternateContent>
-          <mc:Choice Requires="wps">
-            <w:drawing>
-              <wp:anchor behindDoc="0" distT="71120" distB="72390" distL="71755" distR="71755" simplePos="0" locked="0" layoutInCell="0" allowOverlap="0" relativeHeight="16">
-                <wp:simplePos x="0" y="0"/>
-                <wp:positionH relativeFrom="page">
-                  <wp:posOffset>720090</wp:posOffset>
-                </wp:positionH>
-                <wp:positionV relativeFrom="page">
-                  <wp:posOffset>3599815</wp:posOffset>
-                </wp:positionV>
-                <wp:extent cx="6119495" cy="1689735"/>
-                <wp:effectExtent l="0" t="0" r="0" b="0"/>
-                <wp:wrapSquare wrapText="right"/>
-                <wp:docPr id="7" name="Frame4"/>
-                <a:graphic xmlns:a="http://schemas.openxmlformats.org/drawingml/2006/main">
-                  <a:graphicData uri="http://schemas.microsoft.com/office/word/2010/wordprocessingShape">
-                    <wps:wsp>
-                      <wps:cNvSpPr/>
-                      <wps:spPr>
-                        <a:xfrm>
-                          <a:off x="0" y="0"/>
-                          <a:ext cx="6119640" cy="1689840"/>
-                        </a:xfrm>
-                        <a:prstGeom prst="rect">
-                          <a:avLst/>
-                        </a:prstGeom>
-                        <a:solidFill>
-                          <a:srgbClr val="ffffff"/>
-                        </a:solidFill>
-                        <a:ln w="0">
-                          <a:noFill/>
-                        </a:ln>
-                      </wps:spPr>
-                      <wps:style>
-                        <a:lnRef idx="0"/>
-                        <a:fillRef idx="0"/>
-                        <a:effectRef idx="0"/>
-                        <a:fontRef idx="minor"/>
-                      </wps:style>
-                      <wps:txbx>
-                        <w:txbxContent>
-                          <w:p>
-                            <w:pPr>
-                              <w:pStyle w:val="Normal"/>
-                              <w:overflowPunct w:val="false"/>
-                              <w:spacing w:lineRule="auto" w:line="240" w:before="0" w:after="0"/>
-                              <w:jc w:val="both"/>
-                              <w:rPr>
-                                <w:rFonts w:ascii="arial" w:hAnsi="arial" w:eastAsia="Calibri" w:cs="Arial"/>
-                                <w:color w:val="000000"/>
-                              </w:rPr>
-                            </w:pPr>
-                            <w:bookmarkStart w:id="0" w:name="OLE_LINK2_Copy_1"/>
-                            <w:bookmarkStart w:id="1" w:name="OLE_LINK1_Copy_1"/>
-                            <w:bookmarkStart w:id="2" w:name="OLE_LINK111_Copy_1"/>
-                            <w:bookmarkStart w:id="3" w:name="OLE_LINK121_Copy_1"/>
-                            <w:bookmarkEnd w:id="2"/>
-                            <w:bookmarkEnd w:id="3"/>
-                            <w:r>
-                              <w:rPr>
-                                <w:rFonts w:eastAsia="Calibri" w:cs="Arial" w:ascii="arial" w:hAnsi="arial"/>
-                                <w:color w:val="000000"/>
-                                <w:sz w:val="21"/>
-                                <w:szCs w:val="21"/>
-                              </w:rPr>
-                              <w:t>Dear Sirs</w:t>
-                            </w:r>
-                            <w:bookmarkEnd w:id="0"/>
-                            <w:bookmarkEnd w:id="1"/>
-                          </w:p>
-                          <w:p>
-                            <w:pPr>
-                              <w:pStyle w:val="Normal"/>
-                              <w:overflowPunct w:val="false"/>
-                              <w:spacing w:lineRule="auto" w:line="240" w:before="0" w:after="0"/>
-                              <w:jc w:val="both"/>
-                              <w:rPr>
-                                <w:rFonts w:eastAsia="Calibri" w:cs="Arial"/>
-                                <w:color w:val="000000"/>
-                                <w:sz w:val="21"/>
-                                <w:szCs w:val="21"/>
-                              </w:rPr>
-                            </w:pPr>
-                            <w:r>
-                              <w:rPr>
-                                <w:rFonts w:eastAsia="Calibri" w:cs="Arial"/>
-                                <w:color w:val="000000"/>
-                                <w:sz w:val="21"/>
-                                <w:szCs w:val="21"/>
-                              </w:rPr>
-                            </w:r>
-                          </w:p>
-                          <w:p>
-                            <w:pPr>
-                              <w:pStyle w:val="Normal"/>
-                              <w:overflowPunct w:val="false"/>
-                              <w:spacing w:lineRule="auto" w:line="240" w:before="0" w:after="0"/>
-                              <w:ind w:left="720" w:hanging="720"/>
-                              <w:jc w:val="both"/>
-                              <w:rPr>
-                                <w:sz w:val="20"/>
-                                <w:szCs w:val="20"/>
-                              </w:rPr>
-                            </w:pPr>
-                            <w:r>
-                              <w:rPr>
-                                <w:rFonts w:eastAsia="Calibri" w:cs="Arial" w:ascii="arial" w:hAnsi="arial"/>
-                                <w:b/>
-                                <w:color w:val="000000"/>
-                                <w:sz w:val="20"/>
-                                <w:szCs w:val="20"/>
-                              </w:rPr>
-                              <w:t>Re:</w:t>
-                              <w:tab/>
-                              <w:t xml:space="preserve">The Estate of the Late: </w:t>
-                            </w:r>
-                            <w:r>
-                              <w:rPr>
-                                <w:rFonts w:eastAsia="Calibri" w:cs="Arial" w:ascii="arial" w:hAnsi="arial"/>
-                                <w:b w:val="false"/>
-                                <w:bCs w:val="false"/>
-                                <w:color w:val="000000"/>
-                                <w:sz w:val="20"/>
-                                <w:szCs w:val="20"/>
-                              </w:rPr>
-                              <w:t>{%=deceased.forename%} {%=deceased.surname%}</w:t>
-                            </w:r>
-                          </w:p>
-                          <w:p>
-                            <w:pPr>
-                              <w:pStyle w:val="Normal"/>
-                              <w:overflowPunct w:val="false"/>
-                              <w:spacing w:lineRule="auto" w:line="240" w:before="0" w:after="0"/>
-                              <w:ind w:left="720" w:hanging="0"/>
-                              <w:jc w:val="both"/>
-                              <w:rPr>
-                                <w:sz w:val="20"/>
-                                <w:szCs w:val="20"/>
-                              </w:rPr>
-                            </w:pPr>
-                            <w:r>
-                              <w:rPr>
-                                <w:rFonts w:eastAsia="Calibri" w:cs="Arial" w:ascii="arial" w:hAnsi="arial"/>
-                                <w:b/>
-                                <w:color w:val="000000"/>
-                                <w:sz w:val="20"/>
-                                <w:szCs w:val="20"/>
-                              </w:rPr>
-                              <w:t xml:space="preserve">Date of Death: </w:t>
-                            </w:r>
-                            <w:r>
-                              <w:rPr>
-                                <w:rFonts w:eastAsia="Calibri" w:cs="Arial" w:ascii="arial" w:hAnsi="arial"/>
-                                <w:b w:val="false"/>
-                                <w:bCs w:val="false"/>
-                                <w:color w:val="000000"/>
-                                <w:sz w:val="20"/>
-                                <w:szCs w:val="20"/>
-                              </w:rPr>
-                              <w:t>{%=deceased.dateOfDeath%}</w:t>
-                            </w:r>
-                          </w:p>
-                          <w:p>
-                            <w:pPr>
-                              <w:pStyle w:val="Normal"/>
-                              <w:overflowPunct w:val="true"/>
-                              <w:spacing w:lineRule="auto" w:line="240" w:before="0" w:after="0"/>
-                              <w:ind w:left="720" w:hanging="0"/>
-                              <w:jc w:val="both"/>
-                              <w:rPr>
-                                <w:sz w:val="20"/>
-                                <w:szCs w:val="20"/>
-                              </w:rPr>
-                            </w:pPr>
-                            <w:r>
-                              <w:rPr>
-                                <w:rFonts w:eastAsia="Calibri" w:cs="Arial" w:ascii="Arial" w:hAnsi="Arial"/>
-                                <w:b/>
-                                <w:bCs w:val="false"/>
-                                <w:color w:val="000000"/>
-                                <w:sz w:val="20"/>
-                                <w:szCs w:val="20"/>
-                              </w:rPr>
-                              <w:t xml:space="preserve">Council Tax Account Number: </w:t>
-                            </w:r>
-                            <w:r>
-                              <w:rPr>
-                                <w:rFonts w:eastAsia="Calibri" w:cs="Arial" w:ascii="Arial" w:hAnsi="Arial"/>
-                                <w:b w:val="false"/>
-                                <w:bCs w:val="false"/>
-                                <w:color w:val="000000"/>
-                                <w:sz w:val="20"/>
-                                <w:szCs w:val="20"/>
-                              </w:rPr>
-                              <w:t>{%=accountNumber%}</w:t>
-                            </w:r>
-                          </w:p>
-                          <w:p>
-                            <w:pPr>
-                              <w:pStyle w:val="Normal"/>
-                              <w:overflowPunct w:val="true"/>
-                              <w:spacing w:lineRule="auto" w:line="240" w:before="0" w:after="0"/>
-                              <w:ind w:left="720" w:hanging="0"/>
-                              <w:jc w:val="left"/>
-                              <w:rPr>
-                                <w:rFonts w:ascii="Arial" w:hAnsi="Arial" w:eastAsia="Calibri" w:cs="Arial"/>
-                                <w:b/>
-                                <w:b/>
-                                <w:bCs w:val="false"/>
-                                <w:color w:val="000000"/>
-                              </w:rPr>
-                            </w:pPr>
-                            <w:r>
-                              <w:rPr>
-                                <w:rFonts w:eastAsia="Calibri" w:cs="Arial" w:ascii="Arial" w:hAnsi="Arial"/>
-                                <w:b/>
-                                <w:bCs w:val="false"/>
-                                <w:color w:val="000000"/>
-                                <w:sz w:val="20"/>
-                                <w:szCs w:val="20"/>
-                              </w:rPr>
-                              <w:t xml:space="preserve">Regarding Property at Address: </w:t>
-                            </w:r>
-                          </w:p>
-                          <w:p>
-                            <w:pPr>
-                              <w:pStyle w:val="Normal"/>
-                              <w:overflowPunct w:val="true"/>
-                              <w:spacing w:lineRule="auto" w:line="240" w:before="0" w:after="0"/>
-                              <w:ind w:left="720" w:hanging="0"/>
-                              <w:jc w:val="left"/>
-                              <w:rPr>
-                                <w:rFonts w:ascii="Arial" w:hAnsi="Arial" w:eastAsia="Calibri" w:cs="Arial"/>
-                                <w:b w:val="false"/>
-                                <w:b w:val="false"/>
-                                <w:bCs w:val="false"/>
-                                <w:color w:val="000000"/>
-                              </w:rPr>
-                            </w:pPr>
-                            <w:r>
-                              <w:rPr>
-                                <w:rFonts w:eastAsia="Calibri" w:cs="Arial" w:ascii="Arial" w:hAnsi="Arial"/>
-                                <w:b w:val="false"/>
-                                <w:bCs w:val="false"/>
-                                <w:color w:val="000000"/>
-                                <w:sz w:val="20"/>
-                                <w:szCs w:val="20"/>
-                              </w:rPr>
-                              <w:t>{%=property.address%}</w:t>
-                            </w:r>
-                          </w:p>
-                          <w:p>
-                            <w:pPr>
-                              <w:pStyle w:val="Normal"/>
-                              <w:overflowPunct w:val="true"/>
-                              <w:spacing w:lineRule="auto" w:line="240" w:before="0" w:after="0"/>
-                              <w:ind w:left="720" w:hanging="0"/>
-                              <w:jc w:val="left"/>
-                              <w:rPr>
-                                <w:rFonts w:ascii="Arial" w:hAnsi="Arial" w:eastAsia="Calibri" w:cs="Arial"/>
-                                <w:b w:val="false"/>
-                                <w:b w:val="false"/>
-                                <w:bCs w:val="false"/>
-                                <w:color w:val="000000"/>
-                              </w:rPr>
-                            </w:pPr>
-                            <w:r>
-                              <w:rPr>
-                                <w:rFonts w:eastAsia="Calibri" w:cs="Arial" w:ascii="Arial" w:hAnsi="Arial"/>
-                                <w:b w:val="false"/>
-                                <w:bCs w:val="false"/>
-                                <w:color w:val="000000"/>
-                              </w:rPr>
-                            </w:r>
-                          </w:p>
-                          <w:p>
-                            <w:pPr>
-                              <w:pStyle w:val="Normal"/>
-                              <w:overflowPunct w:val="true"/>
-                              <w:spacing w:lineRule="auto" w:line="240" w:before="0" w:after="0"/>
-                              <w:ind w:left="720" w:hanging="0"/>
-                              <w:jc w:val="left"/>
-                              <w:rPr>
-                                <w:rFonts w:ascii="Arial" w:hAnsi="Arial" w:eastAsia="Calibri" w:cs="Arial"/>
-                                <w:b w:val="false"/>
-                                <w:b w:val="false"/>
-                                <w:bCs w:val="false"/>
-                                <w:color w:val="000000"/>
-                              </w:rPr>
-                            </w:pPr>
-                            <w:r>
-                              <w:rPr>
-                                <w:rFonts w:eastAsia="Calibri" w:cs="Arial" w:ascii="Arial" w:hAnsi="Arial"/>
-                                <w:b w:val="false"/>
-                                <w:bCs w:val="false"/>
-                                <w:color w:val="000000"/>
-                              </w:rPr>
-                            </w:r>
-                          </w:p>
-                          <w:p>
-                            <w:pPr>
-                              <w:pStyle w:val="Normal"/>
-                              <w:overflowPunct w:val="true"/>
-                              <w:spacing w:lineRule="auto" w:line="240" w:before="0" w:after="0"/>
-                              <w:ind w:left="720" w:hanging="0"/>
-                              <w:jc w:val="left"/>
-                              <w:rPr>
-                                <w:rFonts w:ascii="Arial" w:hAnsi="Arial" w:eastAsia="Calibri" w:cs="Arial"/>
-                                <w:b w:val="false"/>
-                                <w:b w:val="false"/>
-                                <w:bCs w:val="false"/>
-                                <w:color w:val="000000"/>
-                              </w:rPr>
-                            </w:pPr>
-                            <w:r>
-                              <w:rPr>
-                                <w:rFonts w:eastAsia="Calibri" w:cs="Arial" w:ascii="Arial" w:hAnsi="Arial"/>
-                                <w:b w:val="false"/>
-                                <w:bCs w:val="false"/>
-                                <w:color w:val="000000"/>
-                              </w:rPr>
-                            </w:r>
-                          </w:p>
-                          <w:p>
-                            <w:pPr>
-                              <w:pStyle w:val="Normal"/>
-                              <w:overflowPunct w:val="true"/>
-                              <w:spacing w:lineRule="auto" w:line="240" w:before="0" w:after="0"/>
-                              <w:ind w:left="720" w:hanging="0"/>
-                              <w:jc w:val="left"/>
-                              <w:rPr>
-                                <w:rFonts w:ascii="Arial" w:hAnsi="Arial" w:eastAsia="Calibri" w:cs="Arial"/>
-                                <w:b w:val="false"/>
-                                <w:b w:val="false"/>
-                                <w:bCs w:val="false"/>
-                                <w:color w:val="000000"/>
-                              </w:rPr>
-                            </w:pPr>
-                            <w:r>
-                              <w:rPr>
-                                <w:color w:val="000000"/>
-                              </w:rPr>
-                            </w:r>
-                          </w:p>
-                        </w:txbxContent>
-                      </wps:txbx>
-                      <wps:bodyPr lIns="0" rIns="0" tIns="0" bIns="0" anchor="t">
-                        <a:noAutofit/>
-                      </wps:bodyPr>
-                    </wps:wsp>
-                  </a:graphicData>
-                </a:graphic>
-                <wp14:sizeRelH relativeFrom="margin">
-                  <wp14:pctWidth>100000</wp14:pctWidth>
-                </wp14:sizeRelH>
-              </wp:anchor>
-            </w:drawing>
-          </mc:Choice>
-          <mc:Fallback>
-            <w:pict>
-              <v:rect id="shape_0" ID="Frame4" path="m0,0l-2147483645,0l-2147483645,-2147483646l0,-2147483646xe" fillcolor="white" stroked="f" o:allowincell="f" style="position:absolute;margin-left:56.7pt;margin-top:283.45pt;width:481.8pt;height:133pt;mso-wrap-style:square;v-text-anchor:top;mso-position-horizontal-relative:page;mso-position-vertical-relative:page">
-                <v:fill o:detectmouseclick="t" type="solid" color2="black"/>
-                <v:stroke color="#3465a4" joinstyle="round" endcap="flat"/>
-                <v:textbox>
-                  <w:txbxContent>
-                    <w:p>
-                      <w:pPr>
-                        <w:pStyle w:val="Normal"/>
-                        <w:overflowPunct w:val="false"/>
-                        <w:spacing w:lineRule="auto" w:line="240" w:before="0" w:after="0"/>
-                        <w:jc w:val="both"/>
-                        <w:rPr>
-                          <w:rFonts w:ascii="arial" w:hAnsi="arial" w:eastAsia="Calibri" w:cs="Arial"/>
-                          <w:color w:val="000000"/>
-                        </w:rPr>
-                      </w:pPr>
-                      <w:bookmarkStart w:id="4" w:name="OLE_LINK2_Copy_1"/>
-                      <w:bookmarkStart w:id="5" w:name="OLE_LINK1_Copy_1"/>
-                      <w:bookmarkStart w:id="6" w:name="OLE_LINK111_Copy_1"/>
-                      <w:bookmarkStart w:id="7" w:name="OLE_LINK121_Copy_1"/>
-                      <w:bookmarkEnd w:id="6"/>
-                      <w:bookmarkEnd w:id="7"/>
-                      <w:r>
-                        <w:rPr>
-                          <w:rFonts w:eastAsia="Calibri" w:cs="Arial" w:ascii="arial" w:hAnsi="arial"/>
-                          <w:color w:val="000000"/>
-                          <w:sz w:val="21"/>
-                          <w:szCs w:val="21"/>
-                        </w:rPr>
-                        <w:t>Dear Sirs</w:t>
-                      </w:r>
-                      <w:bookmarkEnd w:id="4"/>
-                      <w:bookmarkEnd w:id="5"/>
-                    </w:p>
-                    <w:p>
-                      <w:pPr>
-                        <w:pStyle w:val="Normal"/>
-                        <w:overflowPunct w:val="false"/>
-                        <w:spacing w:lineRule="auto" w:line="240" w:before="0" w:after="0"/>
-                        <w:jc w:val="both"/>
-                        <w:rPr>
-                          <w:rFonts w:eastAsia="Calibri" w:cs="Arial"/>
-                          <w:color w:val="000000"/>
-                          <w:sz w:val="21"/>
-                          <w:szCs w:val="21"/>
-                        </w:rPr>
-                      </w:pPr>
-                      <w:r>
-                        <w:rPr>
-                          <w:rFonts w:eastAsia="Calibri" w:cs="Arial"/>
-                          <w:color w:val="000000"/>
-                          <w:sz w:val="21"/>
-                          <w:szCs w:val="21"/>
-                        </w:rPr>
-                      </w:r>
-                    </w:p>
-                    <w:p>
-                      <w:pPr>
-                        <w:pStyle w:val="Normal"/>
-                        <w:overflowPunct w:val="false"/>
-                        <w:spacing w:lineRule="auto" w:line="240" w:before="0" w:after="0"/>
-                        <w:ind w:left="720" w:hanging="720"/>
-                        <w:jc w:val="both"/>
-                        <w:rPr>
-                          <w:sz w:val="20"/>
-                          <w:szCs w:val="20"/>
-                        </w:rPr>
-                      </w:pPr>
-                      <w:r>
-                        <w:rPr>
-                          <w:rFonts w:eastAsia="Calibri" w:cs="Arial" w:ascii="arial" w:hAnsi="arial"/>
-                          <w:b/>
-                          <w:color w:val="000000"/>
-                          <w:sz w:val="20"/>
-                          <w:szCs w:val="20"/>
-                        </w:rPr>
-                        <w:t>Re:</w:t>
-                        <w:tab/>
-                        <w:t xml:space="preserve">The Estate of the Late: </w:t>
-                      </w:r>
-                      <w:r>
-                        <w:rPr>
-                          <w:rFonts w:eastAsia="Calibri" w:cs="Arial" w:ascii="arial" w:hAnsi="arial"/>
-                          <w:b w:val="false"/>
-                          <w:bCs w:val="false"/>
-                          <w:color w:val="000000"/>
-                          <w:sz w:val="20"/>
-                          <w:szCs w:val="20"/>
-                        </w:rPr>
-                        <w:t>{%=deceased.forename%} {%=deceased.surname%}</w:t>
-                      </w:r>
-                    </w:p>
-                    <w:p>
-                      <w:pPr>
-                        <w:pStyle w:val="Normal"/>
-                        <w:overflowPunct w:val="false"/>
-                        <w:spacing w:lineRule="auto" w:line="240" w:before="0" w:after="0"/>
-                        <w:ind w:left="720" w:hanging="0"/>
-                        <w:jc w:val="both"/>
-                        <w:rPr>
-                          <w:sz w:val="20"/>
-                          <w:szCs w:val="20"/>
-                        </w:rPr>
-                      </w:pPr>
-                      <w:r>
-                        <w:rPr>
-                          <w:rFonts w:eastAsia="Calibri" w:cs="Arial" w:ascii="arial" w:hAnsi="arial"/>
-                          <w:b/>
-                          <w:color w:val="000000"/>
-                          <w:sz w:val="20"/>
-                          <w:szCs w:val="20"/>
-                        </w:rPr>
-                        <w:t xml:space="preserve">Date of Death: </w:t>
-                      </w:r>
-                      <w:r>
-                        <w:rPr>
-                          <w:rFonts w:eastAsia="Calibri" w:cs="Arial" w:ascii="arial" w:hAnsi="arial"/>
-                          <w:b w:val="false"/>
-                          <w:bCs w:val="false"/>
-                          <w:color w:val="000000"/>
-                          <w:sz w:val="20"/>
-                          <w:szCs w:val="20"/>
-                        </w:rPr>
-                        <w:t>{%=deceased.dateOfDeath%}</w:t>
-                      </w:r>
-                    </w:p>
-                    <w:p>
-                      <w:pPr>
-                        <w:pStyle w:val="Normal"/>
-                        <w:overflowPunct w:val="true"/>
-                        <w:spacing w:lineRule="auto" w:line="240" w:before="0" w:after="0"/>
-                        <w:ind w:left="720" w:hanging="0"/>
-                        <w:jc w:val="both"/>
-                        <w:rPr>
-                          <w:sz w:val="20"/>
-                          <w:szCs w:val="20"/>
-                        </w:rPr>
-                      </w:pPr>
-                      <w:r>
-                        <w:rPr>
-                          <w:rFonts w:eastAsia="Calibri" w:cs="Arial" w:ascii="Arial" w:hAnsi="Arial"/>
-                          <w:b/>
-                          <w:bCs w:val="false"/>
-                          <w:color w:val="000000"/>
-                          <w:sz w:val="20"/>
-                          <w:szCs w:val="20"/>
-                        </w:rPr>
-                        <w:t xml:space="preserve">Council Tax Account Number: </w:t>
-                      </w:r>
-                      <w:r>
-                        <w:rPr>
-                          <w:rFonts w:eastAsia="Calibri" w:cs="Arial" w:ascii="Arial" w:hAnsi="Arial"/>
-                          <w:b w:val="false"/>
-                          <w:bCs w:val="false"/>
-                          <w:color w:val="000000"/>
-                          <w:sz w:val="20"/>
-                          <w:szCs w:val="20"/>
-                        </w:rPr>
-                        <w:t>{%=accountNumber%}</w:t>
-                      </w:r>
-                    </w:p>
-                    <w:p>
-                      <w:pPr>
-                        <w:pStyle w:val="Normal"/>
-                        <w:overflowPunct w:val="true"/>
-                        <w:spacing w:lineRule="auto" w:line="240" w:before="0" w:after="0"/>
-                        <w:ind w:left="720" w:hanging="0"/>
-                        <w:jc w:val="left"/>
-                        <w:rPr>
-                          <w:rFonts w:ascii="Arial" w:hAnsi="Arial" w:eastAsia="Calibri" w:cs="Arial"/>
-                          <w:b/>
-                          <w:b/>
-                          <w:bCs w:val="false"/>
-                          <w:color w:val="000000"/>
-                        </w:rPr>
-                      </w:pPr>
-                      <w:r>
-                        <w:rPr>
-                          <w:rFonts w:eastAsia="Calibri" w:cs="Arial" w:ascii="Arial" w:hAnsi="Arial"/>
-                          <w:b/>
-                          <w:bCs w:val="false"/>
-                          <w:color w:val="000000"/>
-                          <w:sz w:val="20"/>
-                          <w:szCs w:val="20"/>
-                        </w:rPr>
-                        <w:t xml:space="preserve">Regarding Property at Address: </w:t>
-                      </w:r>
-                    </w:p>
-                    <w:p>
-                      <w:pPr>
-                        <w:pStyle w:val="Normal"/>
-                        <w:overflowPunct w:val="true"/>
-                        <w:spacing w:lineRule="auto" w:line="240" w:before="0" w:after="0"/>
-                        <w:ind w:left="720" w:hanging="0"/>
-                        <w:jc w:val="left"/>
-                        <w:rPr>
-                          <w:rFonts w:ascii="Arial" w:hAnsi="Arial" w:eastAsia="Calibri" w:cs="Arial"/>
-                          <w:b w:val="false"/>
-                          <w:b w:val="false"/>
-                          <w:bCs w:val="false"/>
-                          <w:color w:val="000000"/>
-                        </w:rPr>
-                      </w:pPr>
-                      <w:r>
-                        <w:rPr>
-                          <w:rFonts w:eastAsia="Calibri" w:cs="Arial" w:ascii="Arial" w:hAnsi="Arial"/>
-                          <w:b w:val="false"/>
-                          <w:bCs w:val="false"/>
-                          <w:color w:val="000000"/>
-                          <w:sz w:val="20"/>
-                          <w:szCs w:val="20"/>
-                        </w:rPr>
-                        <w:t>{%=property.address%}</w:t>
-                      </w:r>
-                    </w:p>
-                    <w:p>
-                      <w:pPr>
-                        <w:pStyle w:val="Normal"/>
-                        <w:overflowPunct w:val="true"/>
-                        <w:spacing w:lineRule="auto" w:line="240" w:before="0" w:after="0"/>
-                        <w:ind w:left="720" w:hanging="0"/>
-                        <w:jc w:val="left"/>
-                        <w:rPr>
-                          <w:rFonts w:ascii="Arial" w:hAnsi="Arial" w:eastAsia="Calibri" w:cs="Arial"/>
-                          <w:b w:val="false"/>
-                          <w:b w:val="false"/>
-                          <w:bCs w:val="false"/>
-                          <w:color w:val="000000"/>
-                        </w:rPr>
-                      </w:pPr>
-                      <w:r>
-                        <w:rPr>
-                          <w:rFonts w:eastAsia="Calibri" w:cs="Arial" w:ascii="Arial" w:hAnsi="Arial"/>
-                          <w:b w:val="false"/>
-                          <w:bCs w:val="false"/>
-                          <w:color w:val="000000"/>
-                        </w:rPr>
-                      </w:r>
-                    </w:p>
-                    <w:p>
-                      <w:pPr>
-                        <w:pStyle w:val="Normal"/>
-                        <w:overflowPunct w:val="true"/>
-                        <w:spacing w:lineRule="auto" w:line="240" w:before="0" w:after="0"/>
-                        <w:ind w:left="720" w:hanging="0"/>
-                        <w:jc w:val="left"/>
-                        <w:rPr>
-                          <w:rFonts w:ascii="Arial" w:hAnsi="Arial" w:eastAsia="Calibri" w:cs="Arial"/>
-                          <w:b w:val="false"/>
-                          <w:b w:val="false"/>
-                          <w:bCs w:val="false"/>
-                          <w:color w:val="000000"/>
-                        </w:rPr>
-                      </w:pPr>
-                      <w:r>
-                        <w:rPr>
-                          <w:rFonts w:eastAsia="Calibri" w:cs="Arial" w:ascii="Arial" w:hAnsi="Arial"/>
-                          <w:b w:val="false"/>
-                          <w:bCs w:val="false"/>
-                          <w:color w:val="000000"/>
-                        </w:rPr>
-                      </w:r>
-                    </w:p>
-                    <w:p>
-                      <w:pPr>
-                        <w:pStyle w:val="Normal"/>
-                        <w:overflowPunct w:val="true"/>
-                        <w:spacing w:lineRule="auto" w:line="240" w:before="0" w:after="0"/>
-                        <w:ind w:left="720" w:hanging="0"/>
-                        <w:jc w:val="left"/>
-                        <w:rPr>
-                          <w:rFonts w:ascii="Arial" w:hAnsi="Arial" w:eastAsia="Calibri" w:cs="Arial"/>
-                          <w:b w:val="false"/>
-                          <w:b w:val="false"/>
-                          <w:bCs w:val="false"/>
-                          <w:color w:val="000000"/>
-                        </w:rPr>
-                      </w:pPr>
-                      <w:r>
-                        <w:rPr>
-                          <w:rFonts w:eastAsia="Calibri" w:cs="Arial" w:ascii="Arial" w:hAnsi="Arial"/>
-                          <w:b w:val="false"/>
-                          <w:bCs w:val="false"/>
-                          <w:color w:val="000000"/>
-                        </w:rPr>
-                      </w:r>
-                    </w:p>
-                    <w:p>
-                      <w:pPr>
-                        <w:pStyle w:val="Normal"/>
-                        <w:overflowPunct w:val="true"/>
-                        <w:spacing w:lineRule="auto" w:line="240" w:before="0" w:after="0"/>
-                        <w:ind w:left="720" w:hanging="0"/>
-                        <w:jc w:val="left"/>
-                        <w:rPr>
-                          <w:rFonts w:ascii="Arial" w:hAnsi="Arial" w:eastAsia="Calibri" w:cs="Arial"/>
-                          <w:b w:val="false"/>
-                          <w:b w:val="false"/>
-                          <w:bCs w:val="false"/>
-                          <w:color w:val="000000"/>
-                        </w:rPr>
-                      </w:pPr>
-                      <w:r>
-                        <w:rPr>
-                          <w:color w:val="000000"/>
-                        </w:rPr>
-                      </w:r>
-                    </w:p>
-                  </w:txbxContent>
-                </v:textbox>
-                <w10:wrap type="square" side="right"/>
-              </v:rect>
-            </w:pict>
-          </mc:Fallback>
-        </mc:AlternateContent>
-      </w:r>
-      <w:bookmarkStart w:id="8" w:name="OLE_LINK15"/>
-      <w:bookmarkStart w:id="9" w:name="OLE_LINK11"/>
-      <w:bookmarkStart w:id="10" w:name="OLE_LINK12"/>
-      <w:bookmarkStart w:id="11" w:name="OLE_LINK16"/>
-      <w:bookmarkStart w:id="12" w:name="OLE_LINK15"/>
-      <w:bookmarkStart w:id="13" w:name="OLE_LINK11"/>
-      <w:bookmarkStart w:id="14" w:name="OLE_LINK12"/>
-      <w:bookmarkStart w:id="15" w:name="OLE_LINK16"/>
-      <w:bookmarkEnd w:id="12"/>
-      <w:bookmarkEnd w:id="13"/>
-      <w:bookmarkEnd w:id="14"/>
-      <w:bookmarkEnd w:id="15"/>
+      </w:r>
+      <w:bookmarkStart w:id="0" w:name="OLE_LINK16"/>
+      <w:bookmarkStart w:id="1" w:name="OLE_LINK12"/>
+      <w:bookmarkStart w:id="2" w:name="OLE_LINK11"/>
+      <w:bookmarkStart w:id="3" w:name="OLE_LINK15"/>
+      <w:bookmarkStart w:id="4" w:name="OLE_LINK16"/>
+      <w:bookmarkStart w:id="5" w:name="OLE_LINK12"/>
+      <w:bookmarkStart w:id="6" w:name="OLE_LINK11"/>
+      <w:bookmarkStart w:id="7" w:name="OLE_LINK15"/>
+      <w:bookmarkEnd w:id="4"/>
+      <w:bookmarkEnd w:id="5"/>
+      <w:bookmarkEnd w:id="6"/>
+      <w:bookmarkEnd w:id="7"/>
+    </w:p>
+    <w:p>
+      <w:pPr>
+        <w:pStyle w:val="Normal"/>
+        <w:overflowPunct w:val="true"/>
+        <w:spacing w:lineRule="auto" w:line="240" w:before="0" w:after="0"/>
+        <w:rPr>
+          <w:rFonts w:ascii="DejaVu Sans Condensed" w:hAnsi="DejaVu Sans Condensed" w:eastAsia="Calibri" w:cs="Arial"/>
+          <w:szCs w:val="24"/>
+        </w:rPr>
+      </w:pPr>
+      <w:r>
+        <w:rPr>
+          <w:rFonts w:eastAsia="Calibri" w:cs="Arial" w:ascii="DejaVu Sans Condensed" w:hAnsi="DejaVu Sans Condensed"/>
+          <w:szCs w:val="24"/>
+        </w:rPr>
+      </w:r>
+    </w:p>
+    <w:p>
+      <w:pPr>
+        <w:pStyle w:val="Normal"/>
+        <w:overflowPunct w:val="true"/>
+        <w:spacing w:lineRule="auto" w:line="240" w:before="0" w:after="0"/>
+        <w:rPr>
+          <w:rFonts w:ascii="DejaVu Sans Condensed" w:hAnsi="DejaVu Sans Condensed" w:eastAsia="Calibri" w:cs="Arial"/>
+          <w:szCs w:val="24"/>
+        </w:rPr>
+      </w:pPr>
+      <w:r>
+        <w:rPr>
+          <w:rFonts w:eastAsia="Calibri" w:cs="Arial" w:ascii="DejaVu Sans Condensed" w:hAnsi="DejaVu Sans Condensed"/>
+          <w:szCs w:val="24"/>
+        </w:rPr>
+      </w:r>
+    </w:p>
+    <w:p>
+      <w:pPr>
+        <w:pStyle w:val="Normal"/>
+        <w:overflowPunct w:val="true"/>
+        <w:spacing w:lineRule="auto" w:line="240" w:before="0" w:after="0"/>
+        <w:rPr>
+          <w:rFonts w:ascii="DejaVu Sans Condensed" w:hAnsi="DejaVu Sans Condensed" w:eastAsia="Calibri" w:cs="Arial"/>
+          <w:szCs w:val="24"/>
+        </w:rPr>
+      </w:pPr>
+      <w:r>
+        <w:rPr>
+          <w:rFonts w:eastAsia="Calibri" w:cs="Arial" w:ascii="DejaVu Sans Condensed" w:hAnsi="DejaVu Sans Condensed"/>
+          <w:szCs w:val="24"/>
+        </w:rPr>
+      </w:r>
+    </w:p>
+    <w:p>
+      <w:pPr>
+        <w:pStyle w:val="Normal"/>
+        <w:overflowPunct w:val="true"/>
+        <w:spacing w:lineRule="auto" w:line="240" w:before="0" w:after="0"/>
+        <w:rPr>
+          <w:rFonts w:ascii="DejaVu Sans Condensed" w:hAnsi="DejaVu Sans Condensed" w:eastAsia="Calibri" w:cs="Arial"/>
+          <w:szCs w:val="24"/>
+        </w:rPr>
+      </w:pPr>
+      <w:r>
+        <w:rPr>
+          <w:rFonts w:eastAsia="Calibri" w:cs="Arial" w:ascii="DejaVu Sans Condensed" w:hAnsi="DejaVu Sans Condensed"/>
+          <w:szCs w:val="24"/>
+        </w:rPr>
+      </w:r>
+    </w:p>
+    <w:p>
+      <w:pPr>
+        <w:pStyle w:val="Normal"/>
+        <w:overflowPunct w:val="true"/>
+        <w:spacing w:lineRule="auto" w:line="240" w:before="0" w:after="0"/>
+        <w:rPr>
+          <w:rFonts w:ascii="DejaVu Sans Condensed" w:hAnsi="DejaVu Sans Condensed" w:eastAsia="Calibri" w:cs="Arial"/>
+          <w:szCs w:val="24"/>
+        </w:rPr>
+      </w:pPr>
+      <w:r>
+        <w:rPr>
+          <w:rFonts w:eastAsia="Calibri" w:cs="Arial" w:ascii="DejaVu Sans Condensed" w:hAnsi="DejaVu Sans Condensed"/>
+          <w:szCs w:val="24"/>
+        </w:rPr>
+      </w:r>
+    </w:p>
+    <w:p>
+      <w:pPr>
+        <w:pStyle w:val="Normal"/>
+        <w:overflowPunct w:val="true"/>
+        <w:spacing w:lineRule="auto" w:line="240" w:before="0" w:after="0"/>
+        <w:rPr>
+          <w:rFonts w:ascii="DejaVu Sans Condensed" w:hAnsi="DejaVu Sans Condensed" w:eastAsia="Calibri" w:cs="Arial"/>
+          <w:szCs w:val="24"/>
+        </w:rPr>
+      </w:pPr>
+      <w:r>
+        <w:rPr>
+          <w:rFonts w:eastAsia="Calibri" w:cs="Arial" w:ascii="DejaVu Sans Condensed" w:hAnsi="DejaVu Sans Condensed"/>
+          <w:szCs w:val="24"/>
+        </w:rPr>
+      </w:r>
+    </w:p>
+    <w:p>
+      <w:pPr>
+        <w:pStyle w:val="Normal"/>
+        <w:overflowPunct w:val="true"/>
+        <w:spacing w:lineRule="auto" w:line="240" w:before="0" w:after="0"/>
+        <w:rPr>
+          <w:rFonts w:ascii="DejaVu Sans Condensed" w:hAnsi="DejaVu Sans Condensed" w:eastAsia="Calibri" w:cs="Arial"/>
+          <w:szCs w:val="24"/>
+        </w:rPr>
+      </w:pPr>
+      <w:r>
+        <w:rPr>
+          <w:rFonts w:eastAsia="Calibri" w:cs="Arial" w:ascii="DejaVu Sans Condensed" w:hAnsi="DejaVu Sans Condensed"/>
+          <w:szCs w:val="24"/>
+        </w:rPr>
+      </w:r>
+    </w:p>
+    <w:p>
+      <w:pPr>
+        <w:pStyle w:val="Normal"/>
+        <w:overflowPunct w:val="true"/>
+        <w:spacing w:lineRule="auto" w:line="240" w:before="0" w:after="0"/>
+        <w:rPr>
+          <w:rFonts w:ascii="DejaVu Sans Condensed" w:hAnsi="DejaVu Sans Condensed" w:eastAsia="Calibri" w:cs="Arial"/>
+          <w:szCs w:val="24"/>
+        </w:rPr>
+      </w:pPr>
+      <w:r>
+        <w:rPr>
+          <w:rFonts w:eastAsia="Calibri" w:cs="Arial" w:ascii="DejaVu Sans Condensed" w:hAnsi="DejaVu Sans Condensed"/>
+          <w:szCs w:val="24"/>
+        </w:rPr>
+      </w:r>
+    </w:p>
+    <w:p>
+      <w:pPr>
+        <w:pStyle w:val="Normal"/>
+        <w:overflowPunct w:val="true"/>
+        <w:spacing w:lineRule="auto" w:line="240" w:before="0" w:after="0"/>
+        <w:rPr>
+          <w:rFonts w:ascii="DejaVu Sans Condensed" w:hAnsi="DejaVu Sans Condensed" w:eastAsia="Calibri" w:cs="Arial"/>
+          <w:szCs w:val="24"/>
+        </w:rPr>
+      </w:pPr>
+      <w:r>
+        <w:rPr>
+          <w:rFonts w:eastAsia="Calibri" w:cs="Arial" w:ascii="DejaVu Sans Condensed" w:hAnsi="DejaVu Sans Condensed"/>
+          <w:szCs w:val="24"/>
+        </w:rPr>
+      </w:r>
+    </w:p>
+    <w:p>
+      <w:pPr>
+        <w:pStyle w:val="Normal"/>
+        <w:overflowPunct w:val="true"/>
+        <w:spacing w:lineRule="auto" w:line="240" w:before="0" w:after="0"/>
+        <w:rPr>
+          <w:rFonts w:ascii="DejaVu Sans Condensed" w:hAnsi="DejaVu Sans Condensed" w:eastAsia="Calibri" w:cs="Arial"/>
+          <w:szCs w:val="24"/>
+        </w:rPr>
+      </w:pPr>
+      <w:r>
+        <w:rPr>
+          <w:rFonts w:eastAsia="Calibri" w:cs="Arial" w:ascii="DejaVu Sans Condensed" w:hAnsi="DejaVu Sans Condensed"/>
+          <w:szCs w:val="24"/>
+        </w:rPr>
+      </w:r>
     </w:p>
     <w:p>
       <w:pPr>
         <w:pStyle w:val="Normal"/>
         <w:overflowPunct w:val="false"/>
         <w:spacing w:lineRule="auto" w:line="240" w:before="0" w:after="0"/>
+        <w:jc w:val="both"/>
         <w:rPr>
           <w:rFonts w:ascii="arial" w:hAnsi="arial" w:eastAsia="Calibri" w:cs="Arial"/>
-          <w:szCs w:val="24"/>
-        </w:rPr>
-      </w:pPr>
-      <w:r>
-        <w:rPr>
-          <w:rFonts w:eastAsia="Calibri" w:cs="Arial" w:ascii="arial" w:hAnsi="arial"/>
-          <w:szCs w:val="24"/>
-        </w:rPr>
+          <w:color w:val="000000"/>
+        </w:rPr>
+      </w:pPr>
+      <w:r>
+        <w:rPr/>
       </w:r>
     </w:p>
     <w:p>
@@ -1266,16 +693,14 @@
         <w:pStyle w:val="Normal"/>
         <w:overflowPunct w:val="false"/>
         <w:spacing w:lineRule="auto" w:line="240" w:before="0" w:after="0"/>
+        <w:jc w:val="both"/>
         <w:rPr>
           <w:rFonts w:ascii="arial" w:hAnsi="arial" w:eastAsia="Calibri" w:cs="Arial"/>
-          <w:szCs w:val="24"/>
-        </w:rPr>
-      </w:pPr>
-      <w:r>
-        <w:rPr>
-          <w:rFonts w:eastAsia="Calibri" w:cs="Arial" w:ascii="arial" w:hAnsi="arial"/>
-          <w:szCs w:val="24"/>
-        </w:rPr>
+          <w:color w:val="000000"/>
+        </w:rPr>
+      </w:pPr>
+      <w:r>
+        <w:rPr/>
       </w:r>
     </w:p>
     <w:p>
@@ -1283,16 +708,14 @@
         <w:pStyle w:val="Normal"/>
         <w:overflowPunct w:val="false"/>
         <w:spacing w:lineRule="auto" w:line="240" w:before="0" w:after="0"/>
+        <w:jc w:val="both"/>
         <w:rPr>
           <w:rFonts w:ascii="arial" w:hAnsi="arial" w:eastAsia="Calibri" w:cs="Arial"/>
-          <w:szCs w:val="24"/>
-        </w:rPr>
-      </w:pPr>
-      <w:r>
-        <w:rPr>
-          <w:rFonts w:eastAsia="Calibri" w:cs="Arial" w:ascii="arial" w:hAnsi="arial"/>
-          <w:szCs w:val="24"/>
-        </w:rPr>
+          <w:color w:val="000000"/>
+        </w:rPr>
+      </w:pPr>
+      <w:r>
+        <w:rPr/>
       </w:r>
     </w:p>
     <w:p>
@@ -1300,32 +723,49 @@
         <w:pStyle w:val="Normal"/>
         <w:overflowPunct w:val="false"/>
         <w:spacing w:lineRule="auto" w:line="240" w:before="0" w:after="0"/>
+        <w:jc w:val="both"/>
         <w:rPr>
           <w:rFonts w:ascii="arial" w:hAnsi="arial" w:eastAsia="Calibri" w:cs="Arial"/>
-          <w:szCs w:val="24"/>
-        </w:rPr>
-      </w:pPr>
+          <w:color w:val="000000"/>
+        </w:rPr>
+      </w:pPr>
+      <w:bookmarkStart w:id="8" w:name="OLE_LINK2_Copy_1"/>
+      <w:bookmarkStart w:id="9" w:name="OLE_LINK1_Copy_1"/>
+      <w:bookmarkStart w:id="10" w:name="OLE_LINK111_Copy_1"/>
+      <w:bookmarkStart w:id="11" w:name="OLE_LINK121_Copy_1"/>
+      <w:bookmarkEnd w:id="10"/>
+      <w:bookmarkEnd w:id="11"/>
       <w:r>
         <w:rPr>
           <w:rFonts w:eastAsia="Calibri" w:cs="Arial" w:ascii="arial" w:hAnsi="arial"/>
-          <w:szCs w:val="24"/>
-        </w:rPr>
-      </w:r>
+          <w:color w:val="000000"/>
+          <w:sz w:val="21"/>
+          <w:szCs w:val="21"/>
+        </w:rPr>
+        <w:t>Dear Sirs</w:t>
+      </w:r>
+      <w:bookmarkEnd w:id="8"/>
+      <w:bookmarkEnd w:id="9"/>
     </w:p>
     <w:p>
       <w:pPr>
         <w:pStyle w:val="Normal"/>
         <w:overflowPunct w:val="false"/>
         <w:spacing w:lineRule="auto" w:line="240" w:before="0" w:after="0"/>
-        <w:rPr>
-          <w:rFonts w:ascii="arial" w:hAnsi="arial" w:eastAsia="Calibri" w:cs="Arial"/>
-          <w:szCs w:val="24"/>
-        </w:rPr>
-      </w:pPr>
-      <w:r>
-        <w:rPr>
-          <w:rFonts w:eastAsia="Calibri" w:cs="Arial" w:ascii="arial" w:hAnsi="arial"/>
-          <w:szCs w:val="24"/>
+        <w:jc w:val="both"/>
+        <w:rPr>
+          <w:rFonts w:eastAsia="Calibri" w:cs="Arial"/>
+          <w:color w:val="000000"/>
+          <w:sz w:val="21"/>
+          <w:szCs w:val="21"/>
+        </w:rPr>
+      </w:pPr>
+      <w:r>
+        <w:rPr>
+          <w:rFonts w:eastAsia="Calibri" w:cs="Arial"/>
+          <w:color w:val="000000"/>
+          <w:sz w:val="21"/>
+          <w:szCs w:val="21"/>
         </w:rPr>
       </w:r>
     </w:p>
@@ -1334,16 +774,35 @@
         <w:pStyle w:val="Normal"/>
         <w:overflowPunct w:val="false"/>
         <w:spacing w:lineRule="auto" w:line="240" w:before="0" w:after="0"/>
-        <w:rPr>
-          <w:rFonts w:ascii="arial" w:hAnsi="arial" w:eastAsia="Calibri" w:cs="Arial"/>
-          <w:szCs w:val="24"/>
+        <w:ind w:left="720" w:hanging="720"/>
+        <w:jc w:val="both"/>
+        <w:rPr>
+          <w:sz w:val="20"/>
+          <w:szCs w:val="20"/>
         </w:rPr>
       </w:pPr>
       <w:r>
         <w:rPr>
           <w:rFonts w:eastAsia="Calibri" w:cs="Arial" w:ascii="arial" w:hAnsi="arial"/>
-          <w:szCs w:val="24"/>
-        </w:rPr>
+          <w:b/>
+          <w:color w:val="000000"/>
+          <w:sz w:val="20"/>
+          <w:szCs w:val="20"/>
+        </w:rPr>
+        <w:t>Re:</w:t>
+        <w:tab/>
+        <w:t xml:space="preserve">The Estate of the Late: </w:t>
+      </w:r>
+      <w:r>
+        <w:rPr>
+          <w:rFonts w:eastAsia="Calibri" w:cs="Arial" w:ascii="arial" w:hAnsi="arial"/>
+          <w:b w:val="false"/>
+          <w:bCs w:val="false"/>
+          <w:color w:val="000000"/>
+          <w:sz w:val="20"/>
+          <w:szCs w:val="20"/>
+        </w:rPr>
+        <w:t>{%=deceased.forename%} {%=deceased.surname%}</w:t>
       </w:r>
     </w:p>
     <w:p>
@@ -1351,69 +810,167 @@
         <w:pStyle w:val="Normal"/>
         <w:overflowPunct w:val="false"/>
         <w:spacing w:lineRule="auto" w:line="240" w:before="0" w:after="0"/>
-        <w:rPr>
-          <w:rFonts w:ascii="arial" w:hAnsi="arial" w:eastAsia="Calibri" w:cs="Arial"/>
-          <w:szCs w:val="24"/>
+        <w:ind w:left="720" w:hanging="0"/>
+        <w:jc w:val="both"/>
+        <w:rPr>
+          <w:sz w:val="20"/>
+          <w:szCs w:val="20"/>
         </w:rPr>
       </w:pPr>
       <w:r>
         <w:rPr>
           <w:rFonts w:eastAsia="Calibri" w:cs="Arial" w:ascii="arial" w:hAnsi="arial"/>
-          <w:szCs w:val="24"/>
-        </w:rPr>
+          <w:b/>
+          <w:color w:val="000000"/>
+          <w:sz w:val="20"/>
+          <w:szCs w:val="20"/>
+        </w:rPr>
+        <w:t xml:space="preserve">Date of Death: </w:t>
+      </w:r>
+      <w:r>
+        <w:rPr>
+          <w:rFonts w:eastAsia="Calibri" w:cs="Arial" w:ascii="arial" w:hAnsi="arial"/>
+          <w:b w:val="false"/>
+          <w:bCs w:val="false"/>
+          <w:color w:val="000000"/>
+          <w:sz w:val="20"/>
+          <w:szCs w:val="20"/>
+        </w:rPr>
+        <w:t>{%=deceased.dateOfDeath%}</w:t>
       </w:r>
     </w:p>
     <w:p>
       <w:pPr>
         <w:pStyle w:val="Normal"/>
-        <w:overflowPunct w:val="false"/>
-        <w:spacing w:lineRule="auto" w:line="240" w:before="0" w:after="0"/>
-        <w:rPr>
-          <w:rFonts w:ascii="arial" w:hAnsi="arial" w:eastAsia="Calibri" w:cs="Arial"/>
-          <w:szCs w:val="24"/>
-        </w:rPr>
-      </w:pPr>
-      <w:r>
-        <w:rPr>
-          <w:rFonts w:eastAsia="Calibri" w:cs="Arial" w:ascii="arial" w:hAnsi="arial"/>
-          <w:szCs w:val="24"/>
-        </w:rPr>
+        <w:overflowPunct w:val="true"/>
+        <w:spacing w:lineRule="auto" w:line="240" w:before="0" w:after="0"/>
+        <w:ind w:left="720" w:hanging="0"/>
+        <w:jc w:val="both"/>
+        <w:rPr>
+          <w:sz w:val="20"/>
+          <w:szCs w:val="20"/>
+        </w:rPr>
+      </w:pPr>
+      <w:r>
+        <w:rPr>
+          <w:rFonts w:eastAsia="Calibri" w:cs="Arial" w:ascii="Arial" w:hAnsi="Arial"/>
+          <w:b/>
+          <w:bCs w:val="false"/>
+          <w:color w:val="000000"/>
+          <w:sz w:val="20"/>
+          <w:szCs w:val="20"/>
+        </w:rPr>
+        <w:t xml:space="preserve">Account Number: </w:t>
+      </w:r>
+      <w:r>
+        <w:rPr>
+          <w:rFonts w:eastAsia="Calibri" w:cs="Arial" w:ascii="Arial" w:hAnsi="Arial"/>
+          <w:b w:val="false"/>
+          <w:bCs w:val="false"/>
+          <w:color w:val="000000"/>
+          <w:sz w:val="20"/>
+          <w:szCs w:val="20"/>
+        </w:rPr>
+        <w:t>{%</w:t>
+      </w:r>
+      <w:r>
+        <w:rPr>
+          <w:rFonts w:eastAsia="Calibri" w:cs="Arial" w:ascii="Arial" w:hAnsi="Arial"/>
+          <w:b w:val="false"/>
+          <w:bCs w:val="false"/>
+          <w:color w:val="000000"/>
+          <w:sz w:val="20"/>
+          <w:szCs w:val="20"/>
+        </w:rPr>
+        <w:t>=</w:t>
+      </w:r>
+      <w:r>
+        <w:rPr>
+          <w:rFonts w:eastAsia="Calibri" w:cs="Arial" w:ascii="Arial" w:hAnsi="Arial"/>
+          <w:b w:val="false"/>
+          <w:bCs w:val="false"/>
+          <w:color w:val="000000"/>
+          <w:sz w:val="20"/>
+          <w:szCs w:val="20"/>
+        </w:rPr>
+        <w:t>accountNumber%}</w:t>
       </w:r>
     </w:p>
     <w:p>
       <w:pPr>
         <w:pStyle w:val="Normal"/>
-        <w:overflowPunct w:val="false"/>
-        <w:spacing w:lineRule="auto" w:line="240" w:before="0" w:after="0"/>
-        <w:rPr>
-          <w:rFonts w:ascii="arial" w:hAnsi="arial" w:eastAsia="Calibri" w:cs="Arial"/>
-          <w:szCs w:val="24"/>
-        </w:rPr>
-      </w:pPr>
-      <w:r>
-        <w:rPr>
-          <w:rFonts w:eastAsia="Calibri" w:cs="Arial" w:ascii="arial" w:hAnsi="arial"/>
-          <w:szCs w:val="24"/>
-        </w:rPr>
+        <w:overflowPunct w:val="true"/>
+        <w:spacing w:lineRule="auto" w:line="240" w:before="0" w:after="0"/>
+        <w:ind w:left="720" w:hanging="0"/>
+        <w:jc w:val="left"/>
+        <w:rPr>
+          <w:rFonts w:ascii="Arial" w:hAnsi="Arial" w:eastAsia="Calibri" w:cs="Arial"/>
+          <w:b/>
+          <w:b/>
+          <w:bCs w:val="false"/>
+          <w:color w:val="000000"/>
+        </w:rPr>
+      </w:pPr>
+      <w:r>
+        <w:rPr>
+          <w:rFonts w:eastAsia="Calibri" w:cs="Arial" w:ascii="Arial" w:hAnsi="Arial"/>
+          <w:b/>
+          <w:bCs w:val="false"/>
+          <w:color w:val="000000"/>
+          <w:sz w:val="20"/>
+          <w:szCs w:val="20"/>
+        </w:rPr>
+        <w:t xml:space="preserve">Regarding Property at Address: </w:t>
       </w:r>
     </w:p>
     <w:p>
       <w:pPr>
         <w:pStyle w:val="Normal"/>
-        <w:overflowPunct w:val="false"/>
-        <w:spacing w:lineRule="auto" w:line="240" w:before="0" w:after="0"/>
-        <w:jc w:val="both"/>
+        <w:overflowPunct w:val="true"/>
+        <w:spacing w:lineRule="auto" w:line="240" w:before="0" w:after="0"/>
+        <w:ind w:left="720" w:hanging="0"/>
+        <w:jc w:val="left"/>
         <w:rPr>
           <w:rFonts w:ascii="Arial" w:hAnsi="Arial" w:eastAsia="Calibri" w:cs="Arial"/>
-          <w:color w:val="000000"/>
-          <w:lang w:val="en-US"/>
+          <w:b w:val="false"/>
+          <w:b w:val="false"/>
+          <w:bCs w:val="false"/>
+          <w:color w:val="000000"/>
         </w:rPr>
       </w:pPr>
       <w:r>
         <w:rPr>
           <w:rFonts w:eastAsia="Calibri" w:cs="Arial" w:ascii="Arial" w:hAnsi="Arial"/>
-          <w:color w:val="000000"/>
-          <w:lang w:val="en-US"/>
+          <w:b w:val="false"/>
+          <w:bCs w:val="false"/>
+          <w:color w:val="000000"/>
+          <w:sz w:val="20"/>
+          <w:szCs w:val="20"/>
+        </w:rPr>
+        <w:t>{%=property.address%}</w:t>
+      </w:r>
+    </w:p>
+    <w:p>
+      <w:pPr>
+        <w:pStyle w:val="Normal"/>
+        <w:overflowPunct w:val="true"/>
+        <w:spacing w:lineRule="auto" w:line="240" w:before="0" w:after="0"/>
+        <w:ind w:left="720" w:hanging="0"/>
+        <w:jc w:val="left"/>
+        <w:rPr>
+          <w:rFonts w:ascii="Arial" w:hAnsi="Arial" w:eastAsia="Calibri" w:cs="Arial"/>
+          <w:b w:val="false"/>
+          <w:b w:val="false"/>
+          <w:bCs w:val="false"/>
+          <w:color w:val="000000"/>
+        </w:rPr>
+      </w:pPr>
+      <w:r>
+        <w:rPr>
+          <w:rFonts w:eastAsia="Calibri" w:cs="Arial" w:ascii="Arial" w:hAnsi="Arial"/>
+          <w:b w:val="false"/>
+          <w:bCs w:val="false"/>
+          <w:color w:val="000000"/>
         </w:rPr>
       </w:r>
     </w:p>
@@ -1667,7 +1224,7 @@
     <w:p>
       <w:pPr>
         <w:pStyle w:val="Normal"/>
-        <w:overflowPunct w:val="false"/>
+        <w:overflowPunct w:val="true"/>
         <w:spacing w:lineRule="auto" w:line="240" w:before="0" w:after="0"/>
         <w:jc w:val="both"/>
         <w:rPr>
@@ -1689,7 +1246,7 @@
     <w:p>
       <w:pPr>
         <w:pStyle w:val="Normal"/>
-        <w:overflowPunct w:val="false"/>
+        <w:overflowPunct w:val="true"/>
         <w:spacing w:lineRule="auto" w:line="240" w:before="0" w:after="0"/>
         <w:jc w:val="both"/>
         <w:rPr>
@@ -1703,6 +1260,7 @@
           <w:color w:val="000000"/>
           <w:sz w:val="21"/>
           <w:szCs w:val="21"/>
+          <w:lang w:val="en-US"/>
         </w:rPr>
         <w:t>Yours faithfully</w:t>
       </w:r>
@@ -1710,55 +1268,47 @@
     <w:p>
       <w:pPr>
         <w:pStyle w:val="Normal"/>
-        <w:overflowPunct w:val="false"/>
+        <w:overflowPunct w:val="true"/>
         <w:spacing w:lineRule="auto" w:line="240" w:before="0" w:after="0"/>
         <w:jc w:val="both"/>
         <w:rPr>
-          <w:rFonts w:ascii="arial" w:hAnsi="arial" w:eastAsia="Calibri" w:cs="Arial"/>
-          <w:color w:val="000000"/>
-          <w:sz w:val="21"/>
-          <w:szCs w:val="21"/>
-        </w:rPr>
-      </w:pPr>
-      <w:r>
-        <w:rPr>
-          <w:rFonts w:eastAsia="Calibri" w:cs="Arial" w:ascii="arial" w:hAnsi="arial"/>
-          <w:color w:val="000000"/>
-          <w:sz w:val="21"/>
-          <w:szCs w:val="21"/>
+          <w:rFonts w:ascii="Arial" w:hAnsi="Arial" w:eastAsia="Calibri" w:cs="Arial"/>
+          <w:color w:val="000000"/>
+        </w:rPr>
+      </w:pPr>
+      <w:r>
+        <w:rPr>
+          <w:rFonts w:eastAsia="Calibri" w:cs="Arial" w:ascii="Arial" w:hAnsi="Arial"/>
+          <w:color w:val="000000"/>
         </w:rPr>
       </w:r>
     </w:p>
     <w:p>
       <w:pPr>
         <w:pStyle w:val="Normal"/>
-        <w:overflowPunct w:val="false"/>
+        <w:overflowPunct w:val="true"/>
         <w:spacing w:lineRule="auto" w:line="240" w:before="0" w:after="0"/>
         <w:jc w:val="both"/>
         <w:rPr>
-          <w:rFonts w:ascii="arial" w:hAnsi="arial" w:eastAsia="Calibri" w:cs="Arial"/>
-          <w:color w:val="000000"/>
-          <w:sz w:val="21"/>
-          <w:szCs w:val="21"/>
-        </w:rPr>
-      </w:pPr>
-      <w:r>
-        <w:rPr>
-          <w:rFonts w:eastAsia="Calibri" w:cs="Arial" w:ascii="arial" w:hAnsi="arial"/>
-          <w:color w:val="000000"/>
-          <w:sz w:val="21"/>
-          <w:szCs w:val="21"/>
+          <w:rFonts w:ascii="Arial" w:hAnsi="Arial" w:eastAsia="Calibri" w:cs="Arial"/>
+          <w:color w:val="000000"/>
+        </w:rPr>
+      </w:pPr>
+      <w:r>
+        <w:rPr>
+          <w:rFonts w:eastAsia="Calibri" w:cs="Arial" w:ascii="Arial" w:hAnsi="Arial"/>
+          <w:color w:val="000000"/>
         </w:rPr>
       </w:r>
     </w:p>
     <w:p>
       <w:pPr>
         <w:pStyle w:val="Normal"/>
-        <w:overflowPunct w:val="false"/>
+        <w:overflowPunct w:val="true"/>
         <w:spacing w:lineRule="auto" w:line="240" w:before="0" w:after="0"/>
         <w:jc w:val="both"/>
         <w:rPr>
-          <w:rFonts w:ascii="arial" w:hAnsi="arial" w:eastAsia="Calibri" w:cs="Arial"/>
+          <w:rFonts w:ascii="Arial" w:hAnsi="Arial" w:eastAsia="Calibri" w:cs="Arial"/>
           <w:b/>
           <w:b/>
           <w:color w:val="000000"/>
@@ -1766,11 +1316,9 @@
       </w:pPr>
       <w:r>
         <w:rPr>
-          <w:rFonts w:eastAsia="Calibri" w:cs="Arial" w:ascii="arial" w:hAnsi="arial"/>
+          <w:rFonts w:eastAsia="Calibri" w:cs="Arial" w:ascii="Arial" w:hAnsi="Arial"/>
           <w:b/>
           <w:color w:val="000000"/>
-          <w:sz w:val="21"/>
-          <w:szCs w:val="21"/>
         </w:rPr>
         <w:t>Darby and Darby</w:t>
       </w:r>
@@ -1778,114 +1326,63 @@
     <w:p>
       <w:pPr>
         <w:pStyle w:val="Normal"/>
-        <w:overflowPunct w:val="false"/>
+        <w:overflowPunct w:val="true"/>
         <w:spacing w:lineRule="auto" w:line="240" w:before="0" w:after="0"/>
         <w:jc w:val="both"/>
-        <w:rPr/>
-      </w:pPr>
-      <w:hyperlink r:id="rId4">
-        <w:r>
-          <w:rPr>
-            <w:rStyle w:val="InternetLink"/>
-            <w:rFonts w:eastAsia="Calibri" w:cs="Arial" w:ascii="arial" w:hAnsi="arial"/>
-            <w:color w:val="000000"/>
-            <w:sz w:val="21"/>
-            <w:szCs w:val="21"/>
-          </w:rPr>
-          <w:t>probate@darbylaw.co.uk</w:t>
-        </w:r>
-      </w:hyperlink>
+        <w:rPr>
+          <w:rFonts w:ascii="Arial" w:hAnsi="Arial" w:eastAsia="Calibri" w:cs="Arial"/>
+          <w:color w:val="000000"/>
+        </w:rPr>
+      </w:pPr>
+      <w:r>
+        <w:rPr>
+          <w:rFonts w:eastAsia="Calibri" w:cs="Arial" w:ascii="Arial" w:hAnsi="Arial"/>
+          <w:color w:val="000000"/>
+        </w:rPr>
+        <w:t>probate@darbylaw.co.uk</w:t>
+      </w:r>
     </w:p>
     <w:p>
       <w:pPr>
         <w:pStyle w:val="Normal"/>
-        <w:overflowPunct w:val="false"/>
+        <w:overflowPunct w:val="true"/>
         <w:spacing w:lineRule="auto" w:line="240" w:before="0" w:after="0"/>
         <w:jc w:val="both"/>
         <w:rPr>
-          <w:sz w:val="21"/>
-          <w:szCs w:val="21"/>
-        </w:rPr>
-      </w:pPr>
-      <w:r>
-        <w:rPr>
-          <w:sz w:val="21"/>
-          <w:szCs w:val="21"/>
+          <w:rFonts w:ascii="Arial" w:hAnsi="Arial" w:eastAsia="Calibri" w:cs="Arial"/>
+        </w:rPr>
+      </w:pPr>
+      <w:r>
+        <w:rPr>
+          <w:rFonts w:eastAsia="Calibri" w:cs="Arial" w:ascii="Arial" w:hAnsi="Arial"/>
         </w:rPr>
       </w:r>
     </w:p>
     <w:p>
       <w:pPr>
         <w:pStyle w:val="Normal"/>
-        <w:overflowPunct w:val="false"/>
+        <w:overflowPunct w:val="true"/>
         <w:spacing w:lineRule="auto" w:line="240" w:before="0" w:after="0"/>
         <w:jc w:val="both"/>
         <w:rPr>
-          <w:sz w:val="21"/>
-          <w:szCs w:val="21"/>
-        </w:rPr>
-      </w:pPr>
-      <w:r>
-        <w:rPr>
-          <w:sz w:val="21"/>
-          <w:szCs w:val="21"/>
-        </w:rPr>
-      </w:r>
-    </w:p>
-    <w:p>
-      <w:pPr>
-        <w:pStyle w:val="Normal"/>
-        <w:overflowPunct w:val="false"/>
-        <w:spacing w:lineRule="auto" w:line="240" w:before="0" w:after="0"/>
-        <w:jc w:val="both"/>
-        <w:rPr>
-          <w:rFonts w:ascii="arial" w:hAnsi="arial" w:eastAsia="Calibri" w:cs="Arial"/>
-        </w:rPr>
-      </w:pPr>
-      <w:r>
-        <w:rPr>
-          <w:rFonts w:eastAsia="Calibri" w:cs="Arial" w:ascii="arial" w:hAnsi="arial"/>
-        </w:rPr>
-      </w:r>
-    </w:p>
-    <w:p>
-      <w:pPr>
-        <w:pStyle w:val="Normal"/>
-        <w:overflowPunct w:val="false"/>
-        <w:spacing w:lineRule="auto" w:line="240" w:before="0" w:after="0"/>
-        <w:jc w:val="both"/>
-        <w:rPr>
-          <w:rFonts w:ascii="arial" w:hAnsi="arial"/>
-        </w:rPr>
-      </w:pPr>
-      <w:r>
-        <w:rPr>
-          <w:color w:val="000000"/>
+          <w:rFonts w:ascii="Arial" w:hAnsi="Arial" w:eastAsia="Calibri" w:cs="Arial"/>
+        </w:rPr>
+      </w:pPr>
+      <w:r>
+        <w:rPr>
+          <w:rFonts w:eastAsia="Calibri" w:cs="Arial" w:ascii="Arial" w:hAnsi="Arial"/>
         </w:rPr>
         <w:t>Enc</w:t>
       </w:r>
     </w:p>
-    <w:p>
-      <w:pPr>
-        <w:pStyle w:val="Normal"/>
-        <w:overflowPunct w:val="false"/>
-        <w:spacing w:lineRule="auto" w:line="240" w:before="0" w:after="0"/>
-        <w:rPr>
-          <w:u w:val="none"/>
-        </w:rPr>
-      </w:pPr>
-      <w:r>
-        <w:rPr/>
-      </w:r>
-    </w:p>
     <w:sectPr>
-      <w:headerReference w:type="even" r:id="rId5"/>
-      <w:headerReference w:type="default" r:id="rId6"/>
-      <w:headerReference w:type="first" r:id="rId7"/>
-      <w:footerReference w:type="default" r:id="rId8"/>
+      <w:headerReference w:type="even" r:id="rId2"/>
+      <w:headerReference w:type="default" r:id="rId3"/>
+      <w:headerReference w:type="first" r:id="rId4"/>
+      <w:footerReference w:type="default" r:id="rId5"/>
       <w:type w:val="nextPage"/>
       <w:pgSz w:w="11906" w:h="16838"/>
-      <w:pgMar w:left="1134" w:right="1134" w:gutter="0" w:header="1418" w:top="1639" w:footer="57" w:bottom="1440"/>
+      <w:pgMar w:left="1136" w:right="1136" w:gutter="0" w:header="0" w:top="221" w:footer="0" w:bottom="1383"/>
       <w:pgNumType w:fmt="decimal"/>
       <w:formProt w:val="false"/>
       <w:textDirection w:val="lrTb"/>
@@ -1900,24 +1397,7 @@
   <w:p>
     <w:pPr>
       <w:pStyle w:val="Footer"/>
-      <w:rPr/>
-    </w:pPr>
-    <w:r>
-      <w:rPr/>
-    </w:r>
-  </w:p>
-  <w:p>
-    <w:pPr>
-      <w:pStyle w:val="Footer"/>
-      <w:rPr/>
-    </w:pPr>
-    <w:r>
-      <w:rPr/>
-    </w:r>
-  </w:p>
-  <w:p>
-    <w:pPr>
-      <w:pStyle w:val="Footer"/>
+      <w:jc w:val="center"/>
       <w:rPr>
         <w:rFonts w:ascii="Arial" w:hAnsi="Arial" w:eastAsia="Calibri" w:cs="Arial"/>
         <w:szCs w:val="24"/>
@@ -1929,18 +1409,10 @@
         <w:szCs w:val="24"/>
       </w:rPr>
       <w:drawing>
-        <wp:anchor behindDoc="1" distT="0" distB="0" distL="0" distR="0" simplePos="0" locked="0" layoutInCell="0" allowOverlap="1" relativeHeight="3">
-          <wp:simplePos x="0" y="0"/>
-          <wp:positionH relativeFrom="page">
-            <wp:posOffset>0</wp:posOffset>
-          </wp:positionH>
-          <wp:positionV relativeFrom="page">
-            <wp:posOffset>9324975</wp:posOffset>
-          </wp:positionV>
-          <wp:extent cx="7560310" cy="1318260"/>
+        <wp:inline distT="0" distB="0" distL="0" distR="0">
+          <wp:extent cx="1785620" cy="542290"/>
           <wp:effectExtent l="0" t="0" r="0" b="0"/>
-          <wp:wrapNone/>
-          <wp:docPr id="10" name="Image2" descr=""/>
+          <wp:docPr id="9" name="Image2" descr=""/>
           <wp:cNvGraphicFramePr>
             <a:graphicFrameLocks xmlns:a="http://schemas.openxmlformats.org/drawingml/2006/main" noChangeAspect="1"/>
           </wp:cNvGraphicFramePr>
@@ -1948,14 +1420,13 @@
             <a:graphicData uri="http://schemas.openxmlformats.org/drawingml/2006/picture">
               <pic:pic xmlns:pic="http://schemas.openxmlformats.org/drawingml/2006/picture">
                 <pic:nvPicPr>
-                  <pic:cNvPr id="10" name="Image2" descr=""/>
+                  <pic:cNvPr id="9" name="Image2" descr=""/>
                   <pic:cNvPicPr>
                     <a:picLocks noChangeAspect="1" noChangeArrowheads="1"/>
                   </pic:cNvPicPr>
                 </pic:nvPicPr>
                 <pic:blipFill>
                   <a:blip r:embed="rId1"/>
-                  <a:srcRect l="0" t="87858" r="0" b="-7"/>
                   <a:stretch>
                     <a:fillRect/>
                   </a:stretch>
@@ -1963,7 +1434,7 @@
                 <pic:spPr bwMode="auto">
                   <a:xfrm>
                     <a:off x="0" y="0"/>
-                    <a:ext cx="7560310" cy="1318260"/>
+                    <a:ext cx="1785620" cy="542290"/>
                   </a:xfrm>
                   <a:prstGeom prst="rect">
                     <a:avLst/>
@@ -1972,25 +1443,8 @@
               </pic:pic>
             </a:graphicData>
           </a:graphic>
-        </wp:anchor>
+        </wp:inline>
       </w:drawing>
-    </w:r>
-  </w:p>
-  <w:p>
-    <w:pPr>
-      <w:pStyle w:val="Normal"/>
-      <w:overflowPunct w:val="false"/>
-      <w:spacing w:lineRule="auto" w:line="240" w:before="0" w:after="0"/>
-      <w:rPr>
-        <w:rFonts w:ascii="Arial" w:hAnsi="Arial" w:eastAsia="Calibri" w:cs="Arial"/>
-        <w:szCs w:val="24"/>
-      </w:rPr>
-    </w:pPr>
-    <w:r>
-      <w:rPr>
-        <w:rFonts w:eastAsia="Calibri" w:cs="Arial" w:ascii="Arial" w:hAnsi="Arial"/>
-        <w:szCs w:val="24"/>
-      </w:rPr>
     </w:r>
   </w:p>
   <w:p>
@@ -2002,7 +1456,7 @@
         <w:tab w:val="center" w:pos="4320" w:leader="none"/>
         <w:tab w:val="right" w:pos="8640" w:leader="none"/>
       </w:tabs>
-      <w:overflowPunct w:val="false"/>
+      <w:overflowPunct w:val="true"/>
       <w:spacing w:lineRule="auto" w:line="240" w:before="0" w:after="0"/>
       <w:jc w:val="center"/>
       <w:rPr>
@@ -2054,7 +1508,7 @@
         <w:tab w:val="center" w:pos="4320" w:leader="none"/>
         <w:tab w:val="right" w:pos="8640" w:leader="none"/>
       </w:tabs>
-      <w:overflowPunct w:val="false"/>
+      <w:overflowPunct w:val="true"/>
       <w:spacing w:lineRule="auto" w:line="240" w:before="0" w:after="0"/>
       <w:jc w:val="center"/>
       <w:rPr>
@@ -2080,7 +1534,7 @@
         <w:tab w:val="center" w:pos="4513" w:leader="none"/>
         <w:tab w:val="right" w:pos="9026" w:leader="none"/>
       </w:tabs>
-      <w:overflowPunct w:val="false"/>
+      <w:overflowPunct w:val="true"/>
       <w:spacing w:lineRule="auto" w:line="240" w:before="0" w:after="0"/>
       <w:rPr>
         <w:rFonts w:ascii="Arial" w:hAnsi="Arial" w:eastAsia="Calibri" w:cs="Arial"/>
@@ -2093,7 +1547,7 @@
         <wp:inline distT="0" distB="0" distL="0" distR="0">
           <wp:extent cx="609600" cy="361950"/>
           <wp:effectExtent l="0" t="0" r="0" b="0"/>
-          <wp:docPr id="11" name="Picture 9" descr=""/>
+          <wp:docPr id="10" name="Picture 9" descr=""/>
           <wp:cNvGraphicFramePr>
             <a:graphicFrameLocks xmlns:a="http://schemas.openxmlformats.org/drawingml/2006/main" noChangeAspect="1"/>
           </wp:cNvGraphicFramePr>
@@ -2101,7 +1555,7 @@
             <a:graphicData uri="http://schemas.openxmlformats.org/drawingml/2006/picture">
               <pic:pic xmlns:pic="http://schemas.openxmlformats.org/drawingml/2006/picture">
                 <pic:nvPicPr>
-                  <pic:cNvPr id="11" name="Picture 9" descr=""/>
+                  <pic:cNvPr id="10" name="Picture 9" descr=""/>
                   <pic:cNvPicPr>
                     <a:picLocks noChangeAspect="1" noChangeArrowheads="1"/>
                   </pic:cNvPicPr>
@@ -2141,7 +1595,7 @@
         <wp:inline distT="0" distB="0" distL="0" distR="0">
           <wp:extent cx="609600" cy="333375"/>
           <wp:effectExtent l="0" t="0" r="0" b="0"/>
-          <wp:docPr id="12" name="Picture 8" descr=""/>
+          <wp:docPr id="11" name="Picture 8" descr=""/>
           <wp:cNvGraphicFramePr>
             <a:graphicFrameLocks xmlns:a="http://schemas.openxmlformats.org/drawingml/2006/main" noChangeAspect="1"/>
           </wp:cNvGraphicFramePr>
@@ -2149,7 +1603,7 @@
             <a:graphicData uri="http://schemas.openxmlformats.org/drawingml/2006/picture">
               <pic:pic xmlns:pic="http://schemas.openxmlformats.org/drawingml/2006/picture">
                 <pic:nvPicPr>
-                  <pic:cNvPr id="12" name="Picture 8" descr=""/>
+                  <pic:cNvPr id="11" name="Picture 8" descr=""/>
                   <pic:cNvPicPr>
                     <a:picLocks noChangeAspect="1" noChangeArrowheads="1"/>
                   </pic:cNvPicPr>
@@ -2189,7 +1643,7 @@
         <wp:inline distT="0" distB="0" distL="0" distR="0">
           <wp:extent cx="666750" cy="323850"/>
           <wp:effectExtent l="0" t="0" r="0" b="0"/>
-          <wp:docPr id="13" name="Picture 7" descr=""/>
+          <wp:docPr id="12" name="Picture 7" descr=""/>
           <wp:cNvGraphicFramePr>
             <a:graphicFrameLocks xmlns:a="http://schemas.openxmlformats.org/drawingml/2006/main" noChangeAspect="1"/>
           </wp:cNvGraphicFramePr>
@@ -2197,7 +1651,7 @@
             <a:graphicData uri="http://schemas.openxmlformats.org/drawingml/2006/picture">
               <pic:pic xmlns:pic="http://schemas.openxmlformats.org/drawingml/2006/picture">
                 <pic:nvPicPr>
-                  <pic:cNvPr id="13" name="Picture 7" descr=""/>
+                  <pic:cNvPr id="12" name="Picture 7" descr=""/>
                   <pic:cNvPicPr>
                     <a:picLocks noChangeAspect="1" noChangeArrowheads="1"/>
                   </pic:cNvPicPr>
@@ -2257,7 +1711,7 @@
           <wp:extent cx="7560310" cy="10692130"/>
           <wp:effectExtent l="0" t="0" r="0" b="0"/>
           <wp:wrapNone/>
-          <wp:docPr id="9" name="WordPictureWatermark76053610" descr=""/>
+          <wp:docPr id="6" name="WordPictureWatermark76053610" descr=""/>
           <wp:cNvGraphicFramePr>
             <a:graphicFrameLocks xmlns:a="http://schemas.openxmlformats.org/drawingml/2006/main" noChangeAspect="1"/>
           </wp:cNvGraphicFramePr>
@@ -2265,7 +1719,7 @@
             <a:graphicData uri="http://schemas.openxmlformats.org/drawingml/2006/picture">
               <pic:pic xmlns:pic="http://schemas.openxmlformats.org/drawingml/2006/picture">
                 <pic:nvPicPr>
-                  <pic:cNvPr id="9" name="WordPictureWatermark76053610" descr=""/>
+                  <pic:cNvPr id="6" name="WordPictureWatermark76053610" descr=""/>
                   <pic:cNvPicPr>
                     <a:picLocks noChangeAspect="1" noChangeArrowheads="1"/>
                   </pic:cNvPicPr>
@@ -2297,10 +1751,75 @@
 
 <file path=word/header2.xml><?xml version="1.0" encoding="utf-8"?>
 <w:hdr xmlns:o="urn:schemas-microsoft-com:office:office" xmlns:r="http://schemas.openxmlformats.org/officeDocument/2006/relationships" xmlns:v="urn:schemas-microsoft-com:vml" xmlns:w="http://schemas.openxmlformats.org/wordprocessingml/2006/main" xmlns:w10="urn:schemas-microsoft-com:office:word" xmlns:wp="http://schemas.openxmlformats.org/drawingml/2006/wordprocessingDrawing" xmlns:wps="http://schemas.microsoft.com/office/word/2010/wordprocessingShape" xmlns:wpg="http://schemas.microsoft.com/office/word/2010/wordprocessingGroup" xmlns:mc="http://schemas.openxmlformats.org/markup-compatibility/2006" xmlns:wp14="http://schemas.microsoft.com/office/word/2010/wordprocessingDrawing" xmlns:w14="http://schemas.microsoft.com/office/word/2010/wordml" xmlns:w15="http://schemas.microsoft.com/office/word/2012/wordml" mc:Ignorable="w14 wp14 w15">
+  <w:p>
+    <w:pPr>
+      <w:pStyle w:val="TextBody"/>
+      <w:spacing w:before="0" w:after="0"/>
+      <w:jc w:val="center"/>
+      <w:rPr>
+        <w:sz w:val="12"/>
+        <w:szCs w:val="12"/>
+      </w:rPr>
+    </w:pPr>
+    <w:r>
+      <w:rPr>
+        <w:sz w:val="12"/>
+        <w:szCs w:val="12"/>
+      </w:rPr>
+    </w:r>
+  </w:p>
+  <w:p>
+    <w:pPr>
+      <w:pStyle w:val="TextBody"/>
+      <w:spacing w:before="0" w:after="26"/>
+      <w:jc w:val="center"/>
+      <w:rPr/>
+    </w:pPr>
+    <w:r>
+      <w:rPr/>
+      <w:drawing>
+        <wp:inline distT="0" distB="0" distL="0" distR="0">
+          <wp:extent cx="1791970" cy="574040"/>
+          <wp:effectExtent l="0" t="0" r="0" b="0"/>
+          <wp:docPr id="7" name="Image1" descr=""/>
+          <wp:cNvGraphicFramePr>
+            <a:graphicFrameLocks xmlns:a="http://schemas.openxmlformats.org/drawingml/2006/main" noChangeAspect="1"/>
+          </wp:cNvGraphicFramePr>
+          <a:graphic xmlns:a="http://schemas.openxmlformats.org/drawingml/2006/main">
+            <a:graphicData uri="http://schemas.openxmlformats.org/drawingml/2006/picture">
+              <pic:pic xmlns:pic="http://schemas.openxmlformats.org/drawingml/2006/picture">
+                <pic:nvPicPr>
+                  <pic:cNvPr id="7" name="Image1" descr=""/>
+                  <pic:cNvPicPr>
+                    <a:picLocks noChangeAspect="1" noChangeArrowheads="1"/>
+                  </pic:cNvPicPr>
+                </pic:nvPicPr>
+                <pic:blipFill>
+                  <a:blip r:embed="rId1"/>
+                  <a:stretch>
+                    <a:fillRect/>
+                  </a:stretch>
+                </pic:blipFill>
+                <pic:spPr bwMode="auto">
+                  <a:xfrm>
+                    <a:off x="0" y="0"/>
+                    <a:ext cx="1791970" cy="574040"/>
+                  </a:xfrm>
+                  <a:prstGeom prst="rect">
+                    <a:avLst/>
+                  </a:prstGeom>
+                </pic:spPr>
+              </pic:pic>
+            </a:graphicData>
+          </a:graphic>
+        </wp:inline>
+      </w:drawing>
+    </w:r>
+  </w:p>
   <w:tbl>
     <w:tblPr>
       <w:tblStyle w:val="Table1"/>
-      <w:tblW w:w="9026" w:type="dxa"/>
+      <w:tblW w:w="9632" w:type="dxa"/>
       <w:jc w:val="center"/>
       <w:tblInd w:w="0" w:type="dxa"/>
       <w:tblLayout w:type="fixed"/>
@@ -2313,9 +1832,9 @@
       <w:tblLook w:val="0400"/>
     </w:tblPr>
     <w:tblGrid>
-      <w:gridCol w:w="2991"/>
-      <w:gridCol w:w="3023"/>
-      <w:gridCol w:w="3012"/>
+      <w:gridCol w:w="3191"/>
+      <w:gridCol w:w="3226"/>
+      <w:gridCol w:w="3215"/>
     </w:tblGrid>
     <w:tr>
       <w:trPr>
@@ -2323,7 +1842,7 @@
       </w:trPr>
       <w:tc>
         <w:tcPr>
-          <w:tcW w:w="2991" w:type="dxa"/>
+          <w:tcW w:w="3191" w:type="dxa"/>
           <w:tcBorders/>
         </w:tcPr>
         <w:p>
@@ -2333,26 +1852,26 @@
             <w:spacing w:lineRule="auto" w:line="240" w:before="0" w:after="0"/>
             <w:jc w:val="center"/>
             <w:rPr>
-              <w:sz w:val="16"/>
-              <w:szCs w:val="16"/>
+              <w:sz w:val="14"/>
+              <w:szCs w:val="14"/>
             </w:rPr>
           </w:pPr>
-          <w:bookmarkStart w:id="16" w:name="bookmark=id.30j0zll"/>
-          <w:bookmarkStart w:id="17" w:name="bookmark=id.tyjcwt"/>
-          <w:bookmarkStart w:id="18" w:name="bookmark=id.gjdgxs"/>
-          <w:bookmarkStart w:id="19" w:name="bookmark=id.3znysh7"/>
-          <w:bookmarkStart w:id="20" w:name="bookmark=id.2et92p0"/>
-          <w:bookmarkStart w:id="21" w:name="bookmark=id.1fob9te"/>
+          <w:bookmarkStart w:id="12" w:name="bookmark=id.30j0zll"/>
+          <w:bookmarkStart w:id="13" w:name="bookmark=id.tyjcwt"/>
+          <w:bookmarkStart w:id="14" w:name="bookmark=id.gjdgxs"/>
+          <w:bookmarkStart w:id="15" w:name="bookmark=id.3znysh7"/>
+          <w:bookmarkStart w:id="16" w:name="bookmark=id.2et92p0"/>
+          <w:bookmarkStart w:id="17" w:name="bookmark=id.1fob9te"/>
+          <w:bookmarkEnd w:id="12"/>
+          <w:bookmarkEnd w:id="13"/>
+          <w:bookmarkEnd w:id="14"/>
+          <w:bookmarkEnd w:id="15"/>
           <w:bookmarkEnd w:id="16"/>
           <w:bookmarkEnd w:id="17"/>
-          <w:bookmarkEnd w:id="18"/>
-          <w:bookmarkEnd w:id="19"/>
-          <w:bookmarkEnd w:id="20"/>
-          <w:bookmarkEnd w:id="21"/>
           <w:r>
             <w:rPr>
-              <w:sz w:val="16"/>
-              <w:szCs w:val="16"/>
+              <w:sz w:val="14"/>
+              <w:szCs w:val="14"/>
             </w:rPr>
             <w:t>51 Fore Street</w:t>
           </w:r>
@@ -2364,14 +1883,14 @@
             <w:spacing w:lineRule="auto" w:line="240" w:before="0" w:after="0"/>
             <w:jc w:val="center"/>
             <w:rPr>
-              <w:sz w:val="16"/>
-              <w:szCs w:val="16"/>
+              <w:sz w:val="14"/>
+              <w:szCs w:val="14"/>
             </w:rPr>
           </w:pPr>
           <w:r>
             <w:rPr>
-              <w:sz w:val="16"/>
-              <w:szCs w:val="16"/>
+              <w:sz w:val="14"/>
+              <w:szCs w:val="14"/>
             </w:rPr>
             <w:t>Brixham</w:t>
           </w:r>
@@ -2383,14 +1902,14 @@
             <w:spacing w:lineRule="auto" w:line="240" w:before="0" w:after="0"/>
             <w:jc w:val="center"/>
             <w:rPr>
-              <w:sz w:val="16"/>
-              <w:szCs w:val="16"/>
+              <w:sz w:val="14"/>
+              <w:szCs w:val="14"/>
             </w:rPr>
           </w:pPr>
           <w:r>
             <w:rPr>
-              <w:sz w:val="16"/>
-              <w:szCs w:val="16"/>
+              <w:sz w:val="14"/>
+              <w:szCs w:val="14"/>
             </w:rPr>
             <w:t>TQ5 8AG</w:t>
           </w:r>
@@ -2402,14 +1921,14 @@
             <w:spacing w:lineRule="auto" w:line="240" w:before="0" w:after="0"/>
             <w:jc w:val="center"/>
             <w:rPr>
-              <w:sz w:val="16"/>
-              <w:szCs w:val="16"/>
+              <w:sz w:val="14"/>
+              <w:szCs w:val="14"/>
             </w:rPr>
           </w:pPr>
           <w:r>
             <w:rPr>
-              <w:sz w:val="16"/>
-              <w:szCs w:val="16"/>
+              <w:sz w:val="14"/>
+              <w:szCs w:val="14"/>
             </w:rPr>
           </w:r>
         </w:p>
@@ -2420,14 +1939,14 @@
             <w:spacing w:lineRule="auto" w:line="240" w:before="0" w:after="0"/>
             <w:jc w:val="center"/>
             <w:rPr>
-              <w:sz w:val="16"/>
-              <w:szCs w:val="16"/>
+              <w:sz w:val="14"/>
+              <w:szCs w:val="14"/>
             </w:rPr>
           </w:pPr>
           <w:r>
             <w:rPr>
-              <w:sz w:val="16"/>
-              <w:szCs w:val="16"/>
+              <w:sz w:val="14"/>
+              <w:szCs w:val="14"/>
             </w:rPr>
             <w:t>(01803) 881700</w:t>
           </w:r>
@@ -2435,7 +1954,7 @@
       </w:tc>
       <w:tc>
         <w:tcPr>
-          <w:tcW w:w="3023" w:type="dxa"/>
+          <w:tcW w:w="3226" w:type="dxa"/>
           <w:tcBorders/>
         </w:tcPr>
         <w:p>
@@ -2445,14 +1964,14 @@
             <w:spacing w:lineRule="auto" w:line="240" w:before="0" w:after="0"/>
             <w:jc w:val="center"/>
             <w:rPr>
-              <w:sz w:val="16"/>
-              <w:szCs w:val="16"/>
+              <w:sz w:val="14"/>
+              <w:szCs w:val="14"/>
             </w:rPr>
           </w:pPr>
           <w:r>
             <w:rPr>
-              <w:sz w:val="16"/>
-              <w:szCs w:val="16"/>
+              <w:sz w:val="14"/>
+              <w:szCs w:val="14"/>
             </w:rPr>
             <w:t>Tudor Chambers</w:t>
           </w:r>
@@ -2464,14 +1983,14 @@
             <w:spacing w:lineRule="auto" w:line="240" w:before="0" w:after="0"/>
             <w:jc w:val="center"/>
             <w:rPr>
-              <w:sz w:val="16"/>
-              <w:szCs w:val="16"/>
+              <w:sz w:val="14"/>
+              <w:szCs w:val="14"/>
             </w:rPr>
           </w:pPr>
           <w:r>
             <w:rPr>
-              <w:sz w:val="16"/>
-              <w:szCs w:val="16"/>
+              <w:sz w:val="14"/>
+              <w:szCs w:val="14"/>
             </w:rPr>
             <w:t>Fore Street</w:t>
           </w:r>
@@ -2483,14 +2002,14 @@
             <w:spacing w:lineRule="auto" w:line="240" w:before="0" w:after="0"/>
             <w:jc w:val="center"/>
             <w:rPr>
-              <w:sz w:val="16"/>
-              <w:szCs w:val="16"/>
+              <w:sz w:val="14"/>
+              <w:szCs w:val="14"/>
             </w:rPr>
           </w:pPr>
           <w:r>
             <w:rPr>
-              <w:sz w:val="16"/>
-              <w:szCs w:val="16"/>
+              <w:sz w:val="14"/>
+              <w:szCs w:val="14"/>
             </w:rPr>
             <w:t>St Marychurch</w:t>
           </w:r>
@@ -2502,14 +2021,14 @@
             <w:spacing w:lineRule="auto" w:line="240" w:before="0" w:after="0"/>
             <w:jc w:val="center"/>
             <w:rPr>
-              <w:sz w:val="16"/>
-              <w:szCs w:val="16"/>
+              <w:sz w:val="14"/>
+              <w:szCs w:val="14"/>
             </w:rPr>
           </w:pPr>
           <w:r>
             <w:rPr>
-              <w:sz w:val="16"/>
-              <w:szCs w:val="16"/>
+              <w:sz w:val="14"/>
+              <w:szCs w:val="14"/>
             </w:rPr>
             <w:t>Torquay</w:t>
           </w:r>
@@ -2521,14 +2040,14 @@
             <w:spacing w:lineRule="auto" w:line="240" w:before="0" w:after="0"/>
             <w:jc w:val="center"/>
             <w:rPr>
-              <w:sz w:val="16"/>
-              <w:szCs w:val="16"/>
+              <w:sz w:val="14"/>
+              <w:szCs w:val="14"/>
             </w:rPr>
           </w:pPr>
           <w:r>
             <w:rPr>
-              <w:sz w:val="16"/>
-              <w:szCs w:val="16"/>
+              <w:sz w:val="14"/>
+              <w:szCs w:val="14"/>
             </w:rPr>
             <w:t>TQ1 4PR</w:t>
           </w:r>
@@ -2540,14 +2059,14 @@
             <w:spacing w:lineRule="auto" w:line="240" w:before="0" w:after="0"/>
             <w:jc w:val="center"/>
             <w:rPr>
-              <w:sz w:val="16"/>
-              <w:szCs w:val="16"/>
+              <w:sz w:val="14"/>
+              <w:szCs w:val="14"/>
             </w:rPr>
           </w:pPr>
           <w:r>
             <w:rPr>
-              <w:sz w:val="16"/>
-              <w:szCs w:val="16"/>
+              <w:sz w:val="14"/>
+              <w:szCs w:val="14"/>
             </w:rPr>
             <w:t>(01803) 313656</w:t>
           </w:r>
@@ -2555,7 +2074,7 @@
       </w:tc>
       <w:tc>
         <w:tcPr>
-          <w:tcW w:w="3012" w:type="dxa"/>
+          <w:tcW w:w="3215" w:type="dxa"/>
           <w:tcBorders/>
         </w:tcPr>
         <w:p>
@@ -2565,14 +2084,14 @@
             <w:spacing w:lineRule="auto" w:line="240" w:before="0" w:after="0"/>
             <w:jc w:val="center"/>
             <w:rPr>
-              <w:sz w:val="16"/>
-              <w:szCs w:val="16"/>
+              <w:sz w:val="14"/>
+              <w:szCs w:val="14"/>
             </w:rPr>
           </w:pPr>
           <w:r>
             <w:rPr>
-              <w:sz w:val="16"/>
-              <w:szCs w:val="16"/>
+              <w:sz w:val="14"/>
+              <w:szCs w:val="14"/>
             </w:rPr>
             <w:t>4-5 Hauley Road</w:t>
           </w:r>
@@ -2584,14 +2103,14 @@
             <w:spacing w:lineRule="auto" w:line="240" w:before="0" w:after="0"/>
             <w:jc w:val="center"/>
             <w:rPr>
-              <w:sz w:val="16"/>
-              <w:szCs w:val="16"/>
+              <w:sz w:val="14"/>
+              <w:szCs w:val="14"/>
             </w:rPr>
           </w:pPr>
           <w:r>
             <w:rPr>
-              <w:sz w:val="16"/>
-              <w:szCs w:val="16"/>
+              <w:sz w:val="14"/>
+              <w:szCs w:val="14"/>
             </w:rPr>
             <w:t>Dartmouth</w:t>
           </w:r>
@@ -2603,14 +2122,14 @@
             <w:spacing w:lineRule="auto" w:line="240" w:before="0" w:after="0"/>
             <w:jc w:val="center"/>
             <w:rPr>
-              <w:sz w:val="16"/>
-              <w:szCs w:val="16"/>
+              <w:sz w:val="14"/>
+              <w:szCs w:val="14"/>
             </w:rPr>
           </w:pPr>
           <w:r>
             <w:rPr>
-              <w:sz w:val="16"/>
-              <w:szCs w:val="16"/>
+              <w:sz w:val="14"/>
+              <w:szCs w:val="14"/>
             </w:rPr>
             <w:t>TQ6 9AA</w:t>
           </w:r>
@@ -2622,14 +2141,14 @@
             <w:spacing w:lineRule="auto" w:line="240" w:before="0" w:after="0"/>
             <w:jc w:val="center"/>
             <w:rPr>
-              <w:sz w:val="16"/>
-              <w:szCs w:val="16"/>
+              <w:sz w:val="14"/>
+              <w:szCs w:val="14"/>
             </w:rPr>
           </w:pPr>
           <w:r>
             <w:rPr>
-              <w:sz w:val="16"/>
-              <w:szCs w:val="16"/>
+              <w:sz w:val="14"/>
+              <w:szCs w:val="14"/>
             </w:rPr>
           </w:r>
         </w:p>
@@ -2640,14 +2159,14 @@
             <w:spacing w:lineRule="auto" w:line="240" w:before="0" w:after="0"/>
             <w:jc w:val="center"/>
             <w:rPr>
-              <w:sz w:val="16"/>
-              <w:szCs w:val="16"/>
+              <w:sz w:val="14"/>
+              <w:szCs w:val="14"/>
             </w:rPr>
           </w:pPr>
           <w:r>
             <w:rPr>
-              <w:sz w:val="16"/>
-              <w:szCs w:val="16"/>
+              <w:sz w:val="14"/>
+              <w:szCs w:val="14"/>
             </w:rPr>
             <w:t>(01803) 881705</w:t>
           </w:r>
@@ -2676,10 +2195,75 @@
 
 <file path=word/header3.xml><?xml version="1.0" encoding="utf-8"?>
 <w:hdr xmlns:o="urn:schemas-microsoft-com:office:office" xmlns:r="http://schemas.openxmlformats.org/officeDocument/2006/relationships" xmlns:v="urn:schemas-microsoft-com:vml" xmlns:w="http://schemas.openxmlformats.org/wordprocessingml/2006/main" xmlns:w10="urn:schemas-microsoft-com:office:word" xmlns:wp="http://schemas.openxmlformats.org/drawingml/2006/wordprocessingDrawing" xmlns:wps="http://schemas.microsoft.com/office/word/2010/wordprocessingShape" xmlns:wpg="http://schemas.microsoft.com/office/word/2010/wordprocessingGroup" xmlns:mc="http://schemas.openxmlformats.org/markup-compatibility/2006" xmlns:wp14="http://schemas.microsoft.com/office/word/2010/wordprocessingDrawing" xmlns:w14="http://schemas.microsoft.com/office/word/2010/wordml" xmlns:w15="http://schemas.microsoft.com/office/word/2012/wordml" mc:Ignorable="w14 wp14 w15">
+  <w:p>
+    <w:pPr>
+      <w:pStyle w:val="TextBody"/>
+      <w:spacing w:before="0" w:after="0"/>
+      <w:jc w:val="center"/>
+      <w:rPr>
+        <w:sz w:val="12"/>
+        <w:szCs w:val="12"/>
+      </w:rPr>
+    </w:pPr>
+    <w:r>
+      <w:rPr>
+        <w:sz w:val="12"/>
+        <w:szCs w:val="12"/>
+      </w:rPr>
+    </w:r>
+  </w:p>
+  <w:p>
+    <w:pPr>
+      <w:pStyle w:val="TextBody"/>
+      <w:spacing w:before="0" w:after="26"/>
+      <w:jc w:val="center"/>
+      <w:rPr/>
+    </w:pPr>
+    <w:r>
+      <w:rPr/>
+      <w:drawing>
+        <wp:inline distT="0" distB="0" distL="0" distR="0">
+          <wp:extent cx="1791970" cy="574040"/>
+          <wp:effectExtent l="0" t="0" r="0" b="0"/>
+          <wp:docPr id="8" name="Image1" descr=""/>
+          <wp:cNvGraphicFramePr>
+            <a:graphicFrameLocks xmlns:a="http://schemas.openxmlformats.org/drawingml/2006/main" noChangeAspect="1"/>
+          </wp:cNvGraphicFramePr>
+          <a:graphic xmlns:a="http://schemas.openxmlformats.org/drawingml/2006/main">
+            <a:graphicData uri="http://schemas.openxmlformats.org/drawingml/2006/picture">
+              <pic:pic xmlns:pic="http://schemas.openxmlformats.org/drawingml/2006/picture">
+                <pic:nvPicPr>
+                  <pic:cNvPr id="8" name="Image1" descr=""/>
+                  <pic:cNvPicPr>
+                    <a:picLocks noChangeAspect="1" noChangeArrowheads="1"/>
+                  </pic:cNvPicPr>
+                </pic:nvPicPr>
+                <pic:blipFill>
+                  <a:blip r:embed="rId1"/>
+                  <a:stretch>
+                    <a:fillRect/>
+                  </a:stretch>
+                </pic:blipFill>
+                <pic:spPr bwMode="auto">
+                  <a:xfrm>
+                    <a:off x="0" y="0"/>
+                    <a:ext cx="1791970" cy="574040"/>
+                  </a:xfrm>
+                  <a:prstGeom prst="rect">
+                    <a:avLst/>
+                  </a:prstGeom>
+                </pic:spPr>
+              </pic:pic>
+            </a:graphicData>
+          </a:graphic>
+        </wp:inline>
+      </w:drawing>
+    </w:r>
+  </w:p>
   <w:tbl>
     <w:tblPr>
       <w:tblStyle w:val="Table1"/>
-      <w:tblW w:w="9026" w:type="dxa"/>
+      <w:tblW w:w="9632" w:type="dxa"/>
       <w:jc w:val="center"/>
       <w:tblInd w:w="0" w:type="dxa"/>
       <w:tblLayout w:type="fixed"/>
@@ -2692,9 +2276,9 @@
       <w:tblLook w:val="0400"/>
     </w:tblPr>
     <w:tblGrid>
-      <w:gridCol w:w="2991"/>
-      <w:gridCol w:w="3023"/>
-      <w:gridCol w:w="3012"/>
+      <w:gridCol w:w="3191"/>
+      <w:gridCol w:w="3226"/>
+      <w:gridCol w:w="3215"/>
     </w:tblGrid>
     <w:tr>
       <w:trPr>
@@ -2702,7 +2286,7 @@
       </w:trPr>
       <w:tc>
         <w:tcPr>
-          <w:tcW w:w="2991" w:type="dxa"/>
+          <w:tcW w:w="3191" w:type="dxa"/>
           <w:tcBorders/>
         </w:tcPr>
         <w:p>
@@ -2712,26 +2296,26 @@
             <w:spacing w:lineRule="auto" w:line="240" w:before="0" w:after="0"/>
             <w:jc w:val="center"/>
             <w:rPr>
-              <w:sz w:val="16"/>
-              <w:szCs w:val="16"/>
+              <w:sz w:val="14"/>
+              <w:szCs w:val="14"/>
             </w:rPr>
           </w:pPr>
-          <w:bookmarkStart w:id="22" w:name="bookmark=id.30j0zll"/>
-          <w:bookmarkStart w:id="23" w:name="bookmark=id.tyjcwt"/>
-          <w:bookmarkStart w:id="24" w:name="bookmark=id.gjdgxs"/>
-          <w:bookmarkStart w:id="25" w:name="bookmark=id.3znysh7"/>
-          <w:bookmarkStart w:id="26" w:name="bookmark=id.2et92p0"/>
-          <w:bookmarkStart w:id="27" w:name="bookmark=id.1fob9te"/>
+          <w:bookmarkStart w:id="18" w:name="bookmark=id.30j0zll"/>
+          <w:bookmarkStart w:id="19" w:name="bookmark=id.tyjcwt"/>
+          <w:bookmarkStart w:id="20" w:name="bookmark=id.gjdgxs"/>
+          <w:bookmarkStart w:id="21" w:name="bookmark=id.3znysh7"/>
+          <w:bookmarkStart w:id="22" w:name="bookmark=id.2et92p0"/>
+          <w:bookmarkStart w:id="23" w:name="bookmark=id.1fob9te"/>
+          <w:bookmarkEnd w:id="18"/>
+          <w:bookmarkEnd w:id="19"/>
+          <w:bookmarkEnd w:id="20"/>
+          <w:bookmarkEnd w:id="21"/>
           <w:bookmarkEnd w:id="22"/>
           <w:bookmarkEnd w:id="23"/>
-          <w:bookmarkEnd w:id="24"/>
-          <w:bookmarkEnd w:id="25"/>
-          <w:bookmarkEnd w:id="26"/>
-          <w:bookmarkEnd w:id="27"/>
           <w:r>
             <w:rPr>
-              <w:sz w:val="16"/>
-              <w:szCs w:val="16"/>
+              <w:sz w:val="14"/>
+              <w:szCs w:val="14"/>
             </w:rPr>
             <w:t>51 Fore Street</w:t>
           </w:r>
@@ -2743,14 +2327,14 @@
             <w:spacing w:lineRule="auto" w:line="240" w:before="0" w:after="0"/>
             <w:jc w:val="center"/>
             <w:rPr>
-              <w:sz w:val="16"/>
-              <w:szCs w:val="16"/>
+              <w:sz w:val="14"/>
+              <w:szCs w:val="14"/>
             </w:rPr>
           </w:pPr>
           <w:r>
             <w:rPr>
-              <w:sz w:val="16"/>
-              <w:szCs w:val="16"/>
+              <w:sz w:val="14"/>
+              <w:szCs w:val="14"/>
             </w:rPr>
             <w:t>Brixham</w:t>
           </w:r>
@@ -2762,14 +2346,14 @@
             <w:spacing w:lineRule="auto" w:line="240" w:before="0" w:after="0"/>
             <w:jc w:val="center"/>
             <w:rPr>
-              <w:sz w:val="16"/>
-              <w:szCs w:val="16"/>
+              <w:sz w:val="14"/>
+              <w:szCs w:val="14"/>
             </w:rPr>
           </w:pPr>
           <w:r>
             <w:rPr>
-              <w:sz w:val="16"/>
-              <w:szCs w:val="16"/>
+              <w:sz w:val="14"/>
+              <w:szCs w:val="14"/>
             </w:rPr>
             <w:t>TQ5 8AG</w:t>
           </w:r>
@@ -2781,14 +2365,14 @@
             <w:spacing w:lineRule="auto" w:line="240" w:before="0" w:after="0"/>
             <w:jc w:val="center"/>
             <w:rPr>
-              <w:sz w:val="16"/>
-              <w:szCs w:val="16"/>
+              <w:sz w:val="14"/>
+              <w:szCs w:val="14"/>
             </w:rPr>
           </w:pPr>
           <w:r>
             <w:rPr>
-              <w:sz w:val="16"/>
-              <w:szCs w:val="16"/>
+              <w:sz w:val="14"/>
+              <w:szCs w:val="14"/>
             </w:rPr>
           </w:r>
         </w:p>
@@ -2799,14 +2383,14 @@
             <w:spacing w:lineRule="auto" w:line="240" w:before="0" w:after="0"/>
             <w:jc w:val="center"/>
             <w:rPr>
-              <w:sz w:val="16"/>
-              <w:szCs w:val="16"/>
+              <w:sz w:val="14"/>
+              <w:szCs w:val="14"/>
             </w:rPr>
           </w:pPr>
           <w:r>
             <w:rPr>
-              <w:sz w:val="16"/>
-              <w:szCs w:val="16"/>
+              <w:sz w:val="14"/>
+              <w:szCs w:val="14"/>
             </w:rPr>
             <w:t>(01803) 881700</w:t>
           </w:r>
@@ -2814,7 +2398,7 @@
       </w:tc>
       <w:tc>
         <w:tcPr>
-          <w:tcW w:w="3023" w:type="dxa"/>
+          <w:tcW w:w="3226" w:type="dxa"/>
           <w:tcBorders/>
         </w:tcPr>
         <w:p>
@@ -2824,14 +2408,14 @@
             <w:spacing w:lineRule="auto" w:line="240" w:before="0" w:after="0"/>
             <w:jc w:val="center"/>
             <w:rPr>
-              <w:sz w:val="16"/>
-              <w:szCs w:val="16"/>
+              <w:sz w:val="14"/>
+              <w:szCs w:val="14"/>
             </w:rPr>
           </w:pPr>
           <w:r>
             <w:rPr>
-              <w:sz w:val="16"/>
-              <w:szCs w:val="16"/>
+              <w:sz w:val="14"/>
+              <w:szCs w:val="14"/>
             </w:rPr>
             <w:t>Tudor Chambers</w:t>
           </w:r>
@@ -2843,14 +2427,14 @@
             <w:spacing w:lineRule="auto" w:line="240" w:before="0" w:after="0"/>
             <w:jc w:val="center"/>
             <w:rPr>
-              <w:sz w:val="16"/>
-              <w:szCs w:val="16"/>
+              <w:sz w:val="14"/>
+              <w:szCs w:val="14"/>
             </w:rPr>
           </w:pPr>
           <w:r>
             <w:rPr>
-              <w:sz w:val="16"/>
-              <w:szCs w:val="16"/>
+              <w:sz w:val="14"/>
+              <w:szCs w:val="14"/>
             </w:rPr>
             <w:t>Fore Street</w:t>
           </w:r>
@@ -2862,14 +2446,14 @@
             <w:spacing w:lineRule="auto" w:line="240" w:before="0" w:after="0"/>
             <w:jc w:val="center"/>
             <w:rPr>
-              <w:sz w:val="16"/>
-              <w:szCs w:val="16"/>
+              <w:sz w:val="14"/>
+              <w:szCs w:val="14"/>
             </w:rPr>
           </w:pPr>
           <w:r>
             <w:rPr>
-              <w:sz w:val="16"/>
-              <w:szCs w:val="16"/>
+              <w:sz w:val="14"/>
+              <w:szCs w:val="14"/>
             </w:rPr>
             <w:t>St Marychurch</w:t>
           </w:r>
@@ -2881,14 +2465,14 @@
             <w:spacing w:lineRule="auto" w:line="240" w:before="0" w:after="0"/>
             <w:jc w:val="center"/>
             <w:rPr>
-              <w:sz w:val="16"/>
-              <w:szCs w:val="16"/>
+              <w:sz w:val="14"/>
+              <w:szCs w:val="14"/>
             </w:rPr>
           </w:pPr>
           <w:r>
             <w:rPr>
-              <w:sz w:val="16"/>
-              <w:szCs w:val="16"/>
+              <w:sz w:val="14"/>
+              <w:szCs w:val="14"/>
             </w:rPr>
             <w:t>Torquay</w:t>
           </w:r>
@@ -2900,14 +2484,14 @@
             <w:spacing w:lineRule="auto" w:line="240" w:before="0" w:after="0"/>
             <w:jc w:val="center"/>
             <w:rPr>
-              <w:sz w:val="16"/>
-              <w:szCs w:val="16"/>
+              <w:sz w:val="14"/>
+              <w:szCs w:val="14"/>
             </w:rPr>
           </w:pPr>
           <w:r>
             <w:rPr>
-              <w:sz w:val="16"/>
-              <w:szCs w:val="16"/>
+              <w:sz w:val="14"/>
+              <w:szCs w:val="14"/>
             </w:rPr>
             <w:t>TQ1 4PR</w:t>
           </w:r>
@@ -2919,14 +2503,14 @@
             <w:spacing w:lineRule="auto" w:line="240" w:before="0" w:after="0"/>
             <w:jc w:val="center"/>
             <w:rPr>
-              <w:sz w:val="16"/>
-              <w:szCs w:val="16"/>
+              <w:sz w:val="14"/>
+              <w:szCs w:val="14"/>
             </w:rPr>
           </w:pPr>
           <w:r>
             <w:rPr>
-              <w:sz w:val="16"/>
-              <w:szCs w:val="16"/>
+              <w:sz w:val="14"/>
+              <w:szCs w:val="14"/>
             </w:rPr>
             <w:t>(01803) 313656</w:t>
           </w:r>
@@ -2934,7 +2518,7 @@
       </w:tc>
       <w:tc>
         <w:tcPr>
-          <w:tcW w:w="3012" w:type="dxa"/>
+          <w:tcW w:w="3215" w:type="dxa"/>
           <w:tcBorders/>
         </w:tcPr>
         <w:p>
@@ -2944,14 +2528,14 @@
             <w:spacing w:lineRule="auto" w:line="240" w:before="0" w:after="0"/>
             <w:jc w:val="center"/>
             <w:rPr>
-              <w:sz w:val="16"/>
-              <w:szCs w:val="16"/>
+              <w:sz w:val="14"/>
+              <w:szCs w:val="14"/>
             </w:rPr>
           </w:pPr>
           <w:r>
             <w:rPr>
-              <w:sz w:val="16"/>
-              <w:szCs w:val="16"/>
+              <w:sz w:val="14"/>
+              <w:szCs w:val="14"/>
             </w:rPr>
             <w:t>4-5 Hauley Road</w:t>
           </w:r>
@@ -2963,14 +2547,14 @@
             <w:spacing w:lineRule="auto" w:line="240" w:before="0" w:after="0"/>
             <w:jc w:val="center"/>
             <w:rPr>
-              <w:sz w:val="16"/>
-              <w:szCs w:val="16"/>
+              <w:sz w:val="14"/>
+              <w:szCs w:val="14"/>
             </w:rPr>
           </w:pPr>
           <w:r>
             <w:rPr>
-              <w:sz w:val="16"/>
-              <w:szCs w:val="16"/>
+              <w:sz w:val="14"/>
+              <w:szCs w:val="14"/>
             </w:rPr>
             <w:t>Dartmouth</w:t>
           </w:r>
@@ -2982,14 +2566,14 @@
             <w:spacing w:lineRule="auto" w:line="240" w:before="0" w:after="0"/>
             <w:jc w:val="center"/>
             <w:rPr>
-              <w:sz w:val="16"/>
-              <w:szCs w:val="16"/>
+              <w:sz w:val="14"/>
+              <w:szCs w:val="14"/>
             </w:rPr>
           </w:pPr>
           <w:r>
             <w:rPr>
-              <w:sz w:val="16"/>
-              <w:szCs w:val="16"/>
+              <w:sz w:val="14"/>
+              <w:szCs w:val="14"/>
             </w:rPr>
             <w:t>TQ6 9AA</w:t>
           </w:r>
@@ -3001,14 +2585,14 @@
             <w:spacing w:lineRule="auto" w:line="240" w:before="0" w:after="0"/>
             <w:jc w:val="center"/>
             <w:rPr>
-              <w:sz w:val="16"/>
-              <w:szCs w:val="16"/>
+              <w:sz w:val="14"/>
+              <w:szCs w:val="14"/>
             </w:rPr>
           </w:pPr>
           <w:r>
             <w:rPr>
-              <w:sz w:val="16"/>
-              <w:szCs w:val="16"/>
+              <w:sz w:val="14"/>
+              <w:szCs w:val="14"/>
             </w:rPr>
           </w:r>
         </w:p>
@@ -3019,14 +2603,14 @@
             <w:spacing w:lineRule="auto" w:line="240" w:before="0" w:after="0"/>
             <w:jc w:val="center"/>
             <w:rPr>
-              <w:sz w:val="16"/>
-              <w:szCs w:val="16"/>
+              <w:sz w:val="14"/>
+              <w:szCs w:val="14"/>
             </w:rPr>
           </w:pPr>
           <w:r>
             <w:rPr>
-              <w:sz w:val="16"/>
-              <w:szCs w:val="16"/>
+              <w:sz w:val="14"/>
+              <w:szCs w:val="14"/>
             </w:rPr>
             <w:t>(01803) 881705</w:t>
           </w:r>
@@ -3450,7 +3034,7 @@
       <w:widowControl/>
       <w:suppressAutoHyphens w:val="true"/>
       <w:bidi w:val="0"/>
-      <w:spacing w:lineRule="auto" w:line="240" w:before="0" w:after="0"/>
+      <w:spacing w:lineRule="auto" w:line="259" w:before="0" w:after="0"/>
       <w:jc w:val="left"/>
     </w:pPr>
     <w:rPr>
@@ -3487,13 +3071,6 @@
     <w:qFormat/>
     <w:rsid w:val="007b3f99"/>
     <w:rPr/>
-  </w:style>
-  <w:style w:type="character" w:styleId="InternetLink">
-    <w:name w:val="Hyperlink"/>
-    <w:rPr>
-      <w:color w:val="000080"/>
-      <w:u w:val="single"/>
-    </w:rPr>
   </w:style>
   <w:style w:type="paragraph" w:styleId="Heading">
     <w:name w:val="Heading"/>
@@ -3615,29 +3192,6 @@
       <w:sz w:val="22"/>
       <w:szCs w:val="22"/>
       <w:lang w:val="en-GB" w:eastAsia="en-US" w:bidi="ar-SA"/>
-    </w:rPr>
-  </w:style>
-  <w:style w:type="paragraph" w:styleId="TableContents">
-    <w:name w:val="Table Contents"/>
-    <w:basedOn w:val="Normal"/>
-    <w:qFormat/>
-    <w:pPr>
-      <w:widowControl w:val="false"/>
-      <w:suppressLineNumbers/>
-    </w:pPr>
-    <w:rPr/>
-  </w:style>
-  <w:style w:type="paragraph" w:styleId="TableHeading">
-    <w:name w:val="Table Heading"/>
-    <w:basedOn w:val="TableContents"/>
-    <w:qFormat/>
-    <w:pPr>
-      <w:suppressLineNumbers/>
-      <w:jc w:val="center"/>
-    </w:pPr>
-    <w:rPr>
-      <w:b/>
-      <w:bCs/>
     </w:rPr>
   </w:style>
   <w:style w:type="numbering" w:styleId="NoList" w:default="1">

</xml_diff>

<commit_message>
updated ct notification template
</commit_message>
<xml_diff>
--- a/resources/darbylaw/templates/council-notification.docx
+++ b/resources/darbylaw/templates/council-notification.docx
@@ -5,7 +5,7 @@
     <w:p>
       <w:pPr>
         <w:pStyle w:val="Normal"/>
-        <w:overflowPunct w:val="false"/>
+        <w:overflowPunct w:val="true"/>
         <w:spacing w:lineRule="auto" w:line="240" w:before="0" w:after="0"/>
         <w:rPr>
           <w:rFonts w:ascii="DejaVu Sans Condensed" w:hAnsi="DejaVu Sans Condensed" w:eastAsia="Calibri" w:cs="Arial"/>
@@ -167,12 +167,12 @@
               <wp:anchor behindDoc="0" distT="0" distB="0" distL="0" distR="0" simplePos="0" locked="0" layoutInCell="0" allowOverlap="1" relativeHeight="9">
                 <wp:simplePos x="0" y="0"/>
                 <wp:positionH relativeFrom="page">
-                  <wp:posOffset>4491990</wp:posOffset>
+                  <wp:posOffset>4492625</wp:posOffset>
                 </wp:positionH>
                 <wp:positionV relativeFrom="page">
-                  <wp:posOffset>1866900</wp:posOffset>
+                  <wp:posOffset>1868170</wp:posOffset>
                 </wp:positionV>
-                <wp:extent cx="2156460" cy="1296035"/>
+                <wp:extent cx="2520315" cy="1296035"/>
                 <wp:effectExtent l="0" t="0" r="0" b="0"/>
                 <wp:wrapNone/>
                 <wp:docPr id="3" name="Text Frame 3"/>
@@ -183,7 +183,7 @@
                       <wps:spPr>
                         <a:xfrm>
                           <a:off x="0" y="0"/>
-                          <a:ext cx="2156400" cy="1296000"/>
+                          <a:ext cx="2520360" cy="1296000"/>
                         </a:xfrm>
                         <a:prstGeom prst="rect">
                           <a:avLst/>
@@ -204,22 +204,56 @@
                           <w:p>
                             <w:pPr>
                               <w:pStyle w:val="Normal"/>
-                              <w:spacing w:lineRule="auto" w:line="240"/>
+                              <w:spacing w:lineRule="auto" w:line="276"/>
                               <w:rPr>
-                                <w:rFonts w:ascii="Arial" w:hAnsi="Arial"/>
+                                <w:rFonts w:ascii="Arial" w:hAnsi="Arial" w:eastAsia="Calibri" w:cs=""/>
+                                <w:color w:val="000000"/>
+                              </w:rPr>
+                            </w:pPr>
+                            <w:r>
+                              <w:rPr>
+                                <w:rFonts w:eastAsia="Calibri" w:cs="" w:ascii="Arial" w:hAnsi="Arial" w:cstheme="minorBidi" w:eastAsiaTheme="minorHAnsi"/>
+                                <w:color w:val="000000"/>
+                                <w:sz w:val="20"/>
+                                <w:szCs w:val="20"/>
+                              </w:rPr>
+                              <w:t xml:space="preserve">your ref </w:t>
+                            </w:r>
+                          </w:p>
+                          <w:p>
+                            <w:pPr>
+                              <w:pStyle w:val="Normal"/>
+                              <w:spacing w:lineRule="auto" w:line="276"/>
+                              <w:rPr>
+                                <w:sz w:val="20"/>
+                                <w:szCs w:val="20"/>
                               </w:rPr>
                             </w:pPr>
                             <w:r>
                               <w:rPr>
                                 <w:rFonts w:cs="Arial" w:ascii="Arial" w:hAnsi="Arial"/>
                                 <w:color w:val="000000"/>
+                                <w:sz w:val="20"/>
+                                <w:szCs w:val="20"/>
                               </w:rPr>
-                              <w:t xml:space="preserve">Our ref: </w:t>
+                              <w:t>o</w:t>
+                            </w:r>
+                            <w:r>
+                              <w:rPr>
+                                <w:rFonts w:cs="Arial" w:ascii="Arial" w:hAnsi="Arial"/>
+                                <w:color w:val="000000"/>
+                                <w:sz w:val="20"/>
+                                <w:szCs w:val="20"/>
+                              </w:rPr>
+                              <w:t xml:space="preserve">ur ref </w:t>
+                              <w:tab/>
                             </w:r>
                             <w:r>
                               <w:rPr>
                                 <w:rFonts w:eastAsia="Calibri" w:cs="" w:ascii="Arial" w:hAnsi="Arial" w:cstheme="minorBidi" w:eastAsiaTheme="minorHAnsi"/>
                                 <w:color w:val="000000"/>
+                                <w:sz w:val="20"/>
+                                <w:szCs w:val="20"/>
                               </w:rPr>
                               <w:t>{%=reference%}</w:t>
                             </w:r>
@@ -227,56 +261,75 @@
                           <w:p>
                             <w:pPr>
                               <w:pStyle w:val="Normal"/>
-                              <w:spacing w:lineRule="auto" w:line="240"/>
+                              <w:spacing w:lineRule="auto" w:line="276"/>
+                              <w:rPr>
+                                <w:sz w:val="20"/>
+                                <w:szCs w:val="20"/>
+                              </w:rPr>
+                            </w:pPr>
+                            <w:r>
                               <w:rPr>
                                 <w:rFonts w:ascii="Arial" w:hAnsi="Arial"/>
+                                <w:color w:val="000000"/>
+                                <w:sz w:val="20"/>
+                                <w:szCs w:val="20"/>
+                              </w:rPr>
+                              <w:t>d</w:t>
+                            </w:r>
+                            <w:r>
+                              <w:rPr>
+                                <w:rFonts w:ascii="Arial" w:hAnsi="Arial"/>
+                                <w:color w:val="000000"/>
+                                <w:sz w:val="20"/>
+                                <w:szCs w:val="20"/>
+                              </w:rPr>
+                              <w:t xml:space="preserve">ate </w:t>
+                              <w:tab/>
+                              <w:t>{%=date%}</w:t>
+                            </w:r>
+                          </w:p>
+                          <w:p>
+                            <w:pPr>
+                              <w:pStyle w:val="Normal"/>
+                              <w:spacing w:lineRule="auto" w:line="276"/>
+                              <w:rPr>
+                                <w:sz w:val="20"/>
+                                <w:szCs w:val="20"/>
+                              </w:rPr>
+                            </w:pPr>
+                            <w:r>
+                              <w:rPr>
+                                <w:sz w:val="20"/>
+                                <w:szCs w:val="20"/>
+                              </w:rPr>
+                            </w:r>
+                          </w:p>
+                          <w:p>
+                            <w:pPr>
+                              <w:pStyle w:val="Normal"/>
+                              <w:spacing w:lineRule="auto" w:line="276"/>
+                              <w:rPr>
+                                <w:sz w:val="20"/>
+                                <w:szCs w:val="20"/>
                               </w:rPr>
                             </w:pPr>
                             <w:r>
                               <w:rPr>
                                 <w:rFonts w:eastAsia="Calibri" w:cs="" w:ascii="Arial" w:hAnsi="Arial" w:cstheme="minorBidi" w:eastAsiaTheme="minorHAnsi"/>
                                 <w:color w:val="000000"/>
+                                <w:sz w:val="20"/>
+                                <w:szCs w:val="20"/>
                               </w:rPr>
-                              <w:t>Your ref:</w:t>
+                              <w:t>Please reply to</w:t>
                             </w:r>
                             <w:r>
                               <w:rPr>
                                 <w:rFonts w:eastAsia="Calibri" w:cs="" w:ascii="Arial" w:hAnsi="Arial" w:cstheme="minorBidi" w:eastAsiaTheme="minorHAnsi"/>
                                 <w:color w:val="000000"/>
+                                <w:sz w:val="20"/>
+                                <w:szCs w:val="20"/>
                               </w:rPr>
                               <w:t xml:space="preserve"> </w:t>
-                            </w:r>
-                          </w:p>
-                          <w:p>
-                            <w:pPr>
-                              <w:pStyle w:val="Normal"/>
-                              <w:spacing w:lineRule="auto" w:line="240"/>
-                              <w:rPr>
-                                <w:rFonts w:ascii="Arial" w:hAnsi="Arial"/>
-                              </w:rPr>
-                            </w:pPr>
-                            <w:r>
-                              <w:rPr>
-                                <w:rFonts w:ascii="Arial" w:hAnsi="Arial"/>
-                                <w:color w:val="000000"/>
-                              </w:rPr>
-                              <w:t>Date: {%=date%}</w:t>
-                            </w:r>
-                          </w:p>
-                          <w:p>
-                            <w:pPr>
-                              <w:pStyle w:val="Normal"/>
-                              <w:spacing w:lineRule="auto" w:line="240"/>
-                              <w:rPr>
-                                <w:rFonts w:ascii="Arial" w:hAnsi="Arial"/>
-                              </w:rPr>
-                            </w:pPr>
-                            <w:r>
-                              <w:rPr>
-                                <w:rFonts w:eastAsia="Calibri" w:cs="" w:ascii="Arial" w:hAnsi="Arial" w:cstheme="minorBidi" w:eastAsiaTheme="minorHAnsi"/>
-                                <w:color w:val="000000"/>
-                              </w:rPr>
-                              <w:t xml:space="preserve">Reply to: </w:t>
                             </w:r>
                             <w:r>
                               <w:rPr>
@@ -284,6 +337,8 @@
                                 <w:b/>
                                 <w:bCs/>
                                 <w:color w:val="000000"/>
+                                <w:sz w:val="20"/>
+                                <w:szCs w:val="20"/>
                               </w:rPr>
                               <w:t>TORQUAY</w:t>
                             </w:r>
@@ -293,35 +348,10 @@
                                 <w:b w:val="false"/>
                                 <w:bCs w:val="false"/>
                                 <w:color w:val="000000"/>
+                                <w:sz w:val="20"/>
+                                <w:szCs w:val="20"/>
                               </w:rPr>
                               <w:t xml:space="preserve"> office</w:t>
-                            </w:r>
-                          </w:p>
-                          <w:p>
-                            <w:pPr>
-                              <w:pStyle w:val="Normal"/>
-                              <w:spacing w:lineRule="auto" w:line="240" w:before="0" w:after="160"/>
-                              <w:rPr>
-                                <w:rFonts w:ascii="Arial" w:hAnsi="Arial"/>
-                              </w:rPr>
-                            </w:pPr>
-                            <w:r>
-                              <w:rPr>
-                                <w:rFonts w:eastAsia="Calibri" w:cs="" w:ascii="Arial" w:hAnsi="Arial" w:cstheme="minorBidi" w:eastAsiaTheme="minorHAnsi"/>
-                                <w:b w:val="false"/>
-                                <w:bCs w:val="false"/>
-                                <w:color w:val="000000"/>
-                              </w:rPr>
-                              <w:t xml:space="preserve">Tel.: </w:t>
-                            </w:r>
-                            <w:r>
-                              <w:rPr>
-                                <w:rFonts w:eastAsia="Calibri" w:cs="" w:ascii="Arial" w:hAnsi="Arial" w:cstheme="minorBidi" w:eastAsiaTheme="minorHAnsi"/>
-                                <w:b/>
-                                <w:bCs w:val="false"/>
-                                <w:color w:val="000000"/>
-                              </w:rPr>
-                              <w:t>01803 313656</w:t>
                             </w:r>
                           </w:p>
                         </w:txbxContent>
@@ -337,7 +367,7 @@
           </mc:Choice>
           <mc:Fallback>
             <w:pict>
-              <v:rect id="shape_0" ID="Text Frame 3" path="m0,0l-2147483645,0l-2147483645,-2147483646l0,-2147483646xe" stroked="f" o:allowincell="f" style="position:absolute;margin-left:353.7pt;margin-top:147pt;width:169.75pt;height:102pt;mso-wrap-style:square;v-text-anchor:top;mso-position-horizontal-relative:page;mso-position-vertical-relative:page">
+              <v:rect id="shape_0" ID="Text Frame 3" path="m0,0l-2147483645,0l-2147483645,-2147483646l0,-2147483646xe" stroked="f" o:allowincell="f" style="position:absolute;margin-left:353.75pt;margin-top:147.1pt;width:198.4pt;height:102pt;mso-wrap-style:square;v-text-anchor:top;mso-position-horizontal-relative:page;mso-position-vertical-relative:page">
                 <v:fill o:detectmouseclick="t" on="false"/>
                 <v:stroke color="#3465a4" joinstyle="round" endcap="flat"/>
                 <v:textbox>
@@ -345,22 +375,56 @@
                     <w:p>
                       <w:pPr>
                         <w:pStyle w:val="Normal"/>
-                        <w:spacing w:lineRule="auto" w:line="240"/>
+                        <w:spacing w:lineRule="auto" w:line="276"/>
                         <w:rPr>
-                          <w:rFonts w:ascii="Arial" w:hAnsi="Arial"/>
+                          <w:rFonts w:ascii="Arial" w:hAnsi="Arial" w:eastAsia="Calibri" w:cs=""/>
+                          <w:color w:val="000000"/>
+                        </w:rPr>
+                      </w:pPr>
+                      <w:r>
+                        <w:rPr>
+                          <w:rFonts w:eastAsia="Calibri" w:cs="" w:ascii="Arial" w:hAnsi="Arial" w:cstheme="minorBidi" w:eastAsiaTheme="minorHAnsi"/>
+                          <w:color w:val="000000"/>
+                          <w:sz w:val="20"/>
+                          <w:szCs w:val="20"/>
+                        </w:rPr>
+                        <w:t xml:space="preserve">your ref </w:t>
+                      </w:r>
+                    </w:p>
+                    <w:p>
+                      <w:pPr>
+                        <w:pStyle w:val="Normal"/>
+                        <w:spacing w:lineRule="auto" w:line="276"/>
+                        <w:rPr>
+                          <w:sz w:val="20"/>
+                          <w:szCs w:val="20"/>
                         </w:rPr>
                       </w:pPr>
                       <w:r>
                         <w:rPr>
                           <w:rFonts w:cs="Arial" w:ascii="Arial" w:hAnsi="Arial"/>
                           <w:color w:val="000000"/>
+                          <w:sz w:val="20"/>
+                          <w:szCs w:val="20"/>
                         </w:rPr>
-                        <w:t xml:space="preserve">Our ref: </w:t>
+                        <w:t>o</w:t>
+                      </w:r>
+                      <w:r>
+                        <w:rPr>
+                          <w:rFonts w:cs="Arial" w:ascii="Arial" w:hAnsi="Arial"/>
+                          <w:color w:val="000000"/>
+                          <w:sz w:val="20"/>
+                          <w:szCs w:val="20"/>
+                        </w:rPr>
+                        <w:t xml:space="preserve">ur ref </w:t>
+                        <w:tab/>
                       </w:r>
                       <w:r>
                         <w:rPr>
                           <w:rFonts w:eastAsia="Calibri" w:cs="" w:ascii="Arial" w:hAnsi="Arial" w:cstheme="minorBidi" w:eastAsiaTheme="minorHAnsi"/>
                           <w:color w:val="000000"/>
+                          <w:sz w:val="20"/>
+                          <w:szCs w:val="20"/>
                         </w:rPr>
                         <w:t>{%=reference%}</w:t>
                       </w:r>
@@ -368,56 +432,75 @@
                     <w:p>
                       <w:pPr>
                         <w:pStyle w:val="Normal"/>
-                        <w:spacing w:lineRule="auto" w:line="240"/>
+                        <w:spacing w:lineRule="auto" w:line="276"/>
+                        <w:rPr>
+                          <w:sz w:val="20"/>
+                          <w:szCs w:val="20"/>
+                        </w:rPr>
+                      </w:pPr>
+                      <w:r>
                         <w:rPr>
                           <w:rFonts w:ascii="Arial" w:hAnsi="Arial"/>
+                          <w:color w:val="000000"/>
+                          <w:sz w:val="20"/>
+                          <w:szCs w:val="20"/>
+                        </w:rPr>
+                        <w:t>d</w:t>
+                      </w:r>
+                      <w:r>
+                        <w:rPr>
+                          <w:rFonts w:ascii="Arial" w:hAnsi="Arial"/>
+                          <w:color w:val="000000"/>
+                          <w:sz w:val="20"/>
+                          <w:szCs w:val="20"/>
+                        </w:rPr>
+                        <w:t xml:space="preserve">ate </w:t>
+                        <w:tab/>
+                        <w:t>{%=date%}</w:t>
+                      </w:r>
+                    </w:p>
+                    <w:p>
+                      <w:pPr>
+                        <w:pStyle w:val="Normal"/>
+                        <w:spacing w:lineRule="auto" w:line="276"/>
+                        <w:rPr>
+                          <w:sz w:val="20"/>
+                          <w:szCs w:val="20"/>
+                        </w:rPr>
+                      </w:pPr>
+                      <w:r>
+                        <w:rPr>
+                          <w:sz w:val="20"/>
+                          <w:szCs w:val="20"/>
+                        </w:rPr>
+                      </w:r>
+                    </w:p>
+                    <w:p>
+                      <w:pPr>
+                        <w:pStyle w:val="Normal"/>
+                        <w:spacing w:lineRule="auto" w:line="276"/>
+                        <w:rPr>
+                          <w:sz w:val="20"/>
+                          <w:szCs w:val="20"/>
                         </w:rPr>
                       </w:pPr>
                       <w:r>
                         <w:rPr>
                           <w:rFonts w:eastAsia="Calibri" w:cs="" w:ascii="Arial" w:hAnsi="Arial" w:cstheme="minorBidi" w:eastAsiaTheme="minorHAnsi"/>
                           <w:color w:val="000000"/>
+                          <w:sz w:val="20"/>
+                          <w:szCs w:val="20"/>
                         </w:rPr>
-                        <w:t>Your ref:</w:t>
+                        <w:t>Please reply to</w:t>
                       </w:r>
                       <w:r>
                         <w:rPr>
                           <w:rFonts w:eastAsia="Calibri" w:cs="" w:ascii="Arial" w:hAnsi="Arial" w:cstheme="minorBidi" w:eastAsiaTheme="minorHAnsi"/>
                           <w:color w:val="000000"/>
+                          <w:sz w:val="20"/>
+                          <w:szCs w:val="20"/>
                         </w:rPr>
                         <w:t xml:space="preserve"> </w:t>
-                      </w:r>
-                    </w:p>
-                    <w:p>
-                      <w:pPr>
-                        <w:pStyle w:val="Normal"/>
-                        <w:spacing w:lineRule="auto" w:line="240"/>
-                        <w:rPr>
-                          <w:rFonts w:ascii="Arial" w:hAnsi="Arial"/>
-                        </w:rPr>
-                      </w:pPr>
-                      <w:r>
-                        <w:rPr>
-                          <w:rFonts w:ascii="Arial" w:hAnsi="Arial"/>
-                          <w:color w:val="000000"/>
-                        </w:rPr>
-                        <w:t>Date: {%=date%}</w:t>
-                      </w:r>
-                    </w:p>
-                    <w:p>
-                      <w:pPr>
-                        <w:pStyle w:val="Normal"/>
-                        <w:spacing w:lineRule="auto" w:line="240"/>
-                        <w:rPr>
-                          <w:rFonts w:ascii="Arial" w:hAnsi="Arial"/>
-                        </w:rPr>
-                      </w:pPr>
-                      <w:r>
-                        <w:rPr>
-                          <w:rFonts w:eastAsia="Calibri" w:cs="" w:ascii="Arial" w:hAnsi="Arial" w:cstheme="minorBidi" w:eastAsiaTheme="minorHAnsi"/>
-                          <w:color w:val="000000"/>
-                        </w:rPr>
-                        <w:t xml:space="preserve">Reply to: </w:t>
                       </w:r>
                       <w:r>
                         <w:rPr>
@@ -425,6 +508,8 @@
                           <w:b/>
                           <w:bCs/>
                           <w:color w:val="000000"/>
+                          <w:sz w:val="20"/>
+                          <w:szCs w:val="20"/>
                         </w:rPr>
                         <w:t>TORQUAY</w:t>
                       </w:r>
@@ -434,35 +519,10 @@
                           <w:b w:val="false"/>
                           <w:bCs w:val="false"/>
                           <w:color w:val="000000"/>
+                          <w:sz w:val="20"/>
+                          <w:szCs w:val="20"/>
                         </w:rPr>
                         <w:t xml:space="preserve"> office</w:t>
-                      </w:r>
-                    </w:p>
-                    <w:p>
-                      <w:pPr>
-                        <w:pStyle w:val="Normal"/>
-                        <w:spacing w:lineRule="auto" w:line="240" w:before="0" w:after="160"/>
-                        <w:rPr>
-                          <w:rFonts w:ascii="Arial" w:hAnsi="Arial"/>
-                        </w:rPr>
-                      </w:pPr>
-                      <w:r>
-                        <w:rPr>
-                          <w:rFonts w:eastAsia="Calibri" w:cs="" w:ascii="Arial" w:hAnsi="Arial" w:cstheme="minorBidi" w:eastAsiaTheme="minorHAnsi"/>
-                          <w:b w:val="false"/>
-                          <w:bCs w:val="false"/>
-                          <w:color w:val="000000"/>
-                        </w:rPr>
-                        <w:t xml:space="preserve">Tel.: </w:t>
-                      </w:r>
-                      <w:r>
-                        <w:rPr>
-                          <w:rFonts w:eastAsia="Calibri" w:cs="" w:ascii="Arial" w:hAnsi="Arial" w:cstheme="minorBidi" w:eastAsiaTheme="minorHAnsi"/>
-                          <w:b/>
-                          <w:bCs w:val="false"/>
-                          <w:color w:val="000000"/>
-                        </w:rPr>
-                        <w:t>01803 313656</w:t>
                       </w:r>
                     </w:p>
                   </w:txbxContent>
@@ -536,14 +596,14 @@
           </mc:Fallback>
         </mc:AlternateContent>
       </w:r>
-      <w:bookmarkStart w:id="0" w:name="OLE_LINK15"/>
-      <w:bookmarkStart w:id="1" w:name="OLE_LINK11"/>
-      <w:bookmarkStart w:id="2" w:name="OLE_LINK12"/>
-      <w:bookmarkStart w:id="3" w:name="OLE_LINK16"/>
-      <w:bookmarkStart w:id="4" w:name="OLE_LINK15"/>
-      <w:bookmarkStart w:id="5" w:name="OLE_LINK11"/>
-      <w:bookmarkStart w:id="6" w:name="OLE_LINK12"/>
-      <w:bookmarkStart w:id="7" w:name="OLE_LINK16"/>
+      <w:bookmarkStart w:id="0" w:name="OLE_LINK16"/>
+      <w:bookmarkStart w:id="1" w:name="OLE_LINK12"/>
+      <w:bookmarkStart w:id="2" w:name="OLE_LINK11"/>
+      <w:bookmarkStart w:id="3" w:name="OLE_LINK15"/>
+      <w:bookmarkStart w:id="4" w:name="OLE_LINK16"/>
+      <w:bookmarkStart w:id="5" w:name="OLE_LINK12"/>
+      <w:bookmarkStart w:id="6" w:name="OLE_LINK11"/>
+      <w:bookmarkStart w:id="7" w:name="OLE_LINK15"/>
       <w:bookmarkEnd w:id="4"/>
       <w:bookmarkEnd w:id="5"/>
       <w:bookmarkEnd w:id="6"/>
@@ -552,7 +612,7 @@
     <w:p>
       <w:pPr>
         <w:pStyle w:val="Normal"/>
-        <w:overflowPunct w:val="false"/>
+        <w:overflowPunct w:val="true"/>
         <w:spacing w:lineRule="auto" w:line="240" w:before="0" w:after="0"/>
         <w:rPr>
           <w:rFonts w:ascii="DejaVu Sans Condensed" w:hAnsi="DejaVu Sans Condensed" w:eastAsia="Calibri" w:cs="Arial"/>
@@ -569,7 +629,7 @@
     <w:p>
       <w:pPr>
         <w:pStyle w:val="Normal"/>
-        <w:overflowPunct w:val="false"/>
+        <w:overflowPunct w:val="true"/>
         <w:spacing w:lineRule="auto" w:line="240" w:before="0" w:after="0"/>
         <w:rPr>
           <w:rFonts w:ascii="DejaVu Sans Condensed" w:hAnsi="DejaVu Sans Condensed" w:eastAsia="Calibri" w:cs="Arial"/>
@@ -586,7 +646,7 @@
     <w:p>
       <w:pPr>
         <w:pStyle w:val="Normal"/>
-        <w:overflowPunct w:val="false"/>
+        <w:overflowPunct w:val="true"/>
         <w:spacing w:lineRule="auto" w:line="240" w:before="0" w:after="0"/>
         <w:rPr>
           <w:rFonts w:ascii="DejaVu Sans Condensed" w:hAnsi="DejaVu Sans Condensed" w:eastAsia="Calibri" w:cs="Arial"/>
@@ -603,7 +663,7 @@
     <w:p>
       <w:pPr>
         <w:pStyle w:val="Normal"/>
-        <w:overflowPunct w:val="false"/>
+        <w:overflowPunct w:val="true"/>
         <w:spacing w:lineRule="auto" w:line="240" w:before="0" w:after="0"/>
         <w:rPr>
           <w:rFonts w:ascii="DejaVu Sans Condensed" w:hAnsi="DejaVu Sans Condensed" w:eastAsia="Calibri" w:cs="Arial"/>
@@ -620,7 +680,7 @@
     <w:p>
       <w:pPr>
         <w:pStyle w:val="Normal"/>
-        <w:overflowPunct w:val="false"/>
+        <w:overflowPunct w:val="true"/>
         <w:spacing w:lineRule="auto" w:line="240" w:before="0" w:after="0"/>
         <w:rPr>
           <w:rFonts w:ascii="DejaVu Sans Condensed" w:hAnsi="DejaVu Sans Condensed" w:eastAsia="Calibri" w:cs="Arial"/>
@@ -637,7 +697,7 @@
     <w:p>
       <w:pPr>
         <w:pStyle w:val="Normal"/>
-        <w:overflowPunct w:val="false"/>
+        <w:overflowPunct w:val="true"/>
         <w:spacing w:lineRule="auto" w:line="240" w:before="0" w:after="0"/>
         <w:rPr>
           <w:rFonts w:ascii="DejaVu Sans Condensed" w:hAnsi="DejaVu Sans Condensed" w:eastAsia="Calibri" w:cs="Arial"/>
@@ -654,7 +714,7 @@
     <w:p>
       <w:pPr>
         <w:pStyle w:val="Normal"/>
-        <w:overflowPunct w:val="false"/>
+        <w:overflowPunct w:val="true"/>
         <w:spacing w:lineRule="auto" w:line="240" w:before="0" w:after="0"/>
         <w:rPr>
           <w:rFonts w:ascii="DejaVu Sans Condensed" w:hAnsi="DejaVu Sans Condensed" w:eastAsia="Calibri" w:cs="Arial"/>
@@ -671,7 +731,7 @@
     <w:p>
       <w:pPr>
         <w:pStyle w:val="Normal"/>
-        <w:overflowPunct w:val="false"/>
+        <w:overflowPunct w:val="true"/>
         <w:spacing w:lineRule="auto" w:line="240" w:before="0" w:after="0"/>
         <w:rPr>
           <w:rFonts w:ascii="DejaVu Sans Condensed" w:hAnsi="DejaVu Sans Condensed" w:eastAsia="Calibri" w:cs="Arial"/>
@@ -688,7 +748,7 @@
     <w:p>
       <w:pPr>
         <w:pStyle w:val="Normal"/>
-        <w:overflowPunct w:val="false"/>
+        <w:overflowPunct w:val="true"/>
         <w:spacing w:lineRule="auto" w:line="240" w:before="0" w:after="0"/>
         <w:rPr>
           <w:rFonts w:ascii="DejaVu Sans Condensed" w:hAnsi="DejaVu Sans Condensed" w:eastAsia="Calibri" w:cs="Arial"/>
@@ -705,7 +765,7 @@
     <w:p>
       <w:pPr>
         <w:pStyle w:val="Normal"/>
-        <w:overflowPunct w:val="false"/>
+        <w:overflowPunct w:val="true"/>
         <w:spacing w:lineRule="auto" w:line="240" w:before="0" w:after="0"/>
         <w:rPr>
           <w:rFonts w:ascii="DejaVu Sans Condensed" w:hAnsi="DejaVu Sans Condensed" w:eastAsia="Calibri" w:cs="Arial"/>
@@ -722,7 +782,7 @@
     <w:p>
       <w:pPr>
         <w:pStyle w:val="Normal"/>
-        <w:overflowPunct w:val="true"/>
+        <w:overflowPunct w:val="false"/>
         <w:spacing w:lineRule="auto" w:line="240" w:before="0" w:after="0"/>
         <w:jc w:val="both"/>
         <w:rPr>
@@ -740,7 +800,7 @@
     <w:p>
       <w:pPr>
         <w:pStyle w:val="Normal"/>
-        <w:overflowPunct w:val="true"/>
+        <w:overflowPunct w:val="false"/>
         <w:spacing w:lineRule="auto" w:line="240" w:before="0" w:after="0"/>
         <w:jc w:val="both"/>
         <w:rPr>
@@ -758,7 +818,7 @@
     <w:p>
       <w:pPr>
         <w:pStyle w:val="Normal"/>
-        <w:overflowPunct w:val="true"/>
+        <w:overflowPunct w:val="false"/>
         <w:spacing w:lineRule="auto" w:line="240" w:before="0" w:after="0"/>
         <w:jc w:val="both"/>
         <w:rPr>
@@ -776,7 +836,7 @@
     <w:p>
       <w:pPr>
         <w:pStyle w:val="Normal"/>
-        <w:overflowPunct w:val="true"/>
+        <w:overflowPunct w:val="false"/>
         <w:spacing w:lineRule="auto" w:line="240" w:before="0" w:after="0"/>
         <w:jc w:val="both"/>
         <w:rPr>
@@ -784,10 +844,10 @@
           <w:color w:val="000000"/>
         </w:rPr>
       </w:pPr>
-      <w:bookmarkStart w:id="8" w:name="OLE_LINK1_Copy_1"/>
-      <w:bookmarkStart w:id="9" w:name="OLE_LINK2_Copy_1"/>
-      <w:bookmarkStart w:id="10" w:name="OLE_LINK121_Copy_1"/>
-      <w:bookmarkStart w:id="11" w:name="OLE_LINK111_Copy_1"/>
+      <w:bookmarkStart w:id="8" w:name="OLE_LINK2_Copy_1"/>
+      <w:bookmarkStart w:id="9" w:name="OLE_LINK1_Copy_1"/>
+      <w:bookmarkStart w:id="10" w:name="OLE_LINK111_Copy_1"/>
+      <w:bookmarkStart w:id="11" w:name="OLE_LINK121_Copy_1"/>
       <w:bookmarkEnd w:id="10"/>
       <w:bookmarkEnd w:id="11"/>
       <w:r>
@@ -805,7 +865,7 @@
     <w:p>
       <w:pPr>
         <w:pStyle w:val="Normal"/>
-        <w:overflowPunct w:val="true"/>
+        <w:overflowPunct w:val="false"/>
         <w:spacing w:lineRule="auto" w:line="240" w:before="0" w:after="0"/>
         <w:jc w:val="both"/>
         <w:rPr>
@@ -827,7 +887,7 @@
     <w:p>
       <w:pPr>
         <w:pStyle w:val="Normal"/>
-        <w:overflowPunct w:val="true"/>
+        <w:overflowPunct w:val="false"/>
         <w:spacing w:lineRule="auto" w:line="240" w:before="0" w:after="0"/>
         <w:ind w:left="720" w:hanging="720"/>
         <w:jc w:val="both"/>
@@ -863,7 +923,7 @@
     <w:p>
       <w:pPr>
         <w:pStyle w:val="Normal"/>
-        <w:overflowPunct w:val="true"/>
+        <w:overflowPunct w:val="false"/>
         <w:spacing w:lineRule="auto" w:line="240" w:before="0" w:after="0"/>
         <w:ind w:left="720" w:hanging="0"/>
         <w:jc w:val="both"/>
@@ -897,7 +957,7 @@
     <w:p>
       <w:pPr>
         <w:pStyle w:val="Normal"/>
-        <w:overflowPunct w:val="false"/>
+        <w:overflowPunct w:val="true"/>
         <w:spacing w:lineRule="auto" w:line="240" w:before="0" w:after="0"/>
         <w:ind w:left="720" w:hanging="0"/>
         <w:jc w:val="both"/>
@@ -915,6 +975,17 @@
           <w:sz w:val="20"/>
           <w:szCs w:val="20"/>
         </w:rPr>
+        <w:t xml:space="preserve">Council Tax </w:t>
+      </w:r>
+      <w:r>
+        <w:rPr>
+          <w:rFonts w:eastAsia="Calibri" w:cs="Arial" w:ascii="Arial" w:hAnsi="Arial"/>
+          <w:b/>
+          <w:bCs w:val="false"/>
+          <w:color w:val="000000"/>
+          <w:sz w:val="20"/>
+          <w:szCs w:val="20"/>
+        </w:rPr>
         <w:t xml:space="preserve">Account Number: </w:t>
       </w:r>
       <w:r>
@@ -932,7 +1003,7 @@
     <w:p>
       <w:pPr>
         <w:pStyle w:val="Normal"/>
-        <w:overflowPunct w:val="false"/>
+        <w:overflowPunct w:val="true"/>
         <w:spacing w:lineRule="auto" w:line="240" w:before="0" w:after="0"/>
         <w:ind w:left="720" w:hanging="0"/>
         <w:jc w:val="left"/>
@@ -959,7 +1030,7 @@
     <w:p>
       <w:pPr>
         <w:pStyle w:val="Normal"/>
-        <w:overflowPunct w:val="false"/>
+        <w:overflowPunct w:val="true"/>
         <w:spacing w:lineRule="auto" w:line="240" w:before="0" w:after="0"/>
         <w:ind w:left="720" w:hanging="0"/>
         <w:jc w:val="left"/>
@@ -986,7 +1057,7 @@
     <w:p>
       <w:pPr>
         <w:pStyle w:val="Normal"/>
-        <w:overflowPunct w:val="false"/>
+        <w:overflowPunct w:val="true"/>
         <w:spacing w:lineRule="auto" w:line="240" w:before="0" w:after="0"/>
         <w:ind w:left="720" w:hanging="0"/>
         <w:jc w:val="left"/>
@@ -1020,7 +1091,7 @@
       </w:pPr>
       <w:r>
         <w:rPr>
-          <w:rFonts w:eastAsia="Calibri" w:cs="Arial" w:ascii="Arial" w:hAnsi="Arial"/>
+          <w:rFonts w:eastAsia="Calibri" w:cs="Arial" w:ascii="arial" w:hAnsi="arial"/>
           <w:color w:val="000000"/>
           <w:sz w:val="21"/>
           <w:szCs w:val="21"/>
@@ -1037,19 +1108,70 @@
         <w:rPr>
           <w:rFonts w:ascii="Arial" w:hAnsi="Arial" w:eastAsia="Calibri" w:cs="Arial"/>
           <w:color w:val="000000"/>
+          <w:lang w:val="en-US"/>
+        </w:rPr>
+      </w:pPr>
+      <w:r>
+        <w:rPr/>
+      </w:r>
+    </w:p>
+    <w:p>
+      <w:pPr>
+        <w:pStyle w:val="TextBody"/>
+        <w:spacing w:lineRule="auto" w:line="240" w:before="0" w:after="0"/>
+        <w:jc w:val="both"/>
+        <w:rPr>
+          <w:rFonts w:ascii="Arial" w:hAnsi="Arial" w:eastAsia="Calibri" w:cs="Arial"/>
+          <w:color w:val="000000"/>
+          <w:lang w:val="en-US"/>
+        </w:rPr>
+      </w:pPr>
+      <w:r>
+        <w:rPr>
+          <w:rFonts w:eastAsia="Calibri" w:cs="Arial" w:ascii="arial" w:hAnsi="arial"/>
+          <w:color w:val="000000"/>
           <w:sz w:val="21"/>
           <w:szCs w:val="21"/>
           <w:lang w:val="en-US"/>
         </w:rPr>
-      </w:pPr>
-      <w:r>
-        <w:rPr>
-          <w:rFonts w:eastAsia="Calibri" w:cs="Arial" w:ascii="Arial" w:hAnsi="Arial"/>
+        <w:t>Further to the deceased’s Council Tax account, we would be grateful if you could please confirm the amount currently outstanding or held to the deceased’s credit as at the current date.</w:t>
+      </w:r>
+    </w:p>
+    <w:p>
+      <w:pPr>
+        <w:pStyle w:val="TextBody"/>
+        <w:spacing w:lineRule="auto" w:line="240" w:before="0" w:after="0"/>
+        <w:jc w:val="both"/>
+        <w:rPr>
+          <w:rFonts w:ascii="Arial" w:hAnsi="Arial" w:eastAsia="Calibri" w:cs="Arial"/>
+          <w:color w:val="000000"/>
+          <w:lang w:val="en-US"/>
+        </w:rPr>
+      </w:pPr>
+      <w:r>
+        <w:rPr/>
+      </w:r>
+    </w:p>
+    <w:p>
+      <w:pPr>
+        <w:pStyle w:val="TextBody"/>
+        <w:spacing w:lineRule="auto" w:line="240" w:before="0" w:after="0"/>
+        <w:jc w:val="both"/>
+        <w:rPr>
+          <w:rFonts w:ascii="Arial" w:hAnsi="Arial" w:eastAsia="Calibri" w:cs="Arial"/>
+          <w:color w:val="000000"/>
+          <w:lang w:val="en-US"/>
+        </w:rPr>
+      </w:pPr>
+      <w:r>
+        <w:rPr>
+          <w:rFonts w:eastAsia="Calibri" w:cs="Arial" w:ascii="arial" w:hAnsi="arial"/>
           <w:color w:val="000000"/>
           <w:sz w:val="21"/>
           <w:szCs w:val="21"/>
           <w:lang w:val="en-US"/>
         </w:rPr>
+        <w:t>Please note we will revert to you regarding any outstanding amounts or to claim any sums due to the deceased’s estate once we have collected in the assets of the estate.</w:t>
       </w:r>
     </w:p>
     <w:p>
@@ -1064,14 +1186,29 @@
         </w:rPr>
       </w:pPr>
       <w:r>
-        <w:rPr>
-          <w:rFonts w:eastAsia="Calibri" w:cs="Arial" w:ascii="Arial" w:hAnsi="Arial"/>
+        <w:rPr/>
+      </w:r>
+    </w:p>
+    <w:p>
+      <w:pPr>
+        <w:pStyle w:val="TextBody"/>
+        <w:spacing w:lineRule="auto" w:line="240" w:before="0" w:after="0"/>
+        <w:jc w:val="both"/>
+        <w:rPr>
+          <w:rFonts w:ascii="Arial" w:hAnsi="Arial" w:eastAsia="Calibri" w:cs="Arial"/>
+          <w:color w:val="000000"/>
+          <w:lang w:val="en-US"/>
+        </w:rPr>
+      </w:pPr>
+      <w:r>
+        <w:rPr>
+          <w:rFonts w:eastAsia="Calibri" w:cs="Arial" w:ascii="arial" w:hAnsi="arial"/>
           <w:color w:val="000000"/>
           <w:sz w:val="21"/>
           <w:szCs w:val="21"/>
           <w:lang w:val="en-US"/>
         </w:rPr>
-        <w:t>Further to the deceased’s Council Tax account, we would be grateful if you could please confirm the amount currently outstanding or held to the deceased’s credit as at the current date.</w:t>
+        <w:t>Kindly also note that once we are in a position to do so, we will let you know if the property is to be sold or transferred.  We will therefore keep you updated on developments in this regard.</w:t>
       </w:r>
     </w:p>
     <w:p>
@@ -1081,20 +1218,71 @@
         <w:jc w:val="both"/>
         <w:rPr>
           <w:rFonts w:ascii="Arial" w:hAnsi="Arial" w:eastAsia="Calibri" w:cs="Arial"/>
+          <w:color w:val="000000"/>
+          <w:lang w:val="en-US"/>
+        </w:rPr>
+      </w:pPr>
+      <w:r>
+        <w:rPr/>
+      </w:r>
+    </w:p>
+    <w:p>
+      <w:pPr>
+        <w:pStyle w:val="TextBody"/>
+        <w:spacing w:lineRule="auto" w:line="240" w:before="0" w:after="0"/>
+        <w:jc w:val="both"/>
+        <w:rPr>
+          <w:rFonts w:ascii="Arial" w:hAnsi="Arial" w:eastAsia="Calibri" w:cs="Arial"/>
+          <w:color w:val="000000"/>
+          <w:lang w:val="en-US"/>
+        </w:rPr>
+      </w:pPr>
+      <w:r>
+        <w:rPr>
+          <w:rFonts w:eastAsia="Calibri" w:cs="Arial" w:ascii="arial" w:hAnsi="arial"/>
           <w:color w:val="000000"/>
           <w:sz w:val="21"/>
           <w:szCs w:val="21"/>
           <w:lang w:val="en-US"/>
         </w:rPr>
-      </w:pPr>
-      <w:r>
-        <w:rPr>
-          <w:rFonts w:eastAsia="Calibri" w:cs="Arial" w:ascii="Arial" w:hAnsi="Arial"/>
+        <w:t xml:space="preserve">In the meantime, please ensure you forward all future correspondence regarding this matter to us quoting our reference at the top of this letter.  </w:t>
+      </w:r>
+    </w:p>
+    <w:p>
+      <w:pPr>
+        <w:pStyle w:val="TextBody"/>
+        <w:spacing w:lineRule="auto" w:line="240" w:before="0" w:after="0"/>
+        <w:jc w:val="both"/>
+        <w:rPr>
+          <w:rFonts w:ascii="Arial" w:hAnsi="Arial" w:eastAsia="Calibri" w:cs="Arial"/>
+          <w:color w:val="000000"/>
+          <w:lang w:val="en-US"/>
+        </w:rPr>
+      </w:pPr>
+      <w:r>
+        <w:rPr/>
+      </w:r>
+    </w:p>
+    <w:p>
+      <w:pPr>
+        <w:pStyle w:val="TextBody"/>
+        <w:spacing w:lineRule="auto" w:line="240" w:before="0" w:after="0"/>
+        <w:jc w:val="both"/>
+        <w:rPr>
+          <w:rFonts w:ascii="Arial" w:hAnsi="Arial" w:eastAsia="Calibri" w:cs="Arial"/>
+          <w:color w:val="000000"/>
+          <w:lang w:val="en-US"/>
+        </w:rPr>
+      </w:pPr>
+      <w:r>
+        <w:rPr>
+          <w:rFonts w:eastAsia="Calibri" w:cs="Arial" w:ascii="arial" w:hAnsi="arial"/>
           <w:color w:val="000000"/>
           <w:sz w:val="21"/>
           <w:szCs w:val="21"/>
           <w:lang w:val="en-US"/>
         </w:rPr>
+        <w:t>We look forward to hearing from you and thank you in anticipation of your response.</w:t>
       </w:r>
     </w:p>
     <w:p>
@@ -1109,199 +1297,35 @@
         </w:rPr>
       </w:pPr>
       <w:r>
-        <w:rPr>
-          <w:rFonts w:eastAsia="Calibri" w:cs="Arial" w:ascii="Arial" w:hAnsi="Arial"/>
+        <w:rPr/>
+      </w:r>
+    </w:p>
+    <w:p>
+      <w:pPr>
+        <w:pStyle w:val="TextBody"/>
+        <w:spacing w:lineRule="auto" w:line="240" w:before="0" w:after="0"/>
+        <w:jc w:val="both"/>
+        <w:rPr>
+          <w:rFonts w:ascii="Arial" w:hAnsi="Arial" w:eastAsia="Calibri" w:cs="Arial"/>
+          <w:color w:val="000000"/>
+          <w:lang w:val="en-US"/>
+        </w:rPr>
+      </w:pPr>
+      <w:r>
+        <w:rPr>
+          <w:rFonts w:eastAsia="Calibri" w:cs="Arial" w:ascii="arial" w:hAnsi="arial"/>
           <w:color w:val="000000"/>
           <w:sz w:val="21"/>
           <w:szCs w:val="21"/>
           <w:lang w:val="en-US"/>
         </w:rPr>
-        <w:t>Please note we will revert to you regarding any outstanding amounts or to claim any sums due to the deceased’s estate once we have collected in the assets of the estate.</w:t>
-      </w:r>
-    </w:p>
-    <w:p>
-      <w:pPr>
-        <w:pStyle w:val="TextBody"/>
-        <w:spacing w:lineRule="auto" w:line="240" w:before="0" w:after="0"/>
-        <w:jc w:val="both"/>
-        <w:rPr>
-          <w:rFonts w:ascii="Arial" w:hAnsi="Arial" w:eastAsia="Calibri" w:cs="Arial"/>
-          <w:color w:val="000000"/>
-          <w:sz w:val="21"/>
-          <w:szCs w:val="21"/>
-          <w:lang w:val="en-US"/>
-        </w:rPr>
-      </w:pPr>
-      <w:r>
-        <w:rPr>
-          <w:rFonts w:eastAsia="Calibri" w:cs="Arial" w:ascii="Arial" w:hAnsi="Arial"/>
-          <w:color w:val="000000"/>
-          <w:sz w:val="21"/>
-          <w:szCs w:val="21"/>
-          <w:lang w:val="en-US"/>
-        </w:rPr>
-      </w:r>
-    </w:p>
-    <w:p>
-      <w:pPr>
-        <w:pStyle w:val="TextBody"/>
-        <w:spacing w:lineRule="auto" w:line="240" w:before="0" w:after="0"/>
-        <w:jc w:val="both"/>
-        <w:rPr>
-          <w:rFonts w:ascii="Arial" w:hAnsi="Arial" w:eastAsia="Calibri" w:cs="Arial"/>
-          <w:color w:val="000000"/>
-          <w:lang w:val="en-US"/>
-        </w:rPr>
-      </w:pPr>
-      <w:r>
-        <w:rPr>
-          <w:rFonts w:eastAsia="Calibri" w:cs="Arial" w:ascii="Arial" w:hAnsi="Arial"/>
-          <w:color w:val="000000"/>
-          <w:sz w:val="21"/>
-          <w:szCs w:val="21"/>
-          <w:lang w:val="en-US"/>
-        </w:rPr>
-        <w:t>Kindly also note that once we are in a position to do so, we will let you know if the property is to be sold or transferred.  We will therefore keep you updated on developments in this regard.</w:t>
-      </w:r>
-    </w:p>
-    <w:p>
-      <w:pPr>
-        <w:pStyle w:val="TextBody"/>
-        <w:spacing w:lineRule="auto" w:line="240" w:before="0" w:after="0"/>
-        <w:jc w:val="both"/>
-        <w:rPr>
-          <w:rFonts w:ascii="Arial" w:hAnsi="Arial" w:eastAsia="Calibri" w:cs="Arial"/>
-          <w:color w:val="000000"/>
-          <w:sz w:val="21"/>
-          <w:szCs w:val="21"/>
-          <w:lang w:val="en-US"/>
-        </w:rPr>
-      </w:pPr>
-      <w:r>
-        <w:rPr>
-          <w:rFonts w:eastAsia="Calibri" w:cs="Arial" w:ascii="Arial" w:hAnsi="Arial"/>
-          <w:color w:val="000000"/>
-          <w:sz w:val="21"/>
-          <w:szCs w:val="21"/>
-          <w:lang w:val="en-US"/>
-        </w:rPr>
-      </w:r>
-    </w:p>
-    <w:p>
-      <w:pPr>
-        <w:pStyle w:val="TextBody"/>
-        <w:spacing w:lineRule="auto" w:line="240" w:before="0" w:after="0"/>
-        <w:jc w:val="both"/>
-        <w:rPr>
-          <w:rFonts w:ascii="Arial" w:hAnsi="Arial" w:eastAsia="Calibri" w:cs="Arial"/>
-          <w:color w:val="000000"/>
-          <w:lang w:val="en-US"/>
-        </w:rPr>
-      </w:pPr>
-      <w:r>
-        <w:rPr>
-          <w:rFonts w:eastAsia="Calibri" w:cs="Arial" w:ascii="Arial" w:hAnsi="Arial"/>
-          <w:color w:val="000000"/>
-          <w:sz w:val="21"/>
-          <w:szCs w:val="21"/>
-          <w:lang w:val="en-US"/>
-        </w:rPr>
-        <w:t xml:space="preserve">In the meantime, please ensure you forward all future correspondence regarding this matter to us quoting our reference at the top of this letter.  </w:t>
-      </w:r>
-    </w:p>
-    <w:p>
-      <w:pPr>
-        <w:pStyle w:val="TextBody"/>
-        <w:spacing w:lineRule="auto" w:line="240" w:before="0" w:after="0"/>
-        <w:jc w:val="both"/>
-        <w:rPr>
-          <w:rFonts w:ascii="Arial" w:hAnsi="Arial" w:eastAsia="Calibri" w:cs="Arial"/>
-          <w:color w:val="000000"/>
-          <w:sz w:val="21"/>
-          <w:szCs w:val="21"/>
-          <w:lang w:val="en-US"/>
-        </w:rPr>
-      </w:pPr>
-      <w:r>
-        <w:rPr>
-          <w:rFonts w:eastAsia="Calibri" w:cs="Arial" w:ascii="Arial" w:hAnsi="Arial"/>
-          <w:color w:val="000000"/>
-          <w:sz w:val="21"/>
-          <w:szCs w:val="21"/>
-          <w:lang w:val="en-US"/>
-        </w:rPr>
-      </w:r>
-    </w:p>
-    <w:p>
-      <w:pPr>
-        <w:pStyle w:val="TextBody"/>
-        <w:spacing w:lineRule="auto" w:line="240" w:before="0" w:after="0"/>
-        <w:jc w:val="both"/>
-        <w:rPr>
-          <w:rFonts w:ascii="Arial" w:hAnsi="Arial" w:eastAsia="Calibri" w:cs="Arial"/>
-          <w:color w:val="000000"/>
-          <w:lang w:val="en-US"/>
-        </w:rPr>
-      </w:pPr>
-      <w:r>
-        <w:rPr>
-          <w:rFonts w:eastAsia="Calibri" w:cs="Arial" w:ascii="Arial" w:hAnsi="Arial"/>
-          <w:color w:val="000000"/>
-          <w:sz w:val="21"/>
-          <w:szCs w:val="21"/>
-          <w:lang w:val="en-US"/>
-        </w:rPr>
-        <w:t>We look forward to hearing from you and thank you in anticipation of your response.</w:t>
+        <w:t>Yours faithfully</w:t>
       </w:r>
     </w:p>
     <w:p>
       <w:pPr>
         <w:pStyle w:val="Normal"/>
-        <w:overflowPunct w:val="false"/>
-        <w:spacing w:lineRule="auto" w:line="240" w:before="0" w:after="0"/>
-        <w:jc w:val="both"/>
-        <w:rPr>
-          <w:rFonts w:ascii="arial" w:hAnsi="arial" w:eastAsia="Calibri" w:cs="Arial"/>
-          <w:color w:val="000000"/>
-          <w:sz w:val="21"/>
-          <w:szCs w:val="21"/>
-        </w:rPr>
-      </w:pPr>
-      <w:r>
-        <w:rPr>
-          <w:rFonts w:eastAsia="Calibri" w:cs="Arial" w:ascii="arial" w:hAnsi="arial"/>
-          <w:color w:val="000000"/>
-          <w:sz w:val="21"/>
-          <w:szCs w:val="21"/>
-        </w:rPr>
-      </w:r>
-    </w:p>
-    <w:p>
-      <w:pPr>
-        <w:pStyle w:val="Normal"/>
-        <w:overflowPunct w:val="false"/>
-        <w:spacing w:lineRule="auto" w:line="240" w:before="0" w:after="0"/>
-        <w:jc w:val="both"/>
-        <w:rPr>
-          <w:rFonts w:ascii="arial" w:hAnsi="arial" w:eastAsia="Calibri" w:cs="Arial"/>
-          <w:color w:val="000000"/>
-        </w:rPr>
-      </w:pPr>
-      <w:r>
-        <w:rPr>
-          <w:rFonts w:eastAsia="Calibri" w:cs="Arial" w:ascii="arial" w:hAnsi="arial"/>
-          <w:color w:val="000000"/>
-          <w:sz w:val="21"/>
-          <w:szCs w:val="21"/>
-          <w:lang w:val="en-US"/>
-        </w:rPr>
-        <w:t>Yours faithfully</w:t>
-      </w:r>
-    </w:p>
-    <w:p>
-      <w:pPr>
-        <w:pStyle w:val="Normal"/>
-        <w:overflowPunct w:val="false"/>
+        <w:overflowPunct w:val="true"/>
         <w:spacing w:lineRule="auto" w:line="240" w:before="0" w:after="0"/>
         <w:jc w:val="both"/>
         <w:rPr>
@@ -1313,15 +1337,17 @@
       </w:pPr>
       <w:r>
         <w:rPr>
-          <w:b w:val="false"/>
-          <w:bCs w:val="false"/>
+          <w:rFonts w:eastAsia="Calibri" w:cs="Arial" w:ascii="Z003" w:hAnsi="Z003"/>
+          <w:color w:val="000000"/>
+          <w:sz w:val="28"/>
+          <w:szCs w:val="28"/>
         </w:rPr>
       </w:r>
     </w:p>
     <w:p>
       <w:pPr>
         <w:pStyle w:val="Normal"/>
-        <w:overflowPunct w:val="false"/>
+        <w:overflowPunct w:val="true"/>
         <w:spacing w:lineRule="auto" w:line="240" w:before="0" w:after="0"/>
         <w:jc w:val="both"/>
         <w:rPr>
@@ -1346,7 +1372,7 @@
     <w:p>
       <w:pPr>
         <w:pStyle w:val="Normal"/>
-        <w:overflowPunct w:val="false"/>
+        <w:overflowPunct w:val="true"/>
         <w:spacing w:lineRule="auto" w:line="240" w:before="0" w:after="0"/>
         <w:jc w:val="both"/>
         <w:rPr>
@@ -1365,7 +1391,7 @@
     <w:p>
       <w:pPr>
         <w:pStyle w:val="Normal"/>
-        <w:overflowPunct w:val="false"/>
+        <w:overflowPunct w:val="true"/>
         <w:spacing w:lineRule="auto" w:line="240" w:before="0" w:after="0"/>
         <w:jc w:val="both"/>
         <w:rPr>
@@ -1373,26 +1399,7 @@
         </w:rPr>
       </w:pPr>
       <w:r>
-        <w:rPr>
-          <w:rFonts w:eastAsia="Calibri" w:cs="Arial" w:ascii="Arial" w:hAnsi="Arial"/>
-        </w:rPr>
-      </w:r>
-    </w:p>
-    <w:p>
-      <w:pPr>
-        <w:pStyle w:val="Normal"/>
-        <w:overflowPunct w:val="false"/>
-        <w:spacing w:lineRule="auto" w:line="240" w:before="0" w:after="0"/>
-        <w:jc w:val="both"/>
-        <w:rPr>
-          <w:rFonts w:ascii="Arial" w:hAnsi="Arial" w:eastAsia="Calibri" w:cs="Arial"/>
-        </w:rPr>
-      </w:pPr>
-      <w:r>
-        <w:rPr>
-          <w:rFonts w:eastAsia="Calibri" w:cs="Arial" w:ascii="Arial" w:hAnsi="Arial"/>
-        </w:rPr>
-        <w:t>Enc</w:t>
+        <w:rPr/>
       </w:r>
     </w:p>
     <w:sectPr>
@@ -1473,7 +1480,7 @@
         <w:tab w:val="center" w:pos="4320" w:leader="none"/>
         <w:tab w:val="right" w:pos="8640" w:leader="none"/>
       </w:tabs>
-      <w:overflowPunct w:val="false"/>
+      <w:overflowPunct w:val="true"/>
       <w:spacing w:lineRule="auto" w:line="240" w:before="0" w:after="0"/>
       <w:jc w:val="center"/>
       <w:rPr>
@@ -1525,7 +1532,7 @@
         <w:tab w:val="center" w:pos="4320" w:leader="none"/>
         <w:tab w:val="right" w:pos="8640" w:leader="none"/>
       </w:tabs>
-      <w:overflowPunct w:val="false"/>
+      <w:overflowPunct w:val="true"/>
       <w:spacing w:lineRule="auto" w:line="240" w:before="0" w:after="0"/>
       <w:jc w:val="center"/>
       <w:rPr>
@@ -1551,7 +1558,7 @@
         <w:tab w:val="center" w:pos="4513" w:leader="none"/>
         <w:tab w:val="right" w:pos="9026" w:leader="none"/>
       </w:tabs>
-      <w:overflowPunct w:val="false"/>
+      <w:overflowPunct w:val="true"/>
       <w:spacing w:lineRule="auto" w:line="240" w:before="0" w:after="0"/>
       <w:rPr>
         <w:rFonts w:ascii="Arial" w:hAnsi="Arial" w:eastAsia="Calibri" w:cs="Arial"/>
@@ -1850,8 +1857,8 @@
     </w:tblPr>
     <w:tblGrid>
       <w:gridCol w:w="3191"/>
-      <w:gridCol w:w="3225"/>
-      <w:gridCol w:w="3216"/>
+      <w:gridCol w:w="3224"/>
+      <w:gridCol w:w="3217"/>
     </w:tblGrid>
     <w:tr>
       <w:trPr>
@@ -1873,12 +1880,12 @@
               <w:szCs w:val="14"/>
             </w:rPr>
           </w:pPr>
-          <w:bookmarkStart w:id="12" w:name="bookmark=id.1fob9te"/>
-          <w:bookmarkStart w:id="13" w:name="bookmark=id.2et92p0"/>
-          <w:bookmarkStart w:id="14" w:name="bookmark=id.3znysh7"/>
-          <w:bookmarkStart w:id="15" w:name="bookmark=id.gjdgxs"/>
-          <w:bookmarkStart w:id="16" w:name="bookmark=id.tyjcwt"/>
-          <w:bookmarkStart w:id="17" w:name="bookmark=id.30j0zll"/>
+          <w:bookmarkStart w:id="12" w:name="bookmark=id.30j0zll"/>
+          <w:bookmarkStart w:id="13" w:name="bookmark=id.tyjcwt"/>
+          <w:bookmarkStart w:id="14" w:name="bookmark=id.gjdgxs"/>
+          <w:bookmarkStart w:id="15" w:name="bookmark=id.3znysh7"/>
+          <w:bookmarkStart w:id="16" w:name="bookmark=id.2et92p0"/>
+          <w:bookmarkStart w:id="17" w:name="bookmark=id.1fob9te"/>
           <w:bookmarkEnd w:id="12"/>
           <w:bookmarkEnd w:id="13"/>
           <w:bookmarkEnd w:id="14"/>
@@ -1971,7 +1978,7 @@
       </w:tc>
       <w:tc>
         <w:tcPr>
-          <w:tcW w:w="3225" w:type="dxa"/>
+          <w:tcW w:w="3224" w:type="dxa"/>
           <w:tcBorders/>
         </w:tcPr>
         <w:p>
@@ -1987,6 +1994,8 @@
           </w:pPr>
           <w:r>
             <w:rPr>
+              <w:b/>
+              <w:bCs/>
               <w:sz w:val="14"/>
               <w:szCs w:val="14"/>
             </w:rPr>
@@ -2006,6 +2015,8 @@
           </w:pPr>
           <w:r>
             <w:rPr>
+              <w:b/>
+              <w:bCs/>
               <w:sz w:val="14"/>
               <w:szCs w:val="14"/>
             </w:rPr>
@@ -2025,6 +2036,8 @@
           </w:pPr>
           <w:r>
             <w:rPr>
+              <w:b/>
+              <w:bCs/>
               <w:sz w:val="14"/>
               <w:szCs w:val="14"/>
             </w:rPr>
@@ -2044,6 +2057,8 @@
           </w:pPr>
           <w:r>
             <w:rPr>
+              <w:b/>
+              <w:bCs/>
               <w:sz w:val="14"/>
               <w:szCs w:val="14"/>
             </w:rPr>
@@ -2063,6 +2078,8 @@
           </w:pPr>
           <w:r>
             <w:rPr>
+              <w:b/>
+              <w:bCs/>
               <w:sz w:val="14"/>
               <w:szCs w:val="14"/>
             </w:rPr>
@@ -2082,6 +2099,8 @@
           </w:pPr>
           <w:r>
             <w:rPr>
+              <w:b/>
+              <w:bCs/>
               <w:sz w:val="14"/>
               <w:szCs w:val="14"/>
             </w:rPr>
@@ -2091,7 +2110,7 @@
       </w:tc>
       <w:tc>
         <w:tcPr>
-          <w:tcW w:w="3216" w:type="dxa"/>
+          <w:tcW w:w="3217" w:type="dxa"/>
           <w:tcBorders/>
         </w:tcPr>
         <w:p>
@@ -2294,8 +2313,8 @@
     </w:tblPr>
     <w:tblGrid>
       <w:gridCol w:w="3191"/>
-      <w:gridCol w:w="3225"/>
-      <w:gridCol w:w="3216"/>
+      <w:gridCol w:w="3224"/>
+      <w:gridCol w:w="3217"/>
     </w:tblGrid>
     <w:tr>
       <w:trPr>
@@ -2317,12 +2336,12 @@
               <w:szCs w:val="14"/>
             </w:rPr>
           </w:pPr>
-          <w:bookmarkStart w:id="18" w:name="bookmark=id.1fob9te"/>
-          <w:bookmarkStart w:id="19" w:name="bookmark=id.2et92p0"/>
-          <w:bookmarkStart w:id="20" w:name="bookmark=id.3znysh7"/>
-          <w:bookmarkStart w:id="21" w:name="bookmark=id.gjdgxs"/>
-          <w:bookmarkStart w:id="22" w:name="bookmark=id.tyjcwt"/>
-          <w:bookmarkStart w:id="23" w:name="bookmark=id.30j0zll"/>
+          <w:bookmarkStart w:id="18" w:name="bookmark=id.30j0zll"/>
+          <w:bookmarkStart w:id="19" w:name="bookmark=id.tyjcwt"/>
+          <w:bookmarkStart w:id="20" w:name="bookmark=id.gjdgxs"/>
+          <w:bookmarkStart w:id="21" w:name="bookmark=id.3znysh7"/>
+          <w:bookmarkStart w:id="22" w:name="bookmark=id.2et92p0"/>
+          <w:bookmarkStart w:id="23" w:name="bookmark=id.1fob9te"/>
           <w:bookmarkEnd w:id="18"/>
           <w:bookmarkEnd w:id="19"/>
           <w:bookmarkEnd w:id="20"/>
@@ -2415,7 +2434,7 @@
       </w:tc>
       <w:tc>
         <w:tcPr>
-          <w:tcW w:w="3225" w:type="dxa"/>
+          <w:tcW w:w="3224" w:type="dxa"/>
           <w:tcBorders/>
         </w:tcPr>
         <w:p>
@@ -2431,6 +2450,8 @@
           </w:pPr>
           <w:r>
             <w:rPr>
+              <w:b/>
+              <w:bCs/>
               <w:sz w:val="14"/>
               <w:szCs w:val="14"/>
             </w:rPr>
@@ -2450,6 +2471,8 @@
           </w:pPr>
           <w:r>
             <w:rPr>
+              <w:b/>
+              <w:bCs/>
               <w:sz w:val="14"/>
               <w:szCs w:val="14"/>
             </w:rPr>
@@ -2469,6 +2492,8 @@
           </w:pPr>
           <w:r>
             <w:rPr>
+              <w:b/>
+              <w:bCs/>
               <w:sz w:val="14"/>
               <w:szCs w:val="14"/>
             </w:rPr>
@@ -2488,6 +2513,8 @@
           </w:pPr>
           <w:r>
             <w:rPr>
+              <w:b/>
+              <w:bCs/>
               <w:sz w:val="14"/>
               <w:szCs w:val="14"/>
             </w:rPr>
@@ -2507,6 +2534,8 @@
           </w:pPr>
           <w:r>
             <w:rPr>
+              <w:b/>
+              <w:bCs/>
               <w:sz w:val="14"/>
               <w:szCs w:val="14"/>
             </w:rPr>
@@ -2526,6 +2555,8 @@
           </w:pPr>
           <w:r>
             <w:rPr>
+              <w:b/>
+              <w:bCs/>
               <w:sz w:val="14"/>
               <w:szCs w:val="14"/>
             </w:rPr>
@@ -2535,7 +2566,7 @@
       </w:tc>
       <w:tc>
         <w:tcPr>
-          <w:tcW w:w="3216" w:type="dxa"/>
+          <w:tcW w:w="3217" w:type="dxa"/>
           <w:tcBorders/>
         </w:tcPr>
         <w:p>

</xml_diff>